<commit_message>
Update document with last weeks screnshots, diagrams and use cases.
</commit_message>
<xml_diff>
--- a/modelling/docs/ES3-documentacao.docx
+++ b/modelling/docs/ES3-documentacao.docx
@@ -1,6 +1,6 @@
 
 <file path=word/document.xml><?xml version="1.0" encoding="utf-8"?>
-<w:document xmlns:wpc="http://schemas.microsoft.com/office/word/2010/wordprocessingCanvas" xmlns:mc="http://schemas.openxmlformats.org/markup-compatibility/2006" xmlns:o="urn:schemas-microsoft-com:office:office" xmlns:r="http://schemas.openxmlformats.org/officeDocument/2006/relationships" xmlns:m="http://schemas.openxmlformats.org/officeDocument/2006/math" xmlns:v="urn:schemas-microsoft-com:vml" xmlns:wp14="http://schemas.microsoft.com/office/word/2010/wordprocessingDrawing" xmlns:wp="http://schemas.openxmlformats.org/drawingml/2006/wordprocessingDrawing" xmlns:w10="urn:schemas-microsoft-com:office:word" xmlns:w="http://schemas.openxmlformats.org/wordprocessingml/2006/main" xmlns:w14="http://schemas.microsoft.com/office/word/2010/wordml" xmlns:w15="http://schemas.microsoft.com/office/word/2012/wordml" xmlns:wpg="http://schemas.microsoft.com/office/word/2010/wordprocessingGroup" xmlns:wpi="http://schemas.microsoft.com/office/word/2010/wordprocessingInk" xmlns:wne="http://schemas.microsoft.com/office/word/2006/wordml" xmlns:wps="http://schemas.microsoft.com/office/word/2010/wordprocessingShape" mc:Ignorable="w14 w15 wp14">
+<w:document xmlns:wpc="http://schemas.microsoft.com/office/word/2010/wordprocessingCanvas" xmlns:cx="http://schemas.microsoft.com/office/drawing/2014/chartex" xmlns:cx1="http://schemas.microsoft.com/office/drawing/2015/9/8/chartex" xmlns:cx2="http://schemas.microsoft.com/office/drawing/2015/10/21/chartex" xmlns:cx3="http://schemas.microsoft.com/office/drawing/2016/5/9/chartex" xmlns:cx4="http://schemas.microsoft.com/office/drawing/2016/5/10/chartex" xmlns:cx5="http://schemas.microsoft.com/office/drawing/2016/5/11/chartex" xmlns:cx6="http://schemas.microsoft.com/office/drawing/2016/5/12/chartex" xmlns:cx7="http://schemas.microsoft.com/office/drawing/2016/5/13/chartex" xmlns:cx8="http://schemas.microsoft.com/office/drawing/2016/5/14/chartex" xmlns:mc="http://schemas.openxmlformats.org/markup-compatibility/2006" xmlns:aink="http://schemas.microsoft.com/office/drawing/2016/ink" xmlns:am3d="http://schemas.microsoft.com/office/drawing/2017/model3d" xmlns:o="urn:schemas-microsoft-com:office:office" xmlns:r="http://schemas.openxmlformats.org/officeDocument/2006/relationships" xmlns:m="http://schemas.openxmlformats.org/officeDocument/2006/math" xmlns:v="urn:schemas-microsoft-com:vml" xmlns:wp14="http://schemas.microsoft.com/office/word/2010/wordprocessingDrawing" xmlns:wp="http://schemas.openxmlformats.org/drawingml/2006/wordprocessingDrawing" xmlns:w10="urn:schemas-microsoft-com:office:word" xmlns:w="http://schemas.openxmlformats.org/wordprocessingml/2006/main" xmlns:w14="http://schemas.microsoft.com/office/word/2010/wordml" xmlns:w15="http://schemas.microsoft.com/office/word/2012/wordml" xmlns:w16cid="http://schemas.microsoft.com/office/word/2016/wordml/cid" xmlns:w16se="http://schemas.microsoft.com/office/word/2015/wordml/symex" xmlns:wpg="http://schemas.microsoft.com/office/word/2010/wordprocessingGroup" xmlns:wpi="http://schemas.microsoft.com/office/word/2010/wordprocessingInk" xmlns:wne="http://schemas.microsoft.com/office/word/2006/wordml" xmlns:wps="http://schemas.microsoft.com/office/word/2010/wordprocessingShape" mc:Ignorable="w14 w15 w16se w16cid wp14">
   <w:body>
     <w:p>
       <w:pPr>
@@ -83,7 +83,7 @@
               </wp:anchor>
             </w:drawing>
           </mc:Choice>
-          <mc:Fallback xmlns:cx="http://schemas.microsoft.com/office/drawing/2014/chartex" xmlns:cx1="http://schemas.microsoft.com/office/drawing/2015/9/8/chartex" xmlns:cx2="http://schemas.microsoft.com/office/drawing/2015/10/21/chartex" xmlns:cx3="http://schemas.microsoft.com/office/drawing/2016/5/9/chartex" xmlns:cx4="http://schemas.microsoft.com/office/drawing/2016/5/10/chartex" xmlns:cx5="http://schemas.microsoft.com/office/drawing/2016/5/11/chartex" xmlns:cx6="http://schemas.microsoft.com/office/drawing/2016/5/12/chartex" xmlns:cx7="http://schemas.microsoft.com/office/drawing/2016/5/13/chartex" xmlns:cx8="http://schemas.microsoft.com/office/drawing/2016/5/14/chartex" xmlns:aink="http://schemas.microsoft.com/office/drawing/2016/ink" xmlns:am3d="http://schemas.microsoft.com/office/drawing/2017/model3d" xmlns:w16cid="http://schemas.microsoft.com/office/word/2016/wordml/cid" xmlns:w16se="http://schemas.microsoft.com/office/word/2015/wordml/symex">
+          <mc:Fallback>
             <w:pict>
               <v:rect w14:anchorId="54C3028F" id="Rectangle 18" o:spid="_x0000_s1026" style="position:absolute;margin-left:425.7pt;margin-top:-56.55pt;width:53.25pt;height:24pt;z-index:251648512;visibility:visible;mso-wrap-style:square;mso-width-percent:0;mso-height-percent:0;mso-wrap-distance-left:9pt;mso-wrap-distance-top:0;mso-wrap-distance-right:9pt;mso-wrap-distance-bottom:0;mso-position-horizontal:absolute;mso-position-horizontal-relative:text;mso-position-vertical:absolute;mso-position-vertical-relative:text;mso-width-percent:0;mso-height-percent:0;mso-width-relative:page;mso-height-relative:page;v-text-anchor:top" o:gfxdata="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" stroked="f"/>
             </w:pict>
@@ -157,25 +157,7 @@
           <w:sz w:val="28"/>
           <w:szCs w:val="28"/>
         </w:rPr>
-        <w:t xml:space="preserve">Prof. </w:t>
-      </w:r>
-      <w:proofErr w:type="spellStart"/>
-      <w:r>
-        <w:rPr>
-          <w:rFonts w:cs="Arial"/>
-          <w:sz w:val="28"/>
-          <w:szCs w:val="28"/>
-        </w:rPr>
-        <w:t>Antonio</w:t>
-      </w:r>
-      <w:proofErr w:type="spellEnd"/>
-      <w:r>
-        <w:rPr>
-          <w:rFonts w:cs="Arial"/>
-          <w:sz w:val="28"/>
-          <w:szCs w:val="28"/>
-        </w:rPr>
-        <w:t xml:space="preserve"> Sergio Bernardo</w:t>
+        <w:t>Prof. Antonio Sergio Bernardo</w:t>
       </w:r>
     </w:p>
     <w:p>
@@ -341,7 +323,6 @@
         </w:rPr>
         <w:t xml:space="preserve">Grupo </w:t>
       </w:r>
-      <w:proofErr w:type="spellStart"/>
       <w:r>
         <w:rPr>
           <w:rFonts w:cs="Arial"/>
@@ -350,7 +331,6 @@
         </w:rPr>
         <w:t>AViS</w:t>
       </w:r>
-      <w:proofErr w:type="spellEnd"/>
     </w:p>
     <w:p>
       <w:pPr>
@@ -439,19 +419,11 @@
           <w:rStyle w:val="pbnghe"/>
         </w:rPr>
       </w:pPr>
-      <w:proofErr w:type="spellStart"/>
       <w:r>
         <w:rPr>
           <w:rStyle w:val="pbnghe"/>
         </w:rPr>
-        <w:t>Weuller</w:t>
-      </w:r>
-      <w:proofErr w:type="spellEnd"/>
-      <w:r>
-        <w:rPr>
-          <w:rStyle w:val="pbnghe"/>
-        </w:rPr>
-        <w:t xml:space="preserve"> Júnior Souza Bessa</w:t>
+        <w:t>Weuller Júnior Souza Bessa</w:t>
       </w:r>
       <w:r>
         <w:rPr>
@@ -627,71 +599,7 @@
         <w:jc w:val="both"/>
       </w:pPr>
       <w:r>
-        <w:t xml:space="preserve">A </w:t>
-      </w:r>
-      <w:proofErr w:type="spellStart"/>
-      <w:r>
-        <w:t>Alloy</w:t>
-      </w:r>
-      <w:proofErr w:type="spellEnd"/>
-      <w:r>
-        <w:t xml:space="preserve"> City </w:t>
-      </w:r>
-      <w:proofErr w:type="spellStart"/>
-      <w:r>
-        <w:t>Linguistics</w:t>
-      </w:r>
-      <w:proofErr w:type="spellEnd"/>
-      <w:r>
-        <w:t xml:space="preserve"> desenvolveu e mantém uma plataforma de ensino e aprendizado de francês baseada em tecnologias web. O objetivo do grupo </w:t>
-      </w:r>
-      <w:proofErr w:type="spellStart"/>
-      <w:r>
-        <w:t>AViS</w:t>
-      </w:r>
-      <w:proofErr w:type="spellEnd"/>
-      <w:r>
-        <w:t xml:space="preserve"> até o final do curso ADS dos participantes é desenvolver um cliente para essa plataforma existente. O cliente vai se chamar </w:t>
-      </w:r>
-      <w:proofErr w:type="spellStart"/>
-      <w:r>
-        <w:t>AViS</w:t>
-      </w:r>
-      <w:proofErr w:type="spellEnd"/>
-      <w:r>
-        <w:t xml:space="preserve"> - </w:t>
-      </w:r>
-      <w:proofErr w:type="spellStart"/>
-      <w:r>
-        <w:t>Alloy</w:t>
-      </w:r>
-      <w:proofErr w:type="spellEnd"/>
-      <w:r>
-        <w:t xml:space="preserve"> Virtual Space, e vai se apoiar na </w:t>
-      </w:r>
-      <w:proofErr w:type="spellStart"/>
-      <w:r>
-        <w:t>RESTful</w:t>
-      </w:r>
-      <w:proofErr w:type="spellEnd"/>
-      <w:r>
-        <w:t xml:space="preserve"> API disponibilizada pela </w:t>
-      </w:r>
-      <w:proofErr w:type="spellStart"/>
-      <w:r>
-        <w:t>Alloy</w:t>
-      </w:r>
-      <w:proofErr w:type="spellEnd"/>
-      <w:r>
-        <w:t xml:space="preserve"> para o projeto. O cliente </w:t>
-      </w:r>
-      <w:proofErr w:type="spellStart"/>
-      <w:r>
-        <w:t>AViS</w:t>
-      </w:r>
-      <w:proofErr w:type="spellEnd"/>
-      <w:r>
-        <w:t xml:space="preserve"> será capaz de simular um ambiente 3D onde professor e aluno poderão interagir de maneira mais próxima de interações humanas presenciais, isto é, com a impressão de compartilhar o lugar, e não apenas o momento.</w:t>
+        <w:t>A Alloy City Linguistics desenvolveu e mantém uma plataforma de ensino e aprendizado de francês baseada em tecnologias web. O objetivo do grupo AViS até o final do curso ADS dos participantes é desenvolver um cliente para essa plataforma existente. O cliente vai se chamar AViS - Alloy Virtual Space, e vai se apoiar na RESTful API disponibilizada pela Alloy para o projeto. O cliente AViS será capaz de simular um ambiente 3D onde professor e aluno poderão interagir de maneira mais próxima de interações humanas presenciais, isto é, com a impressão de compartilhar o lugar, e não apenas o momento.</w:t>
       </w:r>
     </w:p>
     <w:p>
@@ -730,13 +638,8 @@
       <w:r>
         <w:t xml:space="preserve"> </w:t>
       </w:r>
-      <w:proofErr w:type="spellStart"/>
-      <w:r>
-        <w:t>AViS</w:t>
-      </w:r>
-      <w:proofErr w:type="spellEnd"/>
-      <w:r>
-        <w:t xml:space="preserve">. </w:t>
+      <w:r>
+        <w:t xml:space="preserve">AViS. </w:t>
       </w:r>
       <w:r>
         <w:rPr>
@@ -745,15 +648,7 @@
         <w:t>Plataforma</w:t>
       </w:r>
       <w:r>
-        <w:t xml:space="preserve">. EAD. </w:t>
-      </w:r>
-      <w:proofErr w:type="spellStart"/>
-      <w:r>
-        <w:t>Ambiente.Tri</w:t>
-      </w:r>
-      <w:proofErr w:type="spellEnd"/>
-      <w:r>
-        <w:t>-dimensional.</w:t>
+        <w:t>. EAD. Ambiente.Tri-dimensional.</w:t>
       </w:r>
       <w:r>
         <w:rPr>
@@ -891,7 +786,7 @@
               </wp:anchor>
             </w:drawing>
           </mc:Choice>
-          <mc:Fallback xmlns:cx="http://schemas.microsoft.com/office/drawing/2014/chartex" xmlns:cx1="http://schemas.microsoft.com/office/drawing/2015/9/8/chartex" xmlns:cx2="http://schemas.microsoft.com/office/drawing/2015/10/21/chartex" xmlns:cx3="http://schemas.microsoft.com/office/drawing/2016/5/9/chartex" xmlns:cx4="http://schemas.microsoft.com/office/drawing/2016/5/10/chartex" xmlns:cx5="http://schemas.microsoft.com/office/drawing/2016/5/11/chartex" xmlns:cx6="http://schemas.microsoft.com/office/drawing/2016/5/12/chartex" xmlns:cx7="http://schemas.microsoft.com/office/drawing/2016/5/13/chartex" xmlns:cx8="http://schemas.microsoft.com/office/drawing/2016/5/14/chartex" xmlns:aink="http://schemas.microsoft.com/office/drawing/2016/ink" xmlns:am3d="http://schemas.microsoft.com/office/drawing/2017/model3d" xmlns:w16cid="http://schemas.microsoft.com/office/word/2016/wordml/cid" xmlns:w16se="http://schemas.microsoft.com/office/word/2015/wordml/symex">
+          <mc:Fallback>
             <w:pict>
               <v:rect w14:anchorId="5930E281" id="Rectangle 28" o:spid="_x0000_s1026" style="position:absolute;margin-left:432.45pt;margin-top:-55.8pt;width:43.5pt;height:24.75pt;z-index:251653632;visibility:visible;mso-wrap-style:square;mso-width-percent:0;mso-height-percent:0;mso-wrap-distance-left:9pt;mso-wrap-distance-top:0;mso-wrap-distance-right:9pt;mso-wrap-distance-bottom:0;mso-position-horizontal:absolute;mso-position-horizontal-relative:text;mso-position-vertical:absolute;mso-position-vertical-relative:text;mso-width-percent:0;mso-height-percent:0;mso-width-relative:page;mso-height-relative:page;v-text-anchor:top" o:gfxdata="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" stroked="f"/>
             </w:pict>
@@ -950,16 +845,8 @@
           <w:rFonts w:cs="Arial"/>
         </w:rPr>
         <w:tab/>
-        <w:t xml:space="preserve"> </w:t>
-      </w:r>
-      <w:proofErr w:type="spellStart"/>
-      <w:r>
-        <w:rPr>
-          <w:rFonts w:cs="Arial"/>
-        </w:rPr>
-        <w:t>xx</w:t>
-      </w:r>
-      <w:proofErr w:type="spellEnd"/>
+        <w:t xml:space="preserve"> xx</w:t>
+      </w:r>
     </w:p>
     <w:p>
       <w:pPr>
@@ -996,16 +883,8 @@
           <w:rFonts w:cs="Arial"/>
         </w:rPr>
         <w:tab/>
-        <w:t xml:space="preserve"> </w:t>
-      </w:r>
-      <w:proofErr w:type="spellStart"/>
-      <w:r>
-        <w:rPr>
-          <w:rFonts w:cs="Arial"/>
-        </w:rPr>
-        <w:t>xx</w:t>
-      </w:r>
-      <w:proofErr w:type="spellEnd"/>
+        <w:t xml:space="preserve"> xx</w:t>
+      </w:r>
     </w:p>
     <w:p>
       <w:pPr>
@@ -1042,16 +921,8 @@
           <w:rFonts w:cs="Arial"/>
         </w:rPr>
         <w:tab/>
-        <w:t xml:space="preserve"> </w:t>
-      </w:r>
-      <w:proofErr w:type="spellStart"/>
-      <w:r>
-        <w:rPr>
-          <w:rFonts w:cs="Arial"/>
-        </w:rPr>
-        <w:t>xx</w:t>
-      </w:r>
-      <w:proofErr w:type="spellEnd"/>
+        <w:t xml:space="preserve"> xx</w:t>
+      </w:r>
     </w:p>
     <w:p>
       <w:pPr>
@@ -1197,7 +1068,7 @@
               </wp:anchor>
             </w:drawing>
           </mc:Choice>
-          <mc:Fallback xmlns:cx="http://schemas.microsoft.com/office/drawing/2014/chartex" xmlns:cx1="http://schemas.microsoft.com/office/drawing/2015/9/8/chartex" xmlns:cx2="http://schemas.microsoft.com/office/drawing/2015/10/21/chartex" xmlns:cx3="http://schemas.microsoft.com/office/drawing/2016/5/9/chartex" xmlns:cx4="http://schemas.microsoft.com/office/drawing/2016/5/10/chartex" xmlns:cx5="http://schemas.microsoft.com/office/drawing/2016/5/11/chartex" xmlns:cx6="http://schemas.microsoft.com/office/drawing/2016/5/12/chartex" xmlns:cx7="http://schemas.microsoft.com/office/drawing/2016/5/13/chartex" xmlns:cx8="http://schemas.microsoft.com/office/drawing/2016/5/14/chartex" xmlns:aink="http://schemas.microsoft.com/office/drawing/2016/ink" xmlns:am3d="http://schemas.microsoft.com/office/drawing/2017/model3d" xmlns:w16cid="http://schemas.microsoft.com/office/word/2016/wordml/cid" xmlns:w16se="http://schemas.microsoft.com/office/word/2015/wordml/symex">
+          <mc:Fallback>
             <w:pict>
               <v:rect w14:anchorId="7732787F" id="Rectangle 28" o:spid="_x0000_s1026" style="position:absolute;margin-left:432.45pt;margin-top:-55.8pt;width:43.5pt;height:24.75pt;z-index:251675136;visibility:visible;mso-wrap-style:square;mso-width-percent:0;mso-height-percent:0;mso-wrap-distance-left:9pt;mso-wrap-distance-top:0;mso-wrap-distance-right:9pt;mso-wrap-distance-bottom:0;mso-position-horizontal:absolute;mso-position-horizontal-relative:text;mso-position-vertical:absolute;mso-position-vertical-relative:text;mso-width-percent:0;mso-height-percent:0;mso-width-relative:page;mso-height-relative:page;v-text-anchor:top" o:gfxdata="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" stroked="f"/>
             </w:pict>
@@ -1265,16 +1136,8 @@
           <w:rFonts w:cs="Arial"/>
         </w:rPr>
         <w:tab/>
-        <w:t xml:space="preserve"> </w:t>
-      </w:r>
-      <w:proofErr w:type="spellStart"/>
-      <w:r>
-        <w:rPr>
-          <w:rFonts w:cs="Arial"/>
-        </w:rPr>
-        <w:t>xx</w:t>
-      </w:r>
-      <w:proofErr w:type="spellEnd"/>
+        <w:t xml:space="preserve"> xx</w:t>
+      </w:r>
     </w:p>
     <w:p>
       <w:pPr>
@@ -1317,16 +1180,8 @@
           <w:rFonts w:cs="Arial"/>
         </w:rPr>
         <w:tab/>
-        <w:t xml:space="preserve"> </w:t>
-      </w:r>
-      <w:proofErr w:type="spellStart"/>
-      <w:r>
-        <w:rPr>
-          <w:rFonts w:cs="Arial"/>
-        </w:rPr>
-        <w:t>xx</w:t>
-      </w:r>
-      <w:proofErr w:type="spellEnd"/>
+        <w:t xml:space="preserve"> xx</w:t>
+      </w:r>
     </w:p>
     <w:p>
       <w:pPr>
@@ -1358,14 +1213,350 @@
         </w:rPr>
         <w:tab/>
       </w:r>
-      <w:proofErr w:type="spellStart"/>
       <w:r>
         <w:rPr>
           <w:rFonts w:cs="Arial"/>
         </w:rPr>
         <w:t>Gupos</w:t>
       </w:r>
-      <w:proofErr w:type="spellEnd"/>
+      <w:r>
+        <w:rPr>
+          <w:rFonts w:cs="Arial"/>
+        </w:rPr>
+        <w:tab/>
+        <w:t xml:space="preserve"> xx</w:t>
+      </w:r>
+    </w:p>
+    <w:p>
+      <w:pPr>
+        <w:widowControl/>
+        <w:tabs>
+          <w:tab w:val="left" w:pos="1418"/>
+          <w:tab w:val="right" w:leader="dot" w:pos="9072"/>
+        </w:tabs>
+        <w:rPr>
+          <w:rFonts w:cs="Arial"/>
+        </w:rPr>
+      </w:pPr>
+    </w:p>
+    <w:p>
+      <w:pPr>
+        <w:widowControl/>
+        <w:tabs>
+          <w:tab w:val="left" w:pos="1418"/>
+          <w:tab w:val="right" w:leader="dot" w:pos="9072"/>
+        </w:tabs>
+        <w:rPr>
+          <w:rFonts w:cs="Arial"/>
+        </w:rPr>
+      </w:pPr>
+    </w:p>
+    <w:p>
+      <w:pPr>
+        <w:widowControl/>
+        <w:tabs>
+          <w:tab w:val="left" w:pos="1418"/>
+          <w:tab w:val="right" w:leader="dot" w:pos="9072"/>
+        </w:tabs>
+        <w:rPr>
+          <w:rFonts w:cs="Arial"/>
+        </w:rPr>
+      </w:pPr>
+    </w:p>
+    <w:p>
+      <w:pPr>
+        <w:widowControl/>
+        <w:tabs>
+          <w:tab w:val="left" w:pos="1418"/>
+          <w:tab w:val="right" w:leader="dot" w:pos="9072"/>
+        </w:tabs>
+        <w:rPr>
+          <w:rFonts w:cs="Arial"/>
+        </w:rPr>
+      </w:pPr>
+    </w:p>
+    <w:p>
+      <w:pPr>
+        <w:widowControl/>
+        <w:tabs>
+          <w:tab w:val="left" w:pos="1418"/>
+          <w:tab w:val="right" w:leader="dot" w:pos="9072"/>
+        </w:tabs>
+        <w:rPr>
+          <w:rFonts w:cs="Arial"/>
+        </w:rPr>
+      </w:pPr>
+    </w:p>
+    <w:p>
+      <w:pPr>
+        <w:widowControl/>
+        <w:tabs>
+          <w:tab w:val="left" w:pos="1418"/>
+          <w:tab w:val="right" w:leader="dot" w:pos="9072"/>
+        </w:tabs>
+        <w:rPr>
+          <w:rFonts w:cs="Arial"/>
+        </w:rPr>
+      </w:pPr>
+    </w:p>
+    <w:p>
+      <w:pPr>
+        <w:widowControl/>
+        <w:tabs>
+          <w:tab w:val="left" w:pos="1418"/>
+          <w:tab w:val="right" w:leader="dot" w:pos="9072"/>
+        </w:tabs>
+        <w:rPr>
+          <w:rFonts w:cs="Arial"/>
+        </w:rPr>
+      </w:pPr>
+    </w:p>
+    <w:p>
+      <w:pPr>
+        <w:widowControl/>
+        <w:tabs>
+          <w:tab w:val="left" w:pos="1418"/>
+          <w:tab w:val="right" w:leader="dot" w:pos="9072"/>
+        </w:tabs>
+        <w:rPr>
+          <w:rFonts w:cs="Arial"/>
+        </w:rPr>
+      </w:pPr>
+    </w:p>
+    <w:p>
+      <w:pPr>
+        <w:widowControl/>
+        <w:tabs>
+          <w:tab w:val="left" w:pos="1418"/>
+          <w:tab w:val="right" w:leader="dot" w:pos="9072"/>
+        </w:tabs>
+        <w:rPr>
+          <w:rFonts w:cs="Arial"/>
+        </w:rPr>
+      </w:pPr>
+    </w:p>
+    <w:p>
+      <w:pPr>
+        <w:widowControl/>
+        <w:tabs>
+          <w:tab w:val="left" w:pos="1418"/>
+          <w:tab w:val="right" w:leader="dot" w:pos="9072"/>
+        </w:tabs>
+        <w:rPr>
+          <w:rFonts w:cs="Arial"/>
+        </w:rPr>
+      </w:pPr>
+    </w:p>
+    <w:p>
+      <w:pPr>
+        <w:widowControl/>
+        <w:tabs>
+          <w:tab w:val="left" w:pos="1418"/>
+          <w:tab w:val="right" w:leader="dot" w:pos="9072"/>
+        </w:tabs>
+        <w:rPr>
+          <w:rFonts w:cs="Arial"/>
+        </w:rPr>
+      </w:pPr>
+    </w:p>
+    <w:p>
+      <w:pPr>
+        <w:widowControl/>
+        <w:tabs>
+          <w:tab w:val="left" w:pos="1418"/>
+          <w:tab w:val="right" w:leader="dot" w:pos="9072"/>
+        </w:tabs>
+        <w:rPr>
+          <w:rFonts w:cs="Arial"/>
+        </w:rPr>
+      </w:pPr>
+    </w:p>
+    <w:p>
+      <w:pPr>
+        <w:widowControl/>
+        <w:tabs>
+          <w:tab w:val="left" w:pos="1418"/>
+          <w:tab w:val="right" w:leader="dot" w:pos="9072"/>
+        </w:tabs>
+        <w:rPr>
+          <w:rFonts w:cs="Arial"/>
+        </w:rPr>
+      </w:pPr>
+    </w:p>
+    <w:p>
+      <w:pPr>
+        <w:widowControl/>
+        <w:tabs>
+          <w:tab w:val="left" w:pos="1418"/>
+          <w:tab w:val="right" w:leader="dot" w:pos="9072"/>
+        </w:tabs>
+        <w:rPr>
+          <w:rFonts w:cs="Arial"/>
+        </w:rPr>
+      </w:pPr>
+    </w:p>
+    <w:p>
+      <w:pPr>
+        <w:widowControl/>
+        <w:tabs>
+          <w:tab w:val="left" w:pos="1418"/>
+          <w:tab w:val="right" w:leader="dot" w:pos="9072"/>
+        </w:tabs>
+        <w:rPr>
+          <w:rFonts w:cs="Arial"/>
+        </w:rPr>
+      </w:pPr>
+    </w:p>
+    <w:p>
+      <w:pPr>
+        <w:widowControl/>
+        <w:tabs>
+          <w:tab w:val="left" w:pos="1418"/>
+          <w:tab w:val="right" w:leader="dot" w:pos="9072"/>
+        </w:tabs>
+        <w:rPr>
+          <w:rFonts w:cs="Arial"/>
+        </w:rPr>
+      </w:pPr>
+    </w:p>
+    <w:p>
+      <w:pPr>
+        <w:widowControl/>
+        <w:tabs>
+          <w:tab w:val="left" w:pos="1418"/>
+          <w:tab w:val="right" w:leader="dot" w:pos="9072"/>
+        </w:tabs>
+        <w:rPr>
+          <w:rFonts w:cs="Arial"/>
+        </w:rPr>
+      </w:pPr>
+    </w:p>
+    <w:p>
+      <w:pPr>
+        <w:widowControl/>
+        <w:tabs>
+          <w:tab w:val="left" w:pos="1418"/>
+          <w:tab w:val="right" w:leader="dot" w:pos="9072"/>
+        </w:tabs>
+        <w:rPr>
+          <w:rFonts w:cs="Arial"/>
+        </w:rPr>
+      </w:pPr>
+    </w:p>
+    <w:p>
+      <w:pPr>
+        <w:widowControl/>
+        <w:tabs>
+          <w:tab w:val="left" w:pos="1418"/>
+          <w:tab w:val="right" w:leader="dot" w:pos="9072"/>
+        </w:tabs>
+        <w:rPr>
+          <w:rFonts w:cs="Arial"/>
+        </w:rPr>
+      </w:pPr>
+    </w:p>
+    <w:p>
+      <w:pPr>
+        <w:widowControl/>
+        <w:tabs>
+          <w:tab w:val="left" w:pos="1418"/>
+          <w:tab w:val="right" w:leader="dot" w:pos="9072"/>
+        </w:tabs>
+        <w:rPr>
+          <w:rFonts w:cs="Arial"/>
+        </w:rPr>
+      </w:pPr>
+    </w:p>
+    <w:p>
+      <w:pPr>
+        <w:widowControl/>
+        <w:tabs>
+          <w:tab w:val="left" w:pos="1418"/>
+          <w:tab w:val="right" w:leader="dot" w:pos="9072"/>
+        </w:tabs>
+        <w:rPr>
+          <w:rFonts w:cs="Arial"/>
+        </w:rPr>
+      </w:pPr>
+    </w:p>
+    <w:p>
+      <w:pPr>
+        <w:widowControl/>
+        <w:tabs>
+          <w:tab w:val="left" w:pos="1418"/>
+          <w:tab w:val="right" w:leader="dot" w:pos="9072"/>
+        </w:tabs>
+        <w:rPr>
+          <w:rFonts w:cs="Arial"/>
+        </w:rPr>
+      </w:pPr>
+    </w:p>
+    <w:p>
+      <w:pPr>
+        <w:widowControl/>
+        <w:tabs>
+          <w:tab w:val="left" w:pos="1418"/>
+          <w:tab w:val="right" w:leader="dot" w:pos="9072"/>
+        </w:tabs>
+        <w:rPr>
+          <w:rFonts w:cs="Arial"/>
+        </w:rPr>
+      </w:pPr>
+    </w:p>
+    <w:p>
+      <w:pPr>
+        <w:widowControl/>
+        <w:tabs>
+          <w:tab w:val="left" w:pos="1418"/>
+          <w:tab w:val="right" w:leader="dot" w:pos="9072"/>
+        </w:tabs>
+        <w:rPr>
+          <w:rFonts w:cs="Arial"/>
+        </w:rPr>
+      </w:pPr>
+    </w:p>
+    <w:p>
+      <w:pPr>
+        <w:pStyle w:val="TtPrPs"/>
+      </w:pPr>
+      <w:r>
+        <w:lastRenderedPageBreak/>
+        <w:t>S</w:t>
+      </w:r>
+      <w:r>
+        <w:t>UMÁRIO</w:t>
+      </w:r>
+    </w:p>
+    <w:p>
+      <w:pPr>
+        <w:pStyle w:val="TtPrPs"/>
+        <w:jc w:val="left"/>
+      </w:pPr>
+    </w:p>
+    <w:p>
+      <w:pPr>
+        <w:widowControl/>
+        <w:tabs>
+          <w:tab w:val="right" w:leader="dot" w:pos="9072"/>
+        </w:tabs>
+        <w:spacing w:line="360" w:lineRule="auto"/>
+        <w:rPr>
+          <w:rFonts w:cs="Arial"/>
+        </w:rPr>
+      </w:pPr>
+      <w:r>
+        <w:rPr>
+          <w:rFonts w:cs="Arial"/>
+          <w:b/>
+        </w:rPr>
+        <w:t>1 INTRODUÇÃO</w:t>
+      </w:r>
+      <w:r>
+        <w:rPr>
+          <w:rFonts w:cs="Arial"/>
+        </w:rPr>
+        <w:t xml:space="preserve"> </w:t>
+      </w:r>
       <w:r>
         <w:rPr>
           <w:rFonts w:cs="Arial"/>
@@ -1373,327 +1564,50 @@
         <w:tab/>
         <w:t xml:space="preserve"> </w:t>
       </w:r>
-      <w:proofErr w:type="spellStart"/>
-      <w:r>
-        <w:rPr>
-          <w:rFonts w:cs="Arial"/>
-        </w:rPr>
-        <w:t>xx</w:t>
-      </w:r>
-      <w:proofErr w:type="spellEnd"/>
+      <w:r>
+        <w:rPr>
+          <w:rFonts w:cs="Arial"/>
+        </w:rPr>
+        <w:t>5</w:t>
+      </w:r>
     </w:p>
     <w:p>
       <w:pPr>
         <w:widowControl/>
         <w:tabs>
-          <w:tab w:val="left" w:pos="1418"/>
           <w:tab w:val="right" w:leader="dot" w:pos="9072"/>
         </w:tabs>
-        <w:rPr>
-          <w:rFonts w:cs="Arial"/>
-        </w:rPr>
-      </w:pPr>
-    </w:p>
-    <w:p>
-      <w:pPr>
-        <w:widowControl/>
-        <w:tabs>
-          <w:tab w:val="left" w:pos="1418"/>
+        <w:spacing w:line="360" w:lineRule="auto"/>
+        <w:rPr>
+          <w:rFonts w:cs="Arial"/>
+        </w:rPr>
+      </w:pPr>
+      <w:r>
+        <w:rPr>
+          <w:rFonts w:cs="Arial"/>
+          <w:b/>
+        </w:rPr>
+        <w:t>2 REQUISITOS NÃO FUNCIONAIS</w:t>
+      </w:r>
+      <w:r>
+        <w:rPr>
+          <w:rFonts w:cs="Arial"/>
+        </w:rPr>
+        <w:t xml:space="preserve"> </w:t>
+      </w:r>
+      <w:r>
+        <w:rPr>
+          <w:rFonts w:cs="Arial"/>
+        </w:rPr>
+        <w:tab/>
+        <w:t xml:space="preserve"> xx</w:t>
+      </w:r>
+    </w:p>
+    <w:p>
+      <w:pPr>
+        <w:tabs>
           <w:tab w:val="right" w:leader="dot" w:pos="9072"/>
         </w:tabs>
-        <w:rPr>
-          <w:rFonts w:cs="Arial"/>
-        </w:rPr>
-      </w:pPr>
-    </w:p>
-    <w:p>
-      <w:pPr>
-        <w:widowControl/>
-        <w:tabs>
-          <w:tab w:val="left" w:pos="1418"/>
-          <w:tab w:val="right" w:leader="dot" w:pos="9072"/>
-        </w:tabs>
-        <w:rPr>
-          <w:rFonts w:cs="Arial"/>
-        </w:rPr>
-      </w:pPr>
-    </w:p>
-    <w:p>
-      <w:pPr>
-        <w:widowControl/>
-        <w:tabs>
-          <w:tab w:val="left" w:pos="1418"/>
-          <w:tab w:val="right" w:leader="dot" w:pos="9072"/>
-        </w:tabs>
-        <w:rPr>
-          <w:rFonts w:cs="Arial"/>
-        </w:rPr>
-      </w:pPr>
-    </w:p>
-    <w:p>
-      <w:pPr>
-        <w:widowControl/>
-        <w:tabs>
-          <w:tab w:val="left" w:pos="1418"/>
-          <w:tab w:val="right" w:leader="dot" w:pos="9072"/>
-        </w:tabs>
-        <w:rPr>
-          <w:rFonts w:cs="Arial"/>
-        </w:rPr>
-      </w:pPr>
-    </w:p>
-    <w:p>
-      <w:pPr>
-        <w:widowControl/>
-        <w:tabs>
-          <w:tab w:val="left" w:pos="1418"/>
-          <w:tab w:val="right" w:leader="dot" w:pos="9072"/>
-        </w:tabs>
-        <w:rPr>
-          <w:rFonts w:cs="Arial"/>
-        </w:rPr>
-      </w:pPr>
-    </w:p>
-    <w:p>
-      <w:pPr>
-        <w:widowControl/>
-        <w:tabs>
-          <w:tab w:val="left" w:pos="1418"/>
-          <w:tab w:val="right" w:leader="dot" w:pos="9072"/>
-        </w:tabs>
-        <w:rPr>
-          <w:rFonts w:cs="Arial"/>
-        </w:rPr>
-      </w:pPr>
-    </w:p>
-    <w:p>
-      <w:pPr>
-        <w:widowControl/>
-        <w:tabs>
-          <w:tab w:val="left" w:pos="1418"/>
-          <w:tab w:val="right" w:leader="dot" w:pos="9072"/>
-        </w:tabs>
-        <w:rPr>
-          <w:rFonts w:cs="Arial"/>
-        </w:rPr>
-      </w:pPr>
-    </w:p>
-    <w:p>
-      <w:pPr>
-        <w:widowControl/>
-        <w:tabs>
-          <w:tab w:val="left" w:pos="1418"/>
-          <w:tab w:val="right" w:leader="dot" w:pos="9072"/>
-        </w:tabs>
-        <w:rPr>
-          <w:rFonts w:cs="Arial"/>
-        </w:rPr>
-      </w:pPr>
-    </w:p>
-    <w:p>
-      <w:pPr>
-        <w:widowControl/>
-        <w:tabs>
-          <w:tab w:val="left" w:pos="1418"/>
-          <w:tab w:val="right" w:leader="dot" w:pos="9072"/>
-        </w:tabs>
-        <w:rPr>
-          <w:rFonts w:cs="Arial"/>
-        </w:rPr>
-      </w:pPr>
-    </w:p>
-    <w:p>
-      <w:pPr>
-        <w:widowControl/>
-        <w:tabs>
-          <w:tab w:val="left" w:pos="1418"/>
-          <w:tab w:val="right" w:leader="dot" w:pos="9072"/>
-        </w:tabs>
-        <w:rPr>
-          <w:rFonts w:cs="Arial"/>
-        </w:rPr>
-      </w:pPr>
-    </w:p>
-    <w:p>
-      <w:pPr>
-        <w:widowControl/>
-        <w:tabs>
-          <w:tab w:val="left" w:pos="1418"/>
-          <w:tab w:val="right" w:leader="dot" w:pos="9072"/>
-        </w:tabs>
-        <w:rPr>
-          <w:rFonts w:cs="Arial"/>
-        </w:rPr>
-      </w:pPr>
-    </w:p>
-    <w:p>
-      <w:pPr>
-        <w:widowControl/>
-        <w:tabs>
-          <w:tab w:val="left" w:pos="1418"/>
-          <w:tab w:val="right" w:leader="dot" w:pos="9072"/>
-        </w:tabs>
-        <w:rPr>
-          <w:rFonts w:cs="Arial"/>
-        </w:rPr>
-      </w:pPr>
-    </w:p>
-    <w:p>
-      <w:pPr>
-        <w:widowControl/>
-        <w:tabs>
-          <w:tab w:val="left" w:pos="1418"/>
-          <w:tab w:val="right" w:leader="dot" w:pos="9072"/>
-        </w:tabs>
-        <w:rPr>
-          <w:rFonts w:cs="Arial"/>
-        </w:rPr>
-      </w:pPr>
-    </w:p>
-    <w:p>
-      <w:pPr>
-        <w:widowControl/>
-        <w:tabs>
-          <w:tab w:val="left" w:pos="1418"/>
-          <w:tab w:val="right" w:leader="dot" w:pos="9072"/>
-        </w:tabs>
-        <w:rPr>
-          <w:rFonts w:cs="Arial"/>
-        </w:rPr>
-      </w:pPr>
-    </w:p>
-    <w:p>
-      <w:pPr>
-        <w:widowControl/>
-        <w:tabs>
-          <w:tab w:val="left" w:pos="1418"/>
-          <w:tab w:val="right" w:leader="dot" w:pos="9072"/>
-        </w:tabs>
-        <w:rPr>
-          <w:rFonts w:cs="Arial"/>
-        </w:rPr>
-      </w:pPr>
-    </w:p>
-    <w:p>
-      <w:pPr>
-        <w:widowControl/>
-        <w:tabs>
-          <w:tab w:val="left" w:pos="1418"/>
-          <w:tab w:val="right" w:leader="dot" w:pos="9072"/>
-        </w:tabs>
-        <w:rPr>
-          <w:rFonts w:cs="Arial"/>
-        </w:rPr>
-      </w:pPr>
-    </w:p>
-    <w:p>
-      <w:pPr>
-        <w:widowControl/>
-        <w:tabs>
-          <w:tab w:val="left" w:pos="1418"/>
-          <w:tab w:val="right" w:leader="dot" w:pos="9072"/>
-        </w:tabs>
-        <w:rPr>
-          <w:rFonts w:cs="Arial"/>
-        </w:rPr>
-      </w:pPr>
-    </w:p>
-    <w:p>
-      <w:pPr>
-        <w:widowControl/>
-        <w:tabs>
-          <w:tab w:val="left" w:pos="1418"/>
-          <w:tab w:val="right" w:leader="dot" w:pos="9072"/>
-        </w:tabs>
-        <w:rPr>
-          <w:rFonts w:cs="Arial"/>
-        </w:rPr>
-      </w:pPr>
-    </w:p>
-    <w:p>
-      <w:pPr>
-        <w:widowControl/>
-        <w:tabs>
-          <w:tab w:val="left" w:pos="1418"/>
-          <w:tab w:val="right" w:leader="dot" w:pos="9072"/>
-        </w:tabs>
-        <w:rPr>
-          <w:rFonts w:cs="Arial"/>
-        </w:rPr>
-      </w:pPr>
-    </w:p>
-    <w:p>
-      <w:pPr>
-        <w:widowControl/>
-        <w:tabs>
-          <w:tab w:val="left" w:pos="1418"/>
-          <w:tab w:val="right" w:leader="dot" w:pos="9072"/>
-        </w:tabs>
-        <w:rPr>
-          <w:rFonts w:cs="Arial"/>
-        </w:rPr>
-      </w:pPr>
-    </w:p>
-    <w:p>
-      <w:pPr>
-        <w:widowControl/>
-        <w:tabs>
-          <w:tab w:val="left" w:pos="1418"/>
-          <w:tab w:val="right" w:leader="dot" w:pos="9072"/>
-        </w:tabs>
-        <w:rPr>
-          <w:rFonts w:cs="Arial"/>
-        </w:rPr>
-      </w:pPr>
-    </w:p>
-    <w:p>
-      <w:pPr>
-        <w:widowControl/>
-        <w:tabs>
-          <w:tab w:val="left" w:pos="1418"/>
-          <w:tab w:val="right" w:leader="dot" w:pos="9072"/>
-        </w:tabs>
-        <w:rPr>
-          <w:rFonts w:cs="Arial"/>
-        </w:rPr>
-      </w:pPr>
-    </w:p>
-    <w:p>
-      <w:pPr>
-        <w:widowControl/>
-        <w:tabs>
-          <w:tab w:val="left" w:pos="1418"/>
-          <w:tab w:val="right" w:leader="dot" w:pos="9072"/>
-        </w:tabs>
-        <w:rPr>
-          <w:rFonts w:cs="Arial"/>
-        </w:rPr>
-      </w:pPr>
-    </w:p>
-    <w:p>
-      <w:pPr>
-        <w:pStyle w:val="TtPrPs"/>
-      </w:pPr>
-      <w:r>
-        <w:lastRenderedPageBreak/>
-        <w:t>S</w:t>
-      </w:r>
-      <w:r>
-        <w:t>UMÁRIO</w:t>
-      </w:r>
-    </w:p>
-    <w:p>
-      <w:pPr>
-        <w:pStyle w:val="TtPrPs"/>
-        <w:jc w:val="left"/>
-      </w:pPr>
-    </w:p>
-    <w:p>
-      <w:pPr>
-        <w:widowControl/>
-        <w:tabs>
-          <w:tab w:val="right" w:leader="dot" w:pos="9072"/>
-        </w:tabs>
         <w:spacing w:line="360" w:lineRule="auto"/>
         <w:rPr>
           <w:rFonts w:cs="Arial"/>
@@ -1704,7 +1618,7 @@
           <w:rFonts w:cs="Arial"/>
           <w:b/>
         </w:rPr>
-        <w:t>1 INTRODUÇÃO</w:t>
+        <w:t>3 REQUISITOS FUNCIONAIS</w:t>
       </w:r>
       <w:r>
         <w:rPr>
@@ -1717,93 +1631,8 @@
           <w:rFonts w:cs="Arial"/>
         </w:rPr>
         <w:tab/>
-        <w:t xml:space="preserve"> </w:t>
-      </w:r>
-      <w:r>
-        <w:rPr>
-          <w:rFonts w:cs="Arial"/>
-        </w:rPr>
-        <w:t>5</w:t>
-      </w:r>
-    </w:p>
-    <w:p>
-      <w:pPr>
-        <w:widowControl/>
-        <w:tabs>
-          <w:tab w:val="right" w:leader="dot" w:pos="9072"/>
-        </w:tabs>
-        <w:spacing w:line="360" w:lineRule="auto"/>
-        <w:rPr>
-          <w:rFonts w:cs="Arial"/>
-        </w:rPr>
-      </w:pPr>
-      <w:r>
-        <w:rPr>
-          <w:rFonts w:cs="Arial"/>
-          <w:b/>
-        </w:rPr>
-        <w:t>2 REQUISITOS NÃO FUNCIONAIS</w:t>
-      </w:r>
-      <w:r>
-        <w:rPr>
-          <w:rFonts w:cs="Arial"/>
-        </w:rPr>
-        <w:t xml:space="preserve"> </w:t>
-      </w:r>
-      <w:r>
-        <w:rPr>
-          <w:rFonts w:cs="Arial"/>
-        </w:rPr>
-        <w:tab/>
-        <w:t xml:space="preserve"> </w:t>
-      </w:r>
-      <w:proofErr w:type="spellStart"/>
-      <w:r>
-        <w:rPr>
-          <w:rFonts w:cs="Arial"/>
-        </w:rPr>
-        <w:t>xx</w:t>
-      </w:r>
-      <w:proofErr w:type="spellEnd"/>
-    </w:p>
-    <w:p>
-      <w:pPr>
-        <w:tabs>
-          <w:tab w:val="right" w:leader="dot" w:pos="9072"/>
-        </w:tabs>
-        <w:spacing w:line="360" w:lineRule="auto"/>
-        <w:rPr>
-          <w:rFonts w:cs="Arial"/>
-        </w:rPr>
-      </w:pPr>
-      <w:r>
-        <w:rPr>
-          <w:rFonts w:cs="Arial"/>
-          <w:b/>
-        </w:rPr>
-        <w:t>3 REQUISITOS FUNCIONAIS</w:t>
-      </w:r>
-      <w:r>
-        <w:rPr>
-          <w:rFonts w:cs="Arial"/>
-        </w:rPr>
-        <w:t xml:space="preserve"> </w:t>
-      </w:r>
-      <w:r>
-        <w:rPr>
-          <w:rFonts w:cs="Arial"/>
-        </w:rPr>
-        <w:tab/>
-        <w:t xml:space="preserve"> </w:t>
-      </w:r>
-      <w:proofErr w:type="spellStart"/>
-      <w:r>
-        <w:rPr>
-          <w:rFonts w:cs="Arial"/>
-        </w:rPr>
-        <w:t>xx</w:t>
-      </w:r>
-      <w:proofErr w:type="spellEnd"/>
+        <w:t xml:space="preserve"> xx</w:t>
+      </w:r>
     </w:p>
     <w:p>
       <w:pPr>
@@ -1830,13 +1659,8 @@
         <w:t>......</w:t>
       </w:r>
       <w:r>
-        <w:t xml:space="preserve">...............................................................  </w:t>
-      </w:r>
-      <w:proofErr w:type="spellStart"/>
-      <w:r>
-        <w:t>xx</w:t>
-      </w:r>
-      <w:proofErr w:type="spellEnd"/>
+        <w:t>...............................................................  xx</w:t>
+      </w:r>
     </w:p>
     <w:p>
       <w:pPr>
@@ -1869,13 +1693,8 @@
         <w:t>..</w:t>
       </w:r>
       <w:r>
-        <w:t xml:space="preserve">..........................  </w:t>
-      </w:r>
-      <w:proofErr w:type="spellStart"/>
-      <w:r>
-        <w:t>xx</w:t>
-      </w:r>
-      <w:proofErr w:type="spellEnd"/>
+        <w:t>..........................  xx</w:t>
+      </w:r>
     </w:p>
     <w:p>
       <w:pPr>
@@ -1995,13 +1814,8 @@
         <w:t>.</w:t>
       </w:r>
       <w:r>
-        <w:t xml:space="preserve">........... </w:t>
-      </w:r>
-      <w:proofErr w:type="spellStart"/>
-      <w:r>
-        <w:t>xx</w:t>
-      </w:r>
-      <w:proofErr w:type="spellEnd"/>
+        <w:t>........... xx</w:t>
+      </w:r>
     </w:p>
     <w:p>
       <w:pPr>
@@ -3047,6 +2861,66 @@
       </w:pPr>
       <w:r>
         <w:rPr>
+          <w:noProof/>
+        </w:rPr>
+        <w:drawing>
+          <wp:inline distT="0" distB="0" distL="0" distR="0" wp14:anchorId="64167392" wp14:editId="754B7311">
+            <wp:extent cx="5753100" cy="5762625"/>
+            <wp:effectExtent l="0" t="0" r="0" b="9525"/>
+            <wp:docPr id="6" name="Imagem 6"/>
+            <wp:cNvGraphicFramePr>
+              <a:graphicFrameLocks xmlns:a="http://schemas.openxmlformats.org/drawingml/2006/main" noChangeAspect="1"/>
+            </wp:cNvGraphicFramePr>
+            <a:graphic xmlns:a="http://schemas.openxmlformats.org/drawingml/2006/main">
+              <a:graphicData uri="http://schemas.openxmlformats.org/drawingml/2006/picture">
+                <pic:pic xmlns:pic="http://schemas.openxmlformats.org/drawingml/2006/picture">
+                  <pic:nvPicPr>
+                    <pic:cNvPr id="0" name="Picture 5"/>
+                    <pic:cNvPicPr>
+                      <a:picLocks noChangeAspect="1" noChangeArrowheads="1"/>
+                    </pic:cNvPicPr>
+                  </pic:nvPicPr>
+                  <pic:blipFill>
+                    <a:blip r:embed="rId10">
+                      <a:extLst>
+                        <a:ext uri="{28A0092B-C50C-407E-A947-70E740481C1C}">
+                          <a14:useLocalDpi xmlns:a14="http://schemas.microsoft.com/office/drawing/2010/main" val="0"/>
+                        </a:ext>
+                      </a:extLst>
+                    </a:blip>
+                    <a:srcRect/>
+                    <a:stretch>
+                      <a:fillRect/>
+                    </a:stretch>
+                  </pic:blipFill>
+                  <pic:spPr bwMode="auto">
+                    <a:xfrm>
+                      <a:off x="0" y="0"/>
+                      <a:ext cx="5753100" cy="5762625"/>
+                    </a:xfrm>
+                    <a:prstGeom prst="rect">
+                      <a:avLst/>
+                    </a:prstGeom>
+                    <a:noFill/>
+                    <a:ln>
+                      <a:noFill/>
+                    </a:ln>
+                  </pic:spPr>
+                </pic:pic>
+              </a:graphicData>
+            </a:graphic>
+          </wp:inline>
+        </w:drawing>
+      </w:r>
+    </w:p>
+    <w:p>
+      <w:pPr>
+        <w:pStyle w:val="Texto"/>
+        <w:spacing w:after="0"/>
+        <w:ind w:firstLine="0"/>
+      </w:pPr>
+      <w:r>
+        <w:rPr>
           <w:b/>
         </w:rPr>
         <w:t>3</w:t>
@@ -3063,8 +2937,671 @@
     </w:p>
     <w:p>
       <w:pPr>
-        <w:pStyle w:val="Tt1"/>
-        <w:jc w:val="both"/>
+        <w:pStyle w:val="Texto"/>
+      </w:pPr>
+      <w:r>
+        <w:t>3.1.1 Comunicação</w:t>
+      </w:r>
+    </w:p>
+    <w:p>
+      <w:pPr>
+        <w:pStyle w:val="Texto"/>
+        <w:ind w:left="709"/>
+      </w:pPr>
+      <w:r>
+        <w:t xml:space="preserve">3.1.1.1 Caso de Uso: </w:t>
+      </w:r>
+      <w:r>
+        <w:rPr>
+          <w:b/>
+          <w:bCs/>
+        </w:rPr>
+        <w:t>Ouvir outros usuários presentes</w:t>
+      </w:r>
+    </w:p>
+    <w:p>
+      <w:pPr>
+        <w:pStyle w:val="Texto"/>
+      </w:pPr>
+      <w:r>
+        <w:t>Usuário deve poder ouvir outros usuários que estiverem na mesma sala.</w:t>
+      </w:r>
+    </w:p>
+    <w:p>
+      <w:pPr>
+        <w:pStyle w:val="Texto"/>
+      </w:pPr>
+    </w:p>
+    <w:p>
+      <w:pPr>
+        <w:pStyle w:val="Texto"/>
+        <w:ind w:left="709"/>
+        <w:rPr>
+          <w:b/>
+          <w:bCs/>
+        </w:rPr>
+      </w:pPr>
+      <w:r>
+        <w:t xml:space="preserve">3.1.1.2 Caso de Uso: </w:t>
+      </w:r>
+      <w:r>
+        <w:rPr>
+          <w:b/>
+          <w:bCs/>
+        </w:rPr>
+        <w:t>Ver outros usuários presentes</w:t>
+      </w:r>
+    </w:p>
+    <w:p>
+      <w:pPr>
+        <w:pStyle w:val="Texto"/>
+      </w:pPr>
+      <w:r>
+        <w:lastRenderedPageBreak/>
+        <w:t>Usuário deve poder ver outros usuários que estão na mesma sala.</w:t>
+      </w:r>
+    </w:p>
+    <w:p>
+      <w:pPr>
+        <w:pStyle w:val="Texto"/>
+        <w:ind w:left="709"/>
+      </w:pPr>
+      <w:r>
+        <w:t xml:space="preserve">3.1.1.3 Caso de Uso: </w:t>
+      </w:r>
+      <w:r>
+        <w:rPr>
+          <w:b/>
+          <w:bCs/>
+        </w:rPr>
+        <w:t>Falar</w:t>
+      </w:r>
+    </w:p>
+    <w:p>
+      <w:pPr>
+        <w:pStyle w:val="Texto"/>
+      </w:pPr>
+      <w:r>
+        <w:t>Usuário deve poder transmitir discurso pelo sistema. Seu microfone capta o áudio, o sistema comprime o fluxo e o envia diretamente (P2P) aos usuários conectados à mesma sala.</w:t>
+      </w:r>
+    </w:p>
+    <w:p>
+      <w:pPr>
+        <w:pStyle w:val="Texto"/>
+      </w:pPr>
+    </w:p>
+    <w:p>
+      <w:pPr>
+        <w:pStyle w:val="Texto"/>
+      </w:pPr>
+      <w:r>
+        <w:t>3.1.</w:t>
+      </w:r>
+      <w:r>
+        <w:t>2</w:t>
+      </w:r>
+      <w:r>
+        <w:t xml:space="preserve"> </w:t>
+      </w:r>
+      <w:r>
+        <w:t>Controle</w:t>
+      </w:r>
+    </w:p>
+    <w:p>
+      <w:pPr>
+        <w:pStyle w:val="Texto"/>
+      </w:pPr>
+      <w:r>
+        <w:tab/>
+        <w:t xml:space="preserve">3.1.2.1 Caso de Uso: </w:t>
+      </w:r>
+      <w:r>
+        <w:rPr>
+          <w:b/>
+          <w:bCs/>
+        </w:rPr>
+        <w:t>Conceder Pontos de Experiência</w:t>
+      </w:r>
+    </w:p>
+    <w:p>
+      <w:pPr>
+        <w:pStyle w:val="Texto"/>
+      </w:pPr>
+      <w:r>
+        <w:t>O Professor deve poder selecionar um Aluno, digitar um número inteiro dentro de uma determinada faixa, afim de dar pontos de experiência ao Aluno. A informação deve ser enviada pelo sistema tanto para os demais Usuários presentes na sala quanto ao Servidor, para que os pontos de experiência sejam mostrados nas interfaces de todos os Usuários da sala e sejam gravados na base de dados, no servidor.</w:t>
+      </w:r>
+    </w:p>
+    <w:p>
+      <w:pPr>
+        <w:pStyle w:val="Texto"/>
+      </w:pPr>
+      <w:r>
+        <w:tab/>
+        <w:t xml:space="preserve">3.1.2.2 Caso de Uso: </w:t>
+      </w:r>
+      <w:r>
+        <w:rPr>
+          <w:b/>
+          <w:bCs/>
+        </w:rPr>
+        <w:t>Mutar Estudante</w:t>
+      </w:r>
+    </w:p>
+    <w:p>
+      <w:pPr>
+        <w:pStyle w:val="Texto"/>
+      </w:pPr>
+      <w:r>
+        <w:t xml:space="preserve">O Professor deve poder selecionar um aluno e, em um clique, desativar a transmissão de áudio daquele aluno. A informação deve ser enviada para o aluno selecionado apenas. A instância AViS que recebe a instrução </w:t>
+      </w:r>
+      <w:r>
+        <w:rPr>
+          <w:rStyle w:val="nfase"/>
+        </w:rPr>
+        <w:t>mute_lock</w:t>
+      </w:r>
+      <w:r>
+        <w:t xml:space="preserve"> deve desativar o microfone e desativar o botão mute/unmute do microfone. Assim, o microfone só será reativado quando uma instrução </w:t>
+      </w:r>
+      <w:r>
+        <w:rPr>
+          <w:rStyle w:val="nfase"/>
+        </w:rPr>
+        <w:t>mute_unlock</w:t>
+      </w:r>
+      <w:r>
+        <w:t>, vinda do professor, for recebida.</w:t>
+      </w:r>
+    </w:p>
+    <w:p>
+      <w:pPr>
+        <w:pStyle w:val="Texto"/>
+      </w:pPr>
+      <w:r>
+        <w:tab/>
+        <w:t xml:space="preserve">3.1.2.3 Caso de Uso: </w:t>
+      </w:r>
+      <w:r>
+        <w:rPr>
+          <w:b/>
+          <w:bCs/>
+        </w:rPr>
+        <w:t>On/Off Microfone</w:t>
+      </w:r>
+    </w:p>
+    <w:p>
+      <w:pPr>
+        <w:pStyle w:val="Texto"/>
+      </w:pPr>
+      <w:r>
+        <w:t>O Usuário deve poder ativar e desativar seu próprio microfone, através de um botão constantemente visível no HUD. Ao clicar nesse botão, o sistema deve desativar o microfone, o fluxo de áudio e o subsistema de compactação de áudio.</w:t>
+      </w:r>
+    </w:p>
+    <w:p>
+      <w:pPr>
+        <w:pStyle w:val="Texto"/>
+      </w:pPr>
+      <w:r>
+        <w:tab/>
+        <w:t xml:space="preserve">3.1.2.4 Caso de Uso: </w:t>
+      </w:r>
+      <w:r>
+        <w:rPr>
+          <w:b/>
+          <w:bCs/>
+        </w:rPr>
+        <w:t>Andar</w:t>
+      </w:r>
+    </w:p>
+    <w:p>
+      <w:pPr>
+        <w:pStyle w:val="Texto"/>
+      </w:pPr>
+      <w:r>
+        <w:t xml:space="preserve">O usuário poderá controlar a posição de seu </w:t>
+      </w:r>
+      <w:r>
+        <w:rPr>
+          <w:rStyle w:val="nfase"/>
+        </w:rPr>
+        <w:t>avatar</w:t>
+      </w:r>
+      <w:r>
+        <w:t xml:space="preserve"> no ambiente 3D através do teclado, assim como os ângulos de seu ponto de vista através do mouse.</w:t>
+      </w:r>
+    </w:p>
+    <w:p>
+      <w:pPr>
+        <w:pStyle w:val="Texto"/>
+      </w:pPr>
+      <w:r>
+        <w:t>3.1.</w:t>
+      </w:r>
+      <w:r>
+        <w:t>3</w:t>
+      </w:r>
+      <w:r>
+        <w:t xml:space="preserve"> </w:t>
+      </w:r>
+      <w:r>
+        <w:t>Material Didático</w:t>
+      </w:r>
+    </w:p>
+    <w:p>
+      <w:pPr>
+        <w:pStyle w:val="Texto"/>
+        <w:rPr>
+          <w:b/>
+          <w:bCs/>
+        </w:rPr>
+      </w:pPr>
+      <w:r>
+        <w:tab/>
+        <w:t xml:space="preserve">3.1.3.1 Caso de Uso: </w:t>
+      </w:r>
+      <w:r>
+        <w:rPr>
+          <w:b/>
+          <w:bCs/>
+        </w:rPr>
+        <w:t>Acessar Material Didático</w:t>
+      </w:r>
+    </w:p>
+    <w:p>
+      <w:pPr>
+        <w:pStyle w:val="Texto"/>
+      </w:pPr>
+      <w:r>
+        <w:lastRenderedPageBreak/>
+        <w:t xml:space="preserve">O usuário terá cesso ao material didático armazenado na base de dados, disponibilizado pela API RESTFul em </w:t>
+      </w:r>
+      <w:hyperlink r:id="rId11" w:history="1">
+        <w:r>
+          <w:rPr>
+            <w:rStyle w:val="Hyperlink"/>
+          </w:rPr>
+          <w:t>https://alloy.city/api</w:t>
+        </w:r>
+      </w:hyperlink>
+    </w:p>
+    <w:p>
+      <w:pPr>
+        <w:pStyle w:val="Texto"/>
+      </w:pPr>
+      <w:r>
+        <w:tab/>
+      </w:r>
+      <w:r>
+        <w:t xml:space="preserve">3.1.3.2 Caso de Uso: </w:t>
+      </w:r>
+      <w:r>
+        <w:rPr>
+          <w:b/>
+          <w:bCs/>
+        </w:rPr>
+        <w:t>Preencher Lacunas</w:t>
+      </w:r>
+    </w:p>
+    <w:p>
+      <w:pPr>
+        <w:pStyle w:val="Texto"/>
+      </w:pPr>
+      <w:r>
+        <w:t>O usuário poderá visualizar e utilizar exercícios interativos do tipo FILL_GAPS (preencher lacunas) do material didático.</w:t>
+      </w:r>
+    </w:p>
+    <w:p>
+      <w:pPr>
+        <w:pStyle w:val="Texto"/>
+      </w:pPr>
+      <w:r>
+        <w:tab/>
+        <w:t xml:space="preserve">3.1.3.3 Caso de Uso: </w:t>
+      </w:r>
+      <w:r>
+        <w:rPr>
+          <w:b/>
+          <w:bCs/>
+        </w:rPr>
+        <w:t>Ouvir Áudio</w:t>
+      </w:r>
+    </w:p>
+    <w:p>
+      <w:pPr>
+        <w:pStyle w:val="Texto"/>
+      </w:pPr>
+      <w:r>
+        <w:t>O sistema deverá ser capaz de receber múltiplos fluxos de áudio provenientes da rede e reproduzi-los no sistema de saída de áudio da máquina.</w:t>
+      </w:r>
+    </w:p>
+    <w:p>
+      <w:pPr>
+        <w:pStyle w:val="Texto"/>
+      </w:pPr>
+      <w:r>
+        <w:tab/>
+        <w:t xml:space="preserve">3.1.3.4 Caso de Uso: </w:t>
+      </w:r>
+      <w:r>
+        <w:rPr>
+          <w:b/>
+          <w:bCs/>
+        </w:rPr>
+        <w:t>Múltipla Escolha</w:t>
+      </w:r>
+    </w:p>
+    <w:p>
+      <w:pPr>
+        <w:pStyle w:val="Texto"/>
+      </w:pPr>
+      <w:r>
+        <w:t>O Usuário poderá visualizar e utilizar exercícios interativos do tipo MULTIPLE_CHOICE (múltipla escolha) do material didático.</w:t>
+      </w:r>
+    </w:p>
+    <w:p>
+      <w:pPr>
+        <w:pStyle w:val="Texto"/>
+      </w:pPr>
+      <w:r>
+        <w:tab/>
+        <w:t xml:space="preserve">3.1.3.5 Caso de Uso: </w:t>
+      </w:r>
+      <w:r>
+        <w:rPr>
+          <w:b/>
+          <w:bCs/>
+        </w:rPr>
+        <w:t>Ordenação</w:t>
+      </w:r>
+    </w:p>
+    <w:p>
+      <w:pPr>
+        <w:pStyle w:val="Texto"/>
+      </w:pPr>
+      <w:r>
+        <w:t>O Usuário poderá visualizar e utilizar exercícios interativos do tipo ORDER_ITEMS (ordenar itens) do material didático.</w:t>
+      </w:r>
+    </w:p>
+    <w:p>
+      <w:pPr>
+        <w:pStyle w:val="Texto"/>
+      </w:pPr>
+      <w:r>
+        <w:tab/>
+        <w:t xml:space="preserve">3.1.3.6 Caso de Uso: </w:t>
+      </w:r>
+      <w:r>
+        <w:rPr>
+          <w:b/>
+          <w:bCs/>
+        </w:rPr>
+        <w:t>Ler Texto</w:t>
+      </w:r>
+    </w:p>
+    <w:p>
+      <w:pPr>
+        <w:pStyle w:val="Texto"/>
+      </w:pPr>
+      <w:r>
+        <w:t>O Usuário poderá visualizar conteúdo didático do tipo TEXT (texto UTF8).</w:t>
+      </w:r>
+    </w:p>
+    <w:p>
+      <w:pPr>
+        <w:pStyle w:val="Texto"/>
+      </w:pPr>
+      <w:r>
+        <w:tab/>
+        <w:t xml:space="preserve">3.1.3.7 Caso de Uso: </w:t>
+      </w:r>
+      <w:r>
+        <w:rPr>
+          <w:b/>
+          <w:bCs/>
+        </w:rPr>
+        <w:t>Utilizar Recursos Interativos</w:t>
+      </w:r>
+    </w:p>
+    <w:p>
+      <w:pPr>
+        <w:pStyle w:val="Texto"/>
+      </w:pPr>
+      <w:r>
+        <w:t>Entre os recursos do material didático, alguns tipos são interativos. O Usuário deverá poder agir sobre os recursos do tipo interativo, além de poder visualizar os recursos não interativos.</w:t>
+      </w:r>
+    </w:p>
+    <w:p>
+      <w:pPr>
+        <w:pStyle w:val="Texto"/>
+      </w:pPr>
+      <w:r>
+        <w:tab/>
+        <w:t xml:space="preserve">3.1.3.8 Caso de Uso: </w:t>
+      </w:r>
+      <w:r>
+        <w:rPr>
+          <w:b/>
+          <w:bCs/>
+        </w:rPr>
+        <w:t>Visualizar Imagens</w:t>
+      </w:r>
+    </w:p>
+    <w:p>
+      <w:pPr>
+        <w:pStyle w:val="Texto"/>
+      </w:pPr>
+      <w:r>
+        <w:t>A instância cliente deverá ser capaz de mostrar claramente, no ambiente 3D, uma imagem, a partir de uma URL.</w:t>
+      </w:r>
+    </w:p>
+    <w:p>
+      <w:pPr>
+        <w:pStyle w:val="Texto"/>
+      </w:pPr>
+      <w:r>
+        <w:tab/>
+        <w:t xml:space="preserve">3.1.3.9 Caso de Uso: </w:t>
+      </w:r>
+      <w:r>
+        <w:rPr>
+          <w:b/>
+          <w:bCs/>
+        </w:rPr>
+        <w:t>Visualizar Vídeo</w:t>
+      </w:r>
+    </w:p>
+    <w:p>
+      <w:pPr>
+        <w:pStyle w:val="Texto"/>
+      </w:pPr>
+      <w:r>
+        <w:t>A instância cliente deverá ser capaz de reproduzir vídeos do YouTube, a partir do ID do vídeo.</w:t>
+      </w:r>
+    </w:p>
+    <w:p>
+      <w:pPr>
+        <w:pStyle w:val="Texto"/>
+      </w:pPr>
+      <w:r>
+        <w:tab/>
+        <w:t xml:space="preserve">3.1.3.10 Caso de Uso: </w:t>
+      </w:r>
+      <w:r>
+        <w:rPr>
+          <w:b/>
+          <w:bCs/>
+        </w:rPr>
+        <w:t>Escrever</w:t>
+      </w:r>
+    </w:p>
+    <w:p>
+      <w:pPr>
+        <w:pStyle w:val="Texto"/>
+      </w:pPr>
+      <w:r>
+        <w:lastRenderedPageBreak/>
+        <w:t>O Usuário poderá responder questões abertas, digitando texto UTF8. A cada modificação no texto, o sistema deverá enviar para os professores presentes na sala o um pacote de informação sobre a modificação suficiente para que a instância do objeto correspondente na máquina do professor seja idêntica à que existe na máquina do aluno. Ao salvar a produção escrita do Usuário, o sistema deverá enviar o texto final da resposta para o servidor. O servidor se encarregará de persistir o texto na base de dados.</w:t>
+      </w:r>
+    </w:p>
+    <w:p>
+      <w:pPr>
+        <w:pStyle w:val="Texto"/>
+      </w:pPr>
+    </w:p>
+    <w:p>
+      <w:pPr>
+        <w:pStyle w:val="Texto"/>
+      </w:pPr>
+      <w:r>
+        <w:t>3.1.</w:t>
+      </w:r>
+      <w:r>
+        <w:t>4</w:t>
+      </w:r>
+      <w:r>
+        <w:t xml:space="preserve"> </w:t>
+      </w:r>
+      <w:r>
+        <w:t>GUI</w:t>
+      </w:r>
+    </w:p>
+    <w:p>
+      <w:pPr>
+        <w:pStyle w:val="Texto"/>
+      </w:pPr>
+      <w:r>
+        <w:tab/>
+        <w:t xml:space="preserve">3.1.4.1 Caso de Uso: </w:t>
+      </w:r>
+      <w:r>
+        <w:rPr>
+          <w:b/>
+          <w:bCs/>
+        </w:rPr>
+        <w:t>Login</w:t>
+      </w:r>
+    </w:p>
+    <w:p>
+      <w:pPr>
+        <w:pStyle w:val="Texto"/>
+      </w:pPr>
+      <w:r>
+        <w:t>Ao executar um cliente AViS, o Usuário vê uma tela de login, com os campos e-mail e senha. No MVP (Minimum Viable Product), o usuário só poderá fazer login com seu e-mail. A possibilidade de fazer login com redes sociais deverá ser implementada para a versão comercial do AViS, antes do lançamento 1.0.</w:t>
+      </w:r>
+    </w:p>
+    <w:p>
+      <w:pPr>
+        <w:pStyle w:val="Texto"/>
+      </w:pPr>
+      <w:r>
+        <w:tab/>
+        <w:t xml:space="preserve">3.1.4.2 Caso de Uso: </w:t>
+      </w:r>
+      <w:r>
+        <w:rPr>
+          <w:b/>
+          <w:bCs/>
+        </w:rPr>
+        <w:t>Logoff</w:t>
+      </w:r>
+    </w:p>
+    <w:p>
+      <w:pPr>
+        <w:pStyle w:val="Texto"/>
+      </w:pPr>
+      <w:r>
+        <w:t xml:space="preserve">Na tela de menu, haverá um botão sair, que vai encerrar o programa. Na versão comercial 1.0, será preciso realizar o logoff do usuário antes de encerrar o programa, caso a propriedade connection.keepAuthToken seja </w:t>
+      </w:r>
+      <w:r>
+        <w:rPr>
+          <w:rStyle w:val="nfase"/>
+        </w:rPr>
+        <w:t>false</w:t>
+      </w:r>
+      <w:r>
+        <w:t>.</w:t>
+      </w:r>
+    </w:p>
+    <w:p>
+      <w:pPr>
+        <w:pStyle w:val="Texto"/>
+      </w:pPr>
+      <w:r>
+        <w:t xml:space="preserve">connection é um </w:t>
+      </w:r>
+      <w:r>
+        <w:rPr>
+          <w:rStyle w:val="nfase"/>
+        </w:rPr>
+        <w:t>singleton</w:t>
+      </w:r>
+      <w:r>
+        <w:t xml:space="preserve"> de tipo Connection, responsável pela comunicação com a API remota.</w:t>
+      </w:r>
+    </w:p>
+    <w:p>
+      <w:pPr>
+        <w:pStyle w:val="Texto"/>
+      </w:pPr>
+      <w:r>
+        <w:tab/>
+        <w:t xml:space="preserve">3.1.4.3 Caso de Uso: </w:t>
+      </w:r>
+      <w:r>
+        <w:rPr>
+          <w:b/>
+          <w:bCs/>
+        </w:rPr>
+        <w:t>Visualizar Pontos de Experiência</w:t>
+      </w:r>
+    </w:p>
+    <w:p>
+      <w:pPr>
+        <w:pStyle w:val="Texto"/>
+      </w:pPr>
+      <w:r>
+        <w:t>No HUD do Usuário, o número de pontos de experiência do usuário deverá estar constantemente visível. Este dado deverá ser atualizado em tempo real</w:t>
+      </w:r>
+    </w:p>
+    <w:p>
+      <w:pPr>
+        <w:pStyle w:val="Texto"/>
+      </w:pPr>
+      <w:r>
+        <w:tab/>
+        <w:t xml:space="preserve">3.1.4.3 Caso de Uso: </w:t>
+      </w:r>
+      <w:r>
+        <w:rPr>
+          <w:b/>
+          <w:bCs/>
+        </w:rPr>
+        <w:t>Visualizar Ondas de Áudio</w:t>
+      </w:r>
+    </w:p>
+    <w:p>
+      <w:pPr>
+        <w:pStyle w:val="Texto"/>
+      </w:pPr>
+      <w:r>
+        <w:t>O HUD do usuário deverá mostrar uma representação gráfica, mesmo que rudimentar, do fluxo de áudio capturado pelo microfone do usuário. No MVP, essa representação poderá se limitar a uma barra de progressão que flutua com base no volume de som, originado no microfone local, sendo processado pelo sistema.</w:t>
+      </w:r>
+      <w:bookmarkStart w:id="2" w:name="_GoBack"/>
+      <w:bookmarkEnd w:id="2"/>
+    </w:p>
+    <w:p>
+      <w:pPr>
+        <w:pStyle w:val="Texto"/>
+      </w:pPr>
+    </w:p>
+    <w:p>
+      <w:pPr>
+        <w:pStyle w:val="Texto"/>
+      </w:pPr>
+    </w:p>
+    <w:p>
+      <w:pPr>
+        <w:pStyle w:val="Texto"/>
       </w:pPr>
     </w:p>
     <w:p>
@@ -3285,23 +3822,7 @@
           <w:rFonts w:ascii="Arial" w:hAnsi="Arial" w:cs="Arial"/>
           <w:szCs w:val="24"/>
         </w:rPr>
-        <w:t xml:space="preserve">É um motor de jogo desenvolvido pela </w:t>
-      </w:r>
-      <w:proofErr w:type="spellStart"/>
-      <w:r>
-        <w:rPr>
-          <w:rFonts w:ascii="Arial" w:hAnsi="Arial" w:cs="Arial"/>
-          <w:szCs w:val="24"/>
-        </w:rPr>
-        <w:t>Epic</w:t>
-      </w:r>
-      <w:proofErr w:type="spellEnd"/>
-      <w:r>
-        <w:rPr>
-          <w:rFonts w:ascii="Arial" w:hAnsi="Arial" w:cs="Arial"/>
-          <w:szCs w:val="24"/>
-        </w:rPr>
-        <w:t xml:space="preserve"> Games escrito em C++;</w:t>
+        <w:t>É um motor de jogo desenvolvido pela Epic Games escrito em C++;</w:t>
       </w:r>
     </w:p>
     <w:p>
@@ -3373,7 +3894,6 @@
           <w:szCs w:val="24"/>
         </w:rPr>
       </w:pPr>
-      <w:proofErr w:type="spellStart"/>
       <w:r>
         <w:rPr>
           <w:rFonts w:ascii="Arial" w:hAnsi="Arial" w:cs="Arial"/>
@@ -3381,7 +3901,6 @@
         </w:rPr>
         <w:t>Git</w:t>
       </w:r>
-      <w:proofErr w:type="spellEnd"/>
     </w:p>
     <w:p>
       <w:pPr>
@@ -3443,32 +3962,7 @@
           <w:rFonts w:ascii="Arial" w:hAnsi="Arial" w:cs="Arial"/>
           <w:szCs w:val="24"/>
         </w:rPr>
-        <w:t xml:space="preserve">É uma prática de desenvolvimento com o objetivo de encontrar e </w:t>
-      </w:r>
-      <w:proofErr w:type="spellStart"/>
-      <w:r>
-        <w:rPr>
-          <w:rFonts w:ascii="Arial" w:hAnsi="Arial" w:cs="Arial"/>
-          <w:szCs w:val="24"/>
-        </w:rPr>
-        <w:t>ivestigar</w:t>
-      </w:r>
-      <w:proofErr w:type="spellEnd"/>
-      <w:r>
-        <w:rPr>
-          <w:rFonts w:ascii="Arial" w:hAnsi="Arial" w:cs="Arial"/>
-          <w:szCs w:val="24"/>
-        </w:rPr>
-        <w:t xml:space="preserve"> bus melhorando a qualidade do software e velocidade de desenvolv</w:t>
-      </w:r>
-      <w:bookmarkStart w:id="2" w:name="_GoBack"/>
-      <w:bookmarkEnd w:id="2"/>
-      <w:r>
-        <w:rPr>
-          <w:rFonts w:ascii="Arial" w:hAnsi="Arial" w:cs="Arial"/>
-          <w:szCs w:val="24"/>
-        </w:rPr>
-        <w:t>imento.</w:t>
+        <w:t>É uma prática de desenvolvimento com o objetivo de encontrar e ivestigar bus melhorando a qualidade do software e velocidade de desenvolvimento.</w:t>
       </w:r>
     </w:p>
     <w:p>
@@ -3491,60 +3985,207 @@
           <w:rFonts w:ascii="Arial" w:hAnsi="Arial" w:cs="Arial"/>
           <w:szCs w:val="24"/>
         </w:rPr>
-        <w:t>CD (</w:t>
-      </w:r>
-      <w:proofErr w:type="spellStart"/>
-      <w:r>
+        <w:t>CD (Continuous Integration)</w:t>
+      </w:r>
+    </w:p>
+    <w:p>
+      <w:pPr>
+        <w:pStyle w:val="Recuodecorpodetexto"/>
+        <w:tabs>
+          <w:tab w:val="left" w:pos="4253"/>
+        </w:tabs>
+        <w:ind w:left="0" w:firstLine="709"/>
         <w:rPr>
           <w:rFonts w:ascii="Arial" w:hAnsi="Arial" w:cs="Arial"/>
           <w:szCs w:val="24"/>
         </w:rPr>
-        <w:t>Continuous</w:t>
-      </w:r>
-      <w:proofErr w:type="spellEnd"/>
+      </w:pPr>
       <w:r>
         <w:rPr>
           <w:rFonts w:ascii="Arial" w:hAnsi="Arial" w:cs="Arial"/>
           <w:szCs w:val="24"/>
         </w:rPr>
-        <w:t xml:space="preserve"> </w:t>
-      </w:r>
-      <w:proofErr w:type="spellStart"/>
+        <w:t>É uma série de práticas destinadas a garantir que o código pode ser implantado com rapidez e segurança na produção, fornecendo todas as alterações em um ambiente de trabalho e garantindo que as aplicações e serviços de negócios funcionem como esperado por meio de rigorosos testes automatizados.</w:t>
+      </w:r>
+    </w:p>
+    <w:p>
+      <w:pPr>
+        <w:pStyle w:val="Recuodecorpodetexto"/>
+        <w:ind w:left="0" w:firstLine="709"/>
+        <w:rPr>
+          <w:rFonts w:ascii="Arial" w:hAnsi="Arial" w:cs="Arial"/>
+          <w:sz w:val="20"/>
+        </w:rPr>
+      </w:pPr>
+    </w:p>
+    <w:p>
+      <w:pPr>
+        <w:pStyle w:val="Tt1"/>
+        <w:rPr>
+          <w:rFonts w:cs="Arial"/>
+        </w:rPr>
+      </w:pPr>
+    </w:p>
+    <w:p>
+      <w:pPr>
+        <w:pStyle w:val="Tt1"/>
+        <w:rPr>
+          <w:rFonts w:cs="Arial"/>
+        </w:rPr>
+      </w:pPr>
+      <w:r>
+        <w:rPr>
+          <w:rFonts w:cs="Arial"/>
+        </w:rPr>
+        <w:t xml:space="preserve">5 DIAGRAMAS DE SEQUENCIA </w:t>
+      </w:r>
+    </w:p>
+    <w:p>
+      <w:pPr>
+        <w:pStyle w:val="Recuodecorpodetexto"/>
+        <w:ind w:left="0" w:firstLine="709"/>
+        <w:rPr>
+          <w:rFonts w:ascii="Arial" w:hAnsi="Arial" w:cs="Arial"/>
+          <w:sz w:val="20"/>
+        </w:rPr>
+      </w:pPr>
+      <w:r>
+        <w:rPr>
+          <w:rFonts w:ascii="Arial" w:hAnsi="Arial" w:cs="Arial"/>
+          <w:sz w:val="20"/>
+        </w:rPr>
+        <w:lastRenderedPageBreak/>
+        <w:t xml:space="preserve">&lt;ESCREVER AQUI UMA DEFINIÇÃO DO QUE É O DIAGRAMA DE SEQUENCIA, DE ACORDO COM ALGUMA BIBLIOGRAFIA DA ÁREA DE ENGENHARIA DE SOFTWARE, COMO POR EXEMPLO:&gt; </w:t>
+      </w:r>
+    </w:p>
+    <w:p>
+      <w:pPr>
+        <w:pStyle w:val="Recuodecorpodetexto"/>
+        <w:tabs>
+          <w:tab w:val="left" w:pos="4253"/>
+        </w:tabs>
+        <w:ind w:left="0" w:firstLine="709"/>
+        <w:rPr>
+          <w:szCs w:val="24"/>
+        </w:rPr>
+      </w:pPr>
       <w:r>
         <w:rPr>
           <w:rFonts w:ascii="Arial" w:hAnsi="Arial" w:cs="Arial"/>
           <w:szCs w:val="24"/>
         </w:rPr>
-        <w:t>Integration</w:t>
-      </w:r>
-      <w:proofErr w:type="spellEnd"/>
-      <w:r>
-        <w:rPr>
-          <w:rFonts w:ascii="Arial" w:hAnsi="Arial" w:cs="Arial"/>
-          <w:szCs w:val="24"/>
-        </w:rPr>
-        <w:t>)</w:t>
-      </w:r>
-    </w:p>
-    <w:p>
-      <w:pPr>
-        <w:pStyle w:val="Recuodecorpodetexto"/>
-        <w:tabs>
-          <w:tab w:val="left" w:pos="4253"/>
-        </w:tabs>
-        <w:ind w:left="0" w:firstLine="709"/>
-        <w:rPr>
-          <w:rFonts w:ascii="Arial" w:hAnsi="Arial" w:cs="Arial"/>
-          <w:szCs w:val="24"/>
-        </w:rPr>
-      </w:pPr>
-      <w:r>
-        <w:rPr>
-          <w:rFonts w:ascii="Arial" w:hAnsi="Arial" w:cs="Arial"/>
-          <w:szCs w:val="24"/>
-        </w:rPr>
-        <w:t>É uma série de práticas destinadas a garantir que o código pode ser implantado com rapidez e segurança na produção, fornecendo todas as alterações em um ambiente de trabalho e garantindo que as aplicações e serviços de negócios funcionem como esperado por meio de rigorosos testes automatizados.</w:t>
-      </w:r>
+        <w:t>O Diagrama de Sequência é um diagrama comportamental que procura determinar a sequência de eventos que ocorrem em um determinado processo, identificando quais mensagens devem ser disparadas entre os elementos envolvidos e em que ordem. (GUEDES, 2009).</w:t>
+      </w:r>
+    </w:p>
+    <w:p/>
+    <w:p>
+      <w:pPr>
+        <w:pStyle w:val="Tt1"/>
+        <w:rPr>
+          <w:rFonts w:cs="Arial"/>
+        </w:rPr>
+      </w:pPr>
+      <w:r>
+        <w:rPr>
+          <w:rFonts w:cs="Arial"/>
+          <w:noProof/>
+        </w:rPr>
+        <w:drawing>
+          <wp:inline distT="0" distB="0" distL="0" distR="0" wp14:anchorId="41660A0C" wp14:editId="0A6EDC9A">
+            <wp:extent cx="5762625" cy="4333875"/>
+            <wp:effectExtent l="0" t="0" r="9525" b="9525"/>
+            <wp:docPr id="4" name="Imagem 4"/>
+            <wp:cNvGraphicFramePr>
+              <a:graphicFrameLocks xmlns:a="http://schemas.openxmlformats.org/drawingml/2006/main" noChangeAspect="1"/>
+            </wp:cNvGraphicFramePr>
+            <a:graphic xmlns:a="http://schemas.openxmlformats.org/drawingml/2006/main">
+              <a:graphicData uri="http://schemas.openxmlformats.org/drawingml/2006/picture">
+                <pic:pic xmlns:pic="http://schemas.openxmlformats.org/drawingml/2006/picture">
+                  <pic:nvPicPr>
+                    <pic:cNvPr id="0" name="Picture 4"/>
+                    <pic:cNvPicPr>
+                      <a:picLocks noChangeAspect="1" noChangeArrowheads="1"/>
+                    </pic:cNvPicPr>
+                  </pic:nvPicPr>
+                  <pic:blipFill>
+                    <a:blip r:embed="rId12" cstate="print">
+                      <a:extLst>
+                        <a:ext uri="{28A0092B-C50C-407E-A947-70E740481C1C}">
+                          <a14:useLocalDpi xmlns:a14="http://schemas.microsoft.com/office/drawing/2010/main" val="0"/>
+                        </a:ext>
+                      </a:extLst>
+                    </a:blip>
+                    <a:srcRect/>
+                    <a:stretch>
+                      <a:fillRect/>
+                    </a:stretch>
+                  </pic:blipFill>
+                  <pic:spPr bwMode="auto">
+                    <a:xfrm>
+                      <a:off x="0" y="0"/>
+                      <a:ext cx="5762625" cy="4333875"/>
+                    </a:xfrm>
+                    <a:prstGeom prst="rect">
+                      <a:avLst/>
+                    </a:prstGeom>
+                    <a:noFill/>
+                    <a:ln>
+                      <a:noFill/>
+                    </a:ln>
+                  </pic:spPr>
+                </pic:pic>
+              </a:graphicData>
+            </a:graphic>
+          </wp:inline>
+        </w:drawing>
+      </w:r>
+    </w:p>
+    <w:p>
+      <w:pPr>
+        <w:pStyle w:val="Tt1"/>
+        <w:rPr>
+          <w:rFonts w:cs="Arial"/>
+        </w:rPr>
+      </w:pPr>
+    </w:p>
+    <w:p>
+      <w:pPr>
+        <w:pStyle w:val="Tt1"/>
+        <w:rPr>
+          <w:rFonts w:cs="Arial"/>
+        </w:rPr>
+      </w:pPr>
+    </w:p>
+    <w:p>
+      <w:pPr>
+        <w:pStyle w:val="Tt1"/>
+        <w:rPr>
+          <w:rFonts w:cs="Arial"/>
+        </w:rPr>
+      </w:pPr>
+      <w:r>
+        <w:rPr>
+          <w:rFonts w:cs="Arial"/>
+        </w:rPr>
+        <w:t>6</w:t>
+      </w:r>
+      <w:r>
+        <w:rPr>
+          <w:rFonts w:cs="Arial"/>
+        </w:rPr>
+        <w:t xml:space="preserve"> </w:t>
+      </w:r>
+      <w:r>
+        <w:rPr>
+          <w:rFonts w:cs="Arial"/>
+        </w:rPr>
+        <w:t xml:space="preserve">DIAGRAMAS DE ESTADOS </w:t>
+      </w:r>
+    </w:p>
+    <w:p>
+      <w:pPr>
+        <w:pStyle w:val="Texto"/>
+      </w:pPr>
     </w:p>
     <w:p>
       <w:pPr>
@@ -3555,28 +4196,22 @@
           <w:sz w:val="20"/>
         </w:rPr>
       </w:pPr>
-    </w:p>
-    <w:p>
-      <w:pPr>
-        <w:pStyle w:val="Tt1"/>
-        <w:rPr>
-          <w:rFonts w:cs="Arial"/>
-        </w:rPr>
-      </w:pPr>
-    </w:p>
-    <w:p>
-      <w:pPr>
-        <w:pStyle w:val="Tt1"/>
-        <w:rPr>
-          <w:rFonts w:cs="Arial"/>
-        </w:rPr>
-      </w:pPr>
-      <w:r>
-        <w:rPr>
-          <w:rFonts w:cs="Arial"/>
-        </w:rPr>
-        <w:t xml:space="preserve">5 DIAGRAMAS DE SEQUENCIA </w:t>
-      </w:r>
+      <w:r>
+        <w:rPr>
+          <w:rFonts w:ascii="Arial" w:hAnsi="Arial" w:cs="Arial"/>
+          <w:sz w:val="20"/>
+        </w:rPr>
+        <w:t>&lt;ESCREVER AQUI UMA DEFINIÇÃO DO QUE É O DIAGRAMA DE ESTADOS, DE ACORDO COM ALGUMA BIBLIOGRAFIA DA ÁREA DE ENGENHARIA DE SOFTWARE&gt;</w:t>
+      </w:r>
+    </w:p>
+    <w:p>
+      <w:pPr>
+        <w:rPr>
+          <w:rFonts w:cs="Arial"/>
+          <w:sz w:val="20"/>
+          <w:szCs w:val="20"/>
+        </w:rPr>
+      </w:pPr>
     </w:p>
     <w:p>
       <w:pPr>
@@ -3592,51 +4227,23 @@
           <w:rFonts w:ascii="Arial" w:hAnsi="Arial" w:cs="Arial"/>
           <w:sz w:val="20"/>
         </w:rPr>
-        <w:t xml:space="preserve">&lt;ESCREVER AQUI UMA DEFINIÇÃO DO QUE É O DIAGRAMA DE SEQUENCIA, DE ACORDO COM ALGUMA BIBLIOGRAFIA DA ÁREA DE ENGENHARIA DE SOFTWARE, COMO POR EXEMPLO:&gt; </w:t>
-      </w:r>
-    </w:p>
-    <w:p>
-      <w:pPr>
-        <w:pStyle w:val="Recuodecorpodetexto"/>
-        <w:tabs>
-          <w:tab w:val="left" w:pos="4253"/>
-        </w:tabs>
-        <w:ind w:left="0" w:firstLine="709"/>
-        <w:rPr>
-          <w:szCs w:val="24"/>
-        </w:rPr>
-      </w:pPr>
-      <w:r>
-        <w:rPr>
-          <w:rFonts w:ascii="Arial" w:hAnsi="Arial" w:cs="Arial"/>
-          <w:szCs w:val="24"/>
-        </w:rPr>
-        <w:t>O Diagrama de Sequência é um diagrama comportamental que procura determinar a sequência de eventos que ocorrem em um determinado processo, identificando quais mensagens devem ser disparadas entre os elementos envolvidos e em que ordem. (GUEDES, 2009).</w:t>
-      </w:r>
-    </w:p>
-    <w:p/>
-    <w:p>
-      <w:pPr>
-        <w:pStyle w:val="Recuodecorpodetexto"/>
-        <w:ind w:left="0" w:firstLine="709"/>
-        <w:rPr>
-          <w:rFonts w:ascii="Arial" w:hAnsi="Arial" w:cs="Arial"/>
-          <w:sz w:val="20"/>
-        </w:rPr>
-      </w:pPr>
-      <w:r>
-        <w:rPr>
-          <w:rFonts w:ascii="Arial" w:hAnsi="Arial" w:cs="Arial"/>
-          <w:sz w:val="20"/>
-        </w:rPr>
         <w:t>&lt;INSERIR OS DIAGRAMAS AQUI</w:t>
       </w:r>
-      <w:r>
-        <w:rPr>
-          <w:rFonts w:ascii="Arial" w:hAnsi="Arial" w:cs="Arial"/>
-          <w:sz w:val="20"/>
-        </w:rPr>
-        <w:t>&gt;</w:t>
+    </w:p>
+    <w:p>
+      <w:pPr>
+        <w:widowControl/>
+        <w:rPr>
+          <w:rFonts w:cs="Arial"/>
+          <w:b/>
+          <w:caps/>
+        </w:rPr>
+      </w:pPr>
+      <w:r>
+        <w:rPr>
+          <w:rFonts w:cs="Arial"/>
+        </w:rPr>
+        <w:br w:type="page"/>
       </w:r>
     </w:p>
     <w:p>
@@ -3652,107 +4259,6 @@
         <w:pStyle w:val="Tt1"/>
         <w:rPr>
           <w:rFonts w:cs="Arial"/>
-        </w:rPr>
-      </w:pPr>
-    </w:p>
-    <w:p>
-      <w:pPr>
-        <w:pStyle w:val="Tt1"/>
-        <w:rPr>
-          <w:rFonts w:cs="Arial"/>
-        </w:rPr>
-      </w:pPr>
-    </w:p>
-    <w:p>
-      <w:pPr>
-        <w:pStyle w:val="Tt1"/>
-        <w:rPr>
-          <w:rFonts w:cs="Arial"/>
-        </w:rPr>
-      </w:pPr>
-      <w:r>
-        <w:rPr>
-          <w:rFonts w:cs="Arial"/>
-        </w:rPr>
-        <w:t>6</w:t>
-      </w:r>
-      <w:r>
-        <w:rPr>
-          <w:rFonts w:cs="Arial"/>
-        </w:rPr>
-        <w:t xml:space="preserve"> </w:t>
-      </w:r>
-      <w:r>
-        <w:rPr>
-          <w:rFonts w:cs="Arial"/>
-        </w:rPr>
-        <w:t xml:space="preserve">DIAGRAMAS DE ESTADOS </w:t>
-      </w:r>
-    </w:p>
-    <w:p>
-      <w:pPr>
-        <w:pStyle w:val="Texto"/>
-      </w:pPr>
-    </w:p>
-    <w:p>
-      <w:pPr>
-        <w:pStyle w:val="Recuodecorpodetexto"/>
-        <w:ind w:left="0" w:firstLine="709"/>
-        <w:rPr>
-          <w:rFonts w:ascii="Arial" w:hAnsi="Arial" w:cs="Arial"/>
-          <w:sz w:val="20"/>
-        </w:rPr>
-      </w:pPr>
-      <w:r>
-        <w:rPr>
-          <w:rFonts w:ascii="Arial" w:hAnsi="Arial" w:cs="Arial"/>
-          <w:sz w:val="20"/>
-        </w:rPr>
-        <w:t>&lt;ESCREVER AQUI UMA DEFINIÇÃO DO QUE É O DIAGRAMA DE ESTADOS, DE ACORDO COM ALGUMA BIBLIOGRAFIA DA ÁREA DE ENGENHARIA DE SOFTWARE&gt;</w:t>
-      </w:r>
-    </w:p>
-    <w:p>
-      <w:pPr>
-        <w:rPr>
-          <w:rFonts w:cs="Arial"/>
-          <w:sz w:val="20"/>
-          <w:szCs w:val="20"/>
-        </w:rPr>
-      </w:pPr>
-    </w:p>
-    <w:p>
-      <w:pPr>
-        <w:pStyle w:val="Recuodecorpodetexto"/>
-        <w:ind w:left="0" w:firstLine="709"/>
-        <w:rPr>
-          <w:rFonts w:ascii="Arial" w:hAnsi="Arial" w:cs="Arial"/>
-          <w:sz w:val="20"/>
-        </w:rPr>
-      </w:pPr>
-      <w:r>
-        <w:rPr>
-          <w:rFonts w:ascii="Arial" w:hAnsi="Arial" w:cs="Arial"/>
-          <w:sz w:val="20"/>
-        </w:rPr>
-        <w:t>&lt;INSERIR OS DIAGRAMAS AQUI</w:t>
-      </w:r>
-    </w:p>
-    <w:p>
-      <w:pPr>
-        <w:pStyle w:val="Tt1"/>
-        <w:rPr>
-          <w:rFonts w:cs="Arial"/>
-        </w:rPr>
-      </w:pPr>
-    </w:p>
-    <w:p>
-      <w:pPr>
-        <w:pStyle w:val="Tt1"/>
-        <w:rPr>
-          <w:rFonts w:cs="Arial"/>
-          <w:b w:val="0"/>
-          <w:sz w:val="18"/>
-          <w:szCs w:val="18"/>
         </w:rPr>
       </w:pPr>
       <w:r>
@@ -3784,6 +4290,84 @@
     </w:p>
     <w:p>
       <w:pPr>
+        <w:pStyle w:val="Texto"/>
+      </w:pPr>
+      <w:r>
+        <w:t>Esboço do principal diagrama de classes (apenas as relações)</w:t>
+      </w:r>
+    </w:p>
+    <w:p>
+      <w:pPr>
+        <w:widowControl/>
+        <w:rPr>
+          <w:rFonts w:cs="Arial"/>
+          <w:b/>
+          <w:caps/>
+        </w:rPr>
+      </w:pPr>
+      <w:r>
+        <w:rPr>
+          <w:rFonts w:cs="Arial"/>
+          <w:noProof/>
+        </w:rPr>
+        <w:drawing>
+          <wp:inline distT="0" distB="0" distL="0" distR="0" wp14:anchorId="051188B9" wp14:editId="18CB1391">
+            <wp:extent cx="5810250" cy="4314825"/>
+            <wp:effectExtent l="0" t="0" r="0" b="9525"/>
+            <wp:docPr id="7" name="Imagem 7"/>
+            <wp:cNvGraphicFramePr>
+              <a:graphicFrameLocks xmlns:a="http://schemas.openxmlformats.org/drawingml/2006/main" noChangeAspect="1"/>
+            </wp:cNvGraphicFramePr>
+            <a:graphic xmlns:a="http://schemas.openxmlformats.org/drawingml/2006/main">
+              <a:graphicData uri="http://schemas.openxmlformats.org/drawingml/2006/picture">
+                <pic:pic xmlns:pic="http://schemas.openxmlformats.org/drawingml/2006/picture">
+                  <pic:nvPicPr>
+                    <pic:cNvPr id="0" name="Picture 6"/>
+                    <pic:cNvPicPr>
+                      <a:picLocks noChangeAspect="1" noChangeArrowheads="1"/>
+                    </pic:cNvPicPr>
+                  </pic:nvPicPr>
+                  <pic:blipFill>
+                    <a:blip r:embed="rId13" cstate="print">
+                      <a:extLst>
+                        <a:ext uri="{28A0092B-C50C-407E-A947-70E740481C1C}">
+                          <a14:useLocalDpi xmlns:a14="http://schemas.microsoft.com/office/drawing/2010/main" val="0"/>
+                        </a:ext>
+                      </a:extLst>
+                    </a:blip>
+                    <a:srcRect/>
+                    <a:stretch>
+                      <a:fillRect/>
+                    </a:stretch>
+                  </pic:blipFill>
+                  <pic:spPr bwMode="auto">
+                    <a:xfrm>
+                      <a:off x="0" y="0"/>
+                      <a:ext cx="5810250" cy="4314825"/>
+                    </a:xfrm>
+                    <a:prstGeom prst="rect">
+                      <a:avLst/>
+                    </a:prstGeom>
+                    <a:noFill/>
+                    <a:ln>
+                      <a:noFill/>
+                    </a:ln>
+                  </pic:spPr>
+                </pic:pic>
+              </a:graphicData>
+            </a:graphic>
+          </wp:inline>
+        </w:drawing>
+      </w:r>
+      <w:r>
+        <w:rPr>
+          <w:rFonts w:cs="Arial"/>
+        </w:rPr>
+        <w:br w:type="page"/>
+      </w:r>
+    </w:p>
+    <w:p>
+      <w:pPr>
         <w:pStyle w:val="Tt1"/>
         <w:rPr>
           <w:rFonts w:cs="Arial"/>
@@ -3795,9 +4379,6 @@
         <w:pStyle w:val="Tt1"/>
         <w:rPr>
           <w:rFonts w:cs="Arial"/>
-          <w:b w:val="0"/>
-          <w:sz w:val="18"/>
-          <w:szCs w:val="18"/>
         </w:rPr>
       </w:pPr>
       <w:r>
@@ -3809,6 +4390,176 @@
     </w:p>
     <w:p>
       <w:pPr>
+        <w:pStyle w:val="Texto"/>
+      </w:pPr>
+      <w:r>
+        <w:rPr>
+          <w:noProof/>
+        </w:rPr>
+        <w:drawing>
+          <wp:inline distT="0" distB="0" distL="0" distR="0" wp14:anchorId="2376A3F5" wp14:editId="004821E7">
+            <wp:extent cx="3286125" cy="4343400"/>
+            <wp:effectExtent l="0" t="0" r="9525" b="0"/>
+            <wp:docPr id="1" name="Imagem 1"/>
+            <wp:cNvGraphicFramePr>
+              <a:graphicFrameLocks xmlns:a="http://schemas.openxmlformats.org/drawingml/2006/main" noChangeAspect="1"/>
+            </wp:cNvGraphicFramePr>
+            <a:graphic xmlns:a="http://schemas.openxmlformats.org/drawingml/2006/main">
+              <a:graphicData uri="http://schemas.openxmlformats.org/drawingml/2006/picture">
+                <pic:pic xmlns:pic="http://schemas.openxmlformats.org/drawingml/2006/picture">
+                  <pic:nvPicPr>
+                    <pic:cNvPr id="0" name="Picture 1"/>
+                    <pic:cNvPicPr>
+                      <a:picLocks noChangeAspect="1" noChangeArrowheads="1"/>
+                    </pic:cNvPicPr>
+                  </pic:nvPicPr>
+                  <pic:blipFill>
+                    <a:blip r:embed="rId14">
+                      <a:extLst>
+                        <a:ext uri="{28A0092B-C50C-407E-A947-70E740481C1C}">
+                          <a14:useLocalDpi xmlns:a14="http://schemas.microsoft.com/office/drawing/2010/main" val="0"/>
+                        </a:ext>
+                      </a:extLst>
+                    </a:blip>
+                    <a:srcRect/>
+                    <a:stretch>
+                      <a:fillRect/>
+                    </a:stretch>
+                  </pic:blipFill>
+                  <pic:spPr bwMode="auto">
+                    <a:xfrm>
+                      <a:off x="0" y="0"/>
+                      <a:ext cx="3286125" cy="4343400"/>
+                    </a:xfrm>
+                    <a:prstGeom prst="rect">
+                      <a:avLst/>
+                    </a:prstGeom>
+                    <a:noFill/>
+                    <a:ln>
+                      <a:noFill/>
+                    </a:ln>
+                  </pic:spPr>
+                </pic:pic>
+              </a:graphicData>
+            </a:graphic>
+          </wp:inline>
+        </w:drawing>
+      </w:r>
+    </w:p>
+    <w:p>
+      <w:pPr>
+        <w:pStyle w:val="Texto"/>
+      </w:pPr>
+      <w:r>
+        <w:rPr>
+          <w:noProof/>
+        </w:rPr>
+        <w:lastRenderedPageBreak/>
+        <w:drawing>
+          <wp:inline distT="0" distB="0" distL="0" distR="0" wp14:anchorId="4C740D3D" wp14:editId="16E4088A">
+            <wp:extent cx="5753100" cy="3238500"/>
+            <wp:effectExtent l="0" t="0" r="0" b="0"/>
+            <wp:docPr id="3" name="Imagem 3"/>
+            <wp:cNvGraphicFramePr>
+              <a:graphicFrameLocks xmlns:a="http://schemas.openxmlformats.org/drawingml/2006/main" noChangeAspect="1"/>
+            </wp:cNvGraphicFramePr>
+            <a:graphic xmlns:a="http://schemas.openxmlformats.org/drawingml/2006/main">
+              <a:graphicData uri="http://schemas.openxmlformats.org/drawingml/2006/picture">
+                <pic:pic xmlns:pic="http://schemas.openxmlformats.org/drawingml/2006/picture">
+                  <pic:nvPicPr>
+                    <pic:cNvPr id="0" name="Picture 3"/>
+                    <pic:cNvPicPr>
+                      <a:picLocks noChangeAspect="1" noChangeArrowheads="1"/>
+                    </pic:cNvPicPr>
+                  </pic:nvPicPr>
+                  <pic:blipFill>
+                    <a:blip r:embed="rId15">
+                      <a:extLst>
+                        <a:ext uri="{28A0092B-C50C-407E-A947-70E740481C1C}">
+                          <a14:useLocalDpi xmlns:a14="http://schemas.microsoft.com/office/drawing/2010/main" val="0"/>
+                        </a:ext>
+                      </a:extLst>
+                    </a:blip>
+                    <a:srcRect/>
+                    <a:stretch>
+                      <a:fillRect/>
+                    </a:stretch>
+                  </pic:blipFill>
+                  <pic:spPr bwMode="auto">
+                    <a:xfrm>
+                      <a:off x="0" y="0"/>
+                      <a:ext cx="5753100" cy="3238500"/>
+                    </a:xfrm>
+                    <a:prstGeom prst="rect">
+                      <a:avLst/>
+                    </a:prstGeom>
+                    <a:noFill/>
+                    <a:ln>
+                      <a:noFill/>
+                    </a:ln>
+                  </pic:spPr>
+                </pic:pic>
+              </a:graphicData>
+            </a:graphic>
+          </wp:inline>
+        </w:drawing>
+      </w:r>
+      <w:r>
+        <w:rPr>
+          <w:noProof/>
+        </w:rPr>
+        <w:drawing>
+          <wp:inline distT="0" distB="0" distL="0" distR="0" wp14:anchorId="08A89661" wp14:editId="4840D72F">
+            <wp:extent cx="5753100" cy="3238500"/>
+            <wp:effectExtent l="0" t="0" r="0" b="0"/>
+            <wp:docPr id="2" name="Imagem 2"/>
+            <wp:cNvGraphicFramePr>
+              <a:graphicFrameLocks xmlns:a="http://schemas.openxmlformats.org/drawingml/2006/main" noChangeAspect="1"/>
+            </wp:cNvGraphicFramePr>
+            <a:graphic xmlns:a="http://schemas.openxmlformats.org/drawingml/2006/main">
+              <a:graphicData uri="http://schemas.openxmlformats.org/drawingml/2006/picture">
+                <pic:pic xmlns:pic="http://schemas.openxmlformats.org/drawingml/2006/picture">
+                  <pic:nvPicPr>
+                    <pic:cNvPr id="0" name="Picture 2"/>
+                    <pic:cNvPicPr>
+                      <a:picLocks noChangeAspect="1" noChangeArrowheads="1"/>
+                    </pic:cNvPicPr>
+                  </pic:nvPicPr>
+                  <pic:blipFill>
+                    <a:blip r:embed="rId16">
+                      <a:extLst>
+                        <a:ext uri="{28A0092B-C50C-407E-A947-70E740481C1C}">
+                          <a14:useLocalDpi xmlns:a14="http://schemas.microsoft.com/office/drawing/2010/main" val="0"/>
+                        </a:ext>
+                      </a:extLst>
+                    </a:blip>
+                    <a:srcRect/>
+                    <a:stretch>
+                      <a:fillRect/>
+                    </a:stretch>
+                  </pic:blipFill>
+                  <pic:spPr bwMode="auto">
+                    <a:xfrm>
+                      <a:off x="0" y="0"/>
+                      <a:ext cx="5753100" cy="3238500"/>
+                    </a:xfrm>
+                    <a:prstGeom prst="rect">
+                      <a:avLst/>
+                    </a:prstGeom>
+                    <a:noFill/>
+                    <a:ln>
+                      <a:noFill/>
+                    </a:ln>
+                  </pic:spPr>
+                </pic:pic>
+              </a:graphicData>
+            </a:graphic>
+          </wp:inline>
+        </w:drawing>
+      </w:r>
+    </w:p>
+    <w:p>
+      <w:pPr>
         <w:jc w:val="both"/>
         <w:rPr>
           <w:rFonts w:cs="Arial"/>
@@ -3819,7 +4570,6 @@
       <w:pPr>
         <w:pStyle w:val="Tt1"/>
       </w:pPr>
-      <w:proofErr w:type="gramStart"/>
       <w:r>
         <w:t>9</w:t>
       </w:r>
@@ -3827,11 +4577,7 @@
         <w:t xml:space="preserve">  </w:t>
       </w:r>
       <w:r>
-        <w:t>CONSIDERAÇÕES</w:t>
-      </w:r>
-      <w:proofErr w:type="gramEnd"/>
-      <w:r>
-        <w:t xml:space="preserve"> FINAIS</w:t>
+        <w:t>CONSIDERAÇÕES FINAIS</w:t>
       </w:r>
     </w:p>
     <w:p>
@@ -4171,15 +4917,7 @@
     </w:p>
     <w:p>
       <w:r>
-        <w:t xml:space="preserve">GUEDES, </w:t>
-      </w:r>
-      <w:proofErr w:type="spellStart"/>
-      <w:r>
-        <w:t>Gilleanes</w:t>
-      </w:r>
-      <w:proofErr w:type="spellEnd"/>
-      <w:r>
-        <w:t xml:space="preserve"> T. A. </w:t>
+        <w:t xml:space="preserve">GUEDES, Gilleanes T. A. </w:t>
       </w:r>
       <w:r>
         <w:rPr>
@@ -4188,15 +4926,7 @@
         <w:t>UML 2: uma abordagem prática.</w:t>
       </w:r>
       <w:r>
-        <w:t xml:space="preserve"> São Paulo: </w:t>
-      </w:r>
-      <w:proofErr w:type="spellStart"/>
-      <w:r>
-        <w:t>Novatec</w:t>
-      </w:r>
-      <w:proofErr w:type="spellEnd"/>
-      <w:r>
-        <w:t xml:space="preserve"> Editora, 2009.</w:t>
+        <w:t xml:space="preserve"> São Paulo: Novatec Editora, 2009.</w:t>
       </w:r>
     </w:p>
     <w:p>
@@ -4275,8 +5005,8 @@
       </w:pPr>
     </w:p>
     <w:sectPr>
-      <w:headerReference w:type="default" r:id="rId10"/>
-      <w:footerReference w:type="default" r:id="rId11"/>
+      <w:headerReference w:type="default" r:id="rId17"/>
+      <w:footerReference w:type="default" r:id="rId18"/>
       <w:pgSz w:w="11906" w:h="16838" w:code="9"/>
       <w:pgMar w:top="1701" w:right="1134" w:bottom="1134" w:left="1701" w:header="1134" w:footer="709" w:gutter="0"/>
       <w:cols w:space="708"/>
@@ -4287,7 +5017,7 @@
 </file>
 
 <file path=word/endnotes.xml><?xml version="1.0" encoding="utf-8"?>
-<w:endnotes xmlns:wpc="http://schemas.microsoft.com/office/word/2010/wordprocessingCanvas" xmlns:mc="http://schemas.openxmlformats.org/markup-compatibility/2006" xmlns:o="urn:schemas-microsoft-com:office:office" xmlns:r="http://schemas.openxmlformats.org/officeDocument/2006/relationships" xmlns:m="http://schemas.openxmlformats.org/officeDocument/2006/math" xmlns:v="urn:schemas-microsoft-com:vml" xmlns:wp14="http://schemas.microsoft.com/office/word/2010/wordprocessingDrawing" xmlns:wp="http://schemas.openxmlformats.org/drawingml/2006/wordprocessingDrawing" xmlns:w10="urn:schemas-microsoft-com:office:word" xmlns:w="http://schemas.openxmlformats.org/wordprocessingml/2006/main" xmlns:w14="http://schemas.microsoft.com/office/word/2010/wordml" xmlns:w15="http://schemas.microsoft.com/office/word/2012/wordml" xmlns:wpg="http://schemas.microsoft.com/office/word/2010/wordprocessingGroup" xmlns:wpi="http://schemas.microsoft.com/office/word/2010/wordprocessingInk" xmlns:wne="http://schemas.microsoft.com/office/word/2006/wordml" xmlns:wps="http://schemas.microsoft.com/office/word/2010/wordprocessingShape" mc:Ignorable="w14 w15 wp14">
+<w:endnotes xmlns:wpc="http://schemas.microsoft.com/office/word/2010/wordprocessingCanvas" xmlns:cx="http://schemas.microsoft.com/office/drawing/2014/chartex" xmlns:cx1="http://schemas.microsoft.com/office/drawing/2015/9/8/chartex" xmlns:cx2="http://schemas.microsoft.com/office/drawing/2015/10/21/chartex" xmlns:cx3="http://schemas.microsoft.com/office/drawing/2016/5/9/chartex" xmlns:cx4="http://schemas.microsoft.com/office/drawing/2016/5/10/chartex" xmlns:cx5="http://schemas.microsoft.com/office/drawing/2016/5/11/chartex" xmlns:cx6="http://schemas.microsoft.com/office/drawing/2016/5/12/chartex" xmlns:cx7="http://schemas.microsoft.com/office/drawing/2016/5/13/chartex" xmlns:cx8="http://schemas.microsoft.com/office/drawing/2016/5/14/chartex" xmlns:mc="http://schemas.openxmlformats.org/markup-compatibility/2006" xmlns:aink="http://schemas.microsoft.com/office/drawing/2016/ink" xmlns:am3d="http://schemas.microsoft.com/office/drawing/2017/model3d" xmlns:o="urn:schemas-microsoft-com:office:office" xmlns:r="http://schemas.openxmlformats.org/officeDocument/2006/relationships" xmlns:m="http://schemas.openxmlformats.org/officeDocument/2006/math" xmlns:v="urn:schemas-microsoft-com:vml" xmlns:wp14="http://schemas.microsoft.com/office/word/2010/wordprocessingDrawing" xmlns:wp="http://schemas.openxmlformats.org/drawingml/2006/wordprocessingDrawing" xmlns:w10="urn:schemas-microsoft-com:office:word" xmlns:w="http://schemas.openxmlformats.org/wordprocessingml/2006/main" xmlns:w14="http://schemas.microsoft.com/office/word/2010/wordml" xmlns:w15="http://schemas.microsoft.com/office/word/2012/wordml" xmlns:w16cid="http://schemas.microsoft.com/office/word/2016/wordml/cid" xmlns:w16se="http://schemas.microsoft.com/office/word/2015/wordml/symex" xmlns:wpg="http://schemas.microsoft.com/office/word/2010/wordprocessingGroup" xmlns:wpi="http://schemas.microsoft.com/office/word/2010/wordprocessingInk" xmlns:wne="http://schemas.microsoft.com/office/word/2006/wordml" xmlns:wps="http://schemas.microsoft.com/office/word/2010/wordprocessingShape" mc:Ignorable="w14 w15 w16se w16cid wp14">
   <w:endnote w:type="separator" w:id="-1">
     <w:p>
       <w:r>
@@ -4306,7 +5036,7 @@
 </file>
 
 <file path=word/footer1.xml><?xml version="1.0" encoding="utf-8"?>
-<w:ftr xmlns:wpc="http://schemas.microsoft.com/office/word/2010/wordprocessingCanvas" xmlns:mc="http://schemas.openxmlformats.org/markup-compatibility/2006" xmlns:o="urn:schemas-microsoft-com:office:office" xmlns:r="http://schemas.openxmlformats.org/officeDocument/2006/relationships" xmlns:m="http://schemas.openxmlformats.org/officeDocument/2006/math" xmlns:v="urn:schemas-microsoft-com:vml" xmlns:wp14="http://schemas.microsoft.com/office/word/2010/wordprocessingDrawing" xmlns:wp="http://schemas.openxmlformats.org/drawingml/2006/wordprocessingDrawing" xmlns:w10="urn:schemas-microsoft-com:office:word" xmlns:w="http://schemas.openxmlformats.org/wordprocessingml/2006/main" xmlns:w14="http://schemas.microsoft.com/office/word/2010/wordml" xmlns:w15="http://schemas.microsoft.com/office/word/2012/wordml" xmlns:wpg="http://schemas.microsoft.com/office/word/2010/wordprocessingGroup" xmlns:wpi="http://schemas.microsoft.com/office/word/2010/wordprocessingInk" xmlns:wne="http://schemas.microsoft.com/office/word/2006/wordml" xmlns:wps="http://schemas.microsoft.com/office/word/2010/wordprocessingShape" mc:Ignorable="w14 w15 wp14">
+<w:ftr xmlns:wpc="http://schemas.microsoft.com/office/word/2010/wordprocessingCanvas" xmlns:cx="http://schemas.microsoft.com/office/drawing/2014/chartex" xmlns:cx1="http://schemas.microsoft.com/office/drawing/2015/9/8/chartex" xmlns:cx2="http://schemas.microsoft.com/office/drawing/2015/10/21/chartex" xmlns:cx3="http://schemas.microsoft.com/office/drawing/2016/5/9/chartex" xmlns:cx4="http://schemas.microsoft.com/office/drawing/2016/5/10/chartex" xmlns:cx5="http://schemas.microsoft.com/office/drawing/2016/5/11/chartex" xmlns:cx6="http://schemas.microsoft.com/office/drawing/2016/5/12/chartex" xmlns:cx7="http://schemas.microsoft.com/office/drawing/2016/5/13/chartex" xmlns:cx8="http://schemas.microsoft.com/office/drawing/2016/5/14/chartex" xmlns:mc="http://schemas.openxmlformats.org/markup-compatibility/2006" xmlns:aink="http://schemas.microsoft.com/office/drawing/2016/ink" xmlns:am3d="http://schemas.microsoft.com/office/drawing/2017/model3d" xmlns:o="urn:schemas-microsoft-com:office:office" xmlns:r="http://schemas.openxmlformats.org/officeDocument/2006/relationships" xmlns:m="http://schemas.openxmlformats.org/officeDocument/2006/math" xmlns:v="urn:schemas-microsoft-com:vml" xmlns:wp14="http://schemas.microsoft.com/office/word/2010/wordprocessingDrawing" xmlns:wp="http://schemas.openxmlformats.org/drawingml/2006/wordprocessingDrawing" xmlns:w10="urn:schemas-microsoft-com:office:word" xmlns:w="http://schemas.openxmlformats.org/wordprocessingml/2006/main" xmlns:w14="http://schemas.microsoft.com/office/word/2010/wordml" xmlns:w15="http://schemas.microsoft.com/office/word/2012/wordml" xmlns:w16cid="http://schemas.microsoft.com/office/word/2016/wordml/cid" xmlns:w16se="http://schemas.microsoft.com/office/word/2015/wordml/symex" xmlns:wpg="http://schemas.microsoft.com/office/word/2010/wordprocessingGroup" xmlns:wpi="http://schemas.microsoft.com/office/word/2010/wordprocessingInk" xmlns:wne="http://schemas.microsoft.com/office/word/2006/wordml" xmlns:wps="http://schemas.microsoft.com/office/word/2010/wordprocessingShape" mc:Ignorable="w14 w15 w16se w16cid wp14">
   <w:p>
     <w:pPr>
       <w:pStyle w:val="Rodap"/>
@@ -4322,7 +5052,7 @@
 </file>
 
 <file path=word/footnotes.xml><?xml version="1.0" encoding="utf-8"?>
-<w:footnotes xmlns:wpc="http://schemas.microsoft.com/office/word/2010/wordprocessingCanvas" xmlns:mc="http://schemas.openxmlformats.org/markup-compatibility/2006" xmlns:o="urn:schemas-microsoft-com:office:office" xmlns:r="http://schemas.openxmlformats.org/officeDocument/2006/relationships" xmlns:m="http://schemas.openxmlformats.org/officeDocument/2006/math" xmlns:v="urn:schemas-microsoft-com:vml" xmlns:wp14="http://schemas.microsoft.com/office/word/2010/wordprocessingDrawing" xmlns:wp="http://schemas.openxmlformats.org/drawingml/2006/wordprocessingDrawing" xmlns:w10="urn:schemas-microsoft-com:office:word" xmlns:w="http://schemas.openxmlformats.org/wordprocessingml/2006/main" xmlns:w14="http://schemas.microsoft.com/office/word/2010/wordml" xmlns:w15="http://schemas.microsoft.com/office/word/2012/wordml" xmlns:wpg="http://schemas.microsoft.com/office/word/2010/wordprocessingGroup" xmlns:wpi="http://schemas.microsoft.com/office/word/2010/wordprocessingInk" xmlns:wne="http://schemas.microsoft.com/office/word/2006/wordml" xmlns:wps="http://schemas.microsoft.com/office/word/2010/wordprocessingShape" mc:Ignorable="w14 w15 wp14">
+<w:footnotes xmlns:wpc="http://schemas.microsoft.com/office/word/2010/wordprocessingCanvas" xmlns:cx="http://schemas.microsoft.com/office/drawing/2014/chartex" xmlns:cx1="http://schemas.microsoft.com/office/drawing/2015/9/8/chartex" xmlns:cx2="http://schemas.microsoft.com/office/drawing/2015/10/21/chartex" xmlns:cx3="http://schemas.microsoft.com/office/drawing/2016/5/9/chartex" xmlns:cx4="http://schemas.microsoft.com/office/drawing/2016/5/10/chartex" xmlns:cx5="http://schemas.microsoft.com/office/drawing/2016/5/11/chartex" xmlns:cx6="http://schemas.microsoft.com/office/drawing/2016/5/12/chartex" xmlns:cx7="http://schemas.microsoft.com/office/drawing/2016/5/13/chartex" xmlns:cx8="http://schemas.microsoft.com/office/drawing/2016/5/14/chartex" xmlns:mc="http://schemas.openxmlformats.org/markup-compatibility/2006" xmlns:aink="http://schemas.microsoft.com/office/drawing/2016/ink" xmlns:am3d="http://schemas.microsoft.com/office/drawing/2017/model3d" xmlns:o="urn:schemas-microsoft-com:office:office" xmlns:r="http://schemas.openxmlformats.org/officeDocument/2006/relationships" xmlns:m="http://schemas.openxmlformats.org/officeDocument/2006/math" xmlns:v="urn:schemas-microsoft-com:vml" xmlns:wp14="http://schemas.microsoft.com/office/word/2010/wordprocessingDrawing" xmlns:wp="http://schemas.openxmlformats.org/drawingml/2006/wordprocessingDrawing" xmlns:w10="urn:schemas-microsoft-com:office:word" xmlns:w="http://schemas.openxmlformats.org/wordprocessingml/2006/main" xmlns:w14="http://schemas.microsoft.com/office/word/2010/wordml" xmlns:w15="http://schemas.microsoft.com/office/word/2012/wordml" xmlns:w16cid="http://schemas.microsoft.com/office/word/2016/wordml/cid" xmlns:w16se="http://schemas.microsoft.com/office/word/2015/wordml/symex" xmlns:wpg="http://schemas.microsoft.com/office/word/2010/wordprocessingGroup" xmlns:wpi="http://schemas.microsoft.com/office/word/2010/wordprocessingInk" xmlns:wne="http://schemas.microsoft.com/office/word/2006/wordml" xmlns:wps="http://schemas.microsoft.com/office/word/2010/wordprocessingShape" mc:Ignorable="w14 w15 w16se w16cid wp14">
   <w:footnote w:type="separator" w:id="-1">
     <w:p>
       <w:r>
@@ -4341,7 +5071,7 @@
 </file>
 
 <file path=word/header1.xml><?xml version="1.0" encoding="utf-8"?>
-<w:hdr xmlns:wpc="http://schemas.microsoft.com/office/word/2010/wordprocessingCanvas" xmlns:mc="http://schemas.openxmlformats.org/markup-compatibility/2006" xmlns:o="urn:schemas-microsoft-com:office:office" xmlns:r="http://schemas.openxmlformats.org/officeDocument/2006/relationships" xmlns:m="http://schemas.openxmlformats.org/officeDocument/2006/math" xmlns:v="urn:schemas-microsoft-com:vml" xmlns:wp14="http://schemas.microsoft.com/office/word/2010/wordprocessingDrawing" xmlns:wp="http://schemas.openxmlformats.org/drawingml/2006/wordprocessingDrawing" xmlns:w10="urn:schemas-microsoft-com:office:word" xmlns:w="http://schemas.openxmlformats.org/wordprocessingml/2006/main" xmlns:w14="http://schemas.microsoft.com/office/word/2010/wordml" xmlns:w15="http://schemas.microsoft.com/office/word/2012/wordml" xmlns:wpg="http://schemas.microsoft.com/office/word/2010/wordprocessingGroup" xmlns:wpi="http://schemas.microsoft.com/office/word/2010/wordprocessingInk" xmlns:wne="http://schemas.microsoft.com/office/word/2006/wordml" xmlns:wps="http://schemas.microsoft.com/office/word/2010/wordprocessingShape" mc:Ignorable="w14 w15 wp14">
+<w:hdr xmlns:wpc="http://schemas.microsoft.com/office/word/2010/wordprocessingCanvas" xmlns:cx="http://schemas.microsoft.com/office/drawing/2014/chartex" xmlns:cx1="http://schemas.microsoft.com/office/drawing/2015/9/8/chartex" xmlns:cx2="http://schemas.microsoft.com/office/drawing/2015/10/21/chartex" xmlns:cx3="http://schemas.microsoft.com/office/drawing/2016/5/9/chartex" xmlns:cx4="http://schemas.microsoft.com/office/drawing/2016/5/10/chartex" xmlns:cx5="http://schemas.microsoft.com/office/drawing/2016/5/11/chartex" xmlns:cx6="http://schemas.microsoft.com/office/drawing/2016/5/12/chartex" xmlns:cx7="http://schemas.microsoft.com/office/drawing/2016/5/13/chartex" xmlns:cx8="http://schemas.microsoft.com/office/drawing/2016/5/14/chartex" xmlns:mc="http://schemas.openxmlformats.org/markup-compatibility/2006" xmlns:aink="http://schemas.microsoft.com/office/drawing/2016/ink" xmlns:am3d="http://schemas.microsoft.com/office/drawing/2017/model3d" xmlns:o="urn:schemas-microsoft-com:office:office" xmlns:r="http://schemas.openxmlformats.org/officeDocument/2006/relationships" xmlns:m="http://schemas.openxmlformats.org/officeDocument/2006/math" xmlns:v="urn:schemas-microsoft-com:vml" xmlns:wp14="http://schemas.microsoft.com/office/word/2010/wordprocessingDrawing" xmlns:wp="http://schemas.openxmlformats.org/drawingml/2006/wordprocessingDrawing" xmlns:w10="urn:schemas-microsoft-com:office:word" xmlns:w="http://schemas.openxmlformats.org/wordprocessingml/2006/main" xmlns:w14="http://schemas.microsoft.com/office/word/2010/wordml" xmlns:w15="http://schemas.microsoft.com/office/word/2012/wordml" xmlns:w16cid="http://schemas.microsoft.com/office/word/2016/wordml/cid" xmlns:w16se="http://schemas.microsoft.com/office/word/2015/wordml/symex" xmlns:wpg="http://schemas.microsoft.com/office/word/2010/wordprocessingGroup" xmlns:wpi="http://schemas.microsoft.com/office/word/2010/wordprocessingInk" xmlns:wne="http://schemas.microsoft.com/office/word/2006/wordml" xmlns:wps="http://schemas.microsoft.com/office/word/2010/wordprocessingShape" mc:Ignorable="w14 w15 w16se w16cid wp14">
   <w:p>
     <w:pPr>
       <w:pStyle w:val="Cabealho"/>
@@ -4361,7 +5091,7 @@
 </file>
 
 <file path=word/header2.xml><?xml version="1.0" encoding="utf-8"?>
-<w:hdr xmlns:wpc="http://schemas.microsoft.com/office/word/2010/wordprocessingCanvas" xmlns:mc="http://schemas.openxmlformats.org/markup-compatibility/2006" xmlns:o="urn:schemas-microsoft-com:office:office" xmlns:r="http://schemas.openxmlformats.org/officeDocument/2006/relationships" xmlns:m="http://schemas.openxmlformats.org/officeDocument/2006/math" xmlns:v="urn:schemas-microsoft-com:vml" xmlns:wp14="http://schemas.microsoft.com/office/word/2010/wordprocessingDrawing" xmlns:wp="http://schemas.openxmlformats.org/drawingml/2006/wordprocessingDrawing" xmlns:w10="urn:schemas-microsoft-com:office:word" xmlns:w="http://schemas.openxmlformats.org/wordprocessingml/2006/main" xmlns:w14="http://schemas.microsoft.com/office/word/2010/wordml" xmlns:w15="http://schemas.microsoft.com/office/word/2012/wordml" xmlns:wpg="http://schemas.microsoft.com/office/word/2010/wordprocessingGroup" xmlns:wpi="http://schemas.microsoft.com/office/word/2010/wordprocessingInk" xmlns:wne="http://schemas.microsoft.com/office/word/2006/wordml" xmlns:wps="http://schemas.microsoft.com/office/word/2010/wordprocessingShape" mc:Ignorable="w14 w15 wp14">
+<w:hdr xmlns:wpc="http://schemas.microsoft.com/office/word/2010/wordprocessingCanvas" xmlns:cx="http://schemas.microsoft.com/office/drawing/2014/chartex" xmlns:cx1="http://schemas.microsoft.com/office/drawing/2015/9/8/chartex" xmlns:cx2="http://schemas.microsoft.com/office/drawing/2015/10/21/chartex" xmlns:cx3="http://schemas.microsoft.com/office/drawing/2016/5/9/chartex" xmlns:cx4="http://schemas.microsoft.com/office/drawing/2016/5/10/chartex" xmlns:cx5="http://schemas.microsoft.com/office/drawing/2016/5/11/chartex" xmlns:cx6="http://schemas.microsoft.com/office/drawing/2016/5/12/chartex" xmlns:cx7="http://schemas.microsoft.com/office/drawing/2016/5/13/chartex" xmlns:cx8="http://schemas.microsoft.com/office/drawing/2016/5/14/chartex" xmlns:mc="http://schemas.openxmlformats.org/markup-compatibility/2006" xmlns:aink="http://schemas.microsoft.com/office/drawing/2016/ink" xmlns:am3d="http://schemas.microsoft.com/office/drawing/2017/model3d" xmlns:o="urn:schemas-microsoft-com:office:office" xmlns:r="http://schemas.openxmlformats.org/officeDocument/2006/relationships" xmlns:m="http://schemas.openxmlformats.org/officeDocument/2006/math" xmlns:v="urn:schemas-microsoft-com:vml" xmlns:wp14="http://schemas.microsoft.com/office/word/2010/wordprocessingDrawing" xmlns:wp="http://schemas.openxmlformats.org/drawingml/2006/wordprocessingDrawing" xmlns:w10="urn:schemas-microsoft-com:office:word" xmlns:w="http://schemas.openxmlformats.org/wordprocessingml/2006/main" xmlns:w14="http://schemas.microsoft.com/office/word/2010/wordml" xmlns:w15="http://schemas.microsoft.com/office/word/2012/wordml" xmlns:w16cid="http://schemas.microsoft.com/office/word/2016/wordml/cid" xmlns:w16se="http://schemas.microsoft.com/office/word/2015/wordml/symex" xmlns:wpg="http://schemas.microsoft.com/office/word/2010/wordprocessingGroup" xmlns:wpi="http://schemas.microsoft.com/office/word/2010/wordprocessingInk" xmlns:wne="http://schemas.microsoft.com/office/word/2006/wordml" xmlns:wps="http://schemas.microsoft.com/office/word/2010/wordprocessingShape" mc:Ignorable="w14 w15 w16se w16cid wp14">
   <w:p>
     <w:pPr>
       <w:pStyle w:val="Cabealho"/>
@@ -4425,7 +5155,7 @@
 </file>
 
 <file path=word/header3.xml><?xml version="1.0" encoding="utf-8"?>
-<w:hdr xmlns:wpc="http://schemas.microsoft.com/office/word/2010/wordprocessingCanvas" xmlns:mc="http://schemas.openxmlformats.org/markup-compatibility/2006" xmlns:o="urn:schemas-microsoft-com:office:office" xmlns:r="http://schemas.openxmlformats.org/officeDocument/2006/relationships" xmlns:m="http://schemas.openxmlformats.org/officeDocument/2006/math" xmlns:v="urn:schemas-microsoft-com:vml" xmlns:wp14="http://schemas.microsoft.com/office/word/2010/wordprocessingDrawing" xmlns:wp="http://schemas.openxmlformats.org/drawingml/2006/wordprocessingDrawing" xmlns:w10="urn:schemas-microsoft-com:office:word" xmlns:w="http://schemas.openxmlformats.org/wordprocessingml/2006/main" xmlns:w14="http://schemas.microsoft.com/office/word/2010/wordml" xmlns:w15="http://schemas.microsoft.com/office/word/2012/wordml" xmlns:wpg="http://schemas.microsoft.com/office/word/2010/wordprocessingGroup" xmlns:wpi="http://schemas.microsoft.com/office/word/2010/wordprocessingInk" xmlns:wne="http://schemas.microsoft.com/office/word/2006/wordml" xmlns:wps="http://schemas.microsoft.com/office/word/2010/wordprocessingShape" mc:Ignorable="w14 w15 wp14">
+<w:hdr xmlns:wpc="http://schemas.microsoft.com/office/word/2010/wordprocessingCanvas" xmlns:cx="http://schemas.microsoft.com/office/drawing/2014/chartex" xmlns:cx1="http://schemas.microsoft.com/office/drawing/2015/9/8/chartex" xmlns:cx2="http://schemas.microsoft.com/office/drawing/2015/10/21/chartex" xmlns:cx3="http://schemas.microsoft.com/office/drawing/2016/5/9/chartex" xmlns:cx4="http://schemas.microsoft.com/office/drawing/2016/5/10/chartex" xmlns:cx5="http://schemas.microsoft.com/office/drawing/2016/5/11/chartex" xmlns:cx6="http://schemas.microsoft.com/office/drawing/2016/5/12/chartex" xmlns:cx7="http://schemas.microsoft.com/office/drawing/2016/5/13/chartex" xmlns:cx8="http://schemas.microsoft.com/office/drawing/2016/5/14/chartex" xmlns:mc="http://schemas.openxmlformats.org/markup-compatibility/2006" xmlns:aink="http://schemas.microsoft.com/office/drawing/2016/ink" xmlns:am3d="http://schemas.microsoft.com/office/drawing/2017/model3d" xmlns:o="urn:schemas-microsoft-com:office:office" xmlns:r="http://schemas.openxmlformats.org/officeDocument/2006/relationships" xmlns:m="http://schemas.openxmlformats.org/officeDocument/2006/math" xmlns:v="urn:schemas-microsoft-com:vml" xmlns:wp14="http://schemas.microsoft.com/office/word/2010/wordprocessingDrawing" xmlns:wp="http://schemas.openxmlformats.org/drawingml/2006/wordprocessingDrawing" xmlns:w10="urn:schemas-microsoft-com:office:word" xmlns:w="http://schemas.openxmlformats.org/wordprocessingml/2006/main" xmlns:w14="http://schemas.microsoft.com/office/word/2010/wordml" xmlns:w15="http://schemas.microsoft.com/office/word/2012/wordml" xmlns:w16cid="http://schemas.microsoft.com/office/word/2016/wordml/cid" xmlns:w16se="http://schemas.microsoft.com/office/word/2015/wordml/symex" xmlns:wpg="http://schemas.microsoft.com/office/word/2010/wordprocessingGroup" xmlns:wpi="http://schemas.microsoft.com/office/word/2010/wordprocessingInk" xmlns:wne="http://schemas.microsoft.com/office/word/2006/wordml" xmlns:wps="http://schemas.microsoft.com/office/word/2010/wordprocessingShape" mc:Ignorable="w14 w15 w16se w16cid wp14">
   <w:sdt>
     <w:sdtPr>
       <w:id w:val="1277292991"/>
@@ -4474,7 +5204,7 @@
 </file>
 
 <file path=word/numbering.xml><?xml version="1.0" encoding="utf-8"?>
-<w:numbering xmlns:wpc="http://schemas.microsoft.com/office/word/2010/wordprocessingCanvas" xmlns:mc="http://schemas.openxmlformats.org/markup-compatibility/2006" xmlns:o="urn:schemas-microsoft-com:office:office" xmlns:r="http://schemas.openxmlformats.org/officeDocument/2006/relationships" xmlns:m="http://schemas.openxmlformats.org/officeDocument/2006/math" xmlns:v="urn:schemas-microsoft-com:vml" xmlns:wp14="http://schemas.microsoft.com/office/word/2010/wordprocessingDrawing" xmlns:wp="http://schemas.openxmlformats.org/drawingml/2006/wordprocessingDrawing" xmlns:w10="urn:schemas-microsoft-com:office:word" xmlns:w="http://schemas.openxmlformats.org/wordprocessingml/2006/main" xmlns:w14="http://schemas.microsoft.com/office/word/2010/wordml" xmlns:w15="http://schemas.microsoft.com/office/word/2012/wordml" xmlns:wpg="http://schemas.microsoft.com/office/word/2010/wordprocessingGroup" xmlns:wpi="http://schemas.microsoft.com/office/word/2010/wordprocessingInk" xmlns:wne="http://schemas.microsoft.com/office/word/2006/wordml" xmlns:wps="http://schemas.microsoft.com/office/word/2010/wordprocessingShape" mc:Ignorable="w14 w15 wp14">
+<w:numbering xmlns:wpc="http://schemas.microsoft.com/office/word/2010/wordprocessingCanvas" xmlns:cx="http://schemas.microsoft.com/office/drawing/2014/chartex" xmlns:cx1="http://schemas.microsoft.com/office/drawing/2015/9/8/chartex" xmlns:cx2="http://schemas.microsoft.com/office/drawing/2015/10/21/chartex" xmlns:cx3="http://schemas.microsoft.com/office/drawing/2016/5/9/chartex" xmlns:cx4="http://schemas.microsoft.com/office/drawing/2016/5/10/chartex" xmlns:cx5="http://schemas.microsoft.com/office/drawing/2016/5/11/chartex" xmlns:cx6="http://schemas.microsoft.com/office/drawing/2016/5/12/chartex" xmlns:cx7="http://schemas.microsoft.com/office/drawing/2016/5/13/chartex" xmlns:cx8="http://schemas.microsoft.com/office/drawing/2016/5/14/chartex" xmlns:mc="http://schemas.openxmlformats.org/markup-compatibility/2006" xmlns:aink="http://schemas.microsoft.com/office/drawing/2016/ink" xmlns:am3d="http://schemas.microsoft.com/office/drawing/2017/model3d" xmlns:o="urn:schemas-microsoft-com:office:office" xmlns:r="http://schemas.openxmlformats.org/officeDocument/2006/relationships" xmlns:m="http://schemas.openxmlformats.org/officeDocument/2006/math" xmlns:v="urn:schemas-microsoft-com:vml" xmlns:wp14="http://schemas.microsoft.com/office/word/2010/wordprocessingDrawing" xmlns:wp="http://schemas.openxmlformats.org/drawingml/2006/wordprocessingDrawing" xmlns:w10="urn:schemas-microsoft-com:office:word" xmlns:w="http://schemas.openxmlformats.org/wordprocessingml/2006/main" xmlns:w14="http://schemas.microsoft.com/office/word/2010/wordml" xmlns:w15="http://schemas.microsoft.com/office/word/2012/wordml" xmlns:w16cid="http://schemas.microsoft.com/office/word/2016/wordml/cid" xmlns:w16se="http://schemas.microsoft.com/office/word/2015/wordml/symex" xmlns:wpg="http://schemas.microsoft.com/office/word/2010/wordprocessingGroup" xmlns:wpi="http://schemas.microsoft.com/office/word/2010/wordprocessingInk" xmlns:wne="http://schemas.microsoft.com/office/word/2006/wordml" xmlns:wps="http://schemas.microsoft.com/office/word/2010/wordprocessingShape" mc:Ignorable="w14 w15 w16se w16cid wp14">
   <w:abstractNum w:abstractNumId="0" w15:restartNumberingAfterBreak="0">
     <w:nsid w:val="02AC3803"/>
     <w:multiLevelType w:val="hybridMultilevel"/>
@@ -9695,7 +10425,7 @@
 </file>
 
 <file path=word/styles.xml><?xml version="1.0" encoding="utf-8"?>
-<w:styles xmlns:mc="http://schemas.openxmlformats.org/markup-compatibility/2006" xmlns:r="http://schemas.openxmlformats.org/officeDocument/2006/relationships" xmlns:w="http://schemas.openxmlformats.org/wordprocessingml/2006/main" xmlns:w14="http://schemas.microsoft.com/office/word/2010/wordml" xmlns:w15="http://schemas.microsoft.com/office/word/2012/wordml" mc:Ignorable="w14 w15">
+<w:styles xmlns:mc="http://schemas.openxmlformats.org/markup-compatibility/2006" xmlns:r="http://schemas.openxmlformats.org/officeDocument/2006/relationships" xmlns:w="http://schemas.openxmlformats.org/wordprocessingml/2006/main" xmlns:w14="http://schemas.microsoft.com/office/word/2010/wordml" xmlns:w15="http://schemas.microsoft.com/office/word/2012/wordml" xmlns:w16cid="http://schemas.microsoft.com/office/word/2016/wordml/cid" xmlns:w16se="http://schemas.microsoft.com/office/word/2015/wordml/symex" mc:Ignorable="w14 w15 w16se w16cid">
   <w:docDefaults>
     <w:rPrDefault>
       <w:rPr>
@@ -9705,7 +10435,7 @@
     </w:rPrDefault>
     <w:pPrDefault/>
   </w:docDefaults>
-  <w:latentStyles w:defLockedState="0" w:defUIPriority="99" w:defSemiHidden="0" w:defUnhideWhenUsed="0" w:defQFormat="0" w:count="371">
+  <w:latentStyles w:defLockedState="0" w:defUIPriority="99" w:defSemiHidden="0" w:defUnhideWhenUsed="0" w:defQFormat="0" w:count="376">
     <w:lsdException w:name="Normal" w:uiPriority="0"/>
     <w:lsdException w:name="heading 1" w:uiPriority="0" w:qFormat="1"/>
     <w:lsdException w:name="heading 2" w:semiHidden="1" w:uiPriority="0" w:unhideWhenUsed="1" w:qFormat="1"/>
@@ -9811,7 +10541,6 @@
     <w:lsdException w:name="HTML Sample" w:semiHidden="1" w:unhideWhenUsed="1"/>
     <w:lsdException w:name="HTML Typewriter" w:semiHidden="1" w:unhideWhenUsed="1"/>
     <w:lsdException w:name="HTML Variable" w:semiHidden="1" w:unhideWhenUsed="1"/>
-    <w:lsdException w:name="Normal Table" w:semiHidden="1" w:unhideWhenUsed="1"/>
     <w:lsdException w:name="annotation subject" w:semiHidden="1" w:unhideWhenUsed="1"/>
     <w:lsdException w:name="No List" w:semiHidden="1" w:unhideWhenUsed="1"/>
     <w:lsdException w:name="Outline List 1" w:semiHidden="1" w:unhideWhenUsed="1"/>
@@ -9854,11 +10583,8 @@
     <w:lsdException w:name="Table Contemporary" w:semiHidden="1" w:unhideWhenUsed="1"/>
     <w:lsdException w:name="Table Elegant" w:semiHidden="1" w:unhideWhenUsed="1"/>
     <w:lsdException w:name="Table Professional" w:semiHidden="1" w:unhideWhenUsed="1"/>
-    <w:lsdException w:name="Table Subtle 1" w:semiHidden="1" w:unhideWhenUsed="1"/>
     <w:lsdException w:name="Table Subtle 2" w:semiHidden="1" w:unhideWhenUsed="1"/>
     <w:lsdException w:name="Table Web 1" w:semiHidden="1" w:unhideWhenUsed="1"/>
-    <w:lsdException w:name="Table Web 2" w:semiHidden="1" w:unhideWhenUsed="1"/>
-    <w:lsdException w:name="Table Web 3" w:semiHidden="1" w:unhideWhenUsed="1"/>
     <w:lsdException w:name="Balloon Text" w:semiHidden="1" w:unhideWhenUsed="1"/>
     <w:lsdException w:name="Table Grid" w:uiPriority="59"/>
     <w:lsdException w:name="Table Theme" w:semiHidden="1" w:unhideWhenUsed="1"/>
@@ -10077,6 +10803,11 @@
     <w:lsdException w:name="List Table 5 Dark Accent 6" w:uiPriority="50"/>
     <w:lsdException w:name="List Table 6 Colorful Accent 6" w:uiPriority="51"/>
     <w:lsdException w:name="List Table 7 Colorful Accent 6" w:uiPriority="52"/>
+    <w:lsdException w:name="Mention" w:semiHidden="1" w:unhideWhenUsed="1"/>
+    <w:lsdException w:name="Smart Hyperlink" w:semiHidden="1" w:unhideWhenUsed="1"/>
+    <w:lsdException w:name="Hashtag" w:semiHidden="1" w:unhideWhenUsed="1"/>
+    <w:lsdException w:name="Unresolved Mention" w:semiHidden="1" w:unhideWhenUsed="1"/>
+    <w:lsdException w:name="Smart Link" w:semiHidden="1" w:unhideWhenUsed="1"/>
   </w:latentStyles>
   <w:style w:type="paragraph" w:default="1" w:styleId="Normal">
     <w:name w:val="Normal"/>
@@ -11922,7 +12653,7 @@
 </file>
 
 <file path=customXml/itemProps1.xml><?xml version="1.0" encoding="utf-8"?>
-<ds:datastoreItem xmlns:ds="http://schemas.openxmlformats.org/officeDocument/2006/customXml" ds:itemID="{81FE8243-C9B4-4B6A-BC23-EA85A1F4F5F1}">
+<ds:datastoreItem xmlns:ds="http://schemas.openxmlformats.org/officeDocument/2006/customXml" ds:itemID="{EAFFA77E-10CC-4A46-AA60-5BCAF3B4002B}">
   <ds:schemaRefs>
     <ds:schemaRef ds:uri="http://schemas.openxmlformats.org/officeDocument/2006/bibliography"/>
   </ds:schemaRefs>

</xml_diff>

<commit_message>
Define Functional Requirement 1: hear others
</commit_message>
<xml_diff>
--- a/modelling/docs/ES3-documentacao.docx
+++ b/modelling/docs/ES3-documentacao.docx
@@ -157,7 +157,25 @@
           <w:sz w:val="28"/>
           <w:szCs w:val="28"/>
         </w:rPr>
-        <w:t>Prof. Antonio Sergio Bernardo</w:t>
+        <w:t xml:space="preserve">Prof. </w:t>
+      </w:r>
+      <w:proofErr w:type="spellStart"/>
+      <w:r>
+        <w:rPr>
+          <w:rFonts w:cs="Arial"/>
+          <w:sz w:val="28"/>
+          <w:szCs w:val="28"/>
+        </w:rPr>
+        <w:t>Antonio</w:t>
+      </w:r>
+      <w:proofErr w:type="spellEnd"/>
+      <w:r>
+        <w:rPr>
+          <w:rFonts w:cs="Arial"/>
+          <w:sz w:val="28"/>
+          <w:szCs w:val="28"/>
+        </w:rPr>
+        <w:t xml:space="preserve"> Sergio Bernardo</w:t>
       </w:r>
     </w:p>
     <w:p>
@@ -323,6 +341,7 @@
         </w:rPr>
         <w:t xml:space="preserve">Grupo </w:t>
       </w:r>
+      <w:proofErr w:type="spellStart"/>
       <w:r>
         <w:rPr>
           <w:rFonts w:cs="Arial"/>
@@ -331,6 +350,7 @@
         </w:rPr>
         <w:t>AViS</w:t>
       </w:r>
+      <w:proofErr w:type="spellEnd"/>
     </w:p>
     <w:p>
       <w:pPr>
@@ -419,11 +439,19 @@
           <w:rStyle w:val="pbnghe"/>
         </w:rPr>
       </w:pPr>
+      <w:proofErr w:type="spellStart"/>
       <w:r>
         <w:rPr>
           <w:rStyle w:val="pbnghe"/>
         </w:rPr>
-        <w:t>Weuller Júnior Souza Bessa</w:t>
+        <w:t>Weuller</w:t>
+      </w:r>
+      <w:proofErr w:type="spellEnd"/>
+      <w:r>
+        <w:rPr>
+          <w:rStyle w:val="pbnghe"/>
+        </w:rPr>
+        <w:t xml:space="preserve"> Júnior Souza Bessa</w:t>
       </w:r>
       <w:r>
         <w:rPr>
@@ -599,7 +627,71 @@
         <w:jc w:val="both"/>
       </w:pPr>
       <w:r>
-        <w:t>A Alloy City Linguistics desenvolveu e mantém uma plataforma de ensino e aprendizado de francês baseada em tecnologias web. O objetivo do grupo AViS até o final do curso ADS dos participantes é desenvolver um cliente para essa plataforma existente. O cliente vai se chamar AViS - Alloy Virtual Space, e vai se apoiar na RESTful API disponibilizada pela Alloy para o projeto. O cliente AViS será capaz de simular um ambiente 3D onde professor e aluno poderão interagir de maneira mais próxima de interações humanas presenciais, isto é, com a impressão de compartilhar o lugar, e não apenas o momento.</w:t>
+        <w:t xml:space="preserve">A </w:t>
+      </w:r>
+      <w:proofErr w:type="spellStart"/>
+      <w:r>
+        <w:t>Alloy</w:t>
+      </w:r>
+      <w:proofErr w:type="spellEnd"/>
+      <w:r>
+        <w:t xml:space="preserve"> City </w:t>
+      </w:r>
+      <w:proofErr w:type="spellStart"/>
+      <w:r>
+        <w:t>Linguistics</w:t>
+      </w:r>
+      <w:proofErr w:type="spellEnd"/>
+      <w:r>
+        <w:t xml:space="preserve"> desenvolveu e mantém uma plataforma de ensino e aprendizado de francês baseada em tecnologias web. O objetivo do grupo </w:t>
+      </w:r>
+      <w:proofErr w:type="spellStart"/>
+      <w:r>
+        <w:t>AViS</w:t>
+      </w:r>
+      <w:proofErr w:type="spellEnd"/>
+      <w:r>
+        <w:t xml:space="preserve"> até o final do curso ADS dos participantes é desenvolver um cliente para essa plataforma existente. O cliente vai se chamar </w:t>
+      </w:r>
+      <w:proofErr w:type="spellStart"/>
+      <w:r>
+        <w:t>AViS</w:t>
+      </w:r>
+      <w:proofErr w:type="spellEnd"/>
+      <w:r>
+        <w:t xml:space="preserve"> - </w:t>
+      </w:r>
+      <w:proofErr w:type="spellStart"/>
+      <w:r>
+        <w:t>Alloy</w:t>
+      </w:r>
+      <w:proofErr w:type="spellEnd"/>
+      <w:r>
+        <w:t xml:space="preserve"> Virtual Space, e vai se apoiar na </w:t>
+      </w:r>
+      <w:proofErr w:type="spellStart"/>
+      <w:r>
+        <w:t>RESTful</w:t>
+      </w:r>
+      <w:proofErr w:type="spellEnd"/>
+      <w:r>
+        <w:t xml:space="preserve"> API disponibilizada pela </w:t>
+      </w:r>
+      <w:proofErr w:type="spellStart"/>
+      <w:r>
+        <w:t>Alloy</w:t>
+      </w:r>
+      <w:proofErr w:type="spellEnd"/>
+      <w:r>
+        <w:t xml:space="preserve"> para o projeto. O cliente </w:t>
+      </w:r>
+      <w:proofErr w:type="spellStart"/>
+      <w:r>
+        <w:t>AViS</w:t>
+      </w:r>
+      <w:proofErr w:type="spellEnd"/>
+      <w:r>
+        <w:t xml:space="preserve"> será capaz de simular um ambiente 3D onde professor e aluno poderão interagir de maneira mais próxima de interações humanas presenciais, isto é, com a impressão de compartilhar o lugar, e não apenas o momento.</w:t>
       </w:r>
     </w:p>
     <w:p>
@@ -638,8 +730,13 @@
       <w:r>
         <w:t xml:space="preserve"> </w:t>
       </w:r>
-      <w:r>
-        <w:t xml:space="preserve">AViS. </w:t>
+      <w:proofErr w:type="spellStart"/>
+      <w:r>
+        <w:t>AViS</w:t>
+      </w:r>
+      <w:proofErr w:type="spellEnd"/>
+      <w:r>
+        <w:t xml:space="preserve">. </w:t>
       </w:r>
       <w:r>
         <w:rPr>
@@ -648,7 +745,15 @@
         <w:t>Plataforma</w:t>
       </w:r>
       <w:r>
-        <w:t>. EAD. Ambiente.Tri-dimensional.</w:t>
+        <w:t xml:space="preserve">. EAD. </w:t>
+      </w:r>
+      <w:proofErr w:type="spellStart"/>
+      <w:r>
+        <w:t>Ambiente.Tri</w:t>
+      </w:r>
+      <w:proofErr w:type="spellEnd"/>
+      <w:r>
+        <w:t>-dimensional.</w:t>
       </w:r>
       <w:r>
         <w:rPr>
@@ -845,8 +950,16 @@
           <w:rFonts w:cs="Arial"/>
         </w:rPr>
         <w:tab/>
-        <w:t xml:space="preserve"> xx</w:t>
-      </w:r>
+        <w:t xml:space="preserve"> </w:t>
+      </w:r>
+      <w:proofErr w:type="spellStart"/>
+      <w:r>
+        <w:rPr>
+          <w:rFonts w:cs="Arial"/>
+        </w:rPr>
+        <w:t>xx</w:t>
+      </w:r>
+      <w:proofErr w:type="spellEnd"/>
     </w:p>
     <w:p>
       <w:pPr>
@@ -883,8 +996,16 @@
           <w:rFonts w:cs="Arial"/>
         </w:rPr>
         <w:tab/>
-        <w:t xml:space="preserve"> xx</w:t>
-      </w:r>
+        <w:t xml:space="preserve"> </w:t>
+      </w:r>
+      <w:proofErr w:type="spellStart"/>
+      <w:r>
+        <w:rPr>
+          <w:rFonts w:cs="Arial"/>
+        </w:rPr>
+        <w:t>xx</w:t>
+      </w:r>
+      <w:proofErr w:type="spellEnd"/>
     </w:p>
     <w:p>
       <w:pPr>
@@ -921,8 +1042,16 @@
           <w:rFonts w:cs="Arial"/>
         </w:rPr>
         <w:tab/>
-        <w:t xml:space="preserve"> xx</w:t>
-      </w:r>
+        <w:t xml:space="preserve"> </w:t>
+      </w:r>
+      <w:proofErr w:type="spellStart"/>
+      <w:r>
+        <w:rPr>
+          <w:rFonts w:cs="Arial"/>
+        </w:rPr>
+        <w:t>xx</w:t>
+      </w:r>
+      <w:proofErr w:type="spellEnd"/>
     </w:p>
     <w:p>
       <w:pPr>
@@ -1136,8 +1265,16 @@
           <w:rFonts w:cs="Arial"/>
         </w:rPr>
         <w:tab/>
-        <w:t xml:space="preserve"> xx</w:t>
-      </w:r>
+        <w:t xml:space="preserve"> </w:t>
+      </w:r>
+      <w:proofErr w:type="spellStart"/>
+      <w:r>
+        <w:rPr>
+          <w:rFonts w:cs="Arial"/>
+        </w:rPr>
+        <w:t>xx</w:t>
+      </w:r>
+      <w:proofErr w:type="spellEnd"/>
     </w:p>
     <w:p>
       <w:pPr>
@@ -1180,8 +1317,16 @@
           <w:rFonts w:cs="Arial"/>
         </w:rPr>
         <w:tab/>
-        <w:t xml:space="preserve"> xx</w:t>
-      </w:r>
+        <w:t xml:space="preserve"> </w:t>
+      </w:r>
+      <w:proofErr w:type="spellStart"/>
+      <w:r>
+        <w:rPr>
+          <w:rFonts w:cs="Arial"/>
+        </w:rPr>
+        <w:t>xx</w:t>
+      </w:r>
+      <w:proofErr w:type="spellEnd"/>
     </w:p>
     <w:p>
       <w:pPr>
@@ -1213,19 +1358,29 @@
         </w:rPr>
         <w:tab/>
       </w:r>
+      <w:proofErr w:type="spellStart"/>
       <w:r>
         <w:rPr>
           <w:rFonts w:cs="Arial"/>
         </w:rPr>
         <w:t>Gupos</w:t>
       </w:r>
+      <w:proofErr w:type="spellEnd"/>
       <w:r>
         <w:rPr>
           <w:rFonts w:cs="Arial"/>
         </w:rPr>
         <w:tab/>
-        <w:t xml:space="preserve"> xx</w:t>
-      </w:r>
+        <w:t xml:space="preserve"> </w:t>
+      </w:r>
+      <w:proofErr w:type="spellStart"/>
+      <w:r>
+        <w:rPr>
+          <w:rFonts w:cs="Arial"/>
+        </w:rPr>
+        <w:t>xx</w:t>
+      </w:r>
+      <w:proofErr w:type="spellEnd"/>
     </w:p>
     <w:p>
       <w:pPr>
@@ -1600,8 +1755,16 @@
           <w:rFonts w:cs="Arial"/>
         </w:rPr>
         <w:tab/>
-        <w:t xml:space="preserve"> xx</w:t>
-      </w:r>
+        <w:t xml:space="preserve"> </w:t>
+      </w:r>
+      <w:proofErr w:type="spellStart"/>
+      <w:r>
+        <w:rPr>
+          <w:rFonts w:cs="Arial"/>
+        </w:rPr>
+        <w:t>xx</w:t>
+      </w:r>
+      <w:proofErr w:type="spellEnd"/>
     </w:p>
     <w:p>
       <w:pPr>
@@ -1631,8 +1794,16 @@
           <w:rFonts w:cs="Arial"/>
         </w:rPr>
         <w:tab/>
-        <w:t xml:space="preserve"> xx</w:t>
-      </w:r>
+        <w:t xml:space="preserve"> </w:t>
+      </w:r>
+      <w:proofErr w:type="spellStart"/>
+      <w:r>
+        <w:rPr>
+          <w:rFonts w:cs="Arial"/>
+        </w:rPr>
+        <w:t>xx</w:t>
+      </w:r>
+      <w:proofErr w:type="spellEnd"/>
     </w:p>
     <w:p>
       <w:pPr>
@@ -1659,8 +1830,13 @@
         <w:t>......</w:t>
       </w:r>
       <w:r>
-        <w:t>...............................................................  xx</w:t>
-      </w:r>
+        <w:t xml:space="preserve">...............................................................  </w:t>
+      </w:r>
+      <w:proofErr w:type="spellStart"/>
+      <w:r>
+        <w:t>xx</w:t>
+      </w:r>
+      <w:proofErr w:type="spellEnd"/>
     </w:p>
     <w:p>
       <w:pPr>
@@ -1693,8 +1869,13 @@
         <w:t>..</w:t>
       </w:r>
       <w:r>
-        <w:t>..........................  xx</w:t>
-      </w:r>
+        <w:t xml:space="preserve">..........................  </w:t>
+      </w:r>
+      <w:proofErr w:type="spellStart"/>
+      <w:r>
+        <w:t>xx</w:t>
+      </w:r>
+      <w:proofErr w:type="spellEnd"/>
     </w:p>
     <w:p>
       <w:pPr>
@@ -1814,8 +1995,13 @@
         <w:t>.</w:t>
       </w:r>
       <w:r>
-        <w:t>........... xx</w:t>
-      </w:r>
+        <w:t xml:space="preserve">........... </w:t>
+      </w:r>
+      <w:proofErr w:type="spellStart"/>
+      <w:r>
+        <w:t>xx</w:t>
+      </w:r>
+      <w:proofErr w:type="spellEnd"/>
     </w:p>
     <w:p>
       <w:pPr>
@@ -2915,6 +3101,21 @@
     </w:p>
     <w:p>
       <w:pPr>
+        <w:widowControl/>
+        <w:rPr>
+          <w:rFonts w:cs="Arial"/>
+          <w:b/>
+        </w:rPr>
+      </w:pPr>
+      <w:r>
+        <w:rPr>
+          <w:b/>
+        </w:rPr>
+        <w:br w:type="page"/>
+      </w:r>
+    </w:p>
+    <w:p>
+      <w:pPr>
         <w:pStyle w:val="Texto"/>
         <w:spacing w:after="0"/>
         <w:ind w:firstLine="0"/>
@@ -2923,6 +3124,7 @@
         <w:rPr>
           <w:b/>
         </w:rPr>
+        <w:lastRenderedPageBreak/>
         <w:t>3</w:t>
       </w:r>
       <w:r>
@@ -2949,7 +3151,7 @@
         <w:ind w:left="709"/>
       </w:pPr>
       <w:r>
-        <w:t xml:space="preserve">3.1.1.1 Caso de Uso: </w:t>
+        <w:t xml:space="preserve">3.1.1.1 </w:t>
       </w:r>
       <w:r>
         <w:rPr>
@@ -2967,15 +3169,925 @@
         <w:t>Usuário deve poder ouvir outros usuários que estiverem na mesma sala.</w:t>
       </w:r>
     </w:p>
-    <w:p>
-      <w:pPr>
-        <w:pStyle w:val="Texto"/>
-      </w:pPr>
-    </w:p>
+    <w:tbl>
+      <w:tblPr>
+        <w:tblW w:w="9640" w:type="dxa"/>
+        <w:tblInd w:w="-214" w:type="dxa"/>
+        <w:tblCellMar>
+          <w:left w:w="70" w:type="dxa"/>
+          <w:right w:w="70" w:type="dxa"/>
+        </w:tblCellMar>
+        <w:tblLook w:val="04A0" w:firstRow="1" w:lastRow="0" w:firstColumn="1" w:lastColumn="0" w:noHBand="0" w:noVBand="1"/>
+      </w:tblPr>
+      <w:tblGrid>
+        <w:gridCol w:w="2194"/>
+        <w:gridCol w:w="2551"/>
+        <w:gridCol w:w="4895"/>
+      </w:tblGrid>
+      <w:tr>
+        <w:trPr>
+          <w:trHeight w:val="454"/>
+        </w:trPr>
+        <w:tc>
+          <w:tcPr>
+            <w:tcW w:w="2194" w:type="dxa"/>
+            <w:tcBorders>
+              <w:top w:val="single" w:sz="4" w:space="0" w:color="auto"/>
+              <w:left w:val="single" w:sz="4" w:space="0" w:color="auto"/>
+              <w:bottom w:val="single" w:sz="4" w:space="0" w:color="auto"/>
+              <w:right w:val="single" w:sz="4" w:space="0" w:color="auto"/>
+            </w:tcBorders>
+            <w:shd w:val="clear" w:color="auto" w:fill="C9C9C9" w:themeFill="accent3" w:themeFillTint="99"/>
+            <w:noWrap/>
+            <w:vAlign w:val="center"/>
+            <w:hideMark/>
+          </w:tcPr>
+          <w:p>
+            <w:pPr>
+              <w:rPr>
+                <w:rFonts w:cs="Arial"/>
+                <w:b/>
+                <w:color w:val="000000"/>
+                <w:sz w:val="20"/>
+                <w:szCs w:val="20"/>
+              </w:rPr>
+            </w:pPr>
+            <w:r>
+              <w:br w:type="page"/>
+            </w:r>
+            <w:r>
+              <w:rPr>
+                <w:rFonts w:cs="Arial"/>
+                <w:b/>
+                <w:color w:val="000000"/>
+              </w:rPr>
+              <w:t>Caso de Uso</w:t>
+            </w:r>
+          </w:p>
+        </w:tc>
+        <w:tc>
+          <w:tcPr>
+            <w:tcW w:w="7446" w:type="dxa"/>
+            <w:gridSpan w:val="2"/>
+            <w:tcBorders>
+              <w:top w:val="single" w:sz="4" w:space="0" w:color="auto"/>
+              <w:left w:val="single" w:sz="4" w:space="0" w:color="auto"/>
+              <w:bottom w:val="single" w:sz="4" w:space="0" w:color="auto"/>
+              <w:right w:val="single" w:sz="4" w:space="0" w:color="auto"/>
+            </w:tcBorders>
+            <w:noWrap/>
+            <w:vAlign w:val="center"/>
+            <w:hideMark/>
+          </w:tcPr>
+          <w:p>
+            <w:pPr>
+              <w:rPr>
+                <w:rFonts w:cs="Arial"/>
+              </w:rPr>
+            </w:pPr>
+            <w:r>
+              <w:rPr>
+                <w:rFonts w:cs="Arial"/>
+              </w:rPr>
+              <w:t>FR</w:t>
+            </w:r>
+            <w:r>
+              <w:rPr>
+                <w:rFonts w:cs="Arial"/>
+              </w:rPr>
+              <w:t>1</w:t>
+            </w:r>
+            <w:r>
+              <w:rPr>
+                <w:rFonts w:cs="Arial"/>
+              </w:rPr>
+              <w:t xml:space="preserve">: </w:t>
+            </w:r>
+            <w:bookmarkStart w:id="2" w:name="_GoBack"/>
+            <w:bookmarkEnd w:id="2"/>
+            <w:r>
+              <w:rPr>
+                <w:rFonts w:cs="Arial"/>
+              </w:rPr>
+              <w:t>OUVIR OUTROS USUÁRIOS PRESENTES</w:t>
+            </w:r>
+          </w:p>
+        </w:tc>
+      </w:tr>
+      <w:tr>
+        <w:trPr>
+          <w:trHeight w:val="454"/>
+        </w:trPr>
+        <w:tc>
+          <w:tcPr>
+            <w:tcW w:w="2194" w:type="dxa"/>
+            <w:tcBorders>
+              <w:top w:val="single" w:sz="4" w:space="0" w:color="auto"/>
+              <w:left w:val="single" w:sz="8" w:space="0" w:color="auto"/>
+              <w:bottom w:val="single" w:sz="8" w:space="0" w:color="auto"/>
+              <w:right w:val="single" w:sz="8" w:space="0" w:color="auto"/>
+            </w:tcBorders>
+            <w:shd w:val="clear" w:color="auto" w:fill="C9C9C9" w:themeFill="accent3" w:themeFillTint="99"/>
+            <w:noWrap/>
+            <w:vAlign w:val="center"/>
+            <w:hideMark/>
+          </w:tcPr>
+          <w:p>
+            <w:pPr>
+              <w:rPr>
+                <w:rFonts w:cs="Arial"/>
+                <w:b/>
+                <w:color w:val="000000"/>
+              </w:rPr>
+            </w:pPr>
+            <w:r>
+              <w:rPr>
+                <w:rFonts w:cs="Arial"/>
+                <w:b/>
+                <w:color w:val="000000"/>
+              </w:rPr>
+              <w:t>Ator Principal</w:t>
+            </w:r>
+          </w:p>
+        </w:tc>
+        <w:tc>
+          <w:tcPr>
+            <w:tcW w:w="7446" w:type="dxa"/>
+            <w:gridSpan w:val="2"/>
+            <w:tcBorders>
+              <w:top w:val="single" w:sz="4" w:space="0" w:color="auto"/>
+              <w:left w:val="nil"/>
+              <w:bottom w:val="single" w:sz="8" w:space="0" w:color="auto"/>
+              <w:right w:val="single" w:sz="8" w:space="0" w:color="auto"/>
+            </w:tcBorders>
+            <w:noWrap/>
+            <w:vAlign w:val="center"/>
+            <w:hideMark/>
+          </w:tcPr>
+          <w:p>
+            <w:pPr>
+              <w:rPr>
+                <w:rFonts w:cs="Arial"/>
+              </w:rPr>
+            </w:pPr>
+            <w:r>
+              <w:rPr>
+                <w:rFonts w:cs="Arial"/>
+              </w:rPr>
+              <w:t>ALUNO</w:t>
+            </w:r>
+          </w:p>
+        </w:tc>
+      </w:tr>
+      <w:tr>
+        <w:trPr>
+          <w:trHeight w:val="454"/>
+        </w:trPr>
+        <w:tc>
+          <w:tcPr>
+            <w:tcW w:w="2194" w:type="dxa"/>
+            <w:tcBorders>
+              <w:top w:val="nil"/>
+              <w:left w:val="single" w:sz="8" w:space="0" w:color="auto"/>
+              <w:bottom w:val="single" w:sz="8" w:space="0" w:color="auto"/>
+              <w:right w:val="single" w:sz="8" w:space="0" w:color="auto"/>
+            </w:tcBorders>
+            <w:shd w:val="clear" w:color="auto" w:fill="C9C9C9" w:themeFill="accent3" w:themeFillTint="99"/>
+            <w:noWrap/>
+            <w:vAlign w:val="center"/>
+            <w:hideMark/>
+          </w:tcPr>
+          <w:p>
+            <w:pPr>
+              <w:rPr>
+                <w:rFonts w:cs="Arial"/>
+                <w:b/>
+                <w:color w:val="000000"/>
+              </w:rPr>
+            </w:pPr>
+            <w:r>
+              <w:rPr>
+                <w:rFonts w:cs="Arial"/>
+                <w:b/>
+                <w:color w:val="000000"/>
+              </w:rPr>
+              <w:t>Ator Secundário</w:t>
+            </w:r>
+          </w:p>
+        </w:tc>
+        <w:tc>
+          <w:tcPr>
+            <w:tcW w:w="7446" w:type="dxa"/>
+            <w:gridSpan w:val="2"/>
+            <w:tcBorders>
+              <w:top w:val="nil"/>
+              <w:left w:val="nil"/>
+              <w:bottom w:val="single" w:sz="8" w:space="0" w:color="auto"/>
+              <w:right w:val="single" w:sz="8" w:space="0" w:color="auto"/>
+            </w:tcBorders>
+            <w:noWrap/>
+            <w:vAlign w:val="center"/>
+            <w:hideMark/>
+          </w:tcPr>
+          <w:p>
+            <w:pPr>
+              <w:rPr>
+                <w:rFonts w:cs="Arial"/>
+              </w:rPr>
+            </w:pPr>
+            <w:r>
+              <w:rPr>
+                <w:rFonts w:cs="Arial"/>
+              </w:rPr>
+              <w:t>PROFESSOR</w:t>
+            </w:r>
+          </w:p>
+        </w:tc>
+      </w:tr>
+      <w:tr>
+        <w:trPr>
+          <w:trHeight w:val="454"/>
+        </w:trPr>
+        <w:tc>
+          <w:tcPr>
+            <w:tcW w:w="2194" w:type="dxa"/>
+            <w:tcBorders>
+              <w:top w:val="nil"/>
+              <w:left w:val="single" w:sz="8" w:space="0" w:color="auto"/>
+              <w:bottom w:val="single" w:sz="8" w:space="0" w:color="auto"/>
+              <w:right w:val="single" w:sz="8" w:space="0" w:color="auto"/>
+            </w:tcBorders>
+            <w:shd w:val="clear" w:color="auto" w:fill="C9C9C9" w:themeFill="accent3" w:themeFillTint="99"/>
+            <w:noWrap/>
+            <w:vAlign w:val="center"/>
+            <w:hideMark/>
+          </w:tcPr>
+          <w:p>
+            <w:pPr>
+              <w:rPr>
+                <w:rFonts w:cs="Arial"/>
+                <w:b/>
+                <w:color w:val="000000"/>
+              </w:rPr>
+            </w:pPr>
+            <w:r>
+              <w:rPr>
+                <w:rFonts w:cs="Arial"/>
+                <w:b/>
+                <w:color w:val="000000"/>
+              </w:rPr>
+              <w:t>Pré-Condição</w:t>
+            </w:r>
+          </w:p>
+        </w:tc>
+        <w:tc>
+          <w:tcPr>
+            <w:tcW w:w="7446" w:type="dxa"/>
+            <w:gridSpan w:val="2"/>
+            <w:tcBorders>
+              <w:top w:val="nil"/>
+              <w:left w:val="nil"/>
+              <w:bottom w:val="single" w:sz="8" w:space="0" w:color="auto"/>
+              <w:right w:val="single" w:sz="8" w:space="0" w:color="auto"/>
+            </w:tcBorders>
+            <w:noWrap/>
+            <w:vAlign w:val="center"/>
+            <w:hideMark/>
+          </w:tcPr>
+          <w:p>
+            <w:pPr>
+              <w:rPr>
+                <w:rFonts w:cs="Arial"/>
+              </w:rPr>
+            </w:pPr>
+            <w:r>
+              <w:rPr>
+                <w:rFonts w:cs="Arial"/>
+              </w:rPr>
+              <w:t xml:space="preserve">1 </w:t>
+            </w:r>
+            <w:r>
+              <w:rPr>
+                <w:rFonts w:cs="Arial"/>
+              </w:rPr>
+              <w:t>–</w:t>
+            </w:r>
+            <w:r>
+              <w:rPr>
+                <w:rFonts w:cs="Arial"/>
+              </w:rPr>
+              <w:t xml:space="preserve"> O aluno </w:t>
+            </w:r>
+            <w:r>
+              <w:rPr>
+                <w:rFonts w:cs="Arial"/>
+              </w:rPr>
+              <w:t>está</w:t>
+            </w:r>
+            <w:r>
+              <w:rPr>
+                <w:rFonts w:cs="Arial"/>
+              </w:rPr>
+              <w:t xml:space="preserve"> dentro da mesma sala de aula virtual que o usuário de origem do som</w:t>
+            </w:r>
+            <w:r>
+              <w:rPr>
+                <w:rFonts w:cs="Arial"/>
+              </w:rPr>
+              <w:t>;</w:t>
+            </w:r>
+          </w:p>
+          <w:p>
+            <w:pPr>
+              <w:rPr>
+                <w:rFonts w:cs="Arial"/>
+              </w:rPr>
+            </w:pPr>
+            <w:r>
+              <w:rPr>
+                <w:rFonts w:cs="Arial"/>
+              </w:rPr>
+              <w:t xml:space="preserve">2 – </w:t>
+            </w:r>
+            <w:r>
+              <w:rPr>
+                <w:rFonts w:cs="Arial"/>
+              </w:rPr>
+              <w:t>O host da instância local está configurado para reproduzir som;</w:t>
+            </w:r>
+          </w:p>
+          <w:p>
+            <w:pPr>
+              <w:rPr>
+                <w:rFonts w:cs="Arial"/>
+              </w:rPr>
+            </w:pPr>
+            <w:r>
+              <w:rPr>
+                <w:rFonts w:cs="Arial"/>
+              </w:rPr>
+              <w:t xml:space="preserve">3 </w:t>
+            </w:r>
+            <w:r>
+              <w:rPr>
+                <w:rFonts w:cs="Arial"/>
+              </w:rPr>
+              <w:t>–</w:t>
+            </w:r>
+            <w:r>
+              <w:rPr>
+                <w:rFonts w:cs="Arial"/>
+              </w:rPr>
+              <w:t xml:space="preserve"> O host da instância remota está configurado para capturar som;</w:t>
+            </w:r>
+          </w:p>
+          <w:p>
+            <w:pPr>
+              <w:rPr>
+                <w:rFonts w:cs="Arial"/>
+              </w:rPr>
+            </w:pPr>
+            <w:r>
+              <w:rPr>
+                <w:rFonts w:cs="Arial"/>
+              </w:rPr>
+              <w:t xml:space="preserve">4 </w:t>
+            </w:r>
+            <w:r>
+              <w:rPr>
+                <w:rFonts w:cs="Arial"/>
+              </w:rPr>
+              <w:t>–</w:t>
+            </w:r>
+            <w:r>
+              <w:rPr>
+                <w:rFonts w:cs="Arial"/>
+              </w:rPr>
+              <w:t xml:space="preserve"> O recurso “</w:t>
+            </w:r>
+            <w:proofErr w:type="spellStart"/>
+            <w:r>
+              <w:rPr>
+                <w:rFonts w:cs="Arial"/>
+                <w:i/>
+                <w:iCs/>
+              </w:rPr>
+              <w:t>mute</w:t>
+            </w:r>
+            <w:proofErr w:type="spellEnd"/>
+            <w:r>
+              <w:rPr>
+                <w:rFonts w:cs="Arial"/>
+                <w:i/>
+                <w:iCs/>
+              </w:rPr>
+              <w:t xml:space="preserve"> </w:t>
+            </w:r>
+            <w:proofErr w:type="spellStart"/>
+            <w:r>
+              <w:rPr>
+                <w:rFonts w:cs="Arial"/>
+                <w:i/>
+                <w:iCs/>
+              </w:rPr>
+              <w:t>audio</w:t>
+            </w:r>
+            <w:proofErr w:type="spellEnd"/>
+            <w:r>
+              <w:rPr>
+                <w:rFonts w:cs="Arial"/>
+              </w:rPr>
+              <w:t>” da instância local está desabilitado;</w:t>
+            </w:r>
+          </w:p>
+          <w:p>
+            <w:pPr>
+              <w:rPr>
+                <w:rFonts w:cs="Arial"/>
+              </w:rPr>
+            </w:pPr>
+            <w:r>
+              <w:rPr>
+                <w:rFonts w:cs="Arial"/>
+              </w:rPr>
+              <w:t xml:space="preserve">5 </w:t>
+            </w:r>
+            <w:r>
+              <w:rPr>
+                <w:rFonts w:cs="Arial"/>
+              </w:rPr>
+              <w:t>–</w:t>
+            </w:r>
+            <w:r>
+              <w:rPr>
+                <w:rFonts w:cs="Arial"/>
+              </w:rPr>
+              <w:t xml:space="preserve"> O recurso “</w:t>
+            </w:r>
+            <w:proofErr w:type="spellStart"/>
+            <w:r>
+              <w:rPr>
+                <w:rFonts w:cs="Arial"/>
+                <w:i/>
+                <w:iCs/>
+              </w:rPr>
+              <w:t>mute</w:t>
+            </w:r>
+            <w:proofErr w:type="spellEnd"/>
+            <w:r>
+              <w:rPr>
+                <w:rFonts w:cs="Arial"/>
+                <w:i/>
+                <w:iCs/>
+              </w:rPr>
+              <w:t xml:space="preserve"> </w:t>
+            </w:r>
+            <w:proofErr w:type="spellStart"/>
+            <w:r>
+              <w:rPr>
+                <w:rFonts w:cs="Arial"/>
+                <w:i/>
+                <w:iCs/>
+              </w:rPr>
+              <w:t>mic</w:t>
+            </w:r>
+            <w:proofErr w:type="spellEnd"/>
+            <w:r>
+              <w:rPr>
+                <w:rFonts w:cs="Arial"/>
+              </w:rPr>
+              <w:t>” da instância remota está desabilitado.</w:t>
+            </w:r>
+          </w:p>
+        </w:tc>
+      </w:tr>
+      <w:tr>
+        <w:trPr>
+          <w:trHeight w:val="454"/>
+        </w:trPr>
+        <w:tc>
+          <w:tcPr>
+            <w:tcW w:w="2194" w:type="dxa"/>
+            <w:tcBorders>
+              <w:top w:val="nil"/>
+              <w:left w:val="single" w:sz="8" w:space="0" w:color="auto"/>
+              <w:bottom w:val="single" w:sz="8" w:space="0" w:color="auto"/>
+              <w:right w:val="single" w:sz="8" w:space="0" w:color="auto"/>
+            </w:tcBorders>
+            <w:shd w:val="clear" w:color="auto" w:fill="C9C9C9" w:themeFill="accent3" w:themeFillTint="99"/>
+            <w:noWrap/>
+            <w:vAlign w:val="center"/>
+            <w:hideMark/>
+          </w:tcPr>
+          <w:p>
+            <w:pPr>
+              <w:rPr>
+                <w:rFonts w:cs="Arial"/>
+                <w:b/>
+                <w:color w:val="000000"/>
+              </w:rPr>
+            </w:pPr>
+            <w:r>
+              <w:rPr>
+                <w:rFonts w:cs="Arial"/>
+                <w:b/>
+                <w:color w:val="000000"/>
+              </w:rPr>
+              <w:t>Pós-Condição</w:t>
+            </w:r>
+          </w:p>
+        </w:tc>
+        <w:tc>
+          <w:tcPr>
+            <w:tcW w:w="7446" w:type="dxa"/>
+            <w:gridSpan w:val="2"/>
+            <w:tcBorders>
+              <w:top w:val="nil"/>
+              <w:left w:val="nil"/>
+              <w:bottom w:val="single" w:sz="8" w:space="0" w:color="auto"/>
+              <w:right w:val="single" w:sz="8" w:space="0" w:color="auto"/>
+            </w:tcBorders>
+            <w:noWrap/>
+            <w:vAlign w:val="center"/>
+            <w:hideMark/>
+          </w:tcPr>
+          <w:p>
+            <w:pPr>
+              <w:rPr>
+                <w:rFonts w:cs="Arial"/>
+                <w:bCs/>
+                <w:color w:val="000000"/>
+              </w:rPr>
+            </w:pPr>
+            <w:r>
+              <w:rPr>
+                <w:rFonts w:cs="Arial"/>
+                <w:bCs/>
+                <w:color w:val="000000"/>
+              </w:rPr>
+              <w:t>O som capturado pelo usuário remoto foi reproduzido claramente pelo equipamento do ALUNO.</w:t>
+            </w:r>
+          </w:p>
+        </w:tc>
+      </w:tr>
+      <w:tr>
+        <w:trPr>
+          <w:trHeight w:val="454"/>
+        </w:trPr>
+        <w:tc>
+          <w:tcPr>
+            <w:tcW w:w="4745" w:type="dxa"/>
+            <w:gridSpan w:val="2"/>
+            <w:tcBorders>
+              <w:top w:val="nil"/>
+              <w:left w:val="single" w:sz="8" w:space="0" w:color="auto"/>
+              <w:bottom w:val="single" w:sz="4" w:space="0" w:color="auto"/>
+              <w:right w:val="single" w:sz="8" w:space="0" w:color="auto"/>
+            </w:tcBorders>
+            <w:shd w:val="clear" w:color="auto" w:fill="C9C9C9" w:themeFill="accent3" w:themeFillTint="99"/>
+            <w:noWrap/>
+            <w:vAlign w:val="center"/>
+            <w:hideMark/>
+          </w:tcPr>
+          <w:p>
+            <w:pPr>
+              <w:jc w:val="center"/>
+              <w:rPr>
+                <w:rFonts w:cs="Arial"/>
+                <w:b/>
+                <w:color w:val="000000"/>
+              </w:rPr>
+            </w:pPr>
+            <w:r>
+              <w:rPr>
+                <w:rFonts w:cs="Arial"/>
+                <w:b/>
+                <w:color w:val="000000"/>
+              </w:rPr>
+              <w:t>Ações do Ator</w:t>
+            </w:r>
+          </w:p>
+        </w:tc>
+        <w:tc>
+          <w:tcPr>
+            <w:tcW w:w="4895" w:type="dxa"/>
+            <w:tcBorders>
+              <w:top w:val="nil"/>
+              <w:left w:val="single" w:sz="8" w:space="0" w:color="auto"/>
+              <w:bottom w:val="single" w:sz="4" w:space="0" w:color="auto"/>
+              <w:right w:val="single" w:sz="8" w:space="0" w:color="auto"/>
+            </w:tcBorders>
+            <w:shd w:val="clear" w:color="auto" w:fill="C9C9C9" w:themeFill="accent3" w:themeFillTint="99"/>
+            <w:vAlign w:val="center"/>
+            <w:hideMark/>
+          </w:tcPr>
+          <w:p>
+            <w:pPr>
+              <w:jc w:val="center"/>
+              <w:rPr>
+                <w:rFonts w:cs="Arial"/>
+                <w:b/>
+                <w:color w:val="000000"/>
+              </w:rPr>
+            </w:pPr>
+            <w:r>
+              <w:rPr>
+                <w:rFonts w:cs="Arial"/>
+                <w:b/>
+                <w:color w:val="000000"/>
+              </w:rPr>
+              <w:t>Ações do Sistema</w:t>
+            </w:r>
+          </w:p>
+        </w:tc>
+      </w:tr>
+      <w:tr>
+        <w:trPr>
+          <w:trHeight w:val="454"/>
+        </w:trPr>
+        <w:tc>
+          <w:tcPr>
+            <w:tcW w:w="4745" w:type="dxa"/>
+            <w:gridSpan w:val="2"/>
+            <w:tcBorders>
+              <w:top w:val="single" w:sz="4" w:space="0" w:color="auto"/>
+              <w:left w:val="single" w:sz="4" w:space="0" w:color="auto"/>
+              <w:bottom w:val="single" w:sz="4" w:space="0" w:color="auto"/>
+              <w:right w:val="single" w:sz="4" w:space="0" w:color="auto"/>
+            </w:tcBorders>
+            <w:noWrap/>
+            <w:vAlign w:val="center"/>
+          </w:tcPr>
+          <w:p>
+            <w:pPr>
+              <w:jc w:val="both"/>
+              <w:rPr>
+                <w:rFonts w:cs="Arial"/>
+              </w:rPr>
+            </w:pPr>
+          </w:p>
+        </w:tc>
+        <w:tc>
+          <w:tcPr>
+            <w:tcW w:w="4895" w:type="dxa"/>
+            <w:tcBorders>
+              <w:top w:val="single" w:sz="4" w:space="0" w:color="auto"/>
+              <w:left w:val="single" w:sz="4" w:space="0" w:color="auto"/>
+              <w:bottom w:val="single" w:sz="4" w:space="0" w:color="auto"/>
+              <w:right w:val="single" w:sz="4" w:space="0" w:color="auto"/>
+            </w:tcBorders>
+            <w:vAlign w:val="center"/>
+          </w:tcPr>
+          <w:p>
+            <w:pPr>
+              <w:jc w:val="both"/>
+              <w:rPr>
+                <w:rFonts w:cs="Arial"/>
+              </w:rPr>
+            </w:pPr>
+            <w:r>
+              <w:rPr>
+                <w:rFonts w:cs="Arial"/>
+              </w:rPr>
+              <w:t>Feed de áudio originado na instância remota é capturado</w:t>
+            </w:r>
+          </w:p>
+        </w:tc>
+      </w:tr>
+      <w:tr>
+        <w:trPr>
+          <w:trHeight w:val="454"/>
+        </w:trPr>
+        <w:tc>
+          <w:tcPr>
+            <w:tcW w:w="4745" w:type="dxa"/>
+            <w:gridSpan w:val="2"/>
+            <w:tcBorders>
+              <w:top w:val="single" w:sz="4" w:space="0" w:color="auto"/>
+              <w:left w:val="single" w:sz="8" w:space="0" w:color="auto"/>
+              <w:bottom w:val="single" w:sz="8" w:space="0" w:color="auto"/>
+              <w:right w:val="single" w:sz="8" w:space="0" w:color="auto"/>
+            </w:tcBorders>
+            <w:noWrap/>
+            <w:vAlign w:val="center"/>
+          </w:tcPr>
+          <w:p>
+            <w:pPr>
+              <w:jc w:val="both"/>
+              <w:rPr>
+                <w:rFonts w:cs="Arial"/>
+              </w:rPr>
+            </w:pPr>
+          </w:p>
+        </w:tc>
+        <w:tc>
+          <w:tcPr>
+            <w:tcW w:w="4895" w:type="dxa"/>
+            <w:tcBorders>
+              <w:top w:val="single" w:sz="4" w:space="0" w:color="auto"/>
+              <w:left w:val="single" w:sz="8" w:space="0" w:color="auto"/>
+              <w:bottom w:val="single" w:sz="8" w:space="0" w:color="auto"/>
+              <w:right w:val="single" w:sz="8" w:space="0" w:color="auto"/>
+            </w:tcBorders>
+            <w:vAlign w:val="center"/>
+            <w:hideMark/>
+          </w:tcPr>
+          <w:p>
+            <w:pPr>
+              <w:jc w:val="both"/>
+              <w:rPr>
+                <w:rFonts w:cs="Arial"/>
+              </w:rPr>
+            </w:pPr>
+            <w:r>
+              <w:rPr>
+                <w:rFonts w:cs="Arial"/>
+              </w:rPr>
+              <w:t>Feed de áudio é compactado</w:t>
+            </w:r>
+          </w:p>
+        </w:tc>
+      </w:tr>
+      <w:tr>
+        <w:trPr>
+          <w:trHeight w:val="454"/>
+        </w:trPr>
+        <w:tc>
+          <w:tcPr>
+            <w:tcW w:w="4745" w:type="dxa"/>
+            <w:gridSpan w:val="2"/>
+            <w:tcBorders>
+              <w:top w:val="nil"/>
+              <w:left w:val="single" w:sz="8" w:space="0" w:color="auto"/>
+              <w:bottom w:val="single" w:sz="8" w:space="0" w:color="auto"/>
+              <w:right w:val="single" w:sz="8" w:space="0" w:color="auto"/>
+            </w:tcBorders>
+            <w:noWrap/>
+            <w:vAlign w:val="center"/>
+          </w:tcPr>
+          <w:p>
+            <w:pPr>
+              <w:jc w:val="both"/>
+              <w:rPr>
+                <w:rFonts w:cs="Arial"/>
+              </w:rPr>
+            </w:pPr>
+          </w:p>
+        </w:tc>
+        <w:tc>
+          <w:tcPr>
+            <w:tcW w:w="4895" w:type="dxa"/>
+            <w:tcBorders>
+              <w:top w:val="nil"/>
+              <w:left w:val="single" w:sz="8" w:space="0" w:color="auto"/>
+              <w:bottom w:val="single" w:sz="8" w:space="0" w:color="auto"/>
+              <w:right w:val="single" w:sz="8" w:space="0" w:color="auto"/>
+            </w:tcBorders>
+            <w:vAlign w:val="center"/>
+          </w:tcPr>
+          <w:p>
+            <w:pPr>
+              <w:jc w:val="both"/>
+              <w:rPr>
+                <w:rFonts w:cs="Arial"/>
+              </w:rPr>
+            </w:pPr>
+            <w:r>
+              <w:rPr>
+                <w:rFonts w:cs="Arial"/>
+              </w:rPr>
+              <w:t>Feed de áudio é transmitido diretamente para a instância local via UDP</w:t>
+            </w:r>
+          </w:p>
+        </w:tc>
+      </w:tr>
+      <w:tr>
+        <w:trPr>
+          <w:trHeight w:val="454"/>
+        </w:trPr>
+        <w:tc>
+          <w:tcPr>
+            <w:tcW w:w="4745" w:type="dxa"/>
+            <w:gridSpan w:val="2"/>
+            <w:tcBorders>
+              <w:top w:val="nil"/>
+              <w:left w:val="single" w:sz="8" w:space="0" w:color="auto"/>
+              <w:bottom w:val="single" w:sz="8" w:space="0" w:color="auto"/>
+              <w:right w:val="single" w:sz="8" w:space="0" w:color="auto"/>
+            </w:tcBorders>
+            <w:noWrap/>
+            <w:vAlign w:val="center"/>
+          </w:tcPr>
+          <w:p>
+            <w:pPr>
+              <w:jc w:val="both"/>
+              <w:rPr>
+                <w:rFonts w:cs="Arial"/>
+              </w:rPr>
+            </w:pPr>
+          </w:p>
+        </w:tc>
+        <w:tc>
+          <w:tcPr>
+            <w:tcW w:w="4895" w:type="dxa"/>
+            <w:tcBorders>
+              <w:top w:val="nil"/>
+              <w:left w:val="single" w:sz="8" w:space="0" w:color="auto"/>
+              <w:bottom w:val="single" w:sz="8" w:space="0" w:color="auto"/>
+              <w:right w:val="single" w:sz="8" w:space="0" w:color="auto"/>
+            </w:tcBorders>
+            <w:vAlign w:val="center"/>
+          </w:tcPr>
+          <w:p>
+            <w:pPr>
+              <w:jc w:val="both"/>
+              <w:rPr>
+                <w:rFonts w:cs="Arial"/>
+              </w:rPr>
+            </w:pPr>
+            <w:r>
+              <w:rPr>
+                <w:rFonts w:cs="Arial"/>
+              </w:rPr>
+              <w:t>Feed de áudio é recebido pela instância local</w:t>
+            </w:r>
+          </w:p>
+        </w:tc>
+      </w:tr>
+      <w:tr>
+        <w:trPr>
+          <w:trHeight w:val="454"/>
+        </w:trPr>
+        <w:tc>
+          <w:tcPr>
+            <w:tcW w:w="4745" w:type="dxa"/>
+            <w:gridSpan w:val="2"/>
+            <w:tcBorders>
+              <w:top w:val="nil"/>
+              <w:left w:val="single" w:sz="8" w:space="0" w:color="auto"/>
+              <w:bottom w:val="single" w:sz="8" w:space="0" w:color="auto"/>
+              <w:right w:val="single" w:sz="8" w:space="0" w:color="auto"/>
+            </w:tcBorders>
+            <w:noWrap/>
+            <w:vAlign w:val="center"/>
+          </w:tcPr>
+          <w:p>
+            <w:pPr>
+              <w:jc w:val="both"/>
+              <w:rPr>
+                <w:rFonts w:cs="Arial"/>
+              </w:rPr>
+            </w:pPr>
+          </w:p>
+        </w:tc>
+        <w:tc>
+          <w:tcPr>
+            <w:tcW w:w="4895" w:type="dxa"/>
+            <w:tcBorders>
+              <w:top w:val="nil"/>
+              <w:left w:val="single" w:sz="8" w:space="0" w:color="auto"/>
+              <w:bottom w:val="single" w:sz="8" w:space="0" w:color="auto"/>
+              <w:right w:val="single" w:sz="8" w:space="0" w:color="auto"/>
+            </w:tcBorders>
+            <w:vAlign w:val="center"/>
+          </w:tcPr>
+          <w:p>
+            <w:pPr>
+              <w:jc w:val="both"/>
+              <w:rPr>
+                <w:rFonts w:cs="Arial"/>
+              </w:rPr>
+            </w:pPr>
+            <w:r>
+              <w:rPr>
+                <w:rFonts w:cs="Arial"/>
+              </w:rPr>
+              <w:t>Feed de áudio é reproduzido pelo sistema de som do host local.</w:t>
+            </w:r>
+          </w:p>
+        </w:tc>
+      </w:tr>
+    </w:tbl>
     <w:p>
       <w:pPr>
         <w:pStyle w:val="Texto"/>
         <w:ind w:left="709"/>
+      </w:pPr>
+    </w:p>
+    <w:p>
+      <w:pPr>
+        <w:pStyle w:val="Texto"/>
+      </w:pPr>
+    </w:p>
+    <w:p>
+      <w:pPr>
+        <w:pStyle w:val="Texto"/>
+      </w:pPr>
+    </w:p>
+    <w:p>
+      <w:pPr>
+        <w:pStyle w:val="Texto"/>
+        <w:ind w:left="709"/>
         <w:rPr>
           <w:b/>
           <w:bCs/>
@@ -2997,7 +4109,6 @@
         <w:pStyle w:val="Texto"/>
       </w:pPr>
       <w:r>
-        <w:lastRenderedPageBreak/>
         <w:t>Usuário deve poder ver outros usuários que estão na mesma sala.</w:t>
       </w:r>
     </w:p>
@@ -3035,16 +4146,8 @@
         <w:pStyle w:val="Texto"/>
       </w:pPr>
       <w:r>
-        <w:t>3.1.</w:t>
-      </w:r>
-      <w:r>
-        <w:t>2</w:t>
-      </w:r>
-      <w:r>
-        <w:t xml:space="preserve"> </w:t>
-      </w:r>
-      <w:r>
-        <w:t>Controle</w:t>
+        <w:lastRenderedPageBreak/>
+        <w:t>3.1.2 Controle</w:t>
       </w:r>
     </w:p>
     <w:p>
@@ -3079,12 +4182,21 @@
         <w:tab/>
         <w:t xml:space="preserve">3.1.2.2 Caso de Uso: </w:t>
       </w:r>
+      <w:proofErr w:type="spellStart"/>
       <w:r>
         <w:rPr>
           <w:b/>
           <w:bCs/>
         </w:rPr>
-        <w:t>Mutar Estudante</w:t>
+        <w:t>Mutar</w:t>
+      </w:r>
+      <w:proofErr w:type="spellEnd"/>
+      <w:r>
+        <w:rPr>
+          <w:b/>
+          <w:bCs/>
+        </w:rPr>
+        <w:t xml:space="preserve"> Estudante</w:t>
       </w:r>
     </w:p>
     <w:p>
@@ -3092,23 +4204,51 @@
         <w:pStyle w:val="Texto"/>
       </w:pPr>
       <w:r>
-        <w:t xml:space="preserve">O Professor deve poder selecionar um aluno e, em um clique, desativar a transmissão de áudio daquele aluno. A informação deve ser enviada para o aluno selecionado apenas. A instância AViS que recebe a instrução </w:t>
-      </w:r>
+        <w:t xml:space="preserve">O Professor deve poder selecionar um aluno e, em um clique, desativar a transmissão de áudio daquele aluno. A informação deve ser enviada para o aluno selecionado apenas. A instância </w:t>
+      </w:r>
+      <w:proofErr w:type="spellStart"/>
+      <w:r>
+        <w:t>AViS</w:t>
+      </w:r>
+      <w:proofErr w:type="spellEnd"/>
+      <w:r>
+        <w:t xml:space="preserve"> que recebe a instrução </w:t>
+      </w:r>
+      <w:proofErr w:type="spellStart"/>
       <w:r>
         <w:rPr>
           <w:rStyle w:val="nfase"/>
         </w:rPr>
         <w:t>mute_lock</w:t>
       </w:r>
-      <w:r>
-        <w:t xml:space="preserve"> deve desativar o microfone e desativar o botão mute/unmute do microfone. Assim, o microfone só será reativado quando uma instrução </w:t>
-      </w:r>
+      <w:proofErr w:type="spellEnd"/>
+      <w:r>
+        <w:t xml:space="preserve"> deve desativar o microfone e desativar o botão </w:t>
+      </w:r>
+      <w:proofErr w:type="spellStart"/>
+      <w:r>
+        <w:t>mute</w:t>
+      </w:r>
+      <w:proofErr w:type="spellEnd"/>
+      <w:r>
+        <w:t>/</w:t>
+      </w:r>
+      <w:proofErr w:type="spellStart"/>
+      <w:r>
+        <w:t>unmute</w:t>
+      </w:r>
+      <w:proofErr w:type="spellEnd"/>
+      <w:r>
+        <w:t xml:space="preserve"> do microfone. Assim, o microfone só será reativado quando uma instrução </w:t>
+      </w:r>
+      <w:proofErr w:type="spellStart"/>
       <w:r>
         <w:rPr>
           <w:rStyle w:val="nfase"/>
         </w:rPr>
         <w:t>mute_unlock</w:t>
       </w:r>
+      <w:proofErr w:type="spellEnd"/>
       <w:r>
         <w:t>, vinda do professor, for recebida.</w:t>
       </w:r>
@@ -3121,12 +4261,21 @@
         <w:tab/>
         <w:t xml:space="preserve">3.1.2.3 Caso de Uso: </w:t>
       </w:r>
+      <w:proofErr w:type="spellStart"/>
       <w:r>
         <w:rPr>
           <w:b/>
           <w:bCs/>
         </w:rPr>
-        <w:t>On/Off Microfone</w:t>
+        <w:t>On</w:t>
+      </w:r>
+      <w:proofErr w:type="spellEnd"/>
+      <w:r>
+        <w:rPr>
+          <w:b/>
+          <w:bCs/>
+        </w:rPr>
+        <w:t>/Off Microfone</w:t>
       </w:r>
     </w:p>
     <w:p>
@@ -3175,16 +4324,7 @@
         <w:pStyle w:val="Texto"/>
       </w:pPr>
       <w:r>
-        <w:t>3.1.</w:t>
-      </w:r>
-      <w:r>
-        <w:t>3</w:t>
-      </w:r>
-      <w:r>
-        <w:t xml:space="preserve"> </w:t>
-      </w:r>
-      <w:r>
-        <w:t>Material Didático</w:t>
+        <w:t>3.1.3 Material Didático</w:t>
       </w:r>
     </w:p>
     <w:p>
@@ -3212,8 +4352,15 @@
         <w:pStyle w:val="Texto"/>
       </w:pPr>
       <w:r>
-        <w:lastRenderedPageBreak/>
-        <w:t xml:space="preserve">O usuário terá cesso ao material didático armazenado na base de dados, disponibilizado pela API RESTFul em </w:t>
+        <w:t xml:space="preserve">O usuário terá cesso ao material didático armazenado na base de dados, disponibilizado pela API </w:t>
+      </w:r>
+      <w:proofErr w:type="spellStart"/>
+      <w:r>
+        <w:t>RESTFul</w:t>
+      </w:r>
+      <w:proofErr w:type="spellEnd"/>
+      <w:r>
+        <w:t xml:space="preserve"> em </w:t>
       </w:r>
       <w:hyperlink r:id="rId11" w:history="1">
         <w:r>
@@ -3271,6 +4418,7 @@
         <w:pStyle w:val="Texto"/>
       </w:pPr>
       <w:r>
+        <w:lastRenderedPageBreak/>
         <w:t>O sistema deverá ser capaz de receber múltiplos fluxos de áudio provenientes da rede e reproduzi-los no sistema de saída de áudio da máquina.</w:t>
       </w:r>
     </w:p>
@@ -3439,30 +4587,21 @@
         <w:pStyle w:val="Texto"/>
       </w:pPr>
       <w:r>
+        <w:t>O Usuário poderá responder questões abertas, digitando texto UTF8. A cada modificação no texto, o sistema deverá enviar para os professores presentes na sala o um pacote de informação sobre a modificação suficiente para que a instância do objeto correspondente na máquina do professor seja idêntica à que existe na máquina do aluno. Ao salvar a produção escrita do Usuário, o sistema deverá enviar o texto final da resposta para o servidor. O servidor se encarregará de persistir o texto na base de dados.</w:t>
+      </w:r>
+    </w:p>
+    <w:p>
+      <w:pPr>
+        <w:pStyle w:val="Texto"/>
+      </w:pPr>
+    </w:p>
+    <w:p>
+      <w:pPr>
+        <w:pStyle w:val="Texto"/>
+      </w:pPr>
+      <w:r>
         <w:lastRenderedPageBreak/>
-        <w:t>O Usuário poderá responder questões abertas, digitando texto UTF8. A cada modificação no texto, o sistema deverá enviar para os professores presentes na sala o um pacote de informação sobre a modificação suficiente para que a instância do objeto correspondente na máquina do professor seja idêntica à que existe na máquina do aluno. Ao salvar a produção escrita do Usuário, o sistema deverá enviar o texto final da resposta para o servidor. O servidor se encarregará de persistir o texto na base de dados.</w:t>
-      </w:r>
-    </w:p>
-    <w:p>
-      <w:pPr>
-        <w:pStyle w:val="Texto"/>
-      </w:pPr>
-    </w:p>
-    <w:p>
-      <w:pPr>
-        <w:pStyle w:val="Texto"/>
-      </w:pPr>
-      <w:r>
-        <w:t>3.1.</w:t>
-      </w:r>
-      <w:r>
-        <w:t>4</w:t>
-      </w:r>
-      <w:r>
-        <w:t xml:space="preserve"> </w:t>
-      </w:r>
-      <w:r>
-        <w:t>GUI</w:t>
+        <w:t>3.1.4 GUI</w:t>
       </w:r>
     </w:p>
     <w:p>
@@ -3486,7 +4625,47 @@
         <w:pStyle w:val="Texto"/>
       </w:pPr>
       <w:r>
-        <w:t>Ao executar um cliente AViS, o Usuário vê uma tela de login, com os campos e-mail e senha. No MVP (Minimum Viable Product), o usuário só poderá fazer login com seu e-mail. A possibilidade de fazer login com redes sociais deverá ser implementada para a versão comercial do AViS, antes do lançamento 1.0.</w:t>
+        <w:t xml:space="preserve">Ao executar um cliente </w:t>
+      </w:r>
+      <w:proofErr w:type="spellStart"/>
+      <w:r>
+        <w:t>AViS</w:t>
+      </w:r>
+      <w:proofErr w:type="spellEnd"/>
+      <w:r>
+        <w:t>, o Usuário vê uma tela de login, com os campos e-mail e senha. No MVP (</w:t>
+      </w:r>
+      <w:proofErr w:type="spellStart"/>
+      <w:r>
+        <w:t>Minimum</w:t>
+      </w:r>
+      <w:proofErr w:type="spellEnd"/>
+      <w:r>
+        <w:t xml:space="preserve"> </w:t>
+      </w:r>
+      <w:proofErr w:type="spellStart"/>
+      <w:r>
+        <w:t>Viable</w:t>
+      </w:r>
+      <w:proofErr w:type="spellEnd"/>
+      <w:r>
+        <w:t xml:space="preserve"> </w:t>
+      </w:r>
+      <w:proofErr w:type="spellStart"/>
+      <w:r>
+        <w:t>Product</w:t>
+      </w:r>
+      <w:proofErr w:type="spellEnd"/>
+      <w:r>
+        <w:t xml:space="preserve">), o usuário só poderá fazer login com seu e-mail. A possibilidade de fazer login com redes sociais deverá ser implementada para a versão comercial do </w:t>
+      </w:r>
+      <w:proofErr w:type="spellStart"/>
+      <w:r>
+        <w:t>AViS</w:t>
+      </w:r>
+      <w:proofErr w:type="spellEnd"/>
+      <w:r>
+        <w:t>, antes do lançamento 1.0.</w:t>
       </w:r>
     </w:p>
     <w:p>
@@ -3497,6 +4676,7 @@
         <w:tab/>
         <w:t xml:space="preserve">3.1.4.2 Caso de Uso: </w:t>
       </w:r>
+      <w:proofErr w:type="spellStart"/>
       <w:r>
         <w:rPr>
           <w:b/>
@@ -3504,13 +4684,30 @@
         </w:rPr>
         <w:t>Logoff</w:t>
       </w:r>
+      <w:proofErr w:type="spellEnd"/>
     </w:p>
     <w:p>
       <w:pPr>
         <w:pStyle w:val="Texto"/>
       </w:pPr>
       <w:r>
-        <w:t xml:space="preserve">Na tela de menu, haverá um botão sair, que vai encerrar o programa. Na versão comercial 1.0, será preciso realizar o logoff do usuário antes de encerrar o programa, caso a propriedade connection.keepAuthToken seja </w:t>
+        <w:t xml:space="preserve">Na tela de menu, haverá um botão sair, que vai encerrar o programa. Na versão comercial 1.0, será preciso realizar o </w:t>
+      </w:r>
+      <w:proofErr w:type="spellStart"/>
+      <w:r>
+        <w:t>logoff</w:t>
+      </w:r>
+      <w:proofErr w:type="spellEnd"/>
+      <w:r>
+        <w:t xml:space="preserve"> do usuário antes de encerrar o programa, caso a propriedade </w:t>
+      </w:r>
+      <w:proofErr w:type="spellStart"/>
+      <w:r>
+        <w:t>connection.keepAuthToken</w:t>
+      </w:r>
+      <w:proofErr w:type="spellEnd"/>
+      <w:r>
+        <w:t xml:space="preserve"> seja </w:t>
       </w:r>
       <w:r>
         <w:rPr>
@@ -3529,12 +4726,14 @@
       <w:r>
         <w:t xml:space="preserve">connection é um </w:t>
       </w:r>
+      <w:proofErr w:type="spellStart"/>
       <w:r>
         <w:rPr>
           <w:rStyle w:val="nfase"/>
         </w:rPr>
         <w:t>singleton</w:t>
       </w:r>
+      <w:proofErr w:type="spellEnd"/>
       <w:r>
         <w:t xml:space="preserve"> de tipo Connection, responsável pela comunicação com a API remota.</w:t>
       </w:r>
@@ -3586,8 +4785,6 @@
       <w:r>
         <w:t>O HUD do usuário deverá mostrar uma representação gráfica, mesmo que rudimentar, do fluxo de áudio capturado pelo microfone do usuário. No MVP, essa representação poderá se limitar a uma barra de progressão que flutua com base no volume de som, originado no microfone local, sendo processado pelo sistema.</w:t>
       </w:r>
-      <w:bookmarkStart w:id="2" w:name="_GoBack"/>
-      <w:bookmarkEnd w:id="2"/>
     </w:p>
     <w:p>
       <w:pPr>
@@ -3716,6 +4913,7 @@
           <w:rFonts w:ascii="Arial" w:hAnsi="Arial" w:cs="Arial"/>
           <w:sz w:val="20"/>
         </w:rPr>
+        <w:lastRenderedPageBreak/>
         <w:t>&lt;ESCREVER AQUI UMA DEFINIÇÃO DO QUE É O DIAGRAMA DE PACOTES, DE ACORDO COM ALGUMA BIBLIOGRAFIA DA ÁREA DE ENGENHARIA DE SOFTWARE&gt;</w:t>
       </w:r>
     </w:p>
@@ -3797,12 +4995,37 @@
           <w:szCs w:val="24"/>
         </w:rPr>
       </w:pPr>
+      <w:proofErr w:type="spellStart"/>
       <w:r>
         <w:rPr>
           <w:rFonts w:ascii="Arial" w:hAnsi="Arial" w:cs="Arial"/>
           <w:szCs w:val="24"/>
         </w:rPr>
-        <w:t>Unreal Engine 4</w:t>
+        <w:t>Unreal</w:t>
+      </w:r>
+      <w:proofErr w:type="spellEnd"/>
+      <w:r>
+        <w:rPr>
+          <w:rFonts w:ascii="Arial" w:hAnsi="Arial" w:cs="Arial"/>
+          <w:szCs w:val="24"/>
+        </w:rPr>
+        <w:t xml:space="preserve"> </w:t>
+      </w:r>
+      <w:proofErr w:type="spellStart"/>
+      <w:r>
+        <w:rPr>
+          <w:rFonts w:ascii="Arial" w:hAnsi="Arial" w:cs="Arial"/>
+          <w:szCs w:val="24"/>
+        </w:rPr>
+        <w:t>Engine</w:t>
+      </w:r>
+      <w:proofErr w:type="spellEnd"/>
+      <w:r>
+        <w:rPr>
+          <w:rFonts w:ascii="Arial" w:hAnsi="Arial" w:cs="Arial"/>
+          <w:szCs w:val="24"/>
+        </w:rPr>
+        <w:t xml:space="preserve"> 4</w:t>
       </w:r>
     </w:p>
     <w:p>
@@ -3822,7 +5045,23 @@
           <w:rFonts w:ascii="Arial" w:hAnsi="Arial" w:cs="Arial"/>
           <w:szCs w:val="24"/>
         </w:rPr>
-        <w:t>É um motor de jogo desenvolvido pela Epic Games escrito em C++;</w:t>
+        <w:t xml:space="preserve">É um motor de jogo desenvolvido pela </w:t>
+      </w:r>
+      <w:proofErr w:type="spellStart"/>
+      <w:r>
+        <w:rPr>
+          <w:rFonts w:ascii="Arial" w:hAnsi="Arial" w:cs="Arial"/>
+          <w:szCs w:val="24"/>
+        </w:rPr>
+        <w:t>Epic</w:t>
+      </w:r>
+      <w:proofErr w:type="spellEnd"/>
+      <w:r>
+        <w:rPr>
+          <w:rFonts w:ascii="Arial" w:hAnsi="Arial" w:cs="Arial"/>
+          <w:szCs w:val="24"/>
+        </w:rPr>
+        <w:t xml:space="preserve"> Games escrito em C++;</w:t>
       </w:r>
     </w:p>
     <w:p>
@@ -3894,6 +5133,7 @@
           <w:szCs w:val="24"/>
         </w:rPr>
       </w:pPr>
+      <w:proofErr w:type="spellStart"/>
       <w:r>
         <w:rPr>
           <w:rFonts w:ascii="Arial" w:hAnsi="Arial" w:cs="Arial"/>
@@ -3901,6 +5141,7 @@
         </w:rPr>
         <w:t>Git</w:t>
       </w:r>
+      <w:proofErr w:type="spellEnd"/>
     </w:p>
     <w:p>
       <w:pPr>
@@ -3942,7 +5183,39 @@
           <w:rFonts w:ascii="Arial" w:hAnsi="Arial" w:cs="Arial"/>
           <w:szCs w:val="24"/>
         </w:rPr>
-        <w:t>CI (Continuous Integration)</w:t>
+        <w:t>CI (</w:t>
+      </w:r>
+      <w:proofErr w:type="spellStart"/>
+      <w:r>
+        <w:rPr>
+          <w:rFonts w:ascii="Arial" w:hAnsi="Arial" w:cs="Arial"/>
+          <w:szCs w:val="24"/>
+        </w:rPr>
+        <w:t>Continuous</w:t>
+      </w:r>
+      <w:proofErr w:type="spellEnd"/>
+      <w:r>
+        <w:rPr>
+          <w:rFonts w:ascii="Arial" w:hAnsi="Arial" w:cs="Arial"/>
+          <w:szCs w:val="24"/>
+        </w:rPr>
+        <w:t xml:space="preserve"> </w:t>
+      </w:r>
+      <w:proofErr w:type="spellStart"/>
+      <w:r>
+        <w:rPr>
+          <w:rFonts w:ascii="Arial" w:hAnsi="Arial" w:cs="Arial"/>
+          <w:szCs w:val="24"/>
+        </w:rPr>
+        <w:t>Integration</w:t>
+      </w:r>
+      <w:proofErr w:type="spellEnd"/>
+      <w:r>
+        <w:rPr>
+          <w:rFonts w:ascii="Arial" w:hAnsi="Arial" w:cs="Arial"/>
+          <w:szCs w:val="24"/>
+        </w:rPr>
+        <w:t>)</w:t>
       </w:r>
     </w:p>
     <w:p>
@@ -3962,7 +5235,23 @@
           <w:rFonts w:ascii="Arial" w:hAnsi="Arial" w:cs="Arial"/>
           <w:szCs w:val="24"/>
         </w:rPr>
-        <w:t>É uma prática de desenvolvimento com o objetivo de encontrar e ivestigar bus melhorando a qualidade do software e velocidade de desenvolvimento.</w:t>
+        <w:t xml:space="preserve">É uma prática de desenvolvimento com o objetivo de encontrar e </w:t>
+      </w:r>
+      <w:proofErr w:type="spellStart"/>
+      <w:r>
+        <w:rPr>
+          <w:rFonts w:ascii="Arial" w:hAnsi="Arial" w:cs="Arial"/>
+          <w:szCs w:val="24"/>
+        </w:rPr>
+        <w:t>ivestigar</w:t>
+      </w:r>
+      <w:proofErr w:type="spellEnd"/>
+      <w:r>
+        <w:rPr>
+          <w:rFonts w:ascii="Arial" w:hAnsi="Arial" w:cs="Arial"/>
+          <w:szCs w:val="24"/>
+        </w:rPr>
+        <w:t xml:space="preserve"> bus melhorando a qualidade do software e velocidade de desenvolvimento.</w:t>
       </w:r>
     </w:p>
     <w:p>
@@ -3985,7 +5274,39 @@
           <w:rFonts w:ascii="Arial" w:hAnsi="Arial" w:cs="Arial"/>
           <w:szCs w:val="24"/>
         </w:rPr>
-        <w:t>CD (Continuous Integration)</w:t>
+        <w:t>CD (</w:t>
+      </w:r>
+      <w:proofErr w:type="spellStart"/>
+      <w:r>
+        <w:rPr>
+          <w:rFonts w:ascii="Arial" w:hAnsi="Arial" w:cs="Arial"/>
+          <w:szCs w:val="24"/>
+        </w:rPr>
+        <w:t>Continuous</w:t>
+      </w:r>
+      <w:proofErr w:type="spellEnd"/>
+      <w:r>
+        <w:rPr>
+          <w:rFonts w:ascii="Arial" w:hAnsi="Arial" w:cs="Arial"/>
+          <w:szCs w:val="24"/>
+        </w:rPr>
+        <w:t xml:space="preserve"> </w:t>
+      </w:r>
+      <w:proofErr w:type="spellStart"/>
+      <w:r>
+        <w:rPr>
+          <w:rFonts w:ascii="Arial" w:hAnsi="Arial" w:cs="Arial"/>
+          <w:szCs w:val="24"/>
+        </w:rPr>
+        <w:t>Integration</w:t>
+      </w:r>
+      <w:proofErr w:type="spellEnd"/>
+      <w:r>
+        <w:rPr>
+          <w:rFonts w:ascii="Arial" w:hAnsi="Arial" w:cs="Arial"/>
+          <w:szCs w:val="24"/>
+        </w:rPr>
+        <w:t>)</w:t>
       </w:r>
     </w:p>
     <w:p>
@@ -4054,7 +5375,6 @@
           <w:rFonts w:ascii="Arial" w:hAnsi="Arial" w:cs="Arial"/>
           <w:sz w:val="20"/>
         </w:rPr>
-        <w:lastRenderedPageBreak/>
         <w:t xml:space="preserve">&lt;ESCREVER AQUI UMA DEFINIÇÃO DO QUE É O DIAGRAMA DE SEQUENCIA, DE ACORDO COM ALGUMA BIBLIOGRAFIA DA ÁREA DE ENGENHARIA DE SOFTWARE, COMO POR EXEMPLO:&gt; </w:t>
       </w:r>
     </w:p>
@@ -4090,6 +5410,7 @@
           <w:rFonts w:cs="Arial"/>
           <w:noProof/>
         </w:rPr>
+        <w:lastRenderedPageBreak/>
         <w:drawing>
           <wp:inline distT="0" distB="0" distL="0" distR="0" wp14:anchorId="41660A0C" wp14:editId="0A6EDC9A">
             <wp:extent cx="5762625" cy="4333875"/>
@@ -4917,7 +6238,15 @@
     </w:p>
     <w:p>
       <w:r>
-        <w:t xml:space="preserve">GUEDES, Gilleanes T. A. </w:t>
+        <w:t xml:space="preserve">GUEDES, </w:t>
+      </w:r>
+      <w:proofErr w:type="spellStart"/>
+      <w:r>
+        <w:t>Gilleanes</w:t>
+      </w:r>
+      <w:proofErr w:type="spellEnd"/>
+      <w:r>
+        <w:t xml:space="preserve"> T. A. </w:t>
       </w:r>
       <w:r>
         <w:rPr>
@@ -4926,7 +6255,15 @@
         <w:t>UML 2: uma abordagem prática.</w:t>
       </w:r>
       <w:r>
-        <w:t xml:space="preserve"> São Paulo: Novatec Editora, 2009.</w:t>
+        <w:t xml:space="preserve"> São Paulo: </w:t>
+      </w:r>
+      <w:proofErr w:type="spellStart"/>
+      <w:r>
+        <w:t>Novatec</w:t>
+      </w:r>
+      <w:proofErr w:type="spellEnd"/>
+      <w:r>
+        <w:t xml:space="preserve"> Editora, 2009.</w:t>
       </w:r>
     </w:p>
     <w:p>
@@ -10541,6 +11878,7 @@
     <w:lsdException w:name="HTML Sample" w:semiHidden="1" w:unhideWhenUsed="1"/>
     <w:lsdException w:name="HTML Typewriter" w:semiHidden="1" w:unhideWhenUsed="1"/>
     <w:lsdException w:name="HTML Variable" w:semiHidden="1" w:unhideWhenUsed="1"/>
+    <w:lsdException w:name="Normal Table" w:semiHidden="1" w:unhideWhenUsed="1"/>
     <w:lsdException w:name="annotation subject" w:semiHidden="1" w:unhideWhenUsed="1"/>
     <w:lsdException w:name="No List" w:semiHidden="1" w:unhideWhenUsed="1"/>
     <w:lsdException w:name="Outline List 1" w:semiHidden="1" w:unhideWhenUsed="1"/>
@@ -10583,8 +11921,11 @@
     <w:lsdException w:name="Table Contemporary" w:semiHidden="1" w:unhideWhenUsed="1"/>
     <w:lsdException w:name="Table Elegant" w:semiHidden="1" w:unhideWhenUsed="1"/>
     <w:lsdException w:name="Table Professional" w:semiHidden="1" w:unhideWhenUsed="1"/>
+    <w:lsdException w:name="Table Subtle 1" w:semiHidden="1" w:unhideWhenUsed="1"/>
     <w:lsdException w:name="Table Subtle 2" w:semiHidden="1" w:unhideWhenUsed="1"/>
     <w:lsdException w:name="Table Web 1" w:semiHidden="1" w:unhideWhenUsed="1"/>
+    <w:lsdException w:name="Table Web 2" w:semiHidden="1" w:unhideWhenUsed="1"/>
+    <w:lsdException w:name="Table Web 3" w:semiHidden="1" w:unhideWhenUsed="1"/>
     <w:lsdException w:name="Balloon Text" w:semiHidden="1" w:unhideWhenUsed="1"/>
     <w:lsdException w:name="Table Grid" w:uiPriority="59"/>
     <w:lsdException w:name="Table Theme" w:semiHidden="1" w:unhideWhenUsed="1"/>
@@ -12653,7 +13994,7 @@
 </file>
 
 <file path=customXml/itemProps1.xml><?xml version="1.0" encoding="utf-8"?>
-<ds:datastoreItem xmlns:ds="http://schemas.openxmlformats.org/officeDocument/2006/customXml" ds:itemID="{EAFFA77E-10CC-4A46-AA60-5BCAF3B4002B}">
+<ds:datastoreItem xmlns:ds="http://schemas.openxmlformats.org/officeDocument/2006/customXml" ds:itemID="{53351467-55C2-4D69-88A2-617339A7996B}">
   <ds:schemaRefs>
     <ds:schemaRef ds:uri="http://schemas.openxmlformats.org/officeDocument/2006/bibliography"/>
   </ds:schemaRefs>

</xml_diff>

<commit_message>
Define Functional Requirement 4: give XPs
</commit_message>
<xml_diff>
--- a/modelling/docs/ES3-documentacao.docx
+++ b/modelling/docs/ES3-documentacao.docx
@@ -2072,7 +2072,21 @@
         <w:rPr>
           <w:rFonts w:cs="Arial"/>
         </w:rPr>
-        <w:t xml:space="preserve">DIAGRAMAS DE SEQUENCIA </w:t>
+        <w:t xml:space="preserve">DIAGRAMAS DE </w:t>
+      </w:r>
+      <w:proofErr w:type="gramStart"/>
+      <w:r>
+        <w:rPr>
+          <w:rFonts w:cs="Arial"/>
+        </w:rPr>
+        <w:t>SEQUENCIA</w:t>
+      </w:r>
+      <w:proofErr w:type="gramEnd"/>
+      <w:r>
+        <w:rPr>
+          <w:rFonts w:cs="Arial"/>
+        </w:rPr>
+        <w:t xml:space="preserve"> </w:t>
       </w:r>
       <w:r>
         <w:rPr>
@@ -3180,8 +3194,8 @@
         <w:tblLook w:val="04A0" w:firstRow="1" w:lastRow="0" w:firstColumn="1" w:lastColumn="0" w:noHBand="0" w:noVBand="1"/>
       </w:tblPr>
       <w:tblGrid>
-        <w:gridCol w:w="2194"/>
-        <w:gridCol w:w="2551"/>
+        <w:gridCol w:w="2477"/>
+        <w:gridCol w:w="2268"/>
         <w:gridCol w:w="4895"/>
       </w:tblGrid>
       <w:tr>
@@ -3190,7 +3204,7 @@
         </w:trPr>
         <w:tc>
           <w:tcPr>
-            <w:tcW w:w="2194" w:type="dxa"/>
+            <w:tcW w:w="2477" w:type="dxa"/>
             <w:tcBorders>
               <w:top w:val="single" w:sz="4" w:space="0" w:color="auto"/>
               <w:left w:val="single" w:sz="4" w:space="0" w:color="auto"/>
@@ -3227,7 +3241,7 @@
         </w:tc>
         <w:tc>
           <w:tcPr>
-            <w:tcW w:w="7446" w:type="dxa"/>
+            <w:tcW w:w="7163" w:type="dxa"/>
             <w:gridSpan w:val="2"/>
             <w:tcBorders>
               <w:top w:val="single" w:sz="4" w:space="0" w:color="auto"/>
@@ -3263,8 +3277,6 @@
               </w:rPr>
               <w:t xml:space="preserve">: </w:t>
             </w:r>
-            <w:bookmarkStart w:id="2" w:name="_GoBack"/>
-            <w:bookmarkEnd w:id="2"/>
             <w:r>
               <w:rPr>
                 <w:rFonts w:cs="Arial"/>
@@ -3280,7 +3292,7 @@
         </w:trPr>
         <w:tc>
           <w:tcPr>
-            <w:tcW w:w="2194" w:type="dxa"/>
+            <w:tcW w:w="2477" w:type="dxa"/>
             <w:tcBorders>
               <w:top w:val="single" w:sz="4" w:space="0" w:color="auto"/>
               <w:left w:val="single" w:sz="8" w:space="0" w:color="auto"/>
@@ -3312,7 +3324,7 @@
         </w:tc>
         <w:tc>
           <w:tcPr>
-            <w:tcW w:w="7446" w:type="dxa"/>
+            <w:tcW w:w="7163" w:type="dxa"/>
             <w:gridSpan w:val="2"/>
             <w:tcBorders>
               <w:top w:val="single" w:sz="4" w:space="0" w:color="auto"/>
@@ -3334,7 +3346,7 @@
               <w:rPr>
                 <w:rFonts w:cs="Arial"/>
               </w:rPr>
-              <w:t>ALUNO</w:t>
+              <w:t>INSTÂNCIA LOCAL</w:t>
             </w:r>
           </w:p>
         </w:tc>
@@ -3345,7 +3357,7 @@
         </w:trPr>
         <w:tc>
           <w:tcPr>
-            <w:tcW w:w="2194" w:type="dxa"/>
+            <w:tcW w:w="2477" w:type="dxa"/>
             <w:tcBorders>
               <w:top w:val="nil"/>
               <w:left w:val="single" w:sz="8" w:space="0" w:color="auto"/>
@@ -3371,13 +3383,37 @@
                 <w:b/>
                 <w:color w:val="000000"/>
               </w:rPr>
-              <w:t>Ator Secundário</w:t>
+              <w:t>Ator</w:t>
+            </w:r>
+            <w:r>
+              <w:rPr>
+                <w:rFonts w:cs="Arial"/>
+                <w:b/>
+                <w:color w:val="000000"/>
+              </w:rPr>
+              <w:t xml:space="preserve">es </w:t>
+            </w:r>
+            <w:r>
+              <w:rPr>
+                <w:rFonts w:cs="Arial"/>
+                <w:b/>
+                <w:color w:val="000000"/>
+              </w:rPr>
+              <w:t>Secundário</w:t>
+            </w:r>
+            <w:r>
+              <w:rPr>
+                <w:rFonts w:cs="Arial"/>
+                <w:b/>
+                <w:color w:val="000000"/>
+              </w:rPr>
+              <w:t>s</w:t>
             </w:r>
           </w:p>
         </w:tc>
         <w:tc>
           <w:tcPr>
-            <w:tcW w:w="7446" w:type="dxa"/>
+            <w:tcW w:w="7163" w:type="dxa"/>
             <w:gridSpan w:val="2"/>
             <w:tcBorders>
               <w:top w:val="nil"/>
@@ -3399,7 +3435,7 @@
               <w:rPr>
                 <w:rFonts w:cs="Arial"/>
               </w:rPr>
-              <w:t>PROFESSOR</w:t>
+              <w:t>INSTÂNCIAS REMOTAS</w:t>
             </w:r>
           </w:p>
         </w:tc>
@@ -3410,7 +3446,7 @@
         </w:trPr>
         <w:tc>
           <w:tcPr>
-            <w:tcW w:w="2194" w:type="dxa"/>
+            <w:tcW w:w="2477" w:type="dxa"/>
             <w:tcBorders>
               <w:top w:val="nil"/>
               <w:left w:val="single" w:sz="8" w:space="0" w:color="auto"/>
@@ -3442,7 +3478,7 @@
         </w:tc>
         <w:tc>
           <w:tcPr>
-            <w:tcW w:w="7446" w:type="dxa"/>
+            <w:tcW w:w="7163" w:type="dxa"/>
             <w:gridSpan w:val="2"/>
             <w:tcBorders>
               <w:top w:val="nil"/>
@@ -3667,7 +3703,7 @@
         </w:trPr>
         <w:tc>
           <w:tcPr>
-            <w:tcW w:w="2194" w:type="dxa"/>
+            <w:tcW w:w="2477" w:type="dxa"/>
             <w:tcBorders>
               <w:top w:val="nil"/>
               <w:left w:val="single" w:sz="8" w:space="0" w:color="auto"/>
@@ -3699,7 +3735,7 @@
         </w:tc>
         <w:tc>
           <w:tcPr>
-            <w:tcW w:w="7446" w:type="dxa"/>
+            <w:tcW w:w="7163" w:type="dxa"/>
             <w:gridSpan w:val="2"/>
             <w:tcBorders>
               <w:top w:val="nil"/>
@@ -3764,7 +3800,15 @@
                 <w:b/>
                 <w:color w:val="000000"/>
               </w:rPr>
-              <w:t>Ações do Ator</w:t>
+              <w:t xml:space="preserve">Ações </w:t>
+            </w:r>
+            <w:r>
+              <w:rPr>
+                <w:rFonts w:cs="Arial"/>
+                <w:b/>
+                <w:color w:val="000000"/>
+              </w:rPr>
+              <w:t>da Instância Local</w:t>
             </w:r>
           </w:p>
         </w:tc>
@@ -3796,7 +3840,15 @@
                 <w:b/>
                 <w:color w:val="000000"/>
               </w:rPr>
-              <w:t>Ações do Sistema</w:t>
+              <w:t xml:space="preserve">Ações </w:t>
+            </w:r>
+            <w:r>
+              <w:rPr>
+                <w:rFonts w:cs="Arial"/>
+                <w:b/>
+                <w:color w:val="000000"/>
+              </w:rPr>
+              <w:t>da Instância Remota</w:t>
             </w:r>
           </w:p>
         </w:tc>
@@ -3985,6 +4037,12 @@
                 <w:rFonts w:cs="Arial"/>
               </w:rPr>
             </w:pPr>
+            <w:r>
+              <w:rPr>
+                <w:rFonts w:cs="Arial"/>
+              </w:rPr>
+              <w:t>Feed de áudio é recebido</w:t>
+            </w:r>
           </w:p>
         </w:tc>
         <w:tc>
@@ -4005,12 +4063,6 @@
                 <w:rFonts w:cs="Arial"/>
               </w:rPr>
             </w:pPr>
-            <w:r>
-              <w:rPr>
-                <w:rFonts w:cs="Arial"/>
-              </w:rPr>
-              <w:t>Feed de áudio é recebido pela instância local</w:t>
-            </w:r>
           </w:p>
         </w:tc>
       </w:tr>
@@ -4038,6 +4090,12 @@
                 <w:rFonts w:cs="Arial"/>
               </w:rPr>
             </w:pPr>
+            <w:r>
+              <w:rPr>
+                <w:rFonts w:cs="Arial"/>
+              </w:rPr>
+              <w:t>Feed de áudio é reproduzido pelo sistema de som</w:t>
+            </w:r>
           </w:p>
         </w:tc>
         <w:tc>
@@ -4058,12 +4116,6 @@
                 <w:rFonts w:cs="Arial"/>
               </w:rPr>
             </w:pPr>
-            <w:r>
-              <w:rPr>
-                <w:rFonts w:cs="Arial"/>
-              </w:rPr>
-              <w:t>Feed de áudio é reproduzido pelo sistema de som do host local.</w:t>
-            </w:r>
           </w:p>
         </w:tc>
       </w:tr>
@@ -4081,8 +4133,14 @@
     </w:p>
     <w:p>
       <w:pPr>
-        <w:pStyle w:val="Texto"/>
-      </w:pPr>
+        <w:widowControl/>
+        <w:rPr>
+          <w:rFonts w:cs="Arial"/>
+        </w:rPr>
+      </w:pPr>
+      <w:r>
+        <w:br w:type="page"/>
+      </w:r>
     </w:p>
     <w:p>
       <w:pPr>
@@ -4094,7 +4152,8 @@
         </w:rPr>
       </w:pPr>
       <w:r>
-        <w:t xml:space="preserve">3.1.1.2 Caso de Uso: </w:t>
+        <w:lastRenderedPageBreak/>
+        <w:t xml:space="preserve">3.1.1.2 </w:t>
       </w:r>
       <w:r>
         <w:rPr>
@@ -4111,6 +4170,1039 @@
       <w:r>
         <w:t>Usuário deve poder ver outros usuários que estão na mesma sala.</w:t>
       </w:r>
+      <w:r>
+        <w:t xml:space="preserve"> A sequência de ações do sistema abaixo deve ser executada para cada frame capturado pela webcam, numa frequência mínima de 24 hertz.</w:t>
+      </w:r>
+    </w:p>
+    <w:tbl>
+      <w:tblPr>
+        <w:tblW w:w="9640" w:type="dxa"/>
+        <w:tblInd w:w="-214" w:type="dxa"/>
+        <w:tblCellMar>
+          <w:left w:w="70" w:type="dxa"/>
+          <w:right w:w="70" w:type="dxa"/>
+        </w:tblCellMar>
+        <w:tblLook w:val="04A0" w:firstRow="1" w:lastRow="0" w:firstColumn="1" w:lastColumn="0" w:noHBand="0" w:noVBand="1"/>
+      </w:tblPr>
+      <w:tblGrid>
+        <w:gridCol w:w="2194"/>
+        <w:gridCol w:w="2551"/>
+        <w:gridCol w:w="4895"/>
+      </w:tblGrid>
+      <w:tr>
+        <w:trPr>
+          <w:trHeight w:val="454"/>
+        </w:trPr>
+        <w:tc>
+          <w:tcPr>
+            <w:tcW w:w="2194" w:type="dxa"/>
+            <w:tcBorders>
+              <w:top w:val="single" w:sz="4" w:space="0" w:color="auto"/>
+              <w:left w:val="single" w:sz="4" w:space="0" w:color="auto"/>
+              <w:bottom w:val="single" w:sz="4" w:space="0" w:color="auto"/>
+              <w:right w:val="single" w:sz="4" w:space="0" w:color="auto"/>
+            </w:tcBorders>
+            <w:shd w:val="clear" w:color="auto" w:fill="C9C9C9" w:themeFill="accent3" w:themeFillTint="99"/>
+            <w:noWrap/>
+            <w:vAlign w:val="center"/>
+            <w:hideMark/>
+          </w:tcPr>
+          <w:p>
+            <w:pPr>
+              <w:rPr>
+                <w:rFonts w:cs="Arial"/>
+                <w:b/>
+                <w:color w:val="000000"/>
+                <w:sz w:val="20"/>
+                <w:szCs w:val="20"/>
+              </w:rPr>
+            </w:pPr>
+            <w:r>
+              <w:br w:type="page"/>
+            </w:r>
+            <w:r>
+              <w:rPr>
+                <w:rFonts w:cs="Arial"/>
+                <w:b/>
+                <w:color w:val="000000"/>
+              </w:rPr>
+              <w:t>Caso de Uso</w:t>
+            </w:r>
+          </w:p>
+        </w:tc>
+        <w:tc>
+          <w:tcPr>
+            <w:tcW w:w="7446" w:type="dxa"/>
+            <w:gridSpan w:val="2"/>
+            <w:tcBorders>
+              <w:top w:val="single" w:sz="4" w:space="0" w:color="auto"/>
+              <w:left w:val="single" w:sz="4" w:space="0" w:color="auto"/>
+              <w:bottom w:val="single" w:sz="4" w:space="0" w:color="auto"/>
+              <w:right w:val="single" w:sz="4" w:space="0" w:color="auto"/>
+            </w:tcBorders>
+            <w:noWrap/>
+            <w:vAlign w:val="center"/>
+            <w:hideMark/>
+          </w:tcPr>
+          <w:p>
+            <w:pPr>
+              <w:rPr>
+                <w:rFonts w:cs="Arial"/>
+              </w:rPr>
+            </w:pPr>
+            <w:r>
+              <w:rPr>
+                <w:rFonts w:cs="Arial"/>
+              </w:rPr>
+              <w:t>FR</w:t>
+            </w:r>
+            <w:r>
+              <w:rPr>
+                <w:rFonts w:cs="Arial"/>
+              </w:rPr>
+              <w:t>2</w:t>
+            </w:r>
+            <w:r>
+              <w:rPr>
+                <w:rFonts w:cs="Arial"/>
+              </w:rPr>
+              <w:t xml:space="preserve">: </w:t>
+            </w:r>
+            <w:r>
+              <w:rPr>
+                <w:rFonts w:cs="Arial"/>
+              </w:rPr>
+              <w:t>VER OUTROS USUÁRIOS PRESENTES</w:t>
+            </w:r>
+          </w:p>
+        </w:tc>
+      </w:tr>
+      <w:tr>
+        <w:trPr>
+          <w:trHeight w:val="454"/>
+        </w:trPr>
+        <w:tc>
+          <w:tcPr>
+            <w:tcW w:w="2194" w:type="dxa"/>
+            <w:tcBorders>
+              <w:top w:val="single" w:sz="4" w:space="0" w:color="auto"/>
+              <w:left w:val="single" w:sz="8" w:space="0" w:color="auto"/>
+              <w:bottom w:val="single" w:sz="8" w:space="0" w:color="auto"/>
+              <w:right w:val="single" w:sz="8" w:space="0" w:color="auto"/>
+            </w:tcBorders>
+            <w:shd w:val="clear" w:color="auto" w:fill="C9C9C9" w:themeFill="accent3" w:themeFillTint="99"/>
+            <w:noWrap/>
+            <w:vAlign w:val="center"/>
+            <w:hideMark/>
+          </w:tcPr>
+          <w:p>
+            <w:pPr>
+              <w:rPr>
+                <w:rFonts w:cs="Arial"/>
+                <w:b/>
+                <w:color w:val="000000"/>
+              </w:rPr>
+            </w:pPr>
+            <w:r>
+              <w:rPr>
+                <w:rFonts w:cs="Arial"/>
+                <w:b/>
+                <w:color w:val="000000"/>
+              </w:rPr>
+              <w:t>Ator Principal</w:t>
+            </w:r>
+          </w:p>
+        </w:tc>
+        <w:tc>
+          <w:tcPr>
+            <w:tcW w:w="7446" w:type="dxa"/>
+            <w:gridSpan w:val="2"/>
+            <w:tcBorders>
+              <w:top w:val="single" w:sz="4" w:space="0" w:color="auto"/>
+              <w:left w:val="nil"/>
+              <w:bottom w:val="single" w:sz="8" w:space="0" w:color="auto"/>
+              <w:right w:val="single" w:sz="8" w:space="0" w:color="auto"/>
+            </w:tcBorders>
+            <w:noWrap/>
+            <w:vAlign w:val="center"/>
+            <w:hideMark/>
+          </w:tcPr>
+          <w:p>
+            <w:pPr>
+              <w:rPr>
+                <w:rFonts w:cs="Arial"/>
+              </w:rPr>
+            </w:pPr>
+            <w:r>
+              <w:rPr>
+                <w:rFonts w:cs="Arial"/>
+              </w:rPr>
+              <w:t>INSTÂNCIA LOCAL</w:t>
+            </w:r>
+          </w:p>
+        </w:tc>
+      </w:tr>
+      <w:tr>
+        <w:trPr>
+          <w:trHeight w:val="454"/>
+        </w:trPr>
+        <w:tc>
+          <w:tcPr>
+            <w:tcW w:w="2194" w:type="dxa"/>
+            <w:tcBorders>
+              <w:top w:val="nil"/>
+              <w:left w:val="single" w:sz="8" w:space="0" w:color="auto"/>
+              <w:bottom w:val="single" w:sz="8" w:space="0" w:color="auto"/>
+              <w:right w:val="single" w:sz="8" w:space="0" w:color="auto"/>
+            </w:tcBorders>
+            <w:shd w:val="clear" w:color="auto" w:fill="C9C9C9" w:themeFill="accent3" w:themeFillTint="99"/>
+            <w:noWrap/>
+            <w:vAlign w:val="center"/>
+            <w:hideMark/>
+          </w:tcPr>
+          <w:p>
+            <w:pPr>
+              <w:rPr>
+                <w:rFonts w:cs="Arial"/>
+                <w:b/>
+                <w:color w:val="000000"/>
+              </w:rPr>
+            </w:pPr>
+            <w:r>
+              <w:rPr>
+                <w:rFonts w:cs="Arial"/>
+                <w:b/>
+                <w:color w:val="000000"/>
+              </w:rPr>
+              <w:t>Ator Secundário</w:t>
+            </w:r>
+          </w:p>
+        </w:tc>
+        <w:tc>
+          <w:tcPr>
+            <w:tcW w:w="7446" w:type="dxa"/>
+            <w:gridSpan w:val="2"/>
+            <w:tcBorders>
+              <w:top w:val="nil"/>
+              <w:left w:val="nil"/>
+              <w:bottom w:val="single" w:sz="8" w:space="0" w:color="auto"/>
+              <w:right w:val="single" w:sz="8" w:space="0" w:color="auto"/>
+            </w:tcBorders>
+            <w:noWrap/>
+            <w:vAlign w:val="center"/>
+            <w:hideMark/>
+          </w:tcPr>
+          <w:p>
+            <w:pPr>
+              <w:rPr>
+                <w:rFonts w:cs="Arial"/>
+              </w:rPr>
+            </w:pPr>
+            <w:r>
+              <w:rPr>
+                <w:rFonts w:cs="Arial"/>
+              </w:rPr>
+              <w:t>INSTÂNCIA REMOTA</w:t>
+            </w:r>
+          </w:p>
+        </w:tc>
+      </w:tr>
+      <w:tr>
+        <w:trPr>
+          <w:trHeight w:val="454"/>
+        </w:trPr>
+        <w:tc>
+          <w:tcPr>
+            <w:tcW w:w="2194" w:type="dxa"/>
+            <w:tcBorders>
+              <w:top w:val="nil"/>
+              <w:left w:val="single" w:sz="8" w:space="0" w:color="auto"/>
+              <w:bottom w:val="single" w:sz="8" w:space="0" w:color="auto"/>
+              <w:right w:val="single" w:sz="8" w:space="0" w:color="auto"/>
+            </w:tcBorders>
+            <w:shd w:val="clear" w:color="auto" w:fill="C9C9C9" w:themeFill="accent3" w:themeFillTint="99"/>
+            <w:noWrap/>
+            <w:vAlign w:val="center"/>
+            <w:hideMark/>
+          </w:tcPr>
+          <w:p>
+            <w:pPr>
+              <w:rPr>
+                <w:rFonts w:cs="Arial"/>
+                <w:b/>
+                <w:color w:val="000000"/>
+              </w:rPr>
+            </w:pPr>
+            <w:r>
+              <w:rPr>
+                <w:rFonts w:cs="Arial"/>
+                <w:b/>
+                <w:color w:val="000000"/>
+              </w:rPr>
+              <w:t>Pré-Condição</w:t>
+            </w:r>
+          </w:p>
+        </w:tc>
+        <w:tc>
+          <w:tcPr>
+            <w:tcW w:w="7446" w:type="dxa"/>
+            <w:gridSpan w:val="2"/>
+            <w:tcBorders>
+              <w:top w:val="nil"/>
+              <w:left w:val="nil"/>
+              <w:bottom w:val="single" w:sz="8" w:space="0" w:color="auto"/>
+              <w:right w:val="single" w:sz="8" w:space="0" w:color="auto"/>
+            </w:tcBorders>
+            <w:noWrap/>
+            <w:vAlign w:val="center"/>
+            <w:hideMark/>
+          </w:tcPr>
+          <w:p>
+            <w:pPr>
+              <w:rPr>
+                <w:rFonts w:cs="Arial"/>
+              </w:rPr>
+            </w:pPr>
+            <w:r>
+              <w:rPr>
+                <w:rFonts w:cs="Arial"/>
+              </w:rPr>
+              <w:t xml:space="preserve">1 – O aluno está dentro da mesma sala de aula virtual que o usuário </w:t>
+            </w:r>
+            <w:r>
+              <w:rPr>
+                <w:rFonts w:cs="Arial"/>
+              </w:rPr>
+              <w:t>a ser visto</w:t>
+            </w:r>
+            <w:r>
+              <w:rPr>
+                <w:rFonts w:cs="Arial"/>
+              </w:rPr>
+              <w:t>;</w:t>
+            </w:r>
+          </w:p>
+          <w:p>
+            <w:pPr>
+              <w:rPr>
+                <w:rFonts w:cs="Arial"/>
+              </w:rPr>
+            </w:pPr>
+            <w:r>
+              <w:rPr>
+                <w:rFonts w:cs="Arial"/>
+              </w:rPr>
+              <w:t>2</w:t>
+            </w:r>
+            <w:r>
+              <w:rPr>
+                <w:rFonts w:cs="Arial"/>
+              </w:rPr>
+              <w:t xml:space="preserve"> – O host da instância remota está configurado para capturar </w:t>
+            </w:r>
+            <w:r>
+              <w:rPr>
+                <w:rFonts w:cs="Arial"/>
+              </w:rPr>
+              <w:t>vídeo.</w:t>
+            </w:r>
+          </w:p>
+        </w:tc>
+      </w:tr>
+      <w:tr>
+        <w:trPr>
+          <w:trHeight w:val="454"/>
+        </w:trPr>
+        <w:tc>
+          <w:tcPr>
+            <w:tcW w:w="2194" w:type="dxa"/>
+            <w:tcBorders>
+              <w:top w:val="nil"/>
+              <w:left w:val="single" w:sz="8" w:space="0" w:color="auto"/>
+              <w:bottom w:val="single" w:sz="8" w:space="0" w:color="auto"/>
+              <w:right w:val="single" w:sz="8" w:space="0" w:color="auto"/>
+            </w:tcBorders>
+            <w:shd w:val="clear" w:color="auto" w:fill="C9C9C9" w:themeFill="accent3" w:themeFillTint="99"/>
+            <w:noWrap/>
+            <w:vAlign w:val="center"/>
+            <w:hideMark/>
+          </w:tcPr>
+          <w:p>
+            <w:pPr>
+              <w:rPr>
+                <w:rFonts w:cs="Arial"/>
+                <w:b/>
+                <w:color w:val="000000"/>
+              </w:rPr>
+            </w:pPr>
+            <w:r>
+              <w:rPr>
+                <w:rFonts w:cs="Arial"/>
+                <w:b/>
+                <w:color w:val="000000"/>
+              </w:rPr>
+              <w:t>Pós-Condição</w:t>
+            </w:r>
+          </w:p>
+        </w:tc>
+        <w:tc>
+          <w:tcPr>
+            <w:tcW w:w="7446" w:type="dxa"/>
+            <w:gridSpan w:val="2"/>
+            <w:tcBorders>
+              <w:top w:val="nil"/>
+              <w:left w:val="nil"/>
+              <w:bottom w:val="single" w:sz="8" w:space="0" w:color="auto"/>
+              <w:right w:val="single" w:sz="8" w:space="0" w:color="auto"/>
+            </w:tcBorders>
+            <w:noWrap/>
+            <w:vAlign w:val="center"/>
+            <w:hideMark/>
+          </w:tcPr>
+          <w:p>
+            <w:pPr>
+              <w:rPr>
+                <w:rFonts w:cs="Arial"/>
+                <w:bCs/>
+                <w:color w:val="000000"/>
+              </w:rPr>
+            </w:pPr>
+            <w:r>
+              <w:rPr>
+                <w:rFonts w:cs="Arial"/>
+                <w:bCs/>
+                <w:color w:val="000000"/>
+              </w:rPr>
+              <w:t xml:space="preserve">1 </w:t>
+            </w:r>
+            <w:r>
+              <w:rPr>
+                <w:rFonts w:cs="Arial"/>
+              </w:rPr>
+              <w:t>–</w:t>
+            </w:r>
+            <w:r>
+              <w:rPr>
+                <w:rFonts w:cs="Arial"/>
+                <w:bCs/>
+                <w:color w:val="000000"/>
+              </w:rPr>
+              <w:t xml:space="preserve"> O avatar do usuário remoto tem sua posição no ambiente virtual da instância local sincronizada com a posição escolhida no ambiente virtual da instância remota;</w:t>
+            </w:r>
+          </w:p>
+          <w:p>
+            <w:pPr>
+              <w:rPr>
+                <w:rFonts w:cs="Arial"/>
+                <w:bCs/>
+                <w:color w:val="000000"/>
+              </w:rPr>
+            </w:pPr>
+            <w:r>
+              <w:rPr>
+                <w:rFonts w:cs="Arial"/>
+                <w:bCs/>
+                <w:color w:val="000000"/>
+              </w:rPr>
+              <w:t xml:space="preserve">2 </w:t>
+            </w:r>
+            <w:r>
+              <w:rPr>
+                <w:rFonts w:cs="Arial"/>
+              </w:rPr>
+              <w:t>–</w:t>
+            </w:r>
+            <w:r>
+              <w:rPr>
+                <w:rFonts w:cs="Arial"/>
+              </w:rPr>
+              <w:t xml:space="preserve"> O rosto do avatar do usuário remoto na instância local corresponde à expressão facial do usuário remoto.</w:t>
+            </w:r>
+          </w:p>
+        </w:tc>
+      </w:tr>
+      <w:tr>
+        <w:trPr>
+          <w:trHeight w:val="454"/>
+        </w:trPr>
+        <w:tc>
+          <w:tcPr>
+            <w:tcW w:w="4745" w:type="dxa"/>
+            <w:gridSpan w:val="2"/>
+            <w:tcBorders>
+              <w:top w:val="nil"/>
+              <w:left w:val="single" w:sz="8" w:space="0" w:color="auto"/>
+              <w:bottom w:val="single" w:sz="4" w:space="0" w:color="auto"/>
+              <w:right w:val="single" w:sz="8" w:space="0" w:color="auto"/>
+            </w:tcBorders>
+            <w:shd w:val="clear" w:color="auto" w:fill="C9C9C9" w:themeFill="accent3" w:themeFillTint="99"/>
+            <w:noWrap/>
+            <w:vAlign w:val="center"/>
+            <w:hideMark/>
+          </w:tcPr>
+          <w:p>
+            <w:pPr>
+              <w:jc w:val="center"/>
+              <w:rPr>
+                <w:rFonts w:cs="Arial"/>
+                <w:b/>
+                <w:color w:val="000000"/>
+              </w:rPr>
+            </w:pPr>
+            <w:r>
+              <w:rPr>
+                <w:rFonts w:cs="Arial"/>
+                <w:b/>
+                <w:color w:val="000000"/>
+              </w:rPr>
+              <w:t>Ações do Ator</w:t>
+            </w:r>
+            <w:r>
+              <w:rPr>
+                <w:rFonts w:cs="Arial"/>
+                <w:b/>
+                <w:color w:val="000000"/>
+              </w:rPr>
+              <w:t xml:space="preserve"> Principal</w:t>
+            </w:r>
+          </w:p>
+        </w:tc>
+        <w:tc>
+          <w:tcPr>
+            <w:tcW w:w="4895" w:type="dxa"/>
+            <w:tcBorders>
+              <w:top w:val="nil"/>
+              <w:left w:val="single" w:sz="8" w:space="0" w:color="auto"/>
+              <w:bottom w:val="single" w:sz="4" w:space="0" w:color="auto"/>
+              <w:right w:val="single" w:sz="8" w:space="0" w:color="auto"/>
+            </w:tcBorders>
+            <w:shd w:val="clear" w:color="auto" w:fill="C9C9C9" w:themeFill="accent3" w:themeFillTint="99"/>
+            <w:vAlign w:val="center"/>
+            <w:hideMark/>
+          </w:tcPr>
+          <w:p>
+            <w:pPr>
+              <w:jc w:val="center"/>
+              <w:rPr>
+                <w:rFonts w:cs="Arial"/>
+                <w:b/>
+                <w:color w:val="000000"/>
+              </w:rPr>
+            </w:pPr>
+            <w:r>
+              <w:rPr>
+                <w:rFonts w:cs="Arial"/>
+                <w:b/>
+                <w:color w:val="000000"/>
+              </w:rPr>
+              <w:t xml:space="preserve">Ações do </w:t>
+            </w:r>
+            <w:r>
+              <w:rPr>
+                <w:rFonts w:cs="Arial"/>
+                <w:b/>
+                <w:color w:val="000000"/>
+              </w:rPr>
+              <w:t>Ator Secundário</w:t>
+            </w:r>
+          </w:p>
+        </w:tc>
+      </w:tr>
+      <w:tr>
+        <w:trPr>
+          <w:trHeight w:val="454"/>
+        </w:trPr>
+        <w:tc>
+          <w:tcPr>
+            <w:tcW w:w="4745" w:type="dxa"/>
+            <w:gridSpan w:val="2"/>
+            <w:tcBorders>
+              <w:top w:val="single" w:sz="4" w:space="0" w:color="auto"/>
+              <w:left w:val="single" w:sz="4" w:space="0" w:color="auto"/>
+              <w:bottom w:val="single" w:sz="4" w:space="0" w:color="auto"/>
+              <w:right w:val="single" w:sz="4" w:space="0" w:color="auto"/>
+            </w:tcBorders>
+            <w:noWrap/>
+            <w:vAlign w:val="center"/>
+          </w:tcPr>
+          <w:p>
+            <w:pPr>
+              <w:jc w:val="both"/>
+              <w:rPr>
+                <w:rFonts w:cs="Arial"/>
+              </w:rPr>
+            </w:pPr>
+          </w:p>
+        </w:tc>
+        <w:tc>
+          <w:tcPr>
+            <w:tcW w:w="4895" w:type="dxa"/>
+            <w:tcBorders>
+              <w:top w:val="single" w:sz="4" w:space="0" w:color="auto"/>
+              <w:left w:val="single" w:sz="4" w:space="0" w:color="auto"/>
+              <w:bottom w:val="single" w:sz="4" w:space="0" w:color="auto"/>
+              <w:right w:val="single" w:sz="4" w:space="0" w:color="auto"/>
+            </w:tcBorders>
+            <w:vAlign w:val="center"/>
+          </w:tcPr>
+          <w:p>
+            <w:pPr>
+              <w:jc w:val="both"/>
+              <w:rPr>
+                <w:rFonts w:cs="Arial"/>
+              </w:rPr>
+            </w:pPr>
+            <w:r>
+              <w:rPr>
+                <w:rFonts w:cs="Arial"/>
+              </w:rPr>
+              <w:t>Frame capturado pela webcam</w:t>
+            </w:r>
+          </w:p>
+        </w:tc>
+      </w:tr>
+      <w:tr>
+        <w:trPr>
+          <w:trHeight w:val="454"/>
+        </w:trPr>
+        <w:tc>
+          <w:tcPr>
+            <w:tcW w:w="4745" w:type="dxa"/>
+            <w:gridSpan w:val="2"/>
+            <w:tcBorders>
+              <w:top w:val="single" w:sz="4" w:space="0" w:color="auto"/>
+              <w:left w:val="single" w:sz="8" w:space="0" w:color="auto"/>
+              <w:bottom w:val="single" w:sz="8" w:space="0" w:color="auto"/>
+              <w:right w:val="single" w:sz="8" w:space="0" w:color="auto"/>
+            </w:tcBorders>
+            <w:noWrap/>
+            <w:vAlign w:val="center"/>
+          </w:tcPr>
+          <w:p>
+            <w:pPr>
+              <w:jc w:val="both"/>
+              <w:rPr>
+                <w:rFonts w:cs="Arial"/>
+              </w:rPr>
+            </w:pPr>
+          </w:p>
+        </w:tc>
+        <w:tc>
+          <w:tcPr>
+            <w:tcW w:w="4895" w:type="dxa"/>
+            <w:tcBorders>
+              <w:top w:val="single" w:sz="4" w:space="0" w:color="auto"/>
+              <w:left w:val="single" w:sz="8" w:space="0" w:color="auto"/>
+              <w:bottom w:val="single" w:sz="8" w:space="0" w:color="auto"/>
+              <w:right w:val="single" w:sz="8" w:space="0" w:color="auto"/>
+            </w:tcBorders>
+            <w:vAlign w:val="center"/>
+            <w:hideMark/>
+          </w:tcPr>
+          <w:p>
+            <w:pPr>
+              <w:jc w:val="both"/>
+              <w:rPr>
+                <w:rFonts w:cs="Arial"/>
+              </w:rPr>
+            </w:pPr>
+            <w:r>
+              <w:rPr>
+                <w:rFonts w:cs="Arial"/>
+              </w:rPr>
+              <w:t xml:space="preserve">Rosto do usuário </w:t>
+            </w:r>
+            <w:r>
+              <w:rPr>
+                <w:rFonts w:cs="Arial"/>
+              </w:rPr>
+              <w:t xml:space="preserve">remoto </w:t>
+            </w:r>
+            <w:r>
+              <w:rPr>
+                <w:rFonts w:cs="Arial"/>
+              </w:rPr>
+              <w:t>é identificado no frame</w:t>
+            </w:r>
+          </w:p>
+        </w:tc>
+      </w:tr>
+      <w:tr>
+        <w:trPr>
+          <w:trHeight w:val="454"/>
+        </w:trPr>
+        <w:tc>
+          <w:tcPr>
+            <w:tcW w:w="4745" w:type="dxa"/>
+            <w:gridSpan w:val="2"/>
+            <w:tcBorders>
+              <w:top w:val="nil"/>
+              <w:left w:val="single" w:sz="8" w:space="0" w:color="auto"/>
+              <w:bottom w:val="single" w:sz="8" w:space="0" w:color="auto"/>
+              <w:right w:val="single" w:sz="8" w:space="0" w:color="auto"/>
+            </w:tcBorders>
+            <w:noWrap/>
+            <w:vAlign w:val="center"/>
+          </w:tcPr>
+          <w:p>
+            <w:pPr>
+              <w:jc w:val="both"/>
+              <w:rPr>
+                <w:rFonts w:cs="Arial"/>
+              </w:rPr>
+            </w:pPr>
+          </w:p>
+        </w:tc>
+        <w:tc>
+          <w:tcPr>
+            <w:tcW w:w="4895" w:type="dxa"/>
+            <w:tcBorders>
+              <w:top w:val="nil"/>
+              <w:left w:val="single" w:sz="8" w:space="0" w:color="auto"/>
+              <w:bottom w:val="single" w:sz="8" w:space="0" w:color="auto"/>
+              <w:right w:val="single" w:sz="8" w:space="0" w:color="auto"/>
+            </w:tcBorders>
+            <w:vAlign w:val="center"/>
+          </w:tcPr>
+          <w:p>
+            <w:pPr>
+              <w:jc w:val="both"/>
+              <w:rPr>
+                <w:rFonts w:cs="Arial"/>
+              </w:rPr>
+            </w:pPr>
+            <w:r>
+              <w:rPr>
+                <w:rFonts w:cs="Arial"/>
+              </w:rPr>
+              <w:t>Frame é reduzido ao rosto (</w:t>
+            </w:r>
+            <w:proofErr w:type="spellStart"/>
+            <w:r>
+              <w:rPr>
+                <w:rFonts w:cs="Arial"/>
+              </w:rPr>
+              <w:t>crop</w:t>
+            </w:r>
+            <w:proofErr w:type="spellEnd"/>
+            <w:r>
+              <w:rPr>
+                <w:rFonts w:cs="Arial"/>
+              </w:rPr>
+              <w:t>)</w:t>
+            </w:r>
+          </w:p>
+        </w:tc>
+      </w:tr>
+      <w:tr>
+        <w:trPr>
+          <w:trHeight w:val="454"/>
+        </w:trPr>
+        <w:tc>
+          <w:tcPr>
+            <w:tcW w:w="4745" w:type="dxa"/>
+            <w:gridSpan w:val="2"/>
+            <w:tcBorders>
+              <w:top w:val="nil"/>
+              <w:left w:val="single" w:sz="8" w:space="0" w:color="auto"/>
+              <w:bottom w:val="single" w:sz="8" w:space="0" w:color="auto"/>
+              <w:right w:val="single" w:sz="8" w:space="0" w:color="auto"/>
+            </w:tcBorders>
+            <w:noWrap/>
+            <w:vAlign w:val="center"/>
+          </w:tcPr>
+          <w:p>
+            <w:pPr>
+              <w:jc w:val="both"/>
+              <w:rPr>
+                <w:rFonts w:cs="Arial"/>
+              </w:rPr>
+            </w:pPr>
+          </w:p>
+        </w:tc>
+        <w:tc>
+          <w:tcPr>
+            <w:tcW w:w="4895" w:type="dxa"/>
+            <w:tcBorders>
+              <w:top w:val="nil"/>
+              <w:left w:val="single" w:sz="8" w:space="0" w:color="auto"/>
+              <w:bottom w:val="single" w:sz="8" w:space="0" w:color="auto"/>
+              <w:right w:val="single" w:sz="8" w:space="0" w:color="auto"/>
+            </w:tcBorders>
+            <w:vAlign w:val="center"/>
+          </w:tcPr>
+          <w:p>
+            <w:pPr>
+              <w:jc w:val="both"/>
+              <w:rPr>
+                <w:rFonts w:cs="Arial"/>
+              </w:rPr>
+            </w:pPr>
+            <w:r>
+              <w:rPr>
+                <w:rFonts w:cs="Arial"/>
+              </w:rPr>
+              <w:t>Frame é compactado (</w:t>
+            </w:r>
+            <w:proofErr w:type="spellStart"/>
+            <w:r>
+              <w:rPr>
+                <w:rFonts w:cs="Arial"/>
+              </w:rPr>
+              <w:t>ffmpeg</w:t>
+            </w:r>
+            <w:proofErr w:type="spellEnd"/>
+            <w:r>
+              <w:rPr>
+                <w:rFonts w:cs="Arial"/>
+              </w:rPr>
+              <w:t>)</w:t>
+            </w:r>
+          </w:p>
+        </w:tc>
+      </w:tr>
+      <w:tr>
+        <w:trPr>
+          <w:trHeight w:val="454"/>
+        </w:trPr>
+        <w:tc>
+          <w:tcPr>
+            <w:tcW w:w="4745" w:type="dxa"/>
+            <w:gridSpan w:val="2"/>
+            <w:tcBorders>
+              <w:top w:val="nil"/>
+              <w:left w:val="single" w:sz="8" w:space="0" w:color="auto"/>
+              <w:bottom w:val="single" w:sz="8" w:space="0" w:color="auto"/>
+              <w:right w:val="single" w:sz="8" w:space="0" w:color="auto"/>
+            </w:tcBorders>
+            <w:noWrap/>
+            <w:vAlign w:val="center"/>
+          </w:tcPr>
+          <w:p>
+            <w:pPr>
+              <w:jc w:val="both"/>
+              <w:rPr>
+                <w:rFonts w:cs="Arial"/>
+              </w:rPr>
+            </w:pPr>
+          </w:p>
+        </w:tc>
+        <w:tc>
+          <w:tcPr>
+            <w:tcW w:w="4895" w:type="dxa"/>
+            <w:tcBorders>
+              <w:top w:val="nil"/>
+              <w:left w:val="single" w:sz="8" w:space="0" w:color="auto"/>
+              <w:bottom w:val="single" w:sz="8" w:space="0" w:color="auto"/>
+              <w:right w:val="single" w:sz="8" w:space="0" w:color="auto"/>
+            </w:tcBorders>
+            <w:vAlign w:val="center"/>
+          </w:tcPr>
+          <w:p>
+            <w:pPr>
+              <w:jc w:val="both"/>
+              <w:rPr>
+                <w:rFonts w:cs="Arial"/>
+              </w:rPr>
+            </w:pPr>
+            <w:r>
+              <w:rPr>
+                <w:rFonts w:cs="Arial"/>
+              </w:rPr>
+              <w:t>Mapa de bits do rosto do avatar local é atualizado com o frame</w:t>
+            </w:r>
+          </w:p>
+        </w:tc>
+      </w:tr>
+      <w:tr>
+        <w:trPr>
+          <w:trHeight w:val="454"/>
+        </w:trPr>
+        <w:tc>
+          <w:tcPr>
+            <w:tcW w:w="4745" w:type="dxa"/>
+            <w:gridSpan w:val="2"/>
+            <w:tcBorders>
+              <w:top w:val="nil"/>
+              <w:left w:val="single" w:sz="8" w:space="0" w:color="auto"/>
+              <w:bottom w:val="single" w:sz="8" w:space="0" w:color="auto"/>
+              <w:right w:val="single" w:sz="8" w:space="0" w:color="auto"/>
+            </w:tcBorders>
+            <w:noWrap/>
+            <w:vAlign w:val="center"/>
+          </w:tcPr>
+          <w:p>
+            <w:pPr>
+              <w:jc w:val="both"/>
+              <w:rPr>
+                <w:rFonts w:cs="Arial"/>
+              </w:rPr>
+            </w:pPr>
+          </w:p>
+        </w:tc>
+        <w:tc>
+          <w:tcPr>
+            <w:tcW w:w="4895" w:type="dxa"/>
+            <w:tcBorders>
+              <w:top w:val="nil"/>
+              <w:left w:val="single" w:sz="8" w:space="0" w:color="auto"/>
+              <w:bottom w:val="single" w:sz="8" w:space="0" w:color="auto"/>
+              <w:right w:val="single" w:sz="8" w:space="0" w:color="auto"/>
+            </w:tcBorders>
+            <w:vAlign w:val="center"/>
+          </w:tcPr>
+          <w:p>
+            <w:pPr>
+              <w:jc w:val="both"/>
+              <w:rPr>
+                <w:rFonts w:cs="Arial"/>
+              </w:rPr>
+            </w:pPr>
+            <w:r>
+              <w:rPr>
+                <w:rFonts w:cs="Arial"/>
+              </w:rPr>
+              <w:t xml:space="preserve">Frame é enviado diretamente ao </w:t>
+            </w:r>
+            <w:proofErr w:type="spellStart"/>
+            <w:r>
+              <w:rPr>
+                <w:rFonts w:cs="Arial"/>
+              </w:rPr>
+              <w:t>peer</w:t>
+            </w:r>
+            <w:proofErr w:type="spellEnd"/>
+            <w:r>
+              <w:rPr>
+                <w:rFonts w:cs="Arial"/>
+              </w:rPr>
+              <w:t xml:space="preserve"> via UDP</w:t>
+            </w:r>
+          </w:p>
+        </w:tc>
+      </w:tr>
+      <w:tr>
+        <w:trPr>
+          <w:trHeight w:val="454"/>
+        </w:trPr>
+        <w:tc>
+          <w:tcPr>
+            <w:tcW w:w="4745" w:type="dxa"/>
+            <w:gridSpan w:val="2"/>
+            <w:tcBorders>
+              <w:top w:val="nil"/>
+              <w:left w:val="single" w:sz="8" w:space="0" w:color="auto"/>
+              <w:bottom w:val="single" w:sz="8" w:space="0" w:color="auto"/>
+              <w:right w:val="single" w:sz="8" w:space="0" w:color="auto"/>
+            </w:tcBorders>
+            <w:noWrap/>
+            <w:vAlign w:val="center"/>
+          </w:tcPr>
+          <w:p>
+            <w:pPr>
+              <w:jc w:val="both"/>
+              <w:rPr>
+                <w:rFonts w:cs="Arial"/>
+              </w:rPr>
+            </w:pPr>
+            <w:r>
+              <w:rPr>
+                <w:rFonts w:cs="Arial"/>
+              </w:rPr>
+              <w:t>Frame é recebido</w:t>
+            </w:r>
+          </w:p>
+        </w:tc>
+        <w:tc>
+          <w:tcPr>
+            <w:tcW w:w="4895" w:type="dxa"/>
+            <w:tcBorders>
+              <w:top w:val="nil"/>
+              <w:left w:val="single" w:sz="8" w:space="0" w:color="auto"/>
+              <w:bottom w:val="single" w:sz="8" w:space="0" w:color="auto"/>
+              <w:right w:val="single" w:sz="8" w:space="0" w:color="auto"/>
+            </w:tcBorders>
+            <w:vAlign w:val="center"/>
+          </w:tcPr>
+          <w:p>
+            <w:pPr>
+              <w:jc w:val="both"/>
+              <w:rPr>
+                <w:rFonts w:cs="Arial"/>
+              </w:rPr>
+            </w:pPr>
+          </w:p>
+        </w:tc>
+      </w:tr>
+      <w:tr>
+        <w:trPr>
+          <w:trHeight w:val="454"/>
+        </w:trPr>
+        <w:tc>
+          <w:tcPr>
+            <w:tcW w:w="4745" w:type="dxa"/>
+            <w:gridSpan w:val="2"/>
+            <w:tcBorders>
+              <w:top w:val="nil"/>
+              <w:left w:val="single" w:sz="8" w:space="0" w:color="auto"/>
+              <w:bottom w:val="single" w:sz="8" w:space="0" w:color="auto"/>
+              <w:right w:val="single" w:sz="8" w:space="0" w:color="auto"/>
+            </w:tcBorders>
+            <w:noWrap/>
+            <w:vAlign w:val="center"/>
+          </w:tcPr>
+          <w:p>
+            <w:pPr>
+              <w:jc w:val="both"/>
+              <w:rPr>
+                <w:rFonts w:cs="Arial"/>
+              </w:rPr>
+            </w:pPr>
+            <w:r>
+              <w:rPr>
+                <w:rFonts w:cs="Arial"/>
+              </w:rPr>
+              <w:t>Mapa de bits do rosto do avatar do usuário remoto é atualizado com o frame recebido</w:t>
+            </w:r>
+          </w:p>
+        </w:tc>
+        <w:tc>
+          <w:tcPr>
+            <w:tcW w:w="4895" w:type="dxa"/>
+            <w:tcBorders>
+              <w:top w:val="nil"/>
+              <w:left w:val="single" w:sz="8" w:space="0" w:color="auto"/>
+              <w:bottom w:val="single" w:sz="8" w:space="0" w:color="auto"/>
+              <w:right w:val="single" w:sz="8" w:space="0" w:color="auto"/>
+            </w:tcBorders>
+            <w:vAlign w:val="center"/>
+          </w:tcPr>
+          <w:p>
+            <w:pPr>
+              <w:jc w:val="both"/>
+              <w:rPr>
+                <w:rFonts w:cs="Arial"/>
+              </w:rPr>
+            </w:pPr>
+          </w:p>
+        </w:tc>
+      </w:tr>
+    </w:tbl>
+    <w:p>
+      <w:pPr>
+        <w:pStyle w:val="Texto"/>
+      </w:pPr>
+    </w:p>
+    <w:p>
+      <w:pPr>
+        <w:widowControl/>
+        <w:rPr>
+          <w:rFonts w:cs="Arial"/>
+        </w:rPr>
+      </w:pPr>
+      <w:r>
+        <w:br w:type="page"/>
+      </w:r>
     </w:p>
     <w:p>
       <w:pPr>
@@ -4118,6 +5210,7 @@
         <w:ind w:left="709"/>
       </w:pPr>
       <w:r>
+        <w:lastRenderedPageBreak/>
         <w:t xml:space="preserve">3.1.1.3 Caso de Uso: </w:t>
       </w:r>
       <w:r>
@@ -4136,10 +5229,956 @@
         <w:t>Usuário deve poder transmitir discurso pelo sistema. Seu microfone capta o áudio, o sistema comprime o fluxo e o envia diretamente (P2P) aos usuários conectados à mesma sala.</w:t>
       </w:r>
     </w:p>
+    <w:tbl>
+      <w:tblPr>
+        <w:tblW w:w="9640" w:type="dxa"/>
+        <w:tblInd w:w="-214" w:type="dxa"/>
+        <w:tblCellMar>
+          <w:left w:w="70" w:type="dxa"/>
+          <w:right w:w="70" w:type="dxa"/>
+        </w:tblCellMar>
+        <w:tblLook w:val="04A0" w:firstRow="1" w:lastRow="0" w:firstColumn="1" w:lastColumn="0" w:noHBand="0" w:noVBand="1"/>
+      </w:tblPr>
+      <w:tblGrid>
+        <w:gridCol w:w="2194"/>
+        <w:gridCol w:w="2551"/>
+        <w:gridCol w:w="4895"/>
+      </w:tblGrid>
+      <w:tr>
+        <w:trPr>
+          <w:trHeight w:val="454"/>
+        </w:trPr>
+        <w:tc>
+          <w:tcPr>
+            <w:tcW w:w="2194" w:type="dxa"/>
+            <w:tcBorders>
+              <w:top w:val="single" w:sz="4" w:space="0" w:color="auto"/>
+              <w:left w:val="single" w:sz="4" w:space="0" w:color="auto"/>
+              <w:bottom w:val="single" w:sz="4" w:space="0" w:color="auto"/>
+              <w:right w:val="single" w:sz="4" w:space="0" w:color="auto"/>
+            </w:tcBorders>
+            <w:shd w:val="clear" w:color="auto" w:fill="C9C9C9" w:themeFill="accent3" w:themeFillTint="99"/>
+            <w:noWrap/>
+            <w:vAlign w:val="center"/>
+            <w:hideMark/>
+          </w:tcPr>
+          <w:p>
+            <w:pPr>
+              <w:rPr>
+                <w:rFonts w:cs="Arial"/>
+                <w:b/>
+                <w:color w:val="000000"/>
+                <w:sz w:val="20"/>
+                <w:szCs w:val="20"/>
+              </w:rPr>
+            </w:pPr>
+            <w:r>
+              <w:br w:type="page"/>
+            </w:r>
+            <w:r>
+              <w:rPr>
+                <w:rFonts w:cs="Arial"/>
+                <w:b/>
+                <w:color w:val="000000"/>
+              </w:rPr>
+              <w:t>Caso de Uso</w:t>
+            </w:r>
+          </w:p>
+        </w:tc>
+        <w:tc>
+          <w:tcPr>
+            <w:tcW w:w="7446" w:type="dxa"/>
+            <w:gridSpan w:val="2"/>
+            <w:tcBorders>
+              <w:top w:val="single" w:sz="4" w:space="0" w:color="auto"/>
+              <w:left w:val="single" w:sz="4" w:space="0" w:color="auto"/>
+              <w:bottom w:val="single" w:sz="4" w:space="0" w:color="auto"/>
+              <w:right w:val="single" w:sz="4" w:space="0" w:color="auto"/>
+            </w:tcBorders>
+            <w:noWrap/>
+            <w:vAlign w:val="center"/>
+            <w:hideMark/>
+          </w:tcPr>
+          <w:p>
+            <w:pPr>
+              <w:rPr>
+                <w:rFonts w:cs="Arial"/>
+              </w:rPr>
+            </w:pPr>
+            <w:r>
+              <w:rPr>
+                <w:rFonts w:cs="Arial"/>
+              </w:rPr>
+              <w:t>FR</w:t>
+            </w:r>
+            <w:r>
+              <w:rPr>
+                <w:rFonts w:cs="Arial"/>
+              </w:rPr>
+              <w:t>3</w:t>
+            </w:r>
+            <w:r>
+              <w:rPr>
+                <w:rFonts w:cs="Arial"/>
+              </w:rPr>
+              <w:t xml:space="preserve">: </w:t>
+            </w:r>
+            <w:r>
+              <w:rPr>
+                <w:rFonts w:cs="Arial"/>
+              </w:rPr>
+              <w:t>FALAR</w:t>
+            </w:r>
+          </w:p>
+        </w:tc>
+      </w:tr>
+      <w:tr>
+        <w:trPr>
+          <w:trHeight w:val="454"/>
+        </w:trPr>
+        <w:tc>
+          <w:tcPr>
+            <w:tcW w:w="2194" w:type="dxa"/>
+            <w:tcBorders>
+              <w:top w:val="single" w:sz="4" w:space="0" w:color="auto"/>
+              <w:left w:val="single" w:sz="8" w:space="0" w:color="auto"/>
+              <w:bottom w:val="single" w:sz="8" w:space="0" w:color="auto"/>
+              <w:right w:val="single" w:sz="8" w:space="0" w:color="auto"/>
+            </w:tcBorders>
+            <w:shd w:val="clear" w:color="auto" w:fill="C9C9C9" w:themeFill="accent3" w:themeFillTint="99"/>
+            <w:noWrap/>
+            <w:vAlign w:val="center"/>
+            <w:hideMark/>
+          </w:tcPr>
+          <w:p>
+            <w:pPr>
+              <w:rPr>
+                <w:rFonts w:cs="Arial"/>
+                <w:b/>
+                <w:color w:val="000000"/>
+              </w:rPr>
+            </w:pPr>
+            <w:r>
+              <w:rPr>
+                <w:rFonts w:cs="Arial"/>
+                <w:b/>
+                <w:color w:val="000000"/>
+              </w:rPr>
+              <w:t>Ator Principal</w:t>
+            </w:r>
+          </w:p>
+        </w:tc>
+        <w:tc>
+          <w:tcPr>
+            <w:tcW w:w="7446" w:type="dxa"/>
+            <w:gridSpan w:val="2"/>
+            <w:tcBorders>
+              <w:top w:val="single" w:sz="4" w:space="0" w:color="auto"/>
+              <w:left w:val="nil"/>
+              <w:bottom w:val="single" w:sz="8" w:space="0" w:color="auto"/>
+              <w:right w:val="single" w:sz="8" w:space="0" w:color="auto"/>
+            </w:tcBorders>
+            <w:noWrap/>
+            <w:vAlign w:val="center"/>
+            <w:hideMark/>
+          </w:tcPr>
+          <w:p>
+            <w:pPr>
+              <w:rPr>
+                <w:rFonts w:cs="Arial"/>
+              </w:rPr>
+            </w:pPr>
+            <w:r>
+              <w:rPr>
+                <w:rFonts w:cs="Arial"/>
+              </w:rPr>
+              <w:t>INSTÂNCIA LOCAL</w:t>
+            </w:r>
+          </w:p>
+        </w:tc>
+      </w:tr>
+      <w:tr>
+        <w:trPr>
+          <w:trHeight w:val="454"/>
+        </w:trPr>
+        <w:tc>
+          <w:tcPr>
+            <w:tcW w:w="2194" w:type="dxa"/>
+            <w:tcBorders>
+              <w:top w:val="nil"/>
+              <w:left w:val="single" w:sz="8" w:space="0" w:color="auto"/>
+              <w:bottom w:val="single" w:sz="8" w:space="0" w:color="auto"/>
+              <w:right w:val="single" w:sz="8" w:space="0" w:color="auto"/>
+            </w:tcBorders>
+            <w:shd w:val="clear" w:color="auto" w:fill="C9C9C9" w:themeFill="accent3" w:themeFillTint="99"/>
+            <w:noWrap/>
+            <w:vAlign w:val="center"/>
+            <w:hideMark/>
+          </w:tcPr>
+          <w:p>
+            <w:pPr>
+              <w:rPr>
+                <w:rFonts w:cs="Arial"/>
+                <w:b/>
+                <w:color w:val="000000"/>
+              </w:rPr>
+            </w:pPr>
+            <w:r>
+              <w:rPr>
+                <w:rFonts w:cs="Arial"/>
+                <w:b/>
+                <w:color w:val="000000"/>
+              </w:rPr>
+              <w:t>Ator</w:t>
+            </w:r>
+            <w:r>
+              <w:rPr>
+                <w:rFonts w:cs="Arial"/>
+                <w:b/>
+                <w:color w:val="000000"/>
+              </w:rPr>
+              <w:t>es</w:t>
+            </w:r>
+            <w:r>
+              <w:rPr>
+                <w:rFonts w:cs="Arial"/>
+                <w:b/>
+                <w:color w:val="000000"/>
+              </w:rPr>
+              <w:t xml:space="preserve"> Secundário</w:t>
+            </w:r>
+            <w:r>
+              <w:rPr>
+                <w:rFonts w:cs="Arial"/>
+                <w:b/>
+                <w:color w:val="000000"/>
+              </w:rPr>
+              <w:t>s</w:t>
+            </w:r>
+          </w:p>
+        </w:tc>
+        <w:tc>
+          <w:tcPr>
+            <w:tcW w:w="7446" w:type="dxa"/>
+            <w:gridSpan w:val="2"/>
+            <w:tcBorders>
+              <w:top w:val="nil"/>
+              <w:left w:val="nil"/>
+              <w:bottom w:val="single" w:sz="8" w:space="0" w:color="auto"/>
+              <w:right w:val="single" w:sz="8" w:space="0" w:color="auto"/>
+            </w:tcBorders>
+            <w:noWrap/>
+            <w:vAlign w:val="center"/>
+            <w:hideMark/>
+          </w:tcPr>
+          <w:p>
+            <w:pPr>
+              <w:rPr>
+                <w:rFonts w:cs="Arial"/>
+              </w:rPr>
+            </w:pPr>
+            <w:r>
+              <w:rPr>
+                <w:rFonts w:cs="Arial"/>
+              </w:rPr>
+              <w:t xml:space="preserve">TODAS </w:t>
+            </w:r>
+            <w:r>
+              <w:rPr>
+                <w:rFonts w:cs="Arial"/>
+              </w:rPr>
+              <w:t>INSTÂNCIA</w:t>
+            </w:r>
+            <w:r>
+              <w:rPr>
+                <w:rFonts w:cs="Arial"/>
+              </w:rPr>
+              <w:t>S</w:t>
+            </w:r>
+            <w:r>
+              <w:rPr>
+                <w:rFonts w:cs="Arial"/>
+              </w:rPr>
+              <w:t xml:space="preserve"> REMOTA</w:t>
+            </w:r>
+            <w:r>
+              <w:rPr>
+                <w:rFonts w:cs="Arial"/>
+              </w:rPr>
+              <w:t>S NA MESMA SALA</w:t>
+            </w:r>
+          </w:p>
+        </w:tc>
+      </w:tr>
+      <w:tr>
+        <w:trPr>
+          <w:trHeight w:val="454"/>
+        </w:trPr>
+        <w:tc>
+          <w:tcPr>
+            <w:tcW w:w="2194" w:type="dxa"/>
+            <w:tcBorders>
+              <w:top w:val="nil"/>
+              <w:left w:val="single" w:sz="8" w:space="0" w:color="auto"/>
+              <w:bottom w:val="single" w:sz="8" w:space="0" w:color="auto"/>
+              <w:right w:val="single" w:sz="8" w:space="0" w:color="auto"/>
+            </w:tcBorders>
+            <w:shd w:val="clear" w:color="auto" w:fill="C9C9C9" w:themeFill="accent3" w:themeFillTint="99"/>
+            <w:noWrap/>
+            <w:vAlign w:val="center"/>
+            <w:hideMark/>
+          </w:tcPr>
+          <w:p>
+            <w:pPr>
+              <w:rPr>
+                <w:rFonts w:cs="Arial"/>
+                <w:b/>
+                <w:color w:val="000000"/>
+              </w:rPr>
+            </w:pPr>
+            <w:r>
+              <w:rPr>
+                <w:rFonts w:cs="Arial"/>
+                <w:b/>
+                <w:color w:val="000000"/>
+              </w:rPr>
+              <w:t>Pré-Condição</w:t>
+            </w:r>
+          </w:p>
+        </w:tc>
+        <w:tc>
+          <w:tcPr>
+            <w:tcW w:w="7446" w:type="dxa"/>
+            <w:gridSpan w:val="2"/>
+            <w:tcBorders>
+              <w:top w:val="nil"/>
+              <w:left w:val="nil"/>
+              <w:bottom w:val="single" w:sz="8" w:space="0" w:color="auto"/>
+              <w:right w:val="single" w:sz="8" w:space="0" w:color="auto"/>
+            </w:tcBorders>
+            <w:noWrap/>
+            <w:vAlign w:val="center"/>
+            <w:hideMark/>
+          </w:tcPr>
+          <w:p>
+            <w:pPr>
+              <w:rPr>
+                <w:rFonts w:cs="Arial"/>
+              </w:rPr>
+            </w:pPr>
+            <w:r>
+              <w:rPr>
+                <w:rFonts w:cs="Arial"/>
+              </w:rPr>
+              <w:t xml:space="preserve">1 </w:t>
+            </w:r>
+            <w:r>
+              <w:rPr>
+                <w:rFonts w:cs="Arial"/>
+              </w:rPr>
+              <w:t>–</w:t>
+            </w:r>
+            <w:r>
+              <w:rPr>
+                <w:rFonts w:cs="Arial"/>
+              </w:rPr>
+              <w:t xml:space="preserve"> </w:t>
+            </w:r>
+            <w:r>
+              <w:rPr>
+                <w:rFonts w:cs="Arial"/>
+              </w:rPr>
+              <w:t xml:space="preserve">O host da instância </w:t>
+            </w:r>
+            <w:r>
+              <w:rPr>
+                <w:rFonts w:cs="Arial"/>
+              </w:rPr>
+              <w:t>local</w:t>
+            </w:r>
+            <w:r>
+              <w:rPr>
+                <w:rFonts w:cs="Arial"/>
+              </w:rPr>
+              <w:t xml:space="preserve"> está configurado para capturar vídeo</w:t>
+            </w:r>
+            <w:r>
+              <w:rPr>
+                <w:rFonts w:cs="Arial"/>
+              </w:rPr>
+              <w:t>;</w:t>
+            </w:r>
+          </w:p>
+          <w:p>
+            <w:pPr>
+              <w:rPr>
+                <w:rFonts w:cs="Arial"/>
+              </w:rPr>
+            </w:pPr>
+            <w:r>
+              <w:rPr>
+                <w:rFonts w:cs="Arial"/>
+              </w:rPr>
+              <w:t xml:space="preserve">2 </w:t>
+            </w:r>
+            <w:r>
+              <w:rPr>
+                <w:rFonts w:cs="Arial"/>
+              </w:rPr>
+              <w:t>–</w:t>
+            </w:r>
+            <w:r>
+              <w:rPr>
+                <w:rFonts w:cs="Arial"/>
+              </w:rPr>
+              <w:t xml:space="preserve"> O recurso “</w:t>
+            </w:r>
+            <w:proofErr w:type="spellStart"/>
+            <w:r>
+              <w:rPr>
+                <w:rFonts w:cs="Arial"/>
+                <w:i/>
+                <w:iCs/>
+              </w:rPr>
+              <w:t>mute</w:t>
+            </w:r>
+            <w:proofErr w:type="spellEnd"/>
+            <w:r>
+              <w:rPr>
+                <w:rFonts w:cs="Arial"/>
+                <w:i/>
+                <w:iCs/>
+              </w:rPr>
+              <w:t xml:space="preserve"> </w:t>
+            </w:r>
+            <w:proofErr w:type="spellStart"/>
+            <w:r>
+              <w:rPr>
+                <w:rFonts w:cs="Arial"/>
+                <w:i/>
+                <w:iCs/>
+              </w:rPr>
+              <w:t>mic</w:t>
+            </w:r>
+            <w:proofErr w:type="spellEnd"/>
+            <w:r>
+              <w:rPr>
+                <w:rFonts w:cs="Arial"/>
+              </w:rPr>
+              <w:t>” na instância local não está ativado.</w:t>
+            </w:r>
+          </w:p>
+        </w:tc>
+      </w:tr>
+      <w:tr>
+        <w:trPr>
+          <w:trHeight w:val="454"/>
+        </w:trPr>
+        <w:tc>
+          <w:tcPr>
+            <w:tcW w:w="2194" w:type="dxa"/>
+            <w:tcBorders>
+              <w:top w:val="nil"/>
+              <w:left w:val="single" w:sz="8" w:space="0" w:color="auto"/>
+              <w:bottom w:val="single" w:sz="8" w:space="0" w:color="auto"/>
+              <w:right w:val="single" w:sz="8" w:space="0" w:color="auto"/>
+            </w:tcBorders>
+            <w:shd w:val="clear" w:color="auto" w:fill="C9C9C9" w:themeFill="accent3" w:themeFillTint="99"/>
+            <w:noWrap/>
+            <w:vAlign w:val="center"/>
+            <w:hideMark/>
+          </w:tcPr>
+          <w:p>
+            <w:pPr>
+              <w:rPr>
+                <w:rFonts w:cs="Arial"/>
+                <w:b/>
+                <w:color w:val="000000"/>
+              </w:rPr>
+            </w:pPr>
+            <w:r>
+              <w:rPr>
+                <w:rFonts w:cs="Arial"/>
+                <w:b/>
+                <w:color w:val="000000"/>
+              </w:rPr>
+              <w:t>Pós-Condição</w:t>
+            </w:r>
+          </w:p>
+        </w:tc>
+        <w:tc>
+          <w:tcPr>
+            <w:tcW w:w="7446" w:type="dxa"/>
+            <w:gridSpan w:val="2"/>
+            <w:tcBorders>
+              <w:top w:val="nil"/>
+              <w:left w:val="nil"/>
+              <w:bottom w:val="single" w:sz="8" w:space="0" w:color="auto"/>
+              <w:right w:val="single" w:sz="8" w:space="0" w:color="auto"/>
+            </w:tcBorders>
+            <w:noWrap/>
+            <w:vAlign w:val="center"/>
+            <w:hideMark/>
+          </w:tcPr>
+          <w:p>
+            <w:pPr>
+              <w:rPr>
+                <w:rFonts w:cs="Arial"/>
+                <w:bCs/>
+                <w:color w:val="000000"/>
+              </w:rPr>
+            </w:pPr>
+            <w:r>
+              <w:rPr>
+                <w:rFonts w:cs="Arial"/>
+                <w:bCs/>
+                <w:color w:val="000000"/>
+              </w:rPr>
+              <w:t>1</w:t>
+            </w:r>
+            <w:r>
+              <w:rPr>
+                <w:rFonts w:cs="Arial"/>
+                <w:bCs/>
+                <w:color w:val="000000"/>
+              </w:rPr>
+              <w:t xml:space="preserve"> </w:t>
+            </w:r>
+            <w:r>
+              <w:rPr>
+                <w:rFonts w:cs="Arial"/>
+              </w:rPr>
+              <w:t>–</w:t>
+            </w:r>
+            <w:r>
+              <w:rPr>
+                <w:rFonts w:cs="Arial"/>
+                <w:bCs/>
+                <w:color w:val="000000"/>
+              </w:rPr>
+              <w:t xml:space="preserve"> Todos os usuários presentes na mesma sala virtual que não tiverem o recurso “</w:t>
+            </w:r>
+            <w:proofErr w:type="spellStart"/>
+            <w:r>
+              <w:rPr>
+                <w:rFonts w:cs="Arial"/>
+                <w:bCs/>
+                <w:i/>
+                <w:iCs/>
+                <w:color w:val="000000"/>
+              </w:rPr>
+              <w:t>mute</w:t>
+            </w:r>
+            <w:proofErr w:type="spellEnd"/>
+            <w:r>
+              <w:rPr>
+                <w:rFonts w:cs="Arial"/>
+                <w:bCs/>
+                <w:i/>
+                <w:iCs/>
+                <w:color w:val="000000"/>
+              </w:rPr>
+              <w:t xml:space="preserve"> </w:t>
+            </w:r>
+            <w:proofErr w:type="spellStart"/>
+            <w:r>
+              <w:rPr>
+                <w:rFonts w:cs="Arial"/>
+                <w:bCs/>
+                <w:i/>
+                <w:iCs/>
+                <w:color w:val="000000"/>
+              </w:rPr>
+              <w:t>audio</w:t>
+            </w:r>
+            <w:proofErr w:type="spellEnd"/>
+            <w:r>
+              <w:rPr>
+                <w:rFonts w:cs="Arial"/>
+                <w:bCs/>
+                <w:color w:val="000000"/>
+              </w:rPr>
+              <w:t>” ativado ouvem o áudio capturado pelo host local.</w:t>
+            </w:r>
+          </w:p>
+        </w:tc>
+      </w:tr>
+      <w:tr>
+        <w:trPr>
+          <w:trHeight w:val="454"/>
+        </w:trPr>
+        <w:tc>
+          <w:tcPr>
+            <w:tcW w:w="4745" w:type="dxa"/>
+            <w:gridSpan w:val="2"/>
+            <w:tcBorders>
+              <w:top w:val="nil"/>
+              <w:left w:val="single" w:sz="8" w:space="0" w:color="auto"/>
+              <w:bottom w:val="single" w:sz="4" w:space="0" w:color="auto"/>
+              <w:right w:val="single" w:sz="8" w:space="0" w:color="auto"/>
+            </w:tcBorders>
+            <w:shd w:val="clear" w:color="auto" w:fill="C9C9C9" w:themeFill="accent3" w:themeFillTint="99"/>
+            <w:noWrap/>
+            <w:vAlign w:val="center"/>
+            <w:hideMark/>
+          </w:tcPr>
+          <w:p>
+            <w:pPr>
+              <w:jc w:val="center"/>
+              <w:rPr>
+                <w:rFonts w:cs="Arial"/>
+                <w:b/>
+                <w:color w:val="000000"/>
+              </w:rPr>
+            </w:pPr>
+            <w:r>
+              <w:rPr>
+                <w:rFonts w:cs="Arial"/>
+                <w:b/>
+                <w:color w:val="000000"/>
+              </w:rPr>
+              <w:t>Ações do Ator Principal</w:t>
+            </w:r>
+          </w:p>
+        </w:tc>
+        <w:tc>
+          <w:tcPr>
+            <w:tcW w:w="4895" w:type="dxa"/>
+            <w:tcBorders>
+              <w:top w:val="nil"/>
+              <w:left w:val="single" w:sz="8" w:space="0" w:color="auto"/>
+              <w:bottom w:val="single" w:sz="4" w:space="0" w:color="auto"/>
+              <w:right w:val="single" w:sz="8" w:space="0" w:color="auto"/>
+            </w:tcBorders>
+            <w:shd w:val="clear" w:color="auto" w:fill="C9C9C9" w:themeFill="accent3" w:themeFillTint="99"/>
+            <w:vAlign w:val="center"/>
+            <w:hideMark/>
+          </w:tcPr>
+          <w:p>
+            <w:pPr>
+              <w:jc w:val="center"/>
+              <w:rPr>
+                <w:rFonts w:cs="Arial"/>
+                <w:b/>
+                <w:color w:val="000000"/>
+              </w:rPr>
+            </w:pPr>
+            <w:r>
+              <w:rPr>
+                <w:rFonts w:cs="Arial"/>
+                <w:b/>
+                <w:color w:val="000000"/>
+              </w:rPr>
+              <w:t>Ações do Ator</w:t>
+            </w:r>
+            <w:r>
+              <w:rPr>
+                <w:rFonts w:cs="Arial"/>
+                <w:b/>
+                <w:color w:val="000000"/>
+              </w:rPr>
+              <w:t>es</w:t>
+            </w:r>
+            <w:r>
+              <w:rPr>
+                <w:rFonts w:cs="Arial"/>
+                <w:b/>
+                <w:color w:val="000000"/>
+              </w:rPr>
+              <w:t xml:space="preserve"> Secundário</w:t>
+            </w:r>
+            <w:r>
+              <w:rPr>
+                <w:rFonts w:cs="Arial"/>
+                <w:b/>
+                <w:color w:val="000000"/>
+              </w:rPr>
+              <w:t>s</w:t>
+            </w:r>
+          </w:p>
+        </w:tc>
+      </w:tr>
+      <w:tr>
+        <w:trPr>
+          <w:trHeight w:val="454"/>
+        </w:trPr>
+        <w:tc>
+          <w:tcPr>
+            <w:tcW w:w="4745" w:type="dxa"/>
+            <w:gridSpan w:val="2"/>
+            <w:tcBorders>
+              <w:top w:val="single" w:sz="4" w:space="0" w:color="auto"/>
+              <w:left w:val="single" w:sz="4" w:space="0" w:color="auto"/>
+              <w:bottom w:val="single" w:sz="4" w:space="0" w:color="auto"/>
+              <w:right w:val="single" w:sz="4" w:space="0" w:color="auto"/>
+            </w:tcBorders>
+            <w:noWrap/>
+            <w:vAlign w:val="center"/>
+          </w:tcPr>
+          <w:p>
+            <w:pPr>
+              <w:jc w:val="both"/>
+              <w:rPr>
+                <w:rFonts w:cs="Arial"/>
+              </w:rPr>
+            </w:pPr>
+            <w:r>
+              <w:rPr>
+                <w:rFonts w:cs="Arial"/>
+              </w:rPr>
+              <w:t>Áudio é capturado pelo microfone do host local</w:t>
+            </w:r>
+          </w:p>
+        </w:tc>
+        <w:tc>
+          <w:tcPr>
+            <w:tcW w:w="4895" w:type="dxa"/>
+            <w:tcBorders>
+              <w:top w:val="single" w:sz="4" w:space="0" w:color="auto"/>
+              <w:left w:val="single" w:sz="4" w:space="0" w:color="auto"/>
+              <w:bottom w:val="single" w:sz="4" w:space="0" w:color="auto"/>
+              <w:right w:val="single" w:sz="4" w:space="0" w:color="auto"/>
+            </w:tcBorders>
+            <w:vAlign w:val="center"/>
+          </w:tcPr>
+          <w:p>
+            <w:pPr>
+              <w:jc w:val="both"/>
+              <w:rPr>
+                <w:rFonts w:cs="Arial"/>
+              </w:rPr>
+            </w:pPr>
+          </w:p>
+        </w:tc>
+      </w:tr>
+      <w:tr>
+        <w:trPr>
+          <w:trHeight w:val="454"/>
+        </w:trPr>
+        <w:tc>
+          <w:tcPr>
+            <w:tcW w:w="4745" w:type="dxa"/>
+            <w:gridSpan w:val="2"/>
+            <w:tcBorders>
+              <w:top w:val="single" w:sz="4" w:space="0" w:color="auto"/>
+              <w:left w:val="single" w:sz="8" w:space="0" w:color="auto"/>
+              <w:bottom w:val="single" w:sz="8" w:space="0" w:color="auto"/>
+              <w:right w:val="single" w:sz="8" w:space="0" w:color="auto"/>
+            </w:tcBorders>
+            <w:noWrap/>
+            <w:vAlign w:val="center"/>
+          </w:tcPr>
+          <w:p>
+            <w:pPr>
+              <w:jc w:val="both"/>
+              <w:rPr>
+                <w:rFonts w:cs="Arial"/>
+              </w:rPr>
+            </w:pPr>
+            <w:r>
+              <w:rPr>
+                <w:rFonts w:cs="Arial"/>
+              </w:rPr>
+              <w:t>Feed de áudio é compactado</w:t>
+            </w:r>
+          </w:p>
+        </w:tc>
+        <w:tc>
+          <w:tcPr>
+            <w:tcW w:w="4895" w:type="dxa"/>
+            <w:tcBorders>
+              <w:top w:val="single" w:sz="4" w:space="0" w:color="auto"/>
+              <w:left w:val="single" w:sz="8" w:space="0" w:color="auto"/>
+              <w:bottom w:val="single" w:sz="8" w:space="0" w:color="auto"/>
+              <w:right w:val="single" w:sz="8" w:space="0" w:color="auto"/>
+            </w:tcBorders>
+            <w:vAlign w:val="center"/>
+          </w:tcPr>
+          <w:p>
+            <w:pPr>
+              <w:jc w:val="both"/>
+              <w:rPr>
+                <w:rFonts w:cs="Arial"/>
+              </w:rPr>
+            </w:pPr>
+          </w:p>
+        </w:tc>
+      </w:tr>
+      <w:tr>
+        <w:trPr>
+          <w:trHeight w:val="454"/>
+        </w:trPr>
+        <w:tc>
+          <w:tcPr>
+            <w:tcW w:w="4745" w:type="dxa"/>
+            <w:gridSpan w:val="2"/>
+            <w:tcBorders>
+              <w:top w:val="nil"/>
+              <w:left w:val="single" w:sz="8" w:space="0" w:color="auto"/>
+              <w:bottom w:val="single" w:sz="8" w:space="0" w:color="auto"/>
+              <w:right w:val="single" w:sz="8" w:space="0" w:color="auto"/>
+            </w:tcBorders>
+            <w:noWrap/>
+            <w:vAlign w:val="center"/>
+          </w:tcPr>
+          <w:p>
+            <w:pPr>
+              <w:jc w:val="both"/>
+              <w:rPr>
+                <w:rFonts w:cs="Arial"/>
+              </w:rPr>
+            </w:pPr>
+            <w:r>
+              <w:rPr>
+                <w:rFonts w:cs="Arial"/>
+              </w:rPr>
+              <w:t>Feed de áudio é enviado para todos os hosts remoto da mesma sala via UDP</w:t>
+            </w:r>
+          </w:p>
+        </w:tc>
+        <w:tc>
+          <w:tcPr>
+            <w:tcW w:w="4895" w:type="dxa"/>
+            <w:tcBorders>
+              <w:top w:val="nil"/>
+              <w:left w:val="single" w:sz="8" w:space="0" w:color="auto"/>
+              <w:bottom w:val="single" w:sz="8" w:space="0" w:color="auto"/>
+              <w:right w:val="single" w:sz="8" w:space="0" w:color="auto"/>
+            </w:tcBorders>
+            <w:vAlign w:val="center"/>
+          </w:tcPr>
+          <w:p>
+            <w:pPr>
+              <w:jc w:val="both"/>
+              <w:rPr>
+                <w:rFonts w:cs="Arial"/>
+              </w:rPr>
+            </w:pPr>
+          </w:p>
+        </w:tc>
+      </w:tr>
+      <w:tr>
+        <w:trPr>
+          <w:trHeight w:val="454"/>
+        </w:trPr>
+        <w:tc>
+          <w:tcPr>
+            <w:tcW w:w="4745" w:type="dxa"/>
+            <w:gridSpan w:val="2"/>
+            <w:tcBorders>
+              <w:top w:val="nil"/>
+              <w:left w:val="single" w:sz="8" w:space="0" w:color="auto"/>
+              <w:bottom w:val="single" w:sz="8" w:space="0" w:color="auto"/>
+              <w:right w:val="single" w:sz="8" w:space="0" w:color="auto"/>
+            </w:tcBorders>
+            <w:noWrap/>
+            <w:vAlign w:val="center"/>
+          </w:tcPr>
+          <w:p>
+            <w:pPr>
+              <w:jc w:val="both"/>
+              <w:rPr>
+                <w:rFonts w:cs="Arial"/>
+              </w:rPr>
+            </w:pPr>
+          </w:p>
+        </w:tc>
+        <w:tc>
+          <w:tcPr>
+            <w:tcW w:w="4895" w:type="dxa"/>
+            <w:tcBorders>
+              <w:top w:val="nil"/>
+              <w:left w:val="single" w:sz="8" w:space="0" w:color="auto"/>
+              <w:bottom w:val="single" w:sz="8" w:space="0" w:color="auto"/>
+              <w:right w:val="single" w:sz="8" w:space="0" w:color="auto"/>
+            </w:tcBorders>
+            <w:vAlign w:val="center"/>
+          </w:tcPr>
+          <w:p>
+            <w:pPr>
+              <w:jc w:val="both"/>
+              <w:rPr>
+                <w:rFonts w:cs="Arial"/>
+              </w:rPr>
+            </w:pPr>
+            <w:r>
+              <w:rPr>
+                <w:rFonts w:cs="Arial"/>
+              </w:rPr>
+              <w:t>Feed de áudio é recebido</w:t>
+            </w:r>
+          </w:p>
+        </w:tc>
+      </w:tr>
+      <w:tr>
+        <w:trPr>
+          <w:trHeight w:val="454"/>
+        </w:trPr>
+        <w:tc>
+          <w:tcPr>
+            <w:tcW w:w="4745" w:type="dxa"/>
+            <w:gridSpan w:val="2"/>
+            <w:tcBorders>
+              <w:top w:val="nil"/>
+              <w:left w:val="single" w:sz="8" w:space="0" w:color="auto"/>
+              <w:bottom w:val="single" w:sz="8" w:space="0" w:color="auto"/>
+              <w:right w:val="single" w:sz="8" w:space="0" w:color="auto"/>
+            </w:tcBorders>
+            <w:noWrap/>
+            <w:vAlign w:val="center"/>
+          </w:tcPr>
+          <w:p>
+            <w:pPr>
+              <w:jc w:val="both"/>
+              <w:rPr>
+                <w:rFonts w:cs="Arial"/>
+              </w:rPr>
+            </w:pPr>
+          </w:p>
+        </w:tc>
+        <w:tc>
+          <w:tcPr>
+            <w:tcW w:w="4895" w:type="dxa"/>
+            <w:tcBorders>
+              <w:top w:val="nil"/>
+              <w:left w:val="single" w:sz="8" w:space="0" w:color="auto"/>
+              <w:bottom w:val="single" w:sz="8" w:space="0" w:color="auto"/>
+              <w:right w:val="single" w:sz="8" w:space="0" w:color="auto"/>
+            </w:tcBorders>
+            <w:vAlign w:val="center"/>
+          </w:tcPr>
+          <w:p>
+            <w:pPr>
+              <w:jc w:val="both"/>
+              <w:rPr>
+                <w:rFonts w:cs="Arial"/>
+              </w:rPr>
+            </w:pPr>
+            <w:r>
+              <w:rPr>
+                <w:rFonts w:cs="Arial"/>
+              </w:rPr>
+              <w:t>Feed de áudio é reproduzido pelo host simulando direção e intensidade da fonte de som com base na posição do avatar de origem</w:t>
+            </w:r>
+          </w:p>
+        </w:tc>
+      </w:tr>
+    </w:tbl>
     <w:p>
       <w:pPr>
         <w:pStyle w:val="Texto"/>
       </w:pPr>
+    </w:p>
+    <w:p>
+      <w:pPr>
+        <w:widowControl/>
+        <w:rPr>
+          <w:rFonts w:cs="Arial"/>
+        </w:rPr>
+      </w:pPr>
+      <w:r>
+        <w:br w:type="page"/>
+      </w:r>
     </w:p>
     <w:p>
       <w:pPr>
@@ -4171,8 +6210,1195 @@
         <w:pStyle w:val="Texto"/>
       </w:pPr>
       <w:r>
-        <w:t>O Professor deve poder selecionar um Aluno, digitar um número inteiro dentro de uma determinada faixa, afim de dar pontos de experiência ao Aluno. A informação deve ser enviada pelo sistema tanto para os demais Usuários presentes na sala quanto ao Servidor, para que os pontos de experiência sejam mostrados nas interfaces de todos os Usuários da sala e sejam gravados na base de dados, no servidor.</w:t>
-      </w:r>
+        <w:t>O Professor deve poder selecionar um Aluno, digitar um número inteiro dentro de uma determinada faixa, a</w:t>
+      </w:r>
+      <w:r>
+        <w:t xml:space="preserve"> </w:t>
+      </w:r>
+      <w:r>
+        <w:t>fim de dar pontos de experiência ao Aluno. A informação deve ser enviada pelo sistema tanto para os demais Usuários presentes na sala quanto ao Servidor, para que os pontos de experiência sejam mostrados nas interfaces de todos os Usuários da sala e sejam gravados na base de dados, no servidor.</w:t>
+      </w:r>
+    </w:p>
+    <w:tbl>
+      <w:tblPr>
+        <w:tblW w:w="9640" w:type="dxa"/>
+        <w:tblInd w:w="-214" w:type="dxa"/>
+        <w:tblCellMar>
+          <w:left w:w="70" w:type="dxa"/>
+          <w:right w:w="70" w:type="dxa"/>
+        </w:tblCellMar>
+        <w:tblLook w:val="04A0" w:firstRow="1" w:lastRow="0" w:firstColumn="1" w:lastColumn="0" w:noHBand="0" w:noVBand="1"/>
+      </w:tblPr>
+      <w:tblGrid>
+        <w:gridCol w:w="2477"/>
+        <w:gridCol w:w="2268"/>
+        <w:gridCol w:w="4895"/>
+      </w:tblGrid>
+      <w:tr>
+        <w:trPr>
+          <w:trHeight w:val="454"/>
+        </w:trPr>
+        <w:tc>
+          <w:tcPr>
+            <w:tcW w:w="2477" w:type="dxa"/>
+            <w:tcBorders>
+              <w:top w:val="single" w:sz="4" w:space="0" w:color="auto"/>
+              <w:left w:val="single" w:sz="4" w:space="0" w:color="auto"/>
+              <w:bottom w:val="single" w:sz="4" w:space="0" w:color="auto"/>
+              <w:right w:val="single" w:sz="4" w:space="0" w:color="auto"/>
+            </w:tcBorders>
+            <w:shd w:val="clear" w:color="auto" w:fill="C9C9C9" w:themeFill="accent3" w:themeFillTint="99"/>
+            <w:noWrap/>
+            <w:vAlign w:val="center"/>
+            <w:hideMark/>
+          </w:tcPr>
+          <w:p>
+            <w:pPr>
+              <w:rPr>
+                <w:rFonts w:cs="Arial"/>
+                <w:b/>
+                <w:color w:val="000000"/>
+                <w:sz w:val="20"/>
+                <w:szCs w:val="20"/>
+              </w:rPr>
+            </w:pPr>
+            <w:r>
+              <w:br w:type="page"/>
+            </w:r>
+            <w:r>
+              <w:rPr>
+                <w:rFonts w:cs="Arial"/>
+                <w:b/>
+                <w:color w:val="000000"/>
+              </w:rPr>
+              <w:t>Caso de Uso</w:t>
+            </w:r>
+          </w:p>
+        </w:tc>
+        <w:tc>
+          <w:tcPr>
+            <w:tcW w:w="7163" w:type="dxa"/>
+            <w:gridSpan w:val="2"/>
+            <w:tcBorders>
+              <w:top w:val="single" w:sz="4" w:space="0" w:color="auto"/>
+              <w:left w:val="single" w:sz="4" w:space="0" w:color="auto"/>
+              <w:bottom w:val="single" w:sz="4" w:space="0" w:color="auto"/>
+              <w:right w:val="single" w:sz="4" w:space="0" w:color="auto"/>
+            </w:tcBorders>
+            <w:noWrap/>
+            <w:vAlign w:val="center"/>
+            <w:hideMark/>
+          </w:tcPr>
+          <w:p>
+            <w:pPr>
+              <w:rPr>
+                <w:rFonts w:cs="Arial"/>
+              </w:rPr>
+            </w:pPr>
+            <w:r>
+              <w:rPr>
+                <w:rFonts w:cs="Arial"/>
+              </w:rPr>
+              <w:t>FR</w:t>
+            </w:r>
+            <w:r>
+              <w:rPr>
+                <w:rFonts w:cs="Arial"/>
+              </w:rPr>
+              <w:t>4</w:t>
+            </w:r>
+            <w:r>
+              <w:rPr>
+                <w:rFonts w:cs="Arial"/>
+              </w:rPr>
+              <w:t xml:space="preserve">: </w:t>
+            </w:r>
+            <w:r>
+              <w:rPr>
+                <w:rFonts w:cs="Arial"/>
+              </w:rPr>
+              <w:t>CONCEDER PONTOS DE EXPERIÊNCIA</w:t>
+            </w:r>
+          </w:p>
+        </w:tc>
+      </w:tr>
+      <w:tr>
+        <w:trPr>
+          <w:trHeight w:val="454"/>
+        </w:trPr>
+        <w:tc>
+          <w:tcPr>
+            <w:tcW w:w="2477" w:type="dxa"/>
+            <w:tcBorders>
+              <w:top w:val="single" w:sz="4" w:space="0" w:color="auto"/>
+              <w:left w:val="single" w:sz="8" w:space="0" w:color="auto"/>
+              <w:bottom w:val="single" w:sz="8" w:space="0" w:color="auto"/>
+              <w:right w:val="single" w:sz="8" w:space="0" w:color="auto"/>
+            </w:tcBorders>
+            <w:shd w:val="clear" w:color="auto" w:fill="C9C9C9" w:themeFill="accent3" w:themeFillTint="99"/>
+            <w:noWrap/>
+            <w:vAlign w:val="center"/>
+            <w:hideMark/>
+          </w:tcPr>
+          <w:p>
+            <w:pPr>
+              <w:rPr>
+                <w:rFonts w:cs="Arial"/>
+                <w:b/>
+                <w:color w:val="000000"/>
+              </w:rPr>
+            </w:pPr>
+            <w:r>
+              <w:rPr>
+                <w:rFonts w:cs="Arial"/>
+                <w:b/>
+                <w:color w:val="000000"/>
+              </w:rPr>
+              <w:t>Ator Principal</w:t>
+            </w:r>
+          </w:p>
+        </w:tc>
+        <w:tc>
+          <w:tcPr>
+            <w:tcW w:w="7163" w:type="dxa"/>
+            <w:gridSpan w:val="2"/>
+            <w:tcBorders>
+              <w:top w:val="single" w:sz="4" w:space="0" w:color="auto"/>
+              <w:left w:val="nil"/>
+              <w:bottom w:val="single" w:sz="8" w:space="0" w:color="auto"/>
+              <w:right w:val="single" w:sz="8" w:space="0" w:color="auto"/>
+            </w:tcBorders>
+            <w:noWrap/>
+            <w:vAlign w:val="center"/>
+            <w:hideMark/>
+          </w:tcPr>
+          <w:p>
+            <w:pPr>
+              <w:rPr>
+                <w:rFonts w:cs="Arial"/>
+              </w:rPr>
+            </w:pPr>
+            <w:r>
+              <w:rPr>
+                <w:rFonts w:cs="Arial"/>
+              </w:rPr>
+              <w:t>PROFESSOR</w:t>
+            </w:r>
+          </w:p>
+        </w:tc>
+      </w:tr>
+      <w:tr>
+        <w:trPr>
+          <w:trHeight w:val="454"/>
+        </w:trPr>
+        <w:tc>
+          <w:tcPr>
+            <w:tcW w:w="2477" w:type="dxa"/>
+            <w:tcBorders>
+              <w:top w:val="nil"/>
+              <w:left w:val="single" w:sz="8" w:space="0" w:color="auto"/>
+              <w:bottom w:val="single" w:sz="8" w:space="0" w:color="auto"/>
+              <w:right w:val="single" w:sz="8" w:space="0" w:color="auto"/>
+            </w:tcBorders>
+            <w:shd w:val="clear" w:color="auto" w:fill="C9C9C9" w:themeFill="accent3" w:themeFillTint="99"/>
+            <w:noWrap/>
+            <w:vAlign w:val="center"/>
+            <w:hideMark/>
+          </w:tcPr>
+          <w:p>
+            <w:pPr>
+              <w:rPr>
+                <w:rFonts w:cs="Arial"/>
+                <w:b/>
+                <w:color w:val="000000"/>
+              </w:rPr>
+            </w:pPr>
+            <w:r>
+              <w:rPr>
+                <w:rFonts w:cs="Arial"/>
+                <w:b/>
+                <w:color w:val="000000"/>
+              </w:rPr>
+              <w:t>Ator Secundári</w:t>
+            </w:r>
+            <w:r>
+              <w:rPr>
+                <w:rFonts w:cs="Arial"/>
+                <w:b/>
+                <w:color w:val="000000"/>
+              </w:rPr>
+              <w:t>o</w:t>
+            </w:r>
+          </w:p>
+        </w:tc>
+        <w:tc>
+          <w:tcPr>
+            <w:tcW w:w="7163" w:type="dxa"/>
+            <w:gridSpan w:val="2"/>
+            <w:tcBorders>
+              <w:top w:val="nil"/>
+              <w:left w:val="nil"/>
+              <w:bottom w:val="single" w:sz="8" w:space="0" w:color="auto"/>
+              <w:right w:val="single" w:sz="8" w:space="0" w:color="auto"/>
+            </w:tcBorders>
+            <w:noWrap/>
+            <w:vAlign w:val="center"/>
+            <w:hideMark/>
+          </w:tcPr>
+          <w:p>
+            <w:pPr>
+              <w:rPr>
+                <w:rFonts w:cs="Arial"/>
+              </w:rPr>
+            </w:pPr>
+            <w:r>
+              <w:rPr>
+                <w:rFonts w:cs="Arial"/>
+              </w:rPr>
+              <w:t>ALUNO</w:t>
+            </w:r>
+          </w:p>
+        </w:tc>
+      </w:tr>
+      <w:tr>
+        <w:trPr>
+          <w:trHeight w:val="454"/>
+        </w:trPr>
+        <w:tc>
+          <w:tcPr>
+            <w:tcW w:w="2477" w:type="dxa"/>
+            <w:tcBorders>
+              <w:top w:val="nil"/>
+              <w:left w:val="single" w:sz="8" w:space="0" w:color="auto"/>
+              <w:bottom w:val="single" w:sz="8" w:space="0" w:color="auto"/>
+              <w:right w:val="single" w:sz="8" w:space="0" w:color="auto"/>
+            </w:tcBorders>
+            <w:shd w:val="clear" w:color="auto" w:fill="C9C9C9" w:themeFill="accent3" w:themeFillTint="99"/>
+            <w:noWrap/>
+            <w:vAlign w:val="center"/>
+            <w:hideMark/>
+          </w:tcPr>
+          <w:p>
+            <w:pPr>
+              <w:rPr>
+                <w:rFonts w:cs="Arial"/>
+                <w:b/>
+                <w:color w:val="000000"/>
+              </w:rPr>
+            </w:pPr>
+            <w:r>
+              <w:rPr>
+                <w:rFonts w:cs="Arial"/>
+                <w:b/>
+                <w:color w:val="000000"/>
+              </w:rPr>
+              <w:t>Pré-Condição</w:t>
+            </w:r>
+          </w:p>
+        </w:tc>
+        <w:tc>
+          <w:tcPr>
+            <w:tcW w:w="7163" w:type="dxa"/>
+            <w:gridSpan w:val="2"/>
+            <w:tcBorders>
+              <w:top w:val="nil"/>
+              <w:left w:val="nil"/>
+              <w:bottom w:val="single" w:sz="8" w:space="0" w:color="auto"/>
+              <w:right w:val="single" w:sz="8" w:space="0" w:color="auto"/>
+            </w:tcBorders>
+            <w:noWrap/>
+            <w:vAlign w:val="center"/>
+            <w:hideMark/>
+          </w:tcPr>
+          <w:p>
+            <w:pPr>
+              <w:rPr>
+                <w:rFonts w:cs="Arial"/>
+              </w:rPr>
+            </w:pPr>
+            <w:r>
+              <w:rPr>
+                <w:rFonts w:cs="Arial"/>
+              </w:rPr>
+              <w:t xml:space="preserve">1 – O aluno está dentro da mesma sala de aula virtual que o </w:t>
+            </w:r>
+            <w:r>
+              <w:rPr>
+                <w:rFonts w:cs="Arial"/>
+              </w:rPr>
+              <w:t>professor</w:t>
+            </w:r>
+          </w:p>
+          <w:p>
+            <w:pPr>
+              <w:rPr>
+                <w:rFonts w:cs="Arial"/>
+              </w:rPr>
+            </w:pPr>
+          </w:p>
+        </w:tc>
+      </w:tr>
+      <w:tr>
+        <w:trPr>
+          <w:trHeight w:val="454"/>
+        </w:trPr>
+        <w:tc>
+          <w:tcPr>
+            <w:tcW w:w="2477" w:type="dxa"/>
+            <w:tcBorders>
+              <w:top w:val="nil"/>
+              <w:left w:val="single" w:sz="8" w:space="0" w:color="auto"/>
+              <w:bottom w:val="single" w:sz="8" w:space="0" w:color="auto"/>
+              <w:right w:val="single" w:sz="8" w:space="0" w:color="auto"/>
+            </w:tcBorders>
+            <w:shd w:val="clear" w:color="auto" w:fill="C9C9C9" w:themeFill="accent3" w:themeFillTint="99"/>
+            <w:noWrap/>
+            <w:vAlign w:val="center"/>
+            <w:hideMark/>
+          </w:tcPr>
+          <w:p>
+            <w:pPr>
+              <w:rPr>
+                <w:rFonts w:cs="Arial"/>
+                <w:b/>
+                <w:color w:val="000000"/>
+              </w:rPr>
+            </w:pPr>
+            <w:r>
+              <w:rPr>
+                <w:rFonts w:cs="Arial"/>
+                <w:b/>
+                <w:color w:val="000000"/>
+              </w:rPr>
+              <w:t>Pós-Condição</w:t>
+            </w:r>
+          </w:p>
+        </w:tc>
+        <w:tc>
+          <w:tcPr>
+            <w:tcW w:w="7163" w:type="dxa"/>
+            <w:gridSpan w:val="2"/>
+            <w:tcBorders>
+              <w:top w:val="nil"/>
+              <w:left w:val="nil"/>
+              <w:bottom w:val="single" w:sz="8" w:space="0" w:color="auto"/>
+              <w:right w:val="single" w:sz="8" w:space="0" w:color="auto"/>
+            </w:tcBorders>
+            <w:noWrap/>
+            <w:vAlign w:val="center"/>
+            <w:hideMark/>
+          </w:tcPr>
+          <w:p>
+            <w:pPr>
+              <w:rPr>
+                <w:rFonts w:cs="Arial"/>
+              </w:rPr>
+            </w:pPr>
+            <w:r>
+              <w:rPr>
+                <w:rFonts w:cs="Arial"/>
+                <w:bCs/>
+                <w:color w:val="000000"/>
+              </w:rPr>
+              <w:t xml:space="preserve">1 </w:t>
+            </w:r>
+            <w:r>
+              <w:rPr>
+                <w:rFonts w:cs="Arial"/>
+              </w:rPr>
+              <w:t>–</w:t>
+            </w:r>
+            <w:r>
+              <w:rPr>
+                <w:rFonts w:cs="Arial"/>
+              </w:rPr>
+              <w:t xml:space="preserve"> XP do aluno é atualizado na base de dados</w:t>
+            </w:r>
+          </w:p>
+          <w:p>
+            <w:pPr>
+              <w:rPr>
+                <w:rFonts w:cs="Arial"/>
+              </w:rPr>
+            </w:pPr>
+            <w:r>
+              <w:rPr>
+                <w:rFonts w:cs="Arial"/>
+                <w:bCs/>
+                <w:color w:val="000000"/>
+              </w:rPr>
+              <w:t xml:space="preserve">2 </w:t>
+            </w:r>
+            <w:r>
+              <w:rPr>
+                <w:rFonts w:cs="Arial"/>
+              </w:rPr>
+              <w:t>–</w:t>
+            </w:r>
+            <w:r>
+              <w:rPr>
+                <w:rFonts w:cs="Arial"/>
+              </w:rPr>
+              <w:t xml:space="preserve"> XP do aluno é atualizado no avatar do aluno em cada instância conectada à sala</w:t>
+            </w:r>
+          </w:p>
+        </w:tc>
+      </w:tr>
+      <w:tr>
+        <w:trPr>
+          <w:trHeight w:val="454"/>
+        </w:trPr>
+        <w:tc>
+          <w:tcPr>
+            <w:tcW w:w="4745" w:type="dxa"/>
+            <w:gridSpan w:val="2"/>
+            <w:tcBorders>
+              <w:top w:val="nil"/>
+              <w:left w:val="single" w:sz="8" w:space="0" w:color="auto"/>
+              <w:bottom w:val="single" w:sz="4" w:space="0" w:color="auto"/>
+              <w:right w:val="single" w:sz="8" w:space="0" w:color="auto"/>
+            </w:tcBorders>
+            <w:shd w:val="clear" w:color="auto" w:fill="C9C9C9" w:themeFill="accent3" w:themeFillTint="99"/>
+            <w:noWrap/>
+            <w:vAlign w:val="center"/>
+            <w:hideMark/>
+          </w:tcPr>
+          <w:p>
+            <w:pPr>
+              <w:jc w:val="center"/>
+              <w:rPr>
+                <w:rFonts w:cs="Arial"/>
+                <w:b/>
+                <w:color w:val="000000"/>
+              </w:rPr>
+            </w:pPr>
+            <w:r>
+              <w:rPr>
+                <w:rFonts w:cs="Arial"/>
+                <w:b/>
+                <w:color w:val="000000"/>
+              </w:rPr>
+              <w:t>Ações d</w:t>
+            </w:r>
+            <w:r>
+              <w:rPr>
+                <w:rFonts w:cs="Arial"/>
+                <w:b/>
+                <w:color w:val="000000"/>
+              </w:rPr>
+              <w:t>o Ator</w:t>
+            </w:r>
+          </w:p>
+        </w:tc>
+        <w:tc>
+          <w:tcPr>
+            <w:tcW w:w="4895" w:type="dxa"/>
+            <w:tcBorders>
+              <w:top w:val="nil"/>
+              <w:left w:val="single" w:sz="8" w:space="0" w:color="auto"/>
+              <w:bottom w:val="single" w:sz="4" w:space="0" w:color="auto"/>
+              <w:right w:val="single" w:sz="8" w:space="0" w:color="auto"/>
+            </w:tcBorders>
+            <w:shd w:val="clear" w:color="auto" w:fill="C9C9C9" w:themeFill="accent3" w:themeFillTint="99"/>
+            <w:vAlign w:val="center"/>
+            <w:hideMark/>
+          </w:tcPr>
+          <w:p>
+            <w:pPr>
+              <w:jc w:val="center"/>
+              <w:rPr>
+                <w:rFonts w:cs="Arial"/>
+                <w:b/>
+                <w:color w:val="000000"/>
+              </w:rPr>
+            </w:pPr>
+            <w:r>
+              <w:rPr>
+                <w:rFonts w:cs="Arial"/>
+                <w:b/>
+                <w:color w:val="000000"/>
+              </w:rPr>
+              <w:t xml:space="preserve">Ações </w:t>
+            </w:r>
+            <w:r>
+              <w:rPr>
+                <w:rFonts w:cs="Arial"/>
+                <w:b/>
+                <w:color w:val="000000"/>
+              </w:rPr>
+              <w:t>do Sistema</w:t>
+            </w:r>
+          </w:p>
+        </w:tc>
+      </w:tr>
+      <w:tr>
+        <w:trPr>
+          <w:trHeight w:val="454"/>
+        </w:trPr>
+        <w:tc>
+          <w:tcPr>
+            <w:tcW w:w="4745" w:type="dxa"/>
+            <w:gridSpan w:val="2"/>
+            <w:tcBorders>
+              <w:top w:val="single" w:sz="4" w:space="0" w:color="auto"/>
+              <w:left w:val="single" w:sz="4" w:space="0" w:color="auto"/>
+              <w:bottom w:val="single" w:sz="4" w:space="0" w:color="auto"/>
+              <w:right w:val="single" w:sz="4" w:space="0" w:color="auto"/>
+            </w:tcBorders>
+            <w:noWrap/>
+            <w:vAlign w:val="center"/>
+          </w:tcPr>
+          <w:p>
+            <w:pPr>
+              <w:jc w:val="both"/>
+              <w:rPr>
+                <w:rFonts w:cs="Arial"/>
+              </w:rPr>
+            </w:pPr>
+            <w:r>
+              <w:rPr>
+                <w:rFonts w:cs="Arial"/>
+              </w:rPr>
+              <w:t>Professor aponta para o avatar do aluno e executa a função “</w:t>
+            </w:r>
+            <w:proofErr w:type="spellStart"/>
+            <w:r>
+              <w:rPr>
+                <w:rFonts w:cs="Arial"/>
+                <w:i/>
+                <w:iCs/>
+              </w:rPr>
+              <w:t>action</w:t>
+            </w:r>
+            <w:proofErr w:type="spellEnd"/>
+            <w:r>
+              <w:rPr>
+                <w:rFonts w:cs="Arial"/>
+              </w:rPr>
+              <w:t>”</w:t>
+            </w:r>
+          </w:p>
+        </w:tc>
+        <w:tc>
+          <w:tcPr>
+            <w:tcW w:w="4895" w:type="dxa"/>
+            <w:tcBorders>
+              <w:top w:val="single" w:sz="4" w:space="0" w:color="auto"/>
+              <w:left w:val="single" w:sz="4" w:space="0" w:color="auto"/>
+              <w:bottom w:val="single" w:sz="4" w:space="0" w:color="auto"/>
+              <w:right w:val="single" w:sz="4" w:space="0" w:color="auto"/>
+            </w:tcBorders>
+            <w:vAlign w:val="center"/>
+          </w:tcPr>
+          <w:p>
+            <w:pPr>
+              <w:jc w:val="both"/>
+              <w:rPr>
+                <w:rFonts w:cs="Arial"/>
+              </w:rPr>
+            </w:pPr>
+          </w:p>
+        </w:tc>
+      </w:tr>
+      <w:tr>
+        <w:trPr>
+          <w:trHeight w:val="454"/>
+        </w:trPr>
+        <w:tc>
+          <w:tcPr>
+            <w:tcW w:w="4745" w:type="dxa"/>
+            <w:gridSpan w:val="2"/>
+            <w:tcBorders>
+              <w:top w:val="single" w:sz="4" w:space="0" w:color="auto"/>
+              <w:left w:val="single" w:sz="8" w:space="0" w:color="auto"/>
+              <w:bottom w:val="single" w:sz="8" w:space="0" w:color="auto"/>
+              <w:right w:val="single" w:sz="8" w:space="0" w:color="auto"/>
+            </w:tcBorders>
+            <w:noWrap/>
+            <w:vAlign w:val="center"/>
+          </w:tcPr>
+          <w:p>
+            <w:pPr>
+              <w:jc w:val="both"/>
+              <w:rPr>
+                <w:rFonts w:cs="Arial"/>
+              </w:rPr>
+            </w:pPr>
+          </w:p>
+        </w:tc>
+        <w:tc>
+          <w:tcPr>
+            <w:tcW w:w="4895" w:type="dxa"/>
+            <w:tcBorders>
+              <w:top w:val="single" w:sz="4" w:space="0" w:color="auto"/>
+              <w:left w:val="single" w:sz="8" w:space="0" w:color="auto"/>
+              <w:bottom w:val="single" w:sz="8" w:space="0" w:color="auto"/>
+              <w:right w:val="single" w:sz="8" w:space="0" w:color="auto"/>
+            </w:tcBorders>
+            <w:vAlign w:val="center"/>
+            <w:hideMark/>
+          </w:tcPr>
+          <w:p>
+            <w:pPr>
+              <w:jc w:val="both"/>
+              <w:rPr>
+                <w:rFonts w:cs="Arial"/>
+              </w:rPr>
+            </w:pPr>
+            <w:r>
+              <w:rPr>
+                <w:rFonts w:cs="Arial"/>
+              </w:rPr>
+              <w:t>Aluno é selecionado</w:t>
+            </w:r>
+          </w:p>
+        </w:tc>
+      </w:tr>
+      <w:tr>
+        <w:trPr>
+          <w:trHeight w:val="454"/>
+        </w:trPr>
+        <w:tc>
+          <w:tcPr>
+            <w:tcW w:w="4745" w:type="dxa"/>
+            <w:gridSpan w:val="2"/>
+            <w:tcBorders>
+              <w:top w:val="nil"/>
+              <w:left w:val="single" w:sz="8" w:space="0" w:color="auto"/>
+              <w:bottom w:val="single" w:sz="8" w:space="0" w:color="auto"/>
+              <w:right w:val="single" w:sz="8" w:space="0" w:color="auto"/>
+            </w:tcBorders>
+            <w:noWrap/>
+            <w:vAlign w:val="center"/>
+          </w:tcPr>
+          <w:p>
+            <w:pPr>
+              <w:jc w:val="both"/>
+              <w:rPr>
+                <w:rFonts w:cs="Arial"/>
+              </w:rPr>
+            </w:pPr>
+          </w:p>
+        </w:tc>
+        <w:tc>
+          <w:tcPr>
+            <w:tcW w:w="4895" w:type="dxa"/>
+            <w:tcBorders>
+              <w:top w:val="nil"/>
+              <w:left w:val="single" w:sz="8" w:space="0" w:color="auto"/>
+              <w:bottom w:val="single" w:sz="8" w:space="0" w:color="auto"/>
+              <w:right w:val="single" w:sz="8" w:space="0" w:color="auto"/>
+            </w:tcBorders>
+            <w:vAlign w:val="center"/>
+          </w:tcPr>
+          <w:p>
+            <w:pPr>
+              <w:jc w:val="both"/>
+              <w:rPr>
+                <w:rFonts w:cs="Arial"/>
+              </w:rPr>
+            </w:pPr>
+            <w:r>
+              <w:rPr>
+                <w:rFonts w:cs="Arial"/>
+              </w:rPr>
+              <w:t>Menu contextual é apresentado</w:t>
+            </w:r>
+          </w:p>
+        </w:tc>
+      </w:tr>
+      <w:tr>
+        <w:trPr>
+          <w:trHeight w:val="454"/>
+        </w:trPr>
+        <w:tc>
+          <w:tcPr>
+            <w:tcW w:w="4745" w:type="dxa"/>
+            <w:gridSpan w:val="2"/>
+            <w:tcBorders>
+              <w:top w:val="nil"/>
+              <w:left w:val="single" w:sz="8" w:space="0" w:color="auto"/>
+              <w:bottom w:val="single" w:sz="8" w:space="0" w:color="auto"/>
+              <w:right w:val="single" w:sz="8" w:space="0" w:color="auto"/>
+            </w:tcBorders>
+            <w:noWrap/>
+            <w:vAlign w:val="center"/>
+          </w:tcPr>
+          <w:p>
+            <w:pPr>
+              <w:jc w:val="both"/>
+              <w:rPr>
+                <w:rFonts w:cs="Arial"/>
+              </w:rPr>
+            </w:pPr>
+            <w:r>
+              <w:rPr>
+                <w:rFonts w:cs="Arial"/>
+              </w:rPr>
+              <w:t>Professor seleciona a caixa de texto “</w:t>
+            </w:r>
+            <w:proofErr w:type="spellStart"/>
+            <w:r>
+              <w:rPr>
+                <w:rFonts w:cs="Arial"/>
+                <w:i/>
+                <w:iCs/>
+              </w:rPr>
+              <w:t>give</w:t>
+            </w:r>
+            <w:proofErr w:type="spellEnd"/>
+            <w:r>
+              <w:rPr>
+                <w:rFonts w:cs="Arial"/>
+                <w:i/>
+                <w:iCs/>
+              </w:rPr>
+              <w:t xml:space="preserve"> </w:t>
+            </w:r>
+            <w:proofErr w:type="spellStart"/>
+            <w:r>
+              <w:rPr>
+                <w:rFonts w:cs="Arial"/>
+                <w:i/>
+                <w:iCs/>
+              </w:rPr>
+              <w:t>XPs</w:t>
+            </w:r>
+            <w:proofErr w:type="spellEnd"/>
+            <w:r>
+              <w:rPr>
+                <w:rFonts w:cs="Arial"/>
+              </w:rPr>
+              <w:t>”</w:t>
+            </w:r>
+          </w:p>
+        </w:tc>
+        <w:tc>
+          <w:tcPr>
+            <w:tcW w:w="4895" w:type="dxa"/>
+            <w:tcBorders>
+              <w:top w:val="nil"/>
+              <w:left w:val="single" w:sz="8" w:space="0" w:color="auto"/>
+              <w:bottom w:val="single" w:sz="8" w:space="0" w:color="auto"/>
+              <w:right w:val="single" w:sz="8" w:space="0" w:color="auto"/>
+            </w:tcBorders>
+            <w:vAlign w:val="center"/>
+          </w:tcPr>
+          <w:p>
+            <w:pPr>
+              <w:jc w:val="both"/>
+              <w:rPr>
+                <w:rFonts w:cs="Arial"/>
+              </w:rPr>
+            </w:pPr>
+          </w:p>
+        </w:tc>
+      </w:tr>
+      <w:tr>
+        <w:trPr>
+          <w:trHeight w:val="454"/>
+        </w:trPr>
+        <w:tc>
+          <w:tcPr>
+            <w:tcW w:w="4745" w:type="dxa"/>
+            <w:gridSpan w:val="2"/>
+            <w:tcBorders>
+              <w:top w:val="nil"/>
+              <w:left w:val="single" w:sz="8" w:space="0" w:color="auto"/>
+              <w:bottom w:val="single" w:sz="8" w:space="0" w:color="auto"/>
+              <w:right w:val="single" w:sz="8" w:space="0" w:color="auto"/>
+            </w:tcBorders>
+            <w:noWrap/>
+            <w:vAlign w:val="center"/>
+          </w:tcPr>
+          <w:p>
+            <w:pPr>
+              <w:jc w:val="both"/>
+              <w:rPr>
+                <w:rFonts w:cs="Arial"/>
+              </w:rPr>
+            </w:pPr>
+            <w:r>
+              <w:rPr>
+                <w:rFonts w:cs="Arial"/>
+              </w:rPr>
+              <w:t>Professor digita um valor numérico</w:t>
+            </w:r>
+          </w:p>
+        </w:tc>
+        <w:tc>
+          <w:tcPr>
+            <w:tcW w:w="4895" w:type="dxa"/>
+            <w:tcBorders>
+              <w:top w:val="nil"/>
+              <w:left w:val="single" w:sz="8" w:space="0" w:color="auto"/>
+              <w:bottom w:val="single" w:sz="8" w:space="0" w:color="auto"/>
+              <w:right w:val="single" w:sz="8" w:space="0" w:color="auto"/>
+            </w:tcBorders>
+            <w:vAlign w:val="center"/>
+          </w:tcPr>
+          <w:p>
+            <w:pPr>
+              <w:jc w:val="both"/>
+              <w:rPr>
+                <w:rFonts w:cs="Arial"/>
+              </w:rPr>
+            </w:pPr>
+          </w:p>
+        </w:tc>
+      </w:tr>
+      <w:tr>
+        <w:trPr>
+          <w:trHeight w:val="454"/>
+        </w:trPr>
+        <w:tc>
+          <w:tcPr>
+            <w:tcW w:w="4745" w:type="dxa"/>
+            <w:gridSpan w:val="2"/>
+            <w:tcBorders>
+              <w:top w:val="nil"/>
+              <w:left w:val="single" w:sz="8" w:space="0" w:color="auto"/>
+              <w:bottom w:val="single" w:sz="8" w:space="0" w:color="auto"/>
+              <w:right w:val="single" w:sz="8" w:space="0" w:color="auto"/>
+            </w:tcBorders>
+            <w:noWrap/>
+            <w:vAlign w:val="center"/>
+          </w:tcPr>
+          <w:p>
+            <w:pPr>
+              <w:jc w:val="both"/>
+              <w:rPr>
+                <w:rFonts w:cs="Arial"/>
+              </w:rPr>
+            </w:pPr>
+            <w:r>
+              <w:rPr>
+                <w:rFonts w:cs="Arial"/>
+              </w:rPr>
+              <w:t xml:space="preserve">Professor pressiona </w:t>
+            </w:r>
+            <w:r>
+              <w:rPr>
+                <w:rFonts w:cs="Arial"/>
+              </w:rPr>
+              <w:t xml:space="preserve">o botão </w:t>
+            </w:r>
+            <w:r>
+              <w:rPr>
+                <w:rFonts w:cs="Arial"/>
+              </w:rPr>
+              <w:t>“</w:t>
+            </w:r>
+            <w:proofErr w:type="spellStart"/>
+            <w:r>
+              <w:rPr>
+                <w:rFonts w:cs="Arial"/>
+                <w:i/>
+                <w:iCs/>
+              </w:rPr>
+              <w:t>send</w:t>
+            </w:r>
+            <w:proofErr w:type="spellEnd"/>
+            <w:r>
+              <w:rPr>
+                <w:rFonts w:cs="Arial"/>
+              </w:rPr>
+              <w:t>”</w:t>
+            </w:r>
+          </w:p>
+        </w:tc>
+        <w:tc>
+          <w:tcPr>
+            <w:tcW w:w="4895" w:type="dxa"/>
+            <w:tcBorders>
+              <w:top w:val="nil"/>
+              <w:left w:val="single" w:sz="8" w:space="0" w:color="auto"/>
+              <w:bottom w:val="single" w:sz="8" w:space="0" w:color="auto"/>
+              <w:right w:val="single" w:sz="8" w:space="0" w:color="auto"/>
+            </w:tcBorders>
+            <w:vAlign w:val="center"/>
+          </w:tcPr>
+          <w:p>
+            <w:pPr>
+              <w:jc w:val="both"/>
+              <w:rPr>
+                <w:rFonts w:cs="Arial"/>
+              </w:rPr>
+            </w:pPr>
+          </w:p>
+        </w:tc>
+      </w:tr>
+      <w:tr>
+        <w:trPr>
+          <w:trHeight w:val="454"/>
+        </w:trPr>
+        <w:tc>
+          <w:tcPr>
+            <w:tcW w:w="4745" w:type="dxa"/>
+            <w:gridSpan w:val="2"/>
+            <w:tcBorders>
+              <w:top w:val="nil"/>
+              <w:left w:val="single" w:sz="8" w:space="0" w:color="auto"/>
+              <w:bottom w:val="single" w:sz="8" w:space="0" w:color="auto"/>
+              <w:right w:val="single" w:sz="8" w:space="0" w:color="auto"/>
+            </w:tcBorders>
+            <w:noWrap/>
+            <w:vAlign w:val="center"/>
+          </w:tcPr>
+          <w:p>
+            <w:pPr>
+              <w:jc w:val="both"/>
+              <w:rPr>
+                <w:rFonts w:cs="Arial"/>
+              </w:rPr>
+            </w:pPr>
+          </w:p>
+        </w:tc>
+        <w:tc>
+          <w:tcPr>
+            <w:tcW w:w="4895" w:type="dxa"/>
+            <w:tcBorders>
+              <w:top w:val="nil"/>
+              <w:left w:val="single" w:sz="8" w:space="0" w:color="auto"/>
+              <w:bottom w:val="single" w:sz="8" w:space="0" w:color="auto"/>
+              <w:right w:val="single" w:sz="8" w:space="0" w:color="auto"/>
+            </w:tcBorders>
+            <w:vAlign w:val="center"/>
+          </w:tcPr>
+          <w:p>
+            <w:pPr>
+              <w:jc w:val="both"/>
+              <w:rPr>
+                <w:rFonts w:cs="Arial"/>
+              </w:rPr>
+            </w:pPr>
+            <w:r>
+              <w:rPr>
+                <w:rFonts w:cs="Arial"/>
+              </w:rPr>
+              <w:t>O valor é enviado à ponta de API /</w:t>
+            </w:r>
+            <w:proofErr w:type="spellStart"/>
+            <w:r>
+              <w:rPr>
+                <w:rFonts w:cs="Arial"/>
+              </w:rPr>
+              <w:t>student</w:t>
+            </w:r>
+            <w:proofErr w:type="spellEnd"/>
+            <w:r>
+              <w:rPr>
+                <w:rFonts w:cs="Arial"/>
+              </w:rPr>
+              <w:t>/</w:t>
+            </w:r>
+            <w:proofErr w:type="spellStart"/>
+            <w:r>
+              <w:rPr>
+                <w:rFonts w:cs="Arial"/>
+              </w:rPr>
+              <w:t>give-xp</w:t>
+            </w:r>
+            <w:proofErr w:type="spellEnd"/>
+            <w:r>
+              <w:rPr>
+                <w:rFonts w:cs="Arial"/>
+              </w:rPr>
+              <w:t>/</w:t>
+            </w:r>
+          </w:p>
+        </w:tc>
+      </w:tr>
+      <w:tr>
+        <w:trPr>
+          <w:trHeight w:val="454"/>
+        </w:trPr>
+        <w:tc>
+          <w:tcPr>
+            <w:tcW w:w="4745" w:type="dxa"/>
+            <w:gridSpan w:val="2"/>
+            <w:tcBorders>
+              <w:top w:val="nil"/>
+              <w:left w:val="single" w:sz="8" w:space="0" w:color="auto"/>
+              <w:bottom w:val="single" w:sz="8" w:space="0" w:color="auto"/>
+              <w:right w:val="single" w:sz="8" w:space="0" w:color="auto"/>
+            </w:tcBorders>
+            <w:noWrap/>
+            <w:vAlign w:val="center"/>
+          </w:tcPr>
+          <w:p>
+            <w:pPr>
+              <w:jc w:val="both"/>
+              <w:rPr>
+                <w:rFonts w:cs="Arial"/>
+              </w:rPr>
+            </w:pPr>
+          </w:p>
+        </w:tc>
+        <w:tc>
+          <w:tcPr>
+            <w:tcW w:w="4895" w:type="dxa"/>
+            <w:tcBorders>
+              <w:top w:val="nil"/>
+              <w:left w:val="single" w:sz="8" w:space="0" w:color="auto"/>
+              <w:bottom w:val="single" w:sz="8" w:space="0" w:color="auto"/>
+              <w:right w:val="single" w:sz="8" w:space="0" w:color="auto"/>
+            </w:tcBorders>
+            <w:vAlign w:val="center"/>
+          </w:tcPr>
+          <w:p>
+            <w:pPr>
+              <w:jc w:val="both"/>
+              <w:rPr>
+                <w:rFonts w:cs="Arial"/>
+              </w:rPr>
+            </w:pPr>
+            <w:r>
+              <w:rPr>
+                <w:rFonts w:cs="Arial"/>
+              </w:rPr>
+              <w:t>O valor na base de dados é atualizado</w:t>
+            </w:r>
+          </w:p>
+        </w:tc>
+      </w:tr>
+      <w:tr>
+        <w:trPr>
+          <w:trHeight w:val="454"/>
+        </w:trPr>
+        <w:tc>
+          <w:tcPr>
+            <w:tcW w:w="4745" w:type="dxa"/>
+            <w:gridSpan w:val="2"/>
+            <w:tcBorders>
+              <w:top w:val="nil"/>
+              <w:left w:val="single" w:sz="8" w:space="0" w:color="auto"/>
+              <w:bottom w:val="single" w:sz="8" w:space="0" w:color="auto"/>
+              <w:right w:val="single" w:sz="8" w:space="0" w:color="auto"/>
+            </w:tcBorders>
+            <w:noWrap/>
+            <w:vAlign w:val="center"/>
+          </w:tcPr>
+          <w:p>
+            <w:pPr>
+              <w:jc w:val="both"/>
+              <w:rPr>
+                <w:rFonts w:cs="Arial"/>
+              </w:rPr>
+            </w:pPr>
+          </w:p>
+        </w:tc>
+        <w:tc>
+          <w:tcPr>
+            <w:tcW w:w="4895" w:type="dxa"/>
+            <w:tcBorders>
+              <w:top w:val="nil"/>
+              <w:left w:val="single" w:sz="8" w:space="0" w:color="auto"/>
+              <w:bottom w:val="single" w:sz="8" w:space="0" w:color="auto"/>
+              <w:right w:val="single" w:sz="8" w:space="0" w:color="auto"/>
+            </w:tcBorders>
+            <w:vAlign w:val="center"/>
+          </w:tcPr>
+          <w:p>
+            <w:pPr>
+              <w:jc w:val="both"/>
+              <w:rPr>
+                <w:rFonts w:cs="Arial"/>
+              </w:rPr>
+            </w:pPr>
+            <w:r>
+              <w:rPr>
+                <w:rFonts w:cs="Arial"/>
+              </w:rPr>
+              <w:t xml:space="preserve">O valor é enviado pelo servidor </w:t>
+            </w:r>
+            <w:r>
+              <w:rPr>
+                <w:rFonts w:cs="Arial"/>
+              </w:rPr>
+              <w:t>a</w:t>
+            </w:r>
+            <w:r>
+              <w:rPr>
+                <w:rFonts w:cs="Arial"/>
+              </w:rPr>
+              <w:t xml:space="preserve"> todos os usuários</w:t>
+            </w:r>
+            <w:r>
+              <w:rPr>
+                <w:rFonts w:cs="Arial"/>
+              </w:rPr>
+              <w:t xml:space="preserve"> conectados à sala via </w:t>
+            </w:r>
+            <w:proofErr w:type="spellStart"/>
+            <w:r>
+              <w:rPr>
+                <w:rFonts w:cs="Arial"/>
+              </w:rPr>
+              <w:t>WebSocket</w:t>
+            </w:r>
+            <w:proofErr w:type="spellEnd"/>
+          </w:p>
+        </w:tc>
+      </w:tr>
+      <w:tr>
+        <w:trPr>
+          <w:trHeight w:val="454"/>
+        </w:trPr>
+        <w:tc>
+          <w:tcPr>
+            <w:tcW w:w="4745" w:type="dxa"/>
+            <w:gridSpan w:val="2"/>
+            <w:tcBorders>
+              <w:top w:val="nil"/>
+              <w:left w:val="single" w:sz="8" w:space="0" w:color="auto"/>
+              <w:bottom w:val="single" w:sz="8" w:space="0" w:color="auto"/>
+              <w:right w:val="single" w:sz="8" w:space="0" w:color="auto"/>
+            </w:tcBorders>
+            <w:noWrap/>
+            <w:vAlign w:val="center"/>
+          </w:tcPr>
+          <w:p>
+            <w:pPr>
+              <w:jc w:val="both"/>
+              <w:rPr>
+                <w:rFonts w:cs="Arial"/>
+              </w:rPr>
+            </w:pPr>
+          </w:p>
+        </w:tc>
+        <w:tc>
+          <w:tcPr>
+            <w:tcW w:w="4895" w:type="dxa"/>
+            <w:tcBorders>
+              <w:top w:val="nil"/>
+              <w:left w:val="single" w:sz="8" w:space="0" w:color="auto"/>
+              <w:bottom w:val="single" w:sz="8" w:space="0" w:color="auto"/>
+              <w:right w:val="single" w:sz="8" w:space="0" w:color="auto"/>
+            </w:tcBorders>
+            <w:vAlign w:val="center"/>
+          </w:tcPr>
+          <w:p>
+            <w:pPr>
+              <w:jc w:val="both"/>
+              <w:rPr>
+                <w:rFonts w:cs="Arial"/>
+              </w:rPr>
+            </w:pPr>
+            <w:r>
+              <w:rPr>
+                <w:rFonts w:cs="Arial"/>
+              </w:rPr>
+              <w:t>O avatar do usuário beneficiado é atualizado em cada instância conectada à sala</w:t>
+            </w:r>
+          </w:p>
+        </w:tc>
+      </w:tr>
+    </w:tbl>
+    <w:p>
+      <w:pPr>
+        <w:pStyle w:val="Texto"/>
+      </w:pPr>
     </w:p>
     <w:p>
       <w:pPr>
@@ -4204,7 +7430,16 @@
         <w:pStyle w:val="Texto"/>
       </w:pPr>
       <w:r>
-        <w:t xml:space="preserve">O Professor deve poder selecionar um aluno e, em um clique, desativar a transmissão de áudio daquele aluno. A informação deve ser enviada para o aluno selecionado apenas. A instância </w:t>
+        <w:t>O Professor deve poder selecionar um aluno e, em um clique, desativar a transmissão de áudio daquele aluno. A informação deve ser enviada para o al</w:t>
+      </w:r>
+      <w:bookmarkStart w:id="2" w:name="_GoBack"/>
+      <w:bookmarkEnd w:id="2"/>
+      <w:r>
+        <w:t xml:space="preserve">uno </w:t>
+      </w:r>
+      <w:r>
+        <w:lastRenderedPageBreak/>
+        <w:t xml:space="preserve">selecionado apenas. A instância </w:t>
       </w:r>
       <w:proofErr w:type="spellStart"/>
       <w:r>
@@ -4418,7 +7653,6 @@
         <w:pStyle w:val="Texto"/>
       </w:pPr>
       <w:r>
-        <w:lastRenderedPageBreak/>
         <w:t>O sistema deverá ser capaz de receber múltiplos fluxos de áudio provenientes da rede e reproduzi-los no sistema de saída de áudio da máquina.</w:t>
       </w:r>
     </w:p>
@@ -4499,6 +7733,7 @@
         <w:pStyle w:val="Texto"/>
       </w:pPr>
       <w:r>
+        <w:lastRenderedPageBreak/>
         <w:tab/>
         <w:t xml:space="preserve">3.1.3.7 Caso de Uso: </w:t>
       </w:r>
@@ -4600,7 +7835,6 @@
         <w:pStyle w:val="Texto"/>
       </w:pPr>
       <w:r>
-        <w:lastRenderedPageBreak/>
         <w:t>3.1.4 GUI</w:t>
       </w:r>
     </w:p>
@@ -4702,10 +7936,12 @@
         <w:t xml:space="preserve"> do usuário antes de encerrar o programa, caso a propriedade </w:t>
       </w:r>
       <w:proofErr w:type="spellStart"/>
+      <w:proofErr w:type="gramStart"/>
       <w:r>
         <w:t>connection.keepAuthToken</w:t>
       </w:r>
       <w:proofErr w:type="spellEnd"/>
+      <w:proofErr w:type="gramEnd"/>
       <w:r>
         <w:t xml:space="preserve"> seja </w:t>
       </w:r>
@@ -4724,6 +7960,7 @@
         <w:pStyle w:val="Texto"/>
       </w:pPr>
       <w:r>
+        <w:lastRenderedPageBreak/>
         <w:t xml:space="preserve">connection é um </w:t>
       </w:r>
       <w:proofErr w:type="spellStart"/>
@@ -4913,7 +8150,6 @@
           <w:rFonts w:ascii="Arial" w:hAnsi="Arial" w:cs="Arial"/>
           <w:sz w:val="20"/>
         </w:rPr>
-        <w:lastRenderedPageBreak/>
         <w:t>&lt;ESCREVER AQUI UMA DEFINIÇÃO DO QUE É O DIAGRAMA DE PACOTES, DE ACORDO COM ALGUMA BIBLIOGRAFIA DA ÁREA DE ENGENHARIA DE SOFTWARE&gt;</w:t>
       </w:r>
     </w:p>
@@ -5160,6 +8396,7 @@
           <w:rFonts w:ascii="Arial" w:hAnsi="Arial" w:cs="Arial"/>
           <w:szCs w:val="24"/>
         </w:rPr>
+        <w:lastRenderedPageBreak/>
         <w:t>É um sistema de controle de versões utilizado para registrar os históricos de edições de qualquer tipo de arquivo</w:t>
       </w:r>
     </w:p>
@@ -5358,7 +8595,21 @@
         <w:rPr>
           <w:rFonts w:cs="Arial"/>
         </w:rPr>
-        <w:t xml:space="preserve">5 DIAGRAMAS DE SEQUENCIA </w:t>
+        <w:t xml:space="preserve">5 DIAGRAMAS DE </w:t>
+      </w:r>
+      <w:proofErr w:type="gramStart"/>
+      <w:r>
+        <w:rPr>
+          <w:rFonts w:cs="Arial"/>
+        </w:rPr>
+        <w:t>SEQUENCIA</w:t>
+      </w:r>
+      <w:proofErr w:type="gramEnd"/>
+      <w:r>
+        <w:rPr>
+          <w:rFonts w:cs="Arial"/>
+        </w:rPr>
+        <w:t xml:space="preserve"> </w:t>
       </w:r>
     </w:p>
     <w:p>
@@ -5375,7 +8626,23 @@
           <w:rFonts w:ascii="Arial" w:hAnsi="Arial" w:cs="Arial"/>
           <w:sz w:val="20"/>
         </w:rPr>
-        <w:t xml:space="preserve">&lt;ESCREVER AQUI UMA DEFINIÇÃO DO QUE É O DIAGRAMA DE SEQUENCIA, DE ACORDO COM ALGUMA BIBLIOGRAFIA DA ÁREA DE ENGENHARIA DE SOFTWARE, COMO POR EXEMPLO:&gt; </w:t>
+        <w:t xml:space="preserve">&lt;ESCREVER AQUI UMA DEFINIÇÃO DO QUE É O DIAGRAMA DE </w:t>
+      </w:r>
+      <w:proofErr w:type="gramStart"/>
+      <w:r>
+        <w:rPr>
+          <w:rFonts w:ascii="Arial" w:hAnsi="Arial" w:cs="Arial"/>
+          <w:sz w:val="20"/>
+        </w:rPr>
+        <w:t>SEQUENCIA</w:t>
+      </w:r>
+      <w:proofErr w:type="gramEnd"/>
+      <w:r>
+        <w:rPr>
+          <w:rFonts w:ascii="Arial" w:hAnsi="Arial" w:cs="Arial"/>
+          <w:sz w:val="20"/>
+        </w:rPr>
+        <w:t xml:space="preserve">, DE ACORDO COM ALGUMA BIBLIOGRAFIA DA ÁREA DE ENGENHARIA DE SOFTWARE, COMO POR EXEMPLO:&gt; </w:t>
       </w:r>
     </w:p>
     <w:p>
@@ -5891,6 +9158,7 @@
       <w:pPr>
         <w:pStyle w:val="Tt1"/>
       </w:pPr>
+      <w:proofErr w:type="gramStart"/>
       <w:r>
         <w:t>9</w:t>
       </w:r>
@@ -5898,7 +9166,11 @@
         <w:t xml:space="preserve">  </w:t>
       </w:r>
       <w:r>
-        <w:t>CONSIDERAÇÕES FINAIS</w:t>
+        <w:t>CONSIDERAÇÕES</w:t>
+      </w:r>
+      <w:proofErr w:type="gramEnd"/>
+      <w:r>
+        <w:t xml:space="preserve"> FINAIS</w:t>
       </w:r>
     </w:p>
     <w:p>
@@ -13994,7 +17266,7 @@
 </file>
 
 <file path=customXml/itemProps1.xml><?xml version="1.0" encoding="utf-8"?>
-<ds:datastoreItem xmlns:ds="http://schemas.openxmlformats.org/officeDocument/2006/customXml" ds:itemID="{53351467-55C2-4D69-88A2-617339A7996B}">
+<ds:datastoreItem xmlns:ds="http://schemas.openxmlformats.org/officeDocument/2006/customXml" ds:itemID="{875D3FE9-6E30-465F-B299-77C4C1F2DCD4}">
   <ds:schemaRefs>
     <ds:schemaRef ds:uri="http://schemas.openxmlformats.org/officeDocument/2006/bibliography"/>
   </ds:schemaRefs>

</xml_diff>

<commit_message>
Define Functional Requirement 5: mute student
</commit_message>
<xml_diff>
--- a/modelling/docs/ES3-documentacao.docx
+++ b/modelling/docs/ES3-documentacao.docx
@@ -2072,21 +2072,19 @@
         <w:rPr>
           <w:rFonts w:cs="Arial"/>
         </w:rPr>
-        <w:t xml:space="preserve">DIAGRAMAS DE </w:t>
-      </w:r>
-      <w:proofErr w:type="gramStart"/>
-      <w:r>
-        <w:rPr>
-          <w:rFonts w:cs="Arial"/>
-        </w:rPr>
-        <w:t>SEQUENCIA</w:t>
-      </w:r>
-      <w:proofErr w:type="gramEnd"/>
-      <w:r>
-        <w:rPr>
-          <w:rFonts w:cs="Arial"/>
-        </w:rPr>
-        <w:t xml:space="preserve"> </w:t>
+        <w:t>DIAGRAMAS DE SEQU</w:t>
+      </w:r>
+      <w:r>
+        <w:rPr>
+          <w:rFonts w:cs="Arial"/>
+        </w:rPr>
+        <w:t>Ê</w:t>
+      </w:r>
+      <w:r>
+        <w:rPr>
+          <w:rFonts w:cs="Arial"/>
+        </w:rPr>
+        <w:t xml:space="preserve">NCIA </w:t>
       </w:r>
       <w:r>
         <w:rPr>
@@ -3275,13 +3273,7 @@
               <w:rPr>
                 <w:rFonts w:cs="Arial"/>
               </w:rPr>
-              <w:t xml:space="preserve">: </w:t>
-            </w:r>
-            <w:r>
-              <w:rPr>
-                <w:rFonts w:cs="Arial"/>
-              </w:rPr>
-              <w:t>OUVIR OUTROS USUÁRIOS PRESENTES</w:t>
+              <w:t>: OUVIR OUTROS USUÁRIOS PRESENTES</w:t>
             </w:r>
           </w:p>
         </w:tc>
@@ -3500,19 +3492,7 @@
               <w:rPr>
                 <w:rFonts w:cs="Arial"/>
               </w:rPr>
-              <w:t xml:space="preserve">1 </w:t>
-            </w:r>
-            <w:r>
-              <w:rPr>
-                <w:rFonts w:cs="Arial"/>
-              </w:rPr>
-              <w:t>–</w:t>
-            </w:r>
-            <w:r>
-              <w:rPr>
-                <w:rFonts w:cs="Arial"/>
-              </w:rPr>
-              <w:t xml:space="preserve"> O aluno </w:t>
+              <w:t xml:space="preserve">1 – O aluno </w:t>
             </w:r>
             <w:r>
               <w:rPr>
@@ -3562,19 +3542,7 @@
               <w:rPr>
                 <w:rFonts w:cs="Arial"/>
               </w:rPr>
-              <w:t xml:space="preserve">3 </w:t>
-            </w:r>
-            <w:r>
-              <w:rPr>
-                <w:rFonts w:cs="Arial"/>
-              </w:rPr>
-              <w:t>–</w:t>
-            </w:r>
-            <w:r>
-              <w:rPr>
-                <w:rFonts w:cs="Arial"/>
-              </w:rPr>
-              <w:t xml:space="preserve"> O host da instância remota está configurado para capturar som;</w:t>
+              <w:t>3 – O host da instância remota está configurado para capturar som;</w:t>
             </w:r>
           </w:p>
           <w:p>
@@ -3587,19 +3555,7 @@
               <w:rPr>
                 <w:rFonts w:cs="Arial"/>
               </w:rPr>
-              <w:t xml:space="preserve">4 </w:t>
-            </w:r>
-            <w:r>
-              <w:rPr>
-                <w:rFonts w:cs="Arial"/>
-              </w:rPr>
-              <w:t>–</w:t>
-            </w:r>
-            <w:r>
-              <w:rPr>
-                <w:rFonts w:cs="Arial"/>
-              </w:rPr>
-              <w:t xml:space="preserve"> O recurso “</w:t>
+              <w:t>4 – O recurso “</w:t>
             </w:r>
             <w:proofErr w:type="spellStart"/>
             <w:r>
@@ -3646,19 +3602,7 @@
               <w:rPr>
                 <w:rFonts w:cs="Arial"/>
               </w:rPr>
-              <w:t xml:space="preserve">5 </w:t>
-            </w:r>
-            <w:r>
-              <w:rPr>
-                <w:rFonts w:cs="Arial"/>
-              </w:rPr>
-              <w:t>–</w:t>
-            </w:r>
-            <w:r>
-              <w:rPr>
-                <w:rFonts w:cs="Arial"/>
-              </w:rPr>
-              <w:t xml:space="preserve"> O recurso “</w:t>
+              <w:t>5 – O recurso “</w:t>
             </w:r>
             <w:proofErr w:type="spellStart"/>
             <w:r>
@@ -4254,25 +4198,7 @@
               <w:rPr>
                 <w:rFonts w:cs="Arial"/>
               </w:rPr>
-              <w:t>FR</w:t>
-            </w:r>
-            <w:r>
-              <w:rPr>
-                <w:rFonts w:cs="Arial"/>
-              </w:rPr>
-              <w:t>2</w:t>
-            </w:r>
-            <w:r>
-              <w:rPr>
-                <w:rFonts w:cs="Arial"/>
-              </w:rPr>
-              <w:t xml:space="preserve">: </w:t>
-            </w:r>
-            <w:r>
-              <w:rPr>
-                <w:rFonts w:cs="Arial"/>
-              </w:rPr>
-              <w:t>VER OUTROS USUÁRIOS PRESENTES</w:t>
+              <w:t>FR2: VER OUTROS USUÁRIOS PRESENTES</w:t>
             </w:r>
           </w:p>
         </w:tc>
@@ -4467,19 +4393,7 @@
               <w:rPr>
                 <w:rFonts w:cs="Arial"/>
               </w:rPr>
-              <w:t xml:space="preserve">1 – O aluno está dentro da mesma sala de aula virtual que o usuário </w:t>
-            </w:r>
-            <w:r>
-              <w:rPr>
-                <w:rFonts w:cs="Arial"/>
-              </w:rPr>
-              <w:t>a ser visto</w:t>
-            </w:r>
-            <w:r>
-              <w:rPr>
-                <w:rFonts w:cs="Arial"/>
-              </w:rPr>
-              <w:t>;</w:t>
+              <w:t>1 – O aluno está dentro da mesma sala de aula virtual que o usuário a ser visto;</w:t>
             </w:r>
           </w:p>
           <w:p>
@@ -4492,19 +4406,7 @@
               <w:rPr>
                 <w:rFonts w:cs="Arial"/>
               </w:rPr>
-              <w:t>2</w:t>
-            </w:r>
-            <w:r>
-              <w:rPr>
-                <w:rFonts w:cs="Arial"/>
-              </w:rPr>
-              <w:t xml:space="preserve"> – O host da instância remota está configurado para capturar </w:t>
-            </w:r>
-            <w:r>
-              <w:rPr>
-                <w:rFonts w:cs="Arial"/>
-              </w:rPr>
-              <w:t>vídeo.</w:t>
+              <w:t>2 – O host da instância remota está configurado para capturar vídeo.</w:t>
             </w:r>
           </w:p>
         </w:tc>
@@ -4610,13 +4512,7 @@
               <w:rPr>
                 <w:rFonts w:cs="Arial"/>
               </w:rPr>
-              <w:t>–</w:t>
-            </w:r>
-            <w:r>
-              <w:rPr>
-                <w:rFonts w:cs="Arial"/>
-              </w:rPr>
-              <w:t xml:space="preserve"> O rosto do avatar do usuário remoto na instância local corresponde à expressão facial do usuário remoto.</w:t>
+              <w:t>– O rosto do avatar do usuário remoto na instância local corresponde à expressão facial do usuário remoto.</w:t>
             </w:r>
           </w:p>
         </w:tc>
@@ -5211,7 +5107,7 @@
       </w:pPr>
       <w:r>
         <w:lastRenderedPageBreak/>
-        <w:t xml:space="preserve">3.1.1.3 Caso de Uso: </w:t>
+        <w:t xml:space="preserve">3.1.1.3 </w:t>
       </w:r>
       <w:r>
         <w:rPr>
@@ -5309,25 +5205,7 @@
               <w:rPr>
                 <w:rFonts w:cs="Arial"/>
               </w:rPr>
-              <w:t>FR</w:t>
-            </w:r>
-            <w:r>
-              <w:rPr>
-                <w:rFonts w:cs="Arial"/>
-              </w:rPr>
-              <w:t>3</w:t>
-            </w:r>
-            <w:r>
-              <w:rPr>
-                <w:rFonts w:cs="Arial"/>
-              </w:rPr>
-              <w:t xml:space="preserve">: </w:t>
-            </w:r>
-            <w:r>
-              <w:rPr>
-                <w:rFonts w:cs="Arial"/>
-              </w:rPr>
-              <w:t>FALAR</w:t>
+              <w:t>FR3: FALAR</w:t>
             </w:r>
           </w:p>
         </w:tc>
@@ -5481,31 +5359,7 @@
               <w:rPr>
                 <w:rFonts w:cs="Arial"/>
               </w:rPr>
-              <w:t xml:space="preserve">TODAS </w:t>
-            </w:r>
-            <w:r>
-              <w:rPr>
-                <w:rFonts w:cs="Arial"/>
-              </w:rPr>
-              <w:t>INSTÂNCIA</w:t>
-            </w:r>
-            <w:r>
-              <w:rPr>
-                <w:rFonts w:cs="Arial"/>
-              </w:rPr>
-              <w:t>S</w:t>
-            </w:r>
-            <w:r>
-              <w:rPr>
-                <w:rFonts w:cs="Arial"/>
-              </w:rPr>
-              <w:t xml:space="preserve"> REMOTA</w:t>
-            </w:r>
-            <w:r>
-              <w:rPr>
-                <w:rFonts w:cs="Arial"/>
-              </w:rPr>
-              <w:t>S NA MESMA SALA</w:t>
+              <w:t>TODAS INSTÂNCIAS REMOTAS NA MESMA SALA</w:t>
             </w:r>
           </w:p>
         </w:tc>
@@ -5570,43 +5424,7 @@
               <w:rPr>
                 <w:rFonts w:cs="Arial"/>
               </w:rPr>
-              <w:t xml:space="preserve">1 </w:t>
-            </w:r>
-            <w:r>
-              <w:rPr>
-                <w:rFonts w:cs="Arial"/>
-              </w:rPr>
-              <w:t>–</w:t>
-            </w:r>
-            <w:r>
-              <w:rPr>
-                <w:rFonts w:cs="Arial"/>
-              </w:rPr>
-              <w:t xml:space="preserve"> </w:t>
-            </w:r>
-            <w:r>
-              <w:rPr>
-                <w:rFonts w:cs="Arial"/>
-              </w:rPr>
-              <w:t xml:space="preserve">O host da instância </w:t>
-            </w:r>
-            <w:r>
-              <w:rPr>
-                <w:rFonts w:cs="Arial"/>
-              </w:rPr>
-              <w:t>local</w:t>
-            </w:r>
-            <w:r>
-              <w:rPr>
-                <w:rFonts w:cs="Arial"/>
-              </w:rPr>
-              <w:t xml:space="preserve"> está configurado para capturar vídeo</w:t>
-            </w:r>
-            <w:r>
-              <w:rPr>
-                <w:rFonts w:cs="Arial"/>
-              </w:rPr>
-              <w:t>;</w:t>
+              <w:t>1 – O host da instância local está configurado para capturar vídeo;</w:t>
             </w:r>
           </w:p>
           <w:p>
@@ -5619,19 +5437,7 @@
               <w:rPr>
                 <w:rFonts w:cs="Arial"/>
               </w:rPr>
-              <w:t xml:space="preserve">2 </w:t>
-            </w:r>
-            <w:r>
-              <w:rPr>
-                <w:rFonts w:cs="Arial"/>
-              </w:rPr>
-              <w:t>–</w:t>
-            </w:r>
-            <w:r>
-              <w:rPr>
-                <w:rFonts w:cs="Arial"/>
-              </w:rPr>
-              <w:t xml:space="preserve"> O recurso “</w:t>
+              <w:t>2 – O recurso “</w:t>
             </w:r>
             <w:proofErr w:type="spellStart"/>
             <w:r>
@@ -6195,14 +6001,21 @@
       </w:pPr>
       <w:r>
         <w:tab/>
-        <w:t xml:space="preserve">3.1.2.1 Caso de Uso: </w:t>
+        <w:t xml:space="preserve">3.1.2.1 </w:t>
       </w:r>
       <w:r>
         <w:rPr>
           <w:b/>
           <w:bCs/>
         </w:rPr>
-        <w:t>Conceder Pontos de Experiência</w:t>
+        <w:t>C</w:t>
+      </w:r>
+      <w:r>
+        <w:rPr>
+          <w:b/>
+          <w:bCs/>
+        </w:rPr>
+        <w:t>onceder Pontos de Experiência</w:t>
       </w:r>
     </w:p>
     <w:p>
@@ -6299,25 +6112,7 @@
               <w:rPr>
                 <w:rFonts w:cs="Arial"/>
               </w:rPr>
-              <w:t>FR</w:t>
-            </w:r>
-            <w:r>
-              <w:rPr>
-                <w:rFonts w:cs="Arial"/>
-              </w:rPr>
-              <w:t>4</w:t>
-            </w:r>
-            <w:r>
-              <w:rPr>
-                <w:rFonts w:cs="Arial"/>
-              </w:rPr>
-              <w:t xml:space="preserve">: </w:t>
-            </w:r>
-            <w:r>
-              <w:rPr>
-                <w:rFonts w:cs="Arial"/>
-              </w:rPr>
-              <w:t>CONCEDER PONTOS DE EXPERIÊNCIA</w:t>
+              <w:t>FR4: CONCEDER PONTOS DE EXPERIÊNCIA</w:t>
             </w:r>
           </w:p>
         </w:tc>
@@ -6419,15 +6214,7 @@
                 <w:b/>
                 <w:color w:val="000000"/>
               </w:rPr>
-              <w:t>Ator Secundári</w:t>
-            </w:r>
-            <w:r>
-              <w:rPr>
-                <w:rFonts w:cs="Arial"/>
-                <w:b/>
-                <w:color w:val="000000"/>
-              </w:rPr>
-              <w:t>o</w:t>
+              <w:t>Ator Secundário</w:t>
             </w:r>
           </w:p>
         </w:tc>
@@ -6520,13 +6307,7 @@
               <w:rPr>
                 <w:rFonts w:cs="Arial"/>
               </w:rPr>
-              <w:t xml:space="preserve">1 – O aluno está dentro da mesma sala de aula virtual que o </w:t>
-            </w:r>
-            <w:r>
-              <w:rPr>
-                <w:rFonts w:cs="Arial"/>
-              </w:rPr>
-              <w:t>professor</w:t>
+              <w:t>1 – O aluno está dentro da mesma sala de aula virtual que o professor</w:t>
             </w:r>
           </w:p>
           <w:p>
@@ -6606,13 +6387,7 @@
               <w:rPr>
                 <w:rFonts w:cs="Arial"/>
               </w:rPr>
-              <w:t>–</w:t>
-            </w:r>
-            <w:r>
-              <w:rPr>
-                <w:rFonts w:cs="Arial"/>
-              </w:rPr>
-              <w:t xml:space="preserve"> XP do aluno é atualizado na base de dados</w:t>
+              <w:t>– XP do aluno é atualizado na base de dados</w:t>
             </w:r>
           </w:p>
           <w:p>
@@ -6633,13 +6408,7 @@
               <w:rPr>
                 <w:rFonts w:cs="Arial"/>
               </w:rPr>
-              <w:t>–</w:t>
-            </w:r>
-            <w:r>
-              <w:rPr>
-                <w:rFonts w:cs="Arial"/>
-              </w:rPr>
-              <w:t xml:space="preserve"> XP do aluno é atualizado no avatar do aluno em cada instância conectada à sala</w:t>
+              <w:t>– XP do aluno é atualizado no avatar do aluno em cada instância conectada à sala</w:t>
             </w:r>
           </w:p>
         </w:tc>
@@ -6678,15 +6447,7 @@
                 <w:b/>
                 <w:color w:val="000000"/>
               </w:rPr>
-              <w:t>Ações d</w:t>
-            </w:r>
-            <w:r>
-              <w:rPr>
-                <w:rFonts w:cs="Arial"/>
-                <w:b/>
-                <w:color w:val="000000"/>
-              </w:rPr>
-              <w:t>o Ator</w:t>
+              <w:t>Ações do Ator</w:t>
             </w:r>
           </w:p>
         </w:tc>
@@ -6718,15 +6479,7 @@
                 <w:b/>
                 <w:color w:val="000000"/>
               </w:rPr>
-              <w:t xml:space="preserve">Ações </w:t>
-            </w:r>
-            <w:r>
-              <w:rPr>
-                <w:rFonts w:cs="Arial"/>
-                <w:b/>
-                <w:color w:val="000000"/>
-              </w:rPr>
-              <w:t>do Sistema</w:t>
+              <w:t>Ações do Sistema</w:t>
             </w:r>
           </w:p>
         </w:tc>
@@ -7310,25 +7063,7 @@
               <w:rPr>
                 <w:rFonts w:cs="Arial"/>
               </w:rPr>
-              <w:t xml:space="preserve">O valor é enviado pelo servidor </w:t>
-            </w:r>
-            <w:r>
-              <w:rPr>
-                <w:rFonts w:cs="Arial"/>
-              </w:rPr>
-              <w:t>a</w:t>
-            </w:r>
-            <w:r>
-              <w:rPr>
-                <w:rFonts w:cs="Arial"/>
-              </w:rPr>
-              <w:t xml:space="preserve"> todos os usuários</w:t>
-            </w:r>
-            <w:r>
-              <w:rPr>
-                <w:rFonts w:cs="Arial"/>
-              </w:rPr>
-              <w:t xml:space="preserve"> conectados à sala via </w:t>
+              <w:t xml:space="preserve">O valor é enviado pelo servidor a todos os usuários conectados à sala via </w:t>
             </w:r>
             <w:proofErr w:type="spellStart"/>
             <w:r>
@@ -7402,11 +7137,23 @@
     </w:p>
     <w:p>
       <w:pPr>
+        <w:widowControl/>
+        <w:rPr>
+          <w:rFonts w:cs="Arial"/>
+        </w:rPr>
+      </w:pPr>
+      <w:r>
+        <w:br w:type="page"/>
+      </w:r>
+    </w:p>
+    <w:p>
+      <w:pPr>
         <w:pStyle w:val="Texto"/>
       </w:pPr>
       <w:r>
+        <w:lastRenderedPageBreak/>
         <w:tab/>
-        <w:t xml:space="preserve">3.1.2.2 Caso de Uso: </w:t>
+        <w:t xml:space="preserve">3.1.2.2 </w:t>
       </w:r>
       <w:proofErr w:type="spellStart"/>
       <w:r>
@@ -7422,94 +7169,3046 @@
           <w:b/>
           <w:bCs/>
         </w:rPr>
-        <w:t xml:space="preserve"> Estudante</w:t>
-      </w:r>
-    </w:p>
-    <w:p>
-      <w:pPr>
-        <w:pStyle w:val="Texto"/>
-      </w:pPr>
-      <w:r>
-        <w:t>O Professor deve poder selecionar um aluno e, em um clique, desativar a transmissão de áudio daquele aluno. A informação deve ser enviada para o al</w:t>
-      </w:r>
-      <w:bookmarkStart w:id="2" w:name="_GoBack"/>
-      <w:bookmarkEnd w:id="2"/>
-      <w:r>
-        <w:t xml:space="preserve">uno </w:t>
-      </w:r>
-      <w:r>
-        <w:lastRenderedPageBreak/>
-        <w:t xml:space="preserve">selecionado apenas. A instância </w:t>
-      </w:r>
-      <w:proofErr w:type="spellStart"/>
-      <w:r>
-        <w:t>AViS</w:t>
-      </w:r>
-      <w:proofErr w:type="spellEnd"/>
-      <w:r>
-        <w:t xml:space="preserve"> que recebe a instrução </w:t>
-      </w:r>
-      <w:proofErr w:type="spellStart"/>
-      <w:r>
-        <w:rPr>
-          <w:rStyle w:val="nfase"/>
-        </w:rPr>
-        <w:t>mute_lock</w:t>
-      </w:r>
-      <w:proofErr w:type="spellEnd"/>
-      <w:r>
-        <w:t xml:space="preserve"> deve desativar o microfone e desativar o botão </w:t>
-      </w:r>
-      <w:proofErr w:type="spellStart"/>
-      <w:r>
-        <w:t>mute</w:t>
-      </w:r>
-      <w:proofErr w:type="spellEnd"/>
-      <w:r>
-        <w:t>/</w:t>
-      </w:r>
-      <w:proofErr w:type="spellStart"/>
-      <w:r>
-        <w:t>unmute</w:t>
-      </w:r>
-      <w:proofErr w:type="spellEnd"/>
-      <w:r>
-        <w:t xml:space="preserve"> do microfone. Assim, o microfone só será reativado quando uma instrução </w:t>
-      </w:r>
-      <w:proofErr w:type="spellStart"/>
-      <w:r>
-        <w:rPr>
-          <w:rStyle w:val="nfase"/>
-        </w:rPr>
-        <w:t>mute_unlock</w:t>
-      </w:r>
-      <w:proofErr w:type="spellEnd"/>
-      <w:r>
-        <w:t>, vinda do professor, for recebida.</w:t>
-      </w:r>
-    </w:p>
-    <w:p>
-      <w:pPr>
-        <w:pStyle w:val="Texto"/>
-      </w:pPr>
-      <w:r>
-        <w:tab/>
-        <w:t xml:space="preserve">3.1.2.3 Caso de Uso: </w:t>
-      </w:r>
-      <w:proofErr w:type="spellStart"/>
+        <w:t xml:space="preserve"> </w:t>
+      </w:r>
       <w:r>
         <w:rPr>
           <w:b/>
           <w:bCs/>
         </w:rPr>
-        <w:t>On</w:t>
+        <w:t>Aluno</w:t>
+      </w:r>
+    </w:p>
+    <w:p>
+      <w:pPr>
+        <w:pStyle w:val="Texto"/>
+      </w:pPr>
+      <w:r>
+        <w:t xml:space="preserve">O Professor deve poder selecionar um aluno e, em um clique, desativar a transmissão de áudio daquele aluno. A informação deve ser enviada para o aluno selecionado apenas. A instância </w:t>
+      </w:r>
+      <w:proofErr w:type="spellStart"/>
+      <w:r>
+        <w:t>AViS</w:t>
       </w:r>
       <w:proofErr w:type="spellEnd"/>
+      <w:r>
+        <w:t xml:space="preserve"> que recebe a instrução </w:t>
+      </w:r>
+      <w:proofErr w:type="spellStart"/>
+      <w:r>
+        <w:rPr>
+          <w:rStyle w:val="nfase"/>
+        </w:rPr>
+        <w:t>mute_lock</w:t>
+      </w:r>
+      <w:proofErr w:type="spellEnd"/>
+      <w:r>
+        <w:t xml:space="preserve"> deve desativar o microfone e desativar o botão </w:t>
+      </w:r>
+      <w:proofErr w:type="spellStart"/>
+      <w:r>
+        <w:t>mute</w:t>
+      </w:r>
+      <w:proofErr w:type="spellEnd"/>
+      <w:r>
+        <w:t>/</w:t>
+      </w:r>
+      <w:proofErr w:type="spellStart"/>
+      <w:r>
+        <w:t>unmute</w:t>
+      </w:r>
+      <w:proofErr w:type="spellEnd"/>
+      <w:r>
+        <w:t xml:space="preserve"> do microfone. Assim, o microfone só será reativado quando uma instrução </w:t>
+      </w:r>
+      <w:proofErr w:type="spellStart"/>
+      <w:r>
+        <w:rPr>
+          <w:rStyle w:val="nfase"/>
+        </w:rPr>
+        <w:t>mute_unlock</w:t>
+      </w:r>
+      <w:proofErr w:type="spellEnd"/>
+      <w:r>
+        <w:t>, vinda do professor, for recebida.</w:t>
+      </w:r>
+    </w:p>
+    <w:tbl>
+      <w:tblPr>
+        <w:tblW w:w="9640" w:type="dxa"/>
+        <w:tblInd w:w="-214" w:type="dxa"/>
+        <w:tblCellMar>
+          <w:left w:w="70" w:type="dxa"/>
+          <w:right w:w="70" w:type="dxa"/>
+        </w:tblCellMar>
+        <w:tblLook w:val="04A0" w:firstRow="1" w:lastRow="0" w:firstColumn="1" w:lastColumn="0" w:noHBand="0" w:noVBand="1"/>
+      </w:tblPr>
+      <w:tblGrid>
+        <w:gridCol w:w="2477"/>
+        <w:gridCol w:w="2268"/>
+        <w:gridCol w:w="4895"/>
+      </w:tblGrid>
+      <w:tr>
+        <w:trPr>
+          <w:trHeight w:val="454"/>
+        </w:trPr>
+        <w:tc>
+          <w:tcPr>
+            <w:tcW w:w="2477" w:type="dxa"/>
+            <w:tcBorders>
+              <w:top w:val="single" w:sz="4" w:space="0" w:color="auto"/>
+              <w:left w:val="single" w:sz="4" w:space="0" w:color="auto"/>
+              <w:bottom w:val="single" w:sz="4" w:space="0" w:color="auto"/>
+              <w:right w:val="single" w:sz="4" w:space="0" w:color="auto"/>
+            </w:tcBorders>
+            <w:shd w:val="clear" w:color="auto" w:fill="C9C9C9" w:themeFill="accent3" w:themeFillTint="99"/>
+            <w:noWrap/>
+            <w:vAlign w:val="center"/>
+            <w:hideMark/>
+          </w:tcPr>
+          <w:p>
+            <w:pPr>
+              <w:rPr>
+                <w:rFonts w:cs="Arial"/>
+                <w:b/>
+                <w:color w:val="000000"/>
+                <w:sz w:val="20"/>
+                <w:szCs w:val="20"/>
+              </w:rPr>
+            </w:pPr>
+            <w:r>
+              <w:br w:type="page"/>
+            </w:r>
+            <w:r>
+              <w:rPr>
+                <w:rFonts w:cs="Arial"/>
+                <w:b/>
+                <w:color w:val="000000"/>
+              </w:rPr>
+              <w:t>Caso de Uso</w:t>
+            </w:r>
+          </w:p>
+        </w:tc>
+        <w:tc>
+          <w:tcPr>
+            <w:tcW w:w="7163" w:type="dxa"/>
+            <w:gridSpan w:val="2"/>
+            <w:tcBorders>
+              <w:top w:val="single" w:sz="4" w:space="0" w:color="auto"/>
+              <w:left w:val="single" w:sz="4" w:space="0" w:color="auto"/>
+              <w:bottom w:val="single" w:sz="4" w:space="0" w:color="auto"/>
+              <w:right w:val="single" w:sz="4" w:space="0" w:color="auto"/>
+            </w:tcBorders>
+            <w:noWrap/>
+            <w:vAlign w:val="center"/>
+            <w:hideMark/>
+          </w:tcPr>
+          <w:p>
+            <w:pPr>
+              <w:rPr>
+                <w:rFonts w:cs="Arial"/>
+              </w:rPr>
+            </w:pPr>
+            <w:r>
+              <w:rPr>
+                <w:rFonts w:cs="Arial"/>
+              </w:rPr>
+              <w:t>FR5: MUTAR ALUNO</w:t>
+            </w:r>
+          </w:p>
+        </w:tc>
+      </w:tr>
+      <w:tr>
+        <w:trPr>
+          <w:trHeight w:val="454"/>
+        </w:trPr>
+        <w:tc>
+          <w:tcPr>
+            <w:tcW w:w="2477" w:type="dxa"/>
+            <w:tcBorders>
+              <w:top w:val="single" w:sz="4" w:space="0" w:color="auto"/>
+              <w:left w:val="single" w:sz="8" w:space="0" w:color="auto"/>
+              <w:bottom w:val="single" w:sz="8" w:space="0" w:color="auto"/>
+              <w:right w:val="single" w:sz="8" w:space="0" w:color="auto"/>
+            </w:tcBorders>
+            <w:shd w:val="clear" w:color="auto" w:fill="C9C9C9" w:themeFill="accent3" w:themeFillTint="99"/>
+            <w:noWrap/>
+            <w:vAlign w:val="center"/>
+            <w:hideMark/>
+          </w:tcPr>
+          <w:p>
+            <w:pPr>
+              <w:rPr>
+                <w:rFonts w:cs="Arial"/>
+                <w:b/>
+                <w:color w:val="000000"/>
+              </w:rPr>
+            </w:pPr>
+            <w:r>
+              <w:rPr>
+                <w:rFonts w:cs="Arial"/>
+                <w:b/>
+                <w:color w:val="000000"/>
+              </w:rPr>
+              <w:t>Ator Principal</w:t>
+            </w:r>
+          </w:p>
+        </w:tc>
+        <w:tc>
+          <w:tcPr>
+            <w:tcW w:w="7163" w:type="dxa"/>
+            <w:gridSpan w:val="2"/>
+            <w:tcBorders>
+              <w:top w:val="single" w:sz="4" w:space="0" w:color="auto"/>
+              <w:left w:val="nil"/>
+              <w:bottom w:val="single" w:sz="8" w:space="0" w:color="auto"/>
+              <w:right w:val="single" w:sz="8" w:space="0" w:color="auto"/>
+            </w:tcBorders>
+            <w:noWrap/>
+            <w:vAlign w:val="center"/>
+            <w:hideMark/>
+          </w:tcPr>
+          <w:p>
+            <w:pPr>
+              <w:rPr>
+                <w:rFonts w:cs="Arial"/>
+              </w:rPr>
+            </w:pPr>
+            <w:r>
+              <w:rPr>
+                <w:rFonts w:cs="Arial"/>
+              </w:rPr>
+              <w:t>PROFESSOR</w:t>
+            </w:r>
+          </w:p>
+        </w:tc>
+      </w:tr>
+      <w:tr>
+        <w:trPr>
+          <w:trHeight w:val="454"/>
+        </w:trPr>
+        <w:tc>
+          <w:tcPr>
+            <w:tcW w:w="2477" w:type="dxa"/>
+            <w:tcBorders>
+              <w:top w:val="nil"/>
+              <w:left w:val="single" w:sz="8" w:space="0" w:color="auto"/>
+              <w:bottom w:val="single" w:sz="8" w:space="0" w:color="auto"/>
+              <w:right w:val="single" w:sz="8" w:space="0" w:color="auto"/>
+            </w:tcBorders>
+            <w:shd w:val="clear" w:color="auto" w:fill="C9C9C9" w:themeFill="accent3" w:themeFillTint="99"/>
+            <w:noWrap/>
+            <w:vAlign w:val="center"/>
+            <w:hideMark/>
+          </w:tcPr>
+          <w:p>
+            <w:pPr>
+              <w:rPr>
+                <w:rFonts w:cs="Arial"/>
+                <w:b/>
+                <w:color w:val="000000"/>
+              </w:rPr>
+            </w:pPr>
+            <w:r>
+              <w:rPr>
+                <w:rFonts w:cs="Arial"/>
+                <w:b/>
+                <w:color w:val="000000"/>
+              </w:rPr>
+              <w:t>Ator Secundário</w:t>
+            </w:r>
+          </w:p>
+        </w:tc>
+        <w:tc>
+          <w:tcPr>
+            <w:tcW w:w="7163" w:type="dxa"/>
+            <w:gridSpan w:val="2"/>
+            <w:tcBorders>
+              <w:top w:val="nil"/>
+              <w:left w:val="nil"/>
+              <w:bottom w:val="single" w:sz="8" w:space="0" w:color="auto"/>
+              <w:right w:val="single" w:sz="8" w:space="0" w:color="auto"/>
+            </w:tcBorders>
+            <w:noWrap/>
+            <w:vAlign w:val="center"/>
+            <w:hideMark/>
+          </w:tcPr>
+          <w:p>
+            <w:pPr>
+              <w:rPr>
+                <w:rFonts w:cs="Arial"/>
+              </w:rPr>
+            </w:pPr>
+            <w:r>
+              <w:rPr>
+                <w:rFonts w:cs="Arial"/>
+              </w:rPr>
+              <w:t>ALUNO</w:t>
+            </w:r>
+          </w:p>
+        </w:tc>
+      </w:tr>
+      <w:tr>
+        <w:trPr>
+          <w:trHeight w:val="454"/>
+        </w:trPr>
+        <w:tc>
+          <w:tcPr>
+            <w:tcW w:w="2477" w:type="dxa"/>
+            <w:tcBorders>
+              <w:top w:val="nil"/>
+              <w:left w:val="single" w:sz="8" w:space="0" w:color="auto"/>
+              <w:bottom w:val="single" w:sz="8" w:space="0" w:color="auto"/>
+              <w:right w:val="single" w:sz="8" w:space="0" w:color="auto"/>
+            </w:tcBorders>
+            <w:shd w:val="clear" w:color="auto" w:fill="C9C9C9" w:themeFill="accent3" w:themeFillTint="99"/>
+            <w:noWrap/>
+            <w:vAlign w:val="center"/>
+            <w:hideMark/>
+          </w:tcPr>
+          <w:p>
+            <w:pPr>
+              <w:rPr>
+                <w:rFonts w:cs="Arial"/>
+                <w:b/>
+                <w:color w:val="000000"/>
+              </w:rPr>
+            </w:pPr>
+            <w:r>
+              <w:rPr>
+                <w:rFonts w:cs="Arial"/>
+                <w:b/>
+                <w:color w:val="000000"/>
+              </w:rPr>
+              <w:t>Pré-Condição</w:t>
+            </w:r>
+          </w:p>
+        </w:tc>
+        <w:tc>
+          <w:tcPr>
+            <w:tcW w:w="7163" w:type="dxa"/>
+            <w:gridSpan w:val="2"/>
+            <w:tcBorders>
+              <w:top w:val="nil"/>
+              <w:left w:val="nil"/>
+              <w:bottom w:val="single" w:sz="8" w:space="0" w:color="auto"/>
+              <w:right w:val="single" w:sz="8" w:space="0" w:color="auto"/>
+            </w:tcBorders>
+            <w:noWrap/>
+            <w:vAlign w:val="center"/>
+            <w:hideMark/>
+          </w:tcPr>
+          <w:p>
+            <w:pPr>
+              <w:rPr>
+                <w:rFonts w:cs="Arial"/>
+              </w:rPr>
+            </w:pPr>
+            <w:r>
+              <w:rPr>
+                <w:rFonts w:cs="Arial"/>
+              </w:rPr>
+              <w:t xml:space="preserve">1 – O aluno está </w:t>
+            </w:r>
+            <w:r>
+              <w:rPr>
+                <w:rFonts w:cs="Arial"/>
+              </w:rPr>
+              <w:t>na</w:t>
+            </w:r>
+            <w:r>
+              <w:rPr>
+                <w:rFonts w:cs="Arial"/>
+              </w:rPr>
+              <w:t xml:space="preserve"> mesma sala de aula virtual que o professor</w:t>
+            </w:r>
+          </w:p>
+          <w:p>
+            <w:pPr>
+              <w:rPr>
+                <w:rFonts w:cs="Arial"/>
+              </w:rPr>
+            </w:pPr>
+            <w:r>
+              <w:rPr>
+                <w:rFonts w:cs="Arial"/>
+              </w:rPr>
+              <w:t xml:space="preserve">2 </w:t>
+            </w:r>
+            <w:r>
+              <w:rPr>
+                <w:rFonts w:cs="Arial"/>
+              </w:rPr>
+              <w:t>–</w:t>
+            </w:r>
+            <w:r>
+              <w:rPr>
+                <w:rFonts w:cs="Arial"/>
+              </w:rPr>
+              <w:t xml:space="preserve"> O recurso “</w:t>
+            </w:r>
+            <w:proofErr w:type="spellStart"/>
+            <w:r>
+              <w:rPr>
+                <w:rFonts w:cs="Arial"/>
+                <w:i/>
+                <w:iCs/>
+              </w:rPr>
+              <w:t>mute</w:t>
+            </w:r>
+            <w:proofErr w:type="spellEnd"/>
+            <w:r>
+              <w:rPr>
+                <w:rFonts w:cs="Arial"/>
+                <w:i/>
+                <w:iCs/>
+              </w:rPr>
+              <w:t xml:space="preserve"> </w:t>
+            </w:r>
+            <w:proofErr w:type="spellStart"/>
+            <w:r>
+              <w:rPr>
+                <w:rFonts w:cs="Arial"/>
+                <w:i/>
+                <w:iCs/>
+              </w:rPr>
+              <w:t>mic</w:t>
+            </w:r>
+            <w:proofErr w:type="spellEnd"/>
+            <w:r>
+              <w:rPr>
+                <w:rFonts w:cs="Arial"/>
+              </w:rPr>
+              <w:t>” na instância do aluno não está bloqueado</w:t>
+            </w:r>
+          </w:p>
+        </w:tc>
+      </w:tr>
+      <w:tr>
+        <w:trPr>
+          <w:trHeight w:val="454"/>
+        </w:trPr>
+        <w:tc>
+          <w:tcPr>
+            <w:tcW w:w="2477" w:type="dxa"/>
+            <w:tcBorders>
+              <w:top w:val="nil"/>
+              <w:left w:val="single" w:sz="8" w:space="0" w:color="auto"/>
+              <w:bottom w:val="single" w:sz="8" w:space="0" w:color="auto"/>
+              <w:right w:val="single" w:sz="8" w:space="0" w:color="auto"/>
+            </w:tcBorders>
+            <w:shd w:val="clear" w:color="auto" w:fill="C9C9C9" w:themeFill="accent3" w:themeFillTint="99"/>
+            <w:noWrap/>
+            <w:vAlign w:val="center"/>
+            <w:hideMark/>
+          </w:tcPr>
+          <w:p>
+            <w:pPr>
+              <w:rPr>
+                <w:rFonts w:cs="Arial"/>
+                <w:b/>
+                <w:color w:val="000000"/>
+              </w:rPr>
+            </w:pPr>
+            <w:r>
+              <w:rPr>
+                <w:rFonts w:cs="Arial"/>
+                <w:b/>
+                <w:color w:val="000000"/>
+              </w:rPr>
+              <w:t>Pós-Condição</w:t>
+            </w:r>
+          </w:p>
+        </w:tc>
+        <w:tc>
+          <w:tcPr>
+            <w:tcW w:w="7163" w:type="dxa"/>
+            <w:gridSpan w:val="2"/>
+            <w:tcBorders>
+              <w:top w:val="nil"/>
+              <w:left w:val="nil"/>
+              <w:bottom w:val="single" w:sz="8" w:space="0" w:color="auto"/>
+              <w:right w:val="single" w:sz="8" w:space="0" w:color="auto"/>
+            </w:tcBorders>
+            <w:noWrap/>
+            <w:vAlign w:val="center"/>
+            <w:hideMark/>
+          </w:tcPr>
+          <w:p>
+            <w:pPr>
+              <w:rPr>
+                <w:rFonts w:cs="Arial"/>
+              </w:rPr>
+            </w:pPr>
+            <w:r>
+              <w:rPr>
+                <w:rFonts w:cs="Arial"/>
+                <w:bCs/>
+                <w:color w:val="000000"/>
+              </w:rPr>
+              <w:t xml:space="preserve">1 </w:t>
+            </w:r>
+            <w:r>
+              <w:rPr>
+                <w:rFonts w:cs="Arial"/>
+              </w:rPr>
+              <w:t xml:space="preserve">– </w:t>
+            </w:r>
+            <w:r>
+              <w:rPr>
+                <w:rFonts w:cs="Arial"/>
+              </w:rPr>
+              <w:t>O microfone no host do aluno está desativado;</w:t>
+            </w:r>
+          </w:p>
+          <w:p>
+            <w:pPr>
+              <w:rPr>
+                <w:rFonts w:cs="Arial"/>
+              </w:rPr>
+            </w:pPr>
+            <w:r>
+              <w:rPr>
+                <w:rFonts w:cs="Arial"/>
+                <w:bCs/>
+                <w:color w:val="000000"/>
+              </w:rPr>
+              <w:t xml:space="preserve">2 </w:t>
+            </w:r>
+            <w:r>
+              <w:rPr>
+                <w:rFonts w:cs="Arial"/>
+              </w:rPr>
+              <w:t xml:space="preserve">– </w:t>
+            </w:r>
+            <w:r>
+              <w:rPr>
+                <w:rFonts w:cs="Arial"/>
+              </w:rPr>
+              <w:t>O recurso “</w:t>
+            </w:r>
+            <w:proofErr w:type="spellStart"/>
+            <w:r>
+              <w:rPr>
+                <w:rFonts w:cs="Arial"/>
+                <w:i/>
+                <w:iCs/>
+              </w:rPr>
+              <w:t>mute</w:t>
+            </w:r>
+            <w:proofErr w:type="spellEnd"/>
+            <w:r>
+              <w:rPr>
+                <w:rFonts w:cs="Arial"/>
+                <w:i/>
+                <w:iCs/>
+              </w:rPr>
+              <w:t xml:space="preserve"> </w:t>
+            </w:r>
+            <w:proofErr w:type="spellStart"/>
+            <w:r>
+              <w:rPr>
+                <w:rFonts w:cs="Arial"/>
+                <w:i/>
+                <w:iCs/>
+              </w:rPr>
+              <w:t>mic</w:t>
+            </w:r>
+            <w:proofErr w:type="spellEnd"/>
+            <w:r>
+              <w:rPr>
+                <w:rFonts w:cs="Arial"/>
+              </w:rPr>
+              <w:t>” na instância do aluno está ativado</w:t>
+            </w:r>
+            <w:r>
+              <w:rPr>
+                <w:rFonts w:cs="Arial"/>
+              </w:rPr>
+              <w:t>;</w:t>
+            </w:r>
+          </w:p>
+          <w:p>
+            <w:pPr>
+              <w:rPr>
+                <w:rFonts w:cs="Arial"/>
+              </w:rPr>
+            </w:pPr>
+            <w:r>
+              <w:rPr>
+                <w:rFonts w:cs="Arial"/>
+                <w:bCs/>
+                <w:color w:val="000000"/>
+              </w:rPr>
+              <w:t>3</w:t>
+            </w:r>
+            <w:r>
+              <w:rPr>
+                <w:rFonts w:cs="Arial"/>
+                <w:bCs/>
+                <w:color w:val="000000"/>
+              </w:rPr>
+              <w:t xml:space="preserve"> </w:t>
+            </w:r>
+            <w:r>
+              <w:rPr>
+                <w:rFonts w:cs="Arial"/>
+              </w:rPr>
+              <w:t>– O recurso “</w:t>
+            </w:r>
+            <w:proofErr w:type="spellStart"/>
+            <w:r>
+              <w:rPr>
+                <w:rFonts w:cs="Arial"/>
+                <w:i/>
+                <w:iCs/>
+              </w:rPr>
+              <w:t>mute</w:t>
+            </w:r>
+            <w:proofErr w:type="spellEnd"/>
+            <w:r>
+              <w:rPr>
+                <w:rFonts w:cs="Arial"/>
+                <w:i/>
+                <w:iCs/>
+              </w:rPr>
+              <w:t xml:space="preserve"> </w:t>
+            </w:r>
+            <w:proofErr w:type="spellStart"/>
+            <w:r>
+              <w:rPr>
+                <w:rFonts w:cs="Arial"/>
+                <w:i/>
+                <w:iCs/>
+              </w:rPr>
+              <w:t>mic</w:t>
+            </w:r>
+            <w:proofErr w:type="spellEnd"/>
+            <w:r>
+              <w:rPr>
+                <w:rFonts w:cs="Arial"/>
+              </w:rPr>
+              <w:t xml:space="preserve">” na instância do aluno está </w:t>
+            </w:r>
+            <w:r>
+              <w:rPr>
+                <w:rFonts w:cs="Arial"/>
+              </w:rPr>
+              <w:t>bloqueado.</w:t>
+            </w:r>
+          </w:p>
+        </w:tc>
+      </w:tr>
+      <w:tr>
+        <w:trPr>
+          <w:trHeight w:val="454"/>
+        </w:trPr>
+        <w:tc>
+          <w:tcPr>
+            <w:tcW w:w="4745" w:type="dxa"/>
+            <w:gridSpan w:val="2"/>
+            <w:tcBorders>
+              <w:top w:val="nil"/>
+              <w:left w:val="single" w:sz="8" w:space="0" w:color="auto"/>
+              <w:bottom w:val="single" w:sz="4" w:space="0" w:color="auto"/>
+              <w:right w:val="single" w:sz="8" w:space="0" w:color="auto"/>
+            </w:tcBorders>
+            <w:shd w:val="clear" w:color="auto" w:fill="C9C9C9" w:themeFill="accent3" w:themeFillTint="99"/>
+            <w:noWrap/>
+            <w:vAlign w:val="center"/>
+            <w:hideMark/>
+          </w:tcPr>
+          <w:p>
+            <w:pPr>
+              <w:jc w:val="center"/>
+              <w:rPr>
+                <w:rFonts w:cs="Arial"/>
+                <w:b/>
+                <w:color w:val="000000"/>
+              </w:rPr>
+            </w:pPr>
+            <w:r>
+              <w:rPr>
+                <w:rFonts w:cs="Arial"/>
+                <w:b/>
+                <w:color w:val="000000"/>
+              </w:rPr>
+              <w:t>Ações do Ator</w:t>
+            </w:r>
+          </w:p>
+        </w:tc>
+        <w:tc>
+          <w:tcPr>
+            <w:tcW w:w="4895" w:type="dxa"/>
+            <w:tcBorders>
+              <w:top w:val="nil"/>
+              <w:left w:val="single" w:sz="8" w:space="0" w:color="auto"/>
+              <w:bottom w:val="single" w:sz="4" w:space="0" w:color="auto"/>
+              <w:right w:val="single" w:sz="8" w:space="0" w:color="auto"/>
+            </w:tcBorders>
+            <w:shd w:val="clear" w:color="auto" w:fill="C9C9C9" w:themeFill="accent3" w:themeFillTint="99"/>
+            <w:vAlign w:val="center"/>
+            <w:hideMark/>
+          </w:tcPr>
+          <w:p>
+            <w:pPr>
+              <w:jc w:val="center"/>
+              <w:rPr>
+                <w:rFonts w:cs="Arial"/>
+                <w:b/>
+                <w:color w:val="000000"/>
+              </w:rPr>
+            </w:pPr>
+            <w:r>
+              <w:rPr>
+                <w:rFonts w:cs="Arial"/>
+                <w:b/>
+                <w:color w:val="000000"/>
+              </w:rPr>
+              <w:t>Ações do Sistema</w:t>
+            </w:r>
+          </w:p>
+        </w:tc>
+      </w:tr>
+      <w:tr>
+        <w:trPr>
+          <w:trHeight w:val="454"/>
+        </w:trPr>
+        <w:tc>
+          <w:tcPr>
+            <w:tcW w:w="4745" w:type="dxa"/>
+            <w:gridSpan w:val="2"/>
+            <w:tcBorders>
+              <w:top w:val="single" w:sz="4" w:space="0" w:color="auto"/>
+              <w:left w:val="single" w:sz="4" w:space="0" w:color="auto"/>
+              <w:bottom w:val="single" w:sz="4" w:space="0" w:color="auto"/>
+              <w:right w:val="single" w:sz="4" w:space="0" w:color="auto"/>
+            </w:tcBorders>
+            <w:noWrap/>
+            <w:vAlign w:val="center"/>
+          </w:tcPr>
+          <w:p>
+            <w:pPr>
+              <w:jc w:val="both"/>
+              <w:rPr>
+                <w:rFonts w:cs="Arial"/>
+              </w:rPr>
+            </w:pPr>
+            <w:r>
+              <w:rPr>
+                <w:rFonts w:cs="Arial"/>
+              </w:rPr>
+              <w:t>Professor aponta para o avatar do aluno e executa a função “</w:t>
+            </w:r>
+            <w:proofErr w:type="spellStart"/>
+            <w:r>
+              <w:rPr>
+                <w:rFonts w:cs="Arial"/>
+                <w:i/>
+                <w:iCs/>
+              </w:rPr>
+              <w:t>action</w:t>
+            </w:r>
+            <w:proofErr w:type="spellEnd"/>
+            <w:r>
+              <w:rPr>
+                <w:rFonts w:cs="Arial"/>
+              </w:rPr>
+              <w:t>”</w:t>
+            </w:r>
+          </w:p>
+        </w:tc>
+        <w:tc>
+          <w:tcPr>
+            <w:tcW w:w="4895" w:type="dxa"/>
+            <w:tcBorders>
+              <w:top w:val="single" w:sz="4" w:space="0" w:color="auto"/>
+              <w:left w:val="single" w:sz="4" w:space="0" w:color="auto"/>
+              <w:bottom w:val="single" w:sz="4" w:space="0" w:color="auto"/>
+              <w:right w:val="single" w:sz="4" w:space="0" w:color="auto"/>
+            </w:tcBorders>
+            <w:vAlign w:val="center"/>
+          </w:tcPr>
+          <w:p>
+            <w:pPr>
+              <w:jc w:val="both"/>
+              <w:rPr>
+                <w:rFonts w:cs="Arial"/>
+              </w:rPr>
+            </w:pPr>
+          </w:p>
+        </w:tc>
+      </w:tr>
+      <w:tr>
+        <w:trPr>
+          <w:trHeight w:val="454"/>
+        </w:trPr>
+        <w:tc>
+          <w:tcPr>
+            <w:tcW w:w="4745" w:type="dxa"/>
+            <w:gridSpan w:val="2"/>
+            <w:tcBorders>
+              <w:top w:val="single" w:sz="4" w:space="0" w:color="auto"/>
+              <w:left w:val="single" w:sz="8" w:space="0" w:color="auto"/>
+              <w:bottom w:val="single" w:sz="8" w:space="0" w:color="auto"/>
+              <w:right w:val="single" w:sz="8" w:space="0" w:color="auto"/>
+            </w:tcBorders>
+            <w:noWrap/>
+            <w:vAlign w:val="center"/>
+          </w:tcPr>
+          <w:p>
+            <w:pPr>
+              <w:jc w:val="both"/>
+              <w:rPr>
+                <w:rFonts w:cs="Arial"/>
+              </w:rPr>
+            </w:pPr>
+          </w:p>
+        </w:tc>
+        <w:tc>
+          <w:tcPr>
+            <w:tcW w:w="4895" w:type="dxa"/>
+            <w:tcBorders>
+              <w:top w:val="single" w:sz="4" w:space="0" w:color="auto"/>
+              <w:left w:val="single" w:sz="8" w:space="0" w:color="auto"/>
+              <w:bottom w:val="single" w:sz="8" w:space="0" w:color="auto"/>
+              <w:right w:val="single" w:sz="8" w:space="0" w:color="auto"/>
+            </w:tcBorders>
+            <w:vAlign w:val="center"/>
+            <w:hideMark/>
+          </w:tcPr>
+          <w:p>
+            <w:pPr>
+              <w:jc w:val="both"/>
+              <w:rPr>
+                <w:rFonts w:cs="Arial"/>
+              </w:rPr>
+            </w:pPr>
+            <w:r>
+              <w:rPr>
+                <w:rFonts w:cs="Arial"/>
+              </w:rPr>
+              <w:t>Aluno é selecionado</w:t>
+            </w:r>
+          </w:p>
+        </w:tc>
+      </w:tr>
+      <w:tr>
+        <w:trPr>
+          <w:trHeight w:val="454"/>
+        </w:trPr>
+        <w:tc>
+          <w:tcPr>
+            <w:tcW w:w="4745" w:type="dxa"/>
+            <w:gridSpan w:val="2"/>
+            <w:tcBorders>
+              <w:top w:val="nil"/>
+              <w:left w:val="single" w:sz="8" w:space="0" w:color="auto"/>
+              <w:bottom w:val="single" w:sz="8" w:space="0" w:color="auto"/>
+              <w:right w:val="single" w:sz="8" w:space="0" w:color="auto"/>
+            </w:tcBorders>
+            <w:noWrap/>
+            <w:vAlign w:val="center"/>
+          </w:tcPr>
+          <w:p>
+            <w:pPr>
+              <w:jc w:val="both"/>
+              <w:rPr>
+                <w:rFonts w:cs="Arial"/>
+              </w:rPr>
+            </w:pPr>
+          </w:p>
+        </w:tc>
+        <w:tc>
+          <w:tcPr>
+            <w:tcW w:w="4895" w:type="dxa"/>
+            <w:tcBorders>
+              <w:top w:val="nil"/>
+              <w:left w:val="single" w:sz="8" w:space="0" w:color="auto"/>
+              <w:bottom w:val="single" w:sz="8" w:space="0" w:color="auto"/>
+              <w:right w:val="single" w:sz="8" w:space="0" w:color="auto"/>
+            </w:tcBorders>
+            <w:vAlign w:val="center"/>
+          </w:tcPr>
+          <w:p>
+            <w:pPr>
+              <w:jc w:val="both"/>
+              <w:rPr>
+                <w:rFonts w:cs="Arial"/>
+              </w:rPr>
+            </w:pPr>
+            <w:r>
+              <w:rPr>
+                <w:rFonts w:cs="Arial"/>
+              </w:rPr>
+              <w:t>Menu contextual é apresentado</w:t>
+            </w:r>
+          </w:p>
+        </w:tc>
+      </w:tr>
+      <w:tr>
+        <w:trPr>
+          <w:trHeight w:val="454"/>
+        </w:trPr>
+        <w:tc>
+          <w:tcPr>
+            <w:tcW w:w="4745" w:type="dxa"/>
+            <w:gridSpan w:val="2"/>
+            <w:tcBorders>
+              <w:top w:val="nil"/>
+              <w:left w:val="single" w:sz="8" w:space="0" w:color="auto"/>
+              <w:bottom w:val="single" w:sz="8" w:space="0" w:color="auto"/>
+              <w:right w:val="single" w:sz="8" w:space="0" w:color="auto"/>
+            </w:tcBorders>
+            <w:noWrap/>
+            <w:vAlign w:val="center"/>
+          </w:tcPr>
+          <w:p>
+            <w:pPr>
+              <w:jc w:val="both"/>
+              <w:rPr>
+                <w:rFonts w:cs="Arial"/>
+              </w:rPr>
+            </w:pPr>
+            <w:r>
+              <w:rPr>
+                <w:rFonts w:cs="Arial"/>
+              </w:rPr>
+              <w:t xml:space="preserve">Professor </w:t>
+            </w:r>
+            <w:r>
+              <w:rPr>
+                <w:rFonts w:cs="Arial"/>
+              </w:rPr>
+              <w:t>aciona o switch “</w:t>
+            </w:r>
+            <w:proofErr w:type="spellStart"/>
+            <w:r>
+              <w:rPr>
+                <w:rFonts w:cs="Arial"/>
+                <w:i/>
+                <w:iCs/>
+              </w:rPr>
+              <w:t>mute</w:t>
+            </w:r>
+            <w:proofErr w:type="spellEnd"/>
+            <w:r>
+              <w:rPr>
+                <w:rFonts w:cs="Arial"/>
+              </w:rPr>
+              <w:t>”</w:t>
+            </w:r>
+          </w:p>
+        </w:tc>
+        <w:tc>
+          <w:tcPr>
+            <w:tcW w:w="4895" w:type="dxa"/>
+            <w:tcBorders>
+              <w:top w:val="nil"/>
+              <w:left w:val="single" w:sz="8" w:space="0" w:color="auto"/>
+              <w:bottom w:val="single" w:sz="8" w:space="0" w:color="auto"/>
+              <w:right w:val="single" w:sz="8" w:space="0" w:color="auto"/>
+            </w:tcBorders>
+            <w:vAlign w:val="center"/>
+          </w:tcPr>
+          <w:p>
+            <w:pPr>
+              <w:jc w:val="both"/>
+              <w:rPr>
+                <w:rFonts w:cs="Arial"/>
+              </w:rPr>
+            </w:pPr>
+          </w:p>
+        </w:tc>
+      </w:tr>
+      <w:tr>
+        <w:trPr>
+          <w:trHeight w:val="454"/>
+        </w:trPr>
+        <w:tc>
+          <w:tcPr>
+            <w:tcW w:w="4745" w:type="dxa"/>
+            <w:gridSpan w:val="2"/>
+            <w:tcBorders>
+              <w:top w:val="nil"/>
+              <w:left w:val="single" w:sz="8" w:space="0" w:color="auto"/>
+              <w:bottom w:val="single" w:sz="8" w:space="0" w:color="auto"/>
+              <w:right w:val="single" w:sz="8" w:space="0" w:color="auto"/>
+            </w:tcBorders>
+            <w:noWrap/>
+            <w:vAlign w:val="center"/>
+          </w:tcPr>
+          <w:p>
+            <w:pPr>
+              <w:jc w:val="both"/>
+              <w:rPr>
+                <w:rFonts w:cs="Arial"/>
+              </w:rPr>
+            </w:pPr>
+          </w:p>
+        </w:tc>
+        <w:tc>
+          <w:tcPr>
+            <w:tcW w:w="4895" w:type="dxa"/>
+            <w:tcBorders>
+              <w:top w:val="nil"/>
+              <w:left w:val="single" w:sz="8" w:space="0" w:color="auto"/>
+              <w:bottom w:val="single" w:sz="8" w:space="0" w:color="auto"/>
+              <w:right w:val="single" w:sz="8" w:space="0" w:color="auto"/>
+            </w:tcBorders>
+            <w:vAlign w:val="center"/>
+          </w:tcPr>
+          <w:p>
+            <w:pPr>
+              <w:jc w:val="both"/>
+              <w:rPr>
+                <w:rFonts w:cs="Arial"/>
+              </w:rPr>
+            </w:pPr>
+            <w:r>
+              <w:rPr>
+                <w:rFonts w:cs="Arial"/>
+              </w:rPr>
+              <w:t xml:space="preserve">A instância do professor </w:t>
+            </w:r>
+            <w:r>
+              <w:rPr>
+                <w:rFonts w:cs="Arial"/>
+              </w:rPr>
+              <w:t>indica o início da operação bloqueando o switch “</w:t>
+            </w:r>
+            <w:proofErr w:type="spellStart"/>
+            <w:r>
+              <w:rPr>
+                <w:rFonts w:cs="Arial"/>
+                <w:i/>
+                <w:iCs/>
+              </w:rPr>
+              <w:t>mute</w:t>
+            </w:r>
+            <w:proofErr w:type="spellEnd"/>
+            <w:r>
+              <w:rPr>
+                <w:rFonts w:cs="Arial"/>
+              </w:rPr>
+              <w:t>”</w:t>
+            </w:r>
+          </w:p>
+        </w:tc>
+      </w:tr>
+      <w:tr>
+        <w:trPr>
+          <w:trHeight w:val="454"/>
+        </w:trPr>
+        <w:tc>
+          <w:tcPr>
+            <w:tcW w:w="4745" w:type="dxa"/>
+            <w:gridSpan w:val="2"/>
+            <w:tcBorders>
+              <w:top w:val="nil"/>
+              <w:left w:val="single" w:sz="8" w:space="0" w:color="auto"/>
+              <w:bottom w:val="single" w:sz="8" w:space="0" w:color="auto"/>
+              <w:right w:val="single" w:sz="8" w:space="0" w:color="auto"/>
+            </w:tcBorders>
+            <w:noWrap/>
+            <w:vAlign w:val="center"/>
+          </w:tcPr>
+          <w:p>
+            <w:pPr>
+              <w:jc w:val="both"/>
+              <w:rPr>
+                <w:rFonts w:cs="Arial"/>
+              </w:rPr>
+            </w:pPr>
+          </w:p>
+        </w:tc>
+        <w:tc>
+          <w:tcPr>
+            <w:tcW w:w="4895" w:type="dxa"/>
+            <w:tcBorders>
+              <w:top w:val="nil"/>
+              <w:left w:val="single" w:sz="8" w:space="0" w:color="auto"/>
+              <w:bottom w:val="single" w:sz="8" w:space="0" w:color="auto"/>
+              <w:right w:val="single" w:sz="8" w:space="0" w:color="auto"/>
+            </w:tcBorders>
+            <w:vAlign w:val="center"/>
+          </w:tcPr>
+          <w:p>
+            <w:pPr>
+              <w:jc w:val="both"/>
+              <w:rPr>
+                <w:rFonts w:cs="Arial"/>
+              </w:rPr>
+            </w:pPr>
+            <w:r>
+              <w:rPr>
+                <w:rFonts w:cs="Arial"/>
+              </w:rPr>
+              <w:t>A instância do professor envia o comando “</w:t>
+            </w:r>
+            <w:proofErr w:type="spellStart"/>
+            <w:r>
+              <w:rPr>
+                <w:rFonts w:cs="Arial"/>
+                <w:i/>
+                <w:iCs/>
+              </w:rPr>
+              <w:t>mute_lock</w:t>
+            </w:r>
+            <w:proofErr w:type="spellEnd"/>
+            <w:r>
+              <w:rPr>
+                <w:rFonts w:cs="Arial"/>
+              </w:rPr>
+              <w:t>” ao aluno selecionado via TCP</w:t>
+            </w:r>
+          </w:p>
+        </w:tc>
+      </w:tr>
+      <w:tr>
+        <w:trPr>
+          <w:trHeight w:val="454"/>
+        </w:trPr>
+        <w:tc>
+          <w:tcPr>
+            <w:tcW w:w="4745" w:type="dxa"/>
+            <w:gridSpan w:val="2"/>
+            <w:tcBorders>
+              <w:top w:val="nil"/>
+              <w:left w:val="single" w:sz="8" w:space="0" w:color="auto"/>
+              <w:bottom w:val="single" w:sz="8" w:space="0" w:color="auto"/>
+              <w:right w:val="single" w:sz="8" w:space="0" w:color="auto"/>
+            </w:tcBorders>
+            <w:noWrap/>
+            <w:vAlign w:val="center"/>
+          </w:tcPr>
+          <w:p>
+            <w:pPr>
+              <w:jc w:val="both"/>
+              <w:rPr>
+                <w:rFonts w:cs="Arial"/>
+              </w:rPr>
+            </w:pPr>
+          </w:p>
+        </w:tc>
+        <w:tc>
+          <w:tcPr>
+            <w:tcW w:w="4895" w:type="dxa"/>
+            <w:tcBorders>
+              <w:top w:val="nil"/>
+              <w:left w:val="single" w:sz="8" w:space="0" w:color="auto"/>
+              <w:bottom w:val="single" w:sz="8" w:space="0" w:color="auto"/>
+              <w:right w:val="single" w:sz="8" w:space="0" w:color="auto"/>
+            </w:tcBorders>
+            <w:vAlign w:val="center"/>
+          </w:tcPr>
+          <w:p>
+            <w:pPr>
+              <w:jc w:val="both"/>
+              <w:rPr>
+                <w:rFonts w:cs="Arial"/>
+              </w:rPr>
+            </w:pPr>
+            <w:r>
+              <w:rPr>
+                <w:rFonts w:cs="Arial"/>
+              </w:rPr>
+              <w:t>A instância do aluno recebe o comando “</w:t>
+            </w:r>
+            <w:proofErr w:type="spellStart"/>
+            <w:r>
+              <w:rPr>
+                <w:rFonts w:cs="Arial"/>
+                <w:i/>
+                <w:iCs/>
+              </w:rPr>
+              <w:t>mute_lock</w:t>
+            </w:r>
+            <w:proofErr w:type="spellEnd"/>
+            <w:r>
+              <w:rPr>
+                <w:rFonts w:cs="Arial"/>
+              </w:rPr>
+              <w:t>”</w:t>
+            </w:r>
+          </w:p>
+        </w:tc>
+      </w:tr>
+      <w:tr>
+        <w:trPr>
+          <w:trHeight w:val="454"/>
+        </w:trPr>
+        <w:tc>
+          <w:tcPr>
+            <w:tcW w:w="4745" w:type="dxa"/>
+            <w:gridSpan w:val="2"/>
+            <w:tcBorders>
+              <w:top w:val="nil"/>
+              <w:left w:val="single" w:sz="8" w:space="0" w:color="auto"/>
+              <w:bottom w:val="single" w:sz="8" w:space="0" w:color="auto"/>
+              <w:right w:val="single" w:sz="8" w:space="0" w:color="auto"/>
+            </w:tcBorders>
+            <w:noWrap/>
+            <w:vAlign w:val="center"/>
+          </w:tcPr>
+          <w:p>
+            <w:pPr>
+              <w:jc w:val="both"/>
+              <w:rPr>
+                <w:rFonts w:cs="Arial"/>
+              </w:rPr>
+            </w:pPr>
+          </w:p>
+        </w:tc>
+        <w:tc>
+          <w:tcPr>
+            <w:tcW w:w="4895" w:type="dxa"/>
+            <w:tcBorders>
+              <w:top w:val="nil"/>
+              <w:left w:val="single" w:sz="8" w:space="0" w:color="auto"/>
+              <w:bottom w:val="single" w:sz="8" w:space="0" w:color="auto"/>
+              <w:right w:val="single" w:sz="8" w:space="0" w:color="auto"/>
+            </w:tcBorders>
+            <w:vAlign w:val="center"/>
+          </w:tcPr>
+          <w:p>
+            <w:pPr>
+              <w:jc w:val="both"/>
+              <w:rPr>
+                <w:rFonts w:cs="Arial"/>
+              </w:rPr>
+            </w:pPr>
+            <w:r>
+              <w:rPr>
+                <w:rFonts w:cs="Arial"/>
+              </w:rPr>
+              <w:t>A instância do aluno desativa o microfone do host</w:t>
+            </w:r>
+          </w:p>
+        </w:tc>
+      </w:tr>
+      <w:tr>
+        <w:trPr>
+          <w:trHeight w:val="454"/>
+        </w:trPr>
+        <w:tc>
+          <w:tcPr>
+            <w:tcW w:w="4745" w:type="dxa"/>
+            <w:gridSpan w:val="2"/>
+            <w:tcBorders>
+              <w:top w:val="nil"/>
+              <w:left w:val="single" w:sz="8" w:space="0" w:color="auto"/>
+              <w:bottom w:val="single" w:sz="8" w:space="0" w:color="auto"/>
+              <w:right w:val="single" w:sz="8" w:space="0" w:color="auto"/>
+            </w:tcBorders>
+            <w:noWrap/>
+            <w:vAlign w:val="center"/>
+          </w:tcPr>
+          <w:p>
+            <w:pPr>
+              <w:jc w:val="both"/>
+              <w:rPr>
+                <w:rFonts w:cs="Arial"/>
+              </w:rPr>
+            </w:pPr>
+          </w:p>
+        </w:tc>
+        <w:tc>
+          <w:tcPr>
+            <w:tcW w:w="4895" w:type="dxa"/>
+            <w:tcBorders>
+              <w:top w:val="nil"/>
+              <w:left w:val="single" w:sz="8" w:space="0" w:color="auto"/>
+              <w:bottom w:val="single" w:sz="8" w:space="0" w:color="auto"/>
+              <w:right w:val="single" w:sz="8" w:space="0" w:color="auto"/>
+            </w:tcBorders>
+            <w:vAlign w:val="center"/>
+          </w:tcPr>
+          <w:p>
+            <w:pPr>
+              <w:jc w:val="both"/>
+              <w:rPr>
+                <w:rFonts w:cs="Arial"/>
+              </w:rPr>
+            </w:pPr>
+            <w:r>
+              <w:rPr>
+                <w:rFonts w:cs="Arial"/>
+              </w:rPr>
+              <w:t xml:space="preserve">A </w:t>
+            </w:r>
+            <w:r>
+              <w:rPr>
+                <w:rFonts w:cs="Arial"/>
+              </w:rPr>
+              <w:t>instância do aluno desativa</w:t>
+            </w:r>
+            <w:r>
+              <w:rPr>
+                <w:rFonts w:cs="Arial"/>
+              </w:rPr>
+              <w:t xml:space="preserve"> o módulo de compactação de som</w:t>
+            </w:r>
+          </w:p>
+        </w:tc>
+      </w:tr>
+      <w:tr>
+        <w:trPr>
+          <w:trHeight w:val="454"/>
+        </w:trPr>
+        <w:tc>
+          <w:tcPr>
+            <w:tcW w:w="4745" w:type="dxa"/>
+            <w:gridSpan w:val="2"/>
+            <w:tcBorders>
+              <w:top w:val="nil"/>
+              <w:left w:val="single" w:sz="8" w:space="0" w:color="auto"/>
+              <w:bottom w:val="single" w:sz="8" w:space="0" w:color="auto"/>
+              <w:right w:val="single" w:sz="8" w:space="0" w:color="auto"/>
+            </w:tcBorders>
+            <w:noWrap/>
+            <w:vAlign w:val="center"/>
+          </w:tcPr>
+          <w:p>
+            <w:pPr>
+              <w:jc w:val="both"/>
+              <w:rPr>
+                <w:rFonts w:cs="Arial"/>
+              </w:rPr>
+            </w:pPr>
+          </w:p>
+        </w:tc>
+        <w:tc>
+          <w:tcPr>
+            <w:tcW w:w="4895" w:type="dxa"/>
+            <w:tcBorders>
+              <w:top w:val="nil"/>
+              <w:left w:val="single" w:sz="8" w:space="0" w:color="auto"/>
+              <w:bottom w:val="single" w:sz="8" w:space="0" w:color="auto"/>
+              <w:right w:val="single" w:sz="8" w:space="0" w:color="auto"/>
+            </w:tcBorders>
+            <w:vAlign w:val="center"/>
+          </w:tcPr>
+          <w:p>
+            <w:pPr>
+              <w:jc w:val="both"/>
+              <w:rPr>
+                <w:rFonts w:cs="Arial"/>
+              </w:rPr>
+            </w:pPr>
+            <w:r>
+              <w:rPr>
+                <w:rFonts w:cs="Arial"/>
+              </w:rPr>
+              <w:t xml:space="preserve">A </w:t>
+            </w:r>
+            <w:r>
+              <w:rPr>
+                <w:rFonts w:cs="Arial"/>
+              </w:rPr>
+              <w:t xml:space="preserve">instância do aluno </w:t>
+            </w:r>
+            <w:r>
+              <w:rPr>
+                <w:rFonts w:cs="Arial"/>
+              </w:rPr>
+              <w:t xml:space="preserve">fecha o </w:t>
+            </w:r>
+            <w:proofErr w:type="spellStart"/>
+            <w:r>
+              <w:rPr>
+                <w:rFonts w:cs="Arial"/>
+              </w:rPr>
+              <w:t>stream</w:t>
+            </w:r>
+            <w:proofErr w:type="spellEnd"/>
+            <w:r>
+              <w:rPr>
+                <w:rFonts w:cs="Arial"/>
+              </w:rPr>
+              <w:t xml:space="preserve"> de áudio enviado aos </w:t>
+            </w:r>
+            <w:proofErr w:type="spellStart"/>
+            <w:r>
+              <w:rPr>
+                <w:rFonts w:cs="Arial"/>
+              </w:rPr>
+              <w:t>peers</w:t>
+            </w:r>
+            <w:proofErr w:type="spellEnd"/>
+          </w:p>
+        </w:tc>
+      </w:tr>
+      <w:tr>
+        <w:trPr>
+          <w:trHeight w:val="454"/>
+        </w:trPr>
+        <w:tc>
+          <w:tcPr>
+            <w:tcW w:w="4745" w:type="dxa"/>
+            <w:gridSpan w:val="2"/>
+            <w:tcBorders>
+              <w:top w:val="nil"/>
+              <w:left w:val="single" w:sz="8" w:space="0" w:color="auto"/>
+              <w:bottom w:val="single" w:sz="8" w:space="0" w:color="auto"/>
+              <w:right w:val="single" w:sz="8" w:space="0" w:color="auto"/>
+            </w:tcBorders>
+            <w:noWrap/>
+            <w:vAlign w:val="center"/>
+          </w:tcPr>
+          <w:p>
+            <w:pPr>
+              <w:jc w:val="both"/>
+              <w:rPr>
+                <w:rFonts w:cs="Arial"/>
+              </w:rPr>
+            </w:pPr>
+          </w:p>
+        </w:tc>
+        <w:tc>
+          <w:tcPr>
+            <w:tcW w:w="4895" w:type="dxa"/>
+            <w:tcBorders>
+              <w:top w:val="nil"/>
+              <w:left w:val="single" w:sz="8" w:space="0" w:color="auto"/>
+              <w:bottom w:val="single" w:sz="8" w:space="0" w:color="auto"/>
+              <w:right w:val="single" w:sz="8" w:space="0" w:color="auto"/>
+            </w:tcBorders>
+            <w:vAlign w:val="center"/>
+          </w:tcPr>
+          <w:p>
+            <w:pPr>
+              <w:jc w:val="both"/>
+              <w:rPr>
+                <w:rFonts w:cs="Arial"/>
+              </w:rPr>
+            </w:pPr>
+            <w:r>
+              <w:rPr>
+                <w:rFonts w:cs="Arial"/>
+              </w:rPr>
+              <w:t>A instância do aluno envia a mensagem “</w:t>
+            </w:r>
+            <w:proofErr w:type="spellStart"/>
+            <w:r>
+              <w:rPr>
+                <w:rFonts w:cs="Arial"/>
+                <w:i/>
+                <w:iCs/>
+              </w:rPr>
+              <w:t>ack_mute_lock</w:t>
+            </w:r>
+            <w:proofErr w:type="spellEnd"/>
+            <w:r>
+              <w:rPr>
+                <w:rFonts w:cs="Arial"/>
+              </w:rPr>
+              <w:t>” ao professor via TPC</w:t>
+            </w:r>
+          </w:p>
+        </w:tc>
+      </w:tr>
+      <w:tr>
+        <w:trPr>
+          <w:trHeight w:val="454"/>
+        </w:trPr>
+        <w:tc>
+          <w:tcPr>
+            <w:tcW w:w="4745" w:type="dxa"/>
+            <w:gridSpan w:val="2"/>
+            <w:tcBorders>
+              <w:top w:val="nil"/>
+              <w:left w:val="single" w:sz="8" w:space="0" w:color="auto"/>
+              <w:bottom w:val="single" w:sz="8" w:space="0" w:color="auto"/>
+              <w:right w:val="single" w:sz="8" w:space="0" w:color="auto"/>
+            </w:tcBorders>
+            <w:noWrap/>
+            <w:vAlign w:val="center"/>
+          </w:tcPr>
+          <w:p>
+            <w:pPr>
+              <w:jc w:val="both"/>
+              <w:rPr>
+                <w:rFonts w:cs="Arial"/>
+              </w:rPr>
+            </w:pPr>
+          </w:p>
+        </w:tc>
+        <w:tc>
+          <w:tcPr>
+            <w:tcW w:w="4895" w:type="dxa"/>
+            <w:tcBorders>
+              <w:top w:val="nil"/>
+              <w:left w:val="single" w:sz="8" w:space="0" w:color="auto"/>
+              <w:bottom w:val="single" w:sz="8" w:space="0" w:color="auto"/>
+              <w:right w:val="single" w:sz="8" w:space="0" w:color="auto"/>
+            </w:tcBorders>
+            <w:vAlign w:val="center"/>
+          </w:tcPr>
+          <w:p>
+            <w:pPr>
+              <w:jc w:val="both"/>
+              <w:rPr>
+                <w:rFonts w:cs="Arial"/>
+              </w:rPr>
+            </w:pPr>
+            <w:r>
+              <w:rPr>
+                <w:rFonts w:cs="Arial"/>
+              </w:rPr>
+              <w:t>A instância do professor recebe a mensagem “</w:t>
+            </w:r>
+            <w:proofErr w:type="spellStart"/>
+            <w:r>
+              <w:rPr>
+                <w:rFonts w:cs="Arial"/>
+                <w:i/>
+                <w:iCs/>
+              </w:rPr>
+              <w:t>ack_mute_lock</w:t>
+            </w:r>
+            <w:proofErr w:type="spellEnd"/>
+            <w:r>
+              <w:rPr>
+                <w:rFonts w:cs="Arial"/>
+              </w:rPr>
+              <w:t>”</w:t>
+            </w:r>
+          </w:p>
+        </w:tc>
+      </w:tr>
+      <w:tr>
+        <w:trPr>
+          <w:trHeight w:val="454"/>
+        </w:trPr>
+        <w:tc>
+          <w:tcPr>
+            <w:tcW w:w="4745" w:type="dxa"/>
+            <w:gridSpan w:val="2"/>
+            <w:tcBorders>
+              <w:top w:val="nil"/>
+              <w:left w:val="single" w:sz="8" w:space="0" w:color="auto"/>
+              <w:bottom w:val="single" w:sz="8" w:space="0" w:color="auto"/>
+              <w:right w:val="single" w:sz="8" w:space="0" w:color="auto"/>
+            </w:tcBorders>
+            <w:noWrap/>
+            <w:vAlign w:val="center"/>
+          </w:tcPr>
+          <w:p>
+            <w:pPr>
+              <w:jc w:val="both"/>
+              <w:rPr>
+                <w:rFonts w:cs="Arial"/>
+              </w:rPr>
+            </w:pPr>
+          </w:p>
+        </w:tc>
+        <w:tc>
+          <w:tcPr>
+            <w:tcW w:w="4895" w:type="dxa"/>
+            <w:tcBorders>
+              <w:top w:val="nil"/>
+              <w:left w:val="single" w:sz="8" w:space="0" w:color="auto"/>
+              <w:bottom w:val="single" w:sz="8" w:space="0" w:color="auto"/>
+              <w:right w:val="single" w:sz="8" w:space="0" w:color="auto"/>
+            </w:tcBorders>
+            <w:vAlign w:val="center"/>
+          </w:tcPr>
+          <w:p>
+            <w:pPr>
+              <w:jc w:val="both"/>
+              <w:rPr>
+                <w:rFonts w:cs="Arial"/>
+              </w:rPr>
+            </w:pPr>
+            <w:r>
+              <w:rPr>
+                <w:rFonts w:cs="Arial"/>
+              </w:rPr>
+              <w:t xml:space="preserve">A instância do professor indica o sucesso da operação </w:t>
+            </w:r>
+            <w:proofErr w:type="spellStart"/>
+            <w:r>
+              <w:rPr>
+                <w:rFonts w:cs="Arial"/>
+              </w:rPr>
+              <w:t>desbloquenado</w:t>
+            </w:r>
+            <w:proofErr w:type="spellEnd"/>
+            <w:r>
+              <w:rPr>
+                <w:rFonts w:cs="Arial"/>
+              </w:rPr>
+              <w:t xml:space="preserve"> o switch “</w:t>
+            </w:r>
+            <w:proofErr w:type="spellStart"/>
+            <w:r>
+              <w:rPr>
+                <w:rFonts w:cs="Arial"/>
+                <w:i/>
+                <w:iCs/>
+              </w:rPr>
+              <w:t>mute</w:t>
+            </w:r>
+            <w:proofErr w:type="spellEnd"/>
+            <w:r>
+              <w:rPr>
+                <w:rFonts w:cs="Arial"/>
+              </w:rPr>
+              <w:t>”</w:t>
+            </w:r>
+          </w:p>
+        </w:tc>
+      </w:tr>
+    </w:tbl>
+    <w:p>
+      <w:pPr>
+        <w:pStyle w:val="Texto"/>
+      </w:pPr>
+      <w:r>
+        <w:lastRenderedPageBreak/>
+        <w:t>3.1.2.</w:t>
+      </w:r>
+      <w:r>
+        <w:t>3</w:t>
+      </w:r>
+      <w:r>
+        <w:t xml:space="preserve"> </w:t>
+      </w:r>
+      <w:proofErr w:type="spellStart"/>
       <w:r>
         <w:rPr>
           <w:b/>
           <w:bCs/>
         </w:rPr>
+        <w:t>Desm</w:t>
+      </w:r>
+      <w:r>
+        <w:rPr>
+          <w:b/>
+          <w:bCs/>
+        </w:rPr>
+        <w:t>utar</w:t>
+      </w:r>
+      <w:proofErr w:type="spellEnd"/>
+      <w:r>
+        <w:rPr>
+          <w:b/>
+          <w:bCs/>
+        </w:rPr>
+        <w:t xml:space="preserve"> </w:t>
+      </w:r>
+      <w:r>
+        <w:rPr>
+          <w:b/>
+          <w:bCs/>
+        </w:rPr>
+        <w:t>Aluno</w:t>
+      </w:r>
+    </w:p>
+    <w:p>
+      <w:pPr>
+        <w:pStyle w:val="Texto"/>
+      </w:pPr>
+      <w:r>
+        <w:t xml:space="preserve">O Professor deve poder selecionar um aluno </w:t>
+      </w:r>
+      <w:r>
+        <w:t xml:space="preserve">que foi </w:t>
+      </w:r>
+      <w:proofErr w:type="spellStart"/>
+      <w:r>
+        <w:t>mutado</w:t>
+      </w:r>
+      <w:proofErr w:type="spellEnd"/>
+      <w:r>
+        <w:t xml:space="preserve"> </w:t>
+      </w:r>
+      <w:r>
+        <w:t xml:space="preserve">e, em um clique, </w:t>
+      </w:r>
+      <w:r>
+        <w:t>re</w:t>
+      </w:r>
+      <w:r>
+        <w:t xml:space="preserve">ativar a transmissão de áudio daquele aluno. A informação deve ser enviada para o aluno selecionado apenas. A instância </w:t>
+      </w:r>
+      <w:proofErr w:type="spellStart"/>
+      <w:r>
+        <w:t>AViS</w:t>
+      </w:r>
+      <w:proofErr w:type="spellEnd"/>
+      <w:r>
+        <w:t xml:space="preserve"> que recebe a instrução </w:t>
+      </w:r>
+      <w:proofErr w:type="spellStart"/>
+      <w:r>
+        <w:rPr>
+          <w:rStyle w:val="nfase"/>
+        </w:rPr>
+        <w:t>mute_</w:t>
+      </w:r>
+      <w:r>
+        <w:rPr>
+          <w:rStyle w:val="nfase"/>
+        </w:rPr>
+        <w:t>un</w:t>
+      </w:r>
+      <w:r>
+        <w:rPr>
+          <w:rStyle w:val="nfase"/>
+        </w:rPr>
+        <w:t>lock</w:t>
+      </w:r>
+      <w:proofErr w:type="spellEnd"/>
+      <w:r>
+        <w:t xml:space="preserve"> deve </w:t>
+      </w:r>
+      <w:r>
+        <w:t>re</w:t>
+      </w:r>
+      <w:r>
+        <w:t>ativar o microfone</w:t>
+      </w:r>
+      <w:r>
+        <w:t xml:space="preserve"> e </w:t>
+      </w:r>
+      <w:r>
+        <w:t xml:space="preserve">o botão </w:t>
+      </w:r>
+      <w:proofErr w:type="spellStart"/>
+      <w:r>
+        <w:t>mute</w:t>
+      </w:r>
+      <w:proofErr w:type="spellEnd"/>
+      <w:r>
+        <w:t>/</w:t>
+      </w:r>
+      <w:proofErr w:type="spellStart"/>
+      <w:r>
+        <w:t>unmute</w:t>
+      </w:r>
+      <w:proofErr w:type="spellEnd"/>
+      <w:r>
+        <w:t xml:space="preserve"> do microfone.</w:t>
+      </w:r>
+    </w:p>
+    <w:tbl>
+      <w:tblPr>
+        <w:tblW w:w="9640" w:type="dxa"/>
+        <w:tblInd w:w="-214" w:type="dxa"/>
+        <w:tblCellMar>
+          <w:left w:w="70" w:type="dxa"/>
+          <w:right w:w="70" w:type="dxa"/>
+        </w:tblCellMar>
+        <w:tblLook w:val="04A0" w:firstRow="1" w:lastRow="0" w:firstColumn="1" w:lastColumn="0" w:noHBand="0" w:noVBand="1"/>
+      </w:tblPr>
+      <w:tblGrid>
+        <w:gridCol w:w="2477"/>
+        <w:gridCol w:w="2268"/>
+        <w:gridCol w:w="4895"/>
+      </w:tblGrid>
+      <w:tr>
+        <w:trPr>
+          <w:trHeight w:val="454"/>
+        </w:trPr>
+        <w:tc>
+          <w:tcPr>
+            <w:tcW w:w="2477" w:type="dxa"/>
+            <w:tcBorders>
+              <w:top w:val="single" w:sz="4" w:space="0" w:color="auto"/>
+              <w:left w:val="single" w:sz="4" w:space="0" w:color="auto"/>
+              <w:bottom w:val="single" w:sz="4" w:space="0" w:color="auto"/>
+              <w:right w:val="single" w:sz="4" w:space="0" w:color="auto"/>
+            </w:tcBorders>
+            <w:shd w:val="clear" w:color="auto" w:fill="C9C9C9" w:themeFill="accent3" w:themeFillTint="99"/>
+            <w:noWrap/>
+            <w:vAlign w:val="center"/>
+            <w:hideMark/>
+          </w:tcPr>
+          <w:p>
+            <w:pPr>
+              <w:rPr>
+                <w:rFonts w:cs="Arial"/>
+                <w:b/>
+                <w:color w:val="000000"/>
+                <w:sz w:val="20"/>
+                <w:szCs w:val="20"/>
+              </w:rPr>
+            </w:pPr>
+            <w:r>
+              <w:br w:type="page"/>
+            </w:r>
+            <w:r>
+              <w:rPr>
+                <w:rFonts w:cs="Arial"/>
+                <w:b/>
+                <w:color w:val="000000"/>
+              </w:rPr>
+              <w:t>Caso de Uso</w:t>
+            </w:r>
+          </w:p>
+        </w:tc>
+        <w:tc>
+          <w:tcPr>
+            <w:tcW w:w="7163" w:type="dxa"/>
+            <w:gridSpan w:val="2"/>
+            <w:tcBorders>
+              <w:top w:val="single" w:sz="4" w:space="0" w:color="auto"/>
+              <w:left w:val="single" w:sz="4" w:space="0" w:color="auto"/>
+              <w:bottom w:val="single" w:sz="4" w:space="0" w:color="auto"/>
+              <w:right w:val="single" w:sz="4" w:space="0" w:color="auto"/>
+            </w:tcBorders>
+            <w:noWrap/>
+            <w:vAlign w:val="center"/>
+            <w:hideMark/>
+          </w:tcPr>
+          <w:p>
+            <w:pPr>
+              <w:rPr>
+                <w:rFonts w:cs="Arial"/>
+              </w:rPr>
+            </w:pPr>
+            <w:r>
+              <w:rPr>
+                <w:rFonts w:cs="Arial"/>
+              </w:rPr>
+              <w:t>FR</w:t>
+            </w:r>
+            <w:r>
+              <w:rPr>
+                <w:rFonts w:cs="Arial"/>
+              </w:rPr>
+              <w:t>6</w:t>
+            </w:r>
+            <w:r>
+              <w:rPr>
+                <w:rFonts w:cs="Arial"/>
+              </w:rPr>
+              <w:t xml:space="preserve">: </w:t>
+            </w:r>
+            <w:r>
+              <w:rPr>
+                <w:rFonts w:cs="Arial"/>
+              </w:rPr>
+              <w:t>DES</w:t>
+            </w:r>
+            <w:r>
+              <w:rPr>
+                <w:rFonts w:cs="Arial"/>
+              </w:rPr>
+              <w:t>MUTAR ALUNO</w:t>
+            </w:r>
+            <w:bookmarkStart w:id="2" w:name="_GoBack"/>
+            <w:bookmarkEnd w:id="2"/>
+          </w:p>
+        </w:tc>
+      </w:tr>
+      <w:tr>
+        <w:trPr>
+          <w:trHeight w:val="454"/>
+        </w:trPr>
+        <w:tc>
+          <w:tcPr>
+            <w:tcW w:w="2477" w:type="dxa"/>
+            <w:tcBorders>
+              <w:top w:val="single" w:sz="4" w:space="0" w:color="auto"/>
+              <w:left w:val="single" w:sz="8" w:space="0" w:color="auto"/>
+              <w:bottom w:val="single" w:sz="8" w:space="0" w:color="auto"/>
+              <w:right w:val="single" w:sz="8" w:space="0" w:color="auto"/>
+            </w:tcBorders>
+            <w:shd w:val="clear" w:color="auto" w:fill="C9C9C9" w:themeFill="accent3" w:themeFillTint="99"/>
+            <w:noWrap/>
+            <w:vAlign w:val="center"/>
+            <w:hideMark/>
+          </w:tcPr>
+          <w:p>
+            <w:pPr>
+              <w:rPr>
+                <w:rFonts w:cs="Arial"/>
+                <w:b/>
+                <w:color w:val="000000"/>
+              </w:rPr>
+            </w:pPr>
+            <w:r>
+              <w:rPr>
+                <w:rFonts w:cs="Arial"/>
+                <w:b/>
+                <w:color w:val="000000"/>
+              </w:rPr>
+              <w:t>Ator Principal</w:t>
+            </w:r>
+          </w:p>
+        </w:tc>
+        <w:tc>
+          <w:tcPr>
+            <w:tcW w:w="7163" w:type="dxa"/>
+            <w:gridSpan w:val="2"/>
+            <w:tcBorders>
+              <w:top w:val="single" w:sz="4" w:space="0" w:color="auto"/>
+              <w:left w:val="nil"/>
+              <w:bottom w:val="single" w:sz="8" w:space="0" w:color="auto"/>
+              <w:right w:val="single" w:sz="8" w:space="0" w:color="auto"/>
+            </w:tcBorders>
+            <w:noWrap/>
+            <w:vAlign w:val="center"/>
+            <w:hideMark/>
+          </w:tcPr>
+          <w:p>
+            <w:pPr>
+              <w:rPr>
+                <w:rFonts w:cs="Arial"/>
+              </w:rPr>
+            </w:pPr>
+            <w:r>
+              <w:rPr>
+                <w:rFonts w:cs="Arial"/>
+              </w:rPr>
+              <w:t>PROFESSOR</w:t>
+            </w:r>
+          </w:p>
+        </w:tc>
+      </w:tr>
+      <w:tr>
+        <w:trPr>
+          <w:trHeight w:val="454"/>
+        </w:trPr>
+        <w:tc>
+          <w:tcPr>
+            <w:tcW w:w="2477" w:type="dxa"/>
+            <w:tcBorders>
+              <w:top w:val="nil"/>
+              <w:left w:val="single" w:sz="8" w:space="0" w:color="auto"/>
+              <w:bottom w:val="single" w:sz="8" w:space="0" w:color="auto"/>
+              <w:right w:val="single" w:sz="8" w:space="0" w:color="auto"/>
+            </w:tcBorders>
+            <w:shd w:val="clear" w:color="auto" w:fill="C9C9C9" w:themeFill="accent3" w:themeFillTint="99"/>
+            <w:noWrap/>
+            <w:vAlign w:val="center"/>
+            <w:hideMark/>
+          </w:tcPr>
+          <w:p>
+            <w:pPr>
+              <w:rPr>
+                <w:rFonts w:cs="Arial"/>
+                <w:b/>
+                <w:color w:val="000000"/>
+              </w:rPr>
+            </w:pPr>
+            <w:r>
+              <w:rPr>
+                <w:rFonts w:cs="Arial"/>
+                <w:b/>
+                <w:color w:val="000000"/>
+              </w:rPr>
+              <w:t>Ator Secundário</w:t>
+            </w:r>
+          </w:p>
+        </w:tc>
+        <w:tc>
+          <w:tcPr>
+            <w:tcW w:w="7163" w:type="dxa"/>
+            <w:gridSpan w:val="2"/>
+            <w:tcBorders>
+              <w:top w:val="nil"/>
+              <w:left w:val="nil"/>
+              <w:bottom w:val="single" w:sz="8" w:space="0" w:color="auto"/>
+              <w:right w:val="single" w:sz="8" w:space="0" w:color="auto"/>
+            </w:tcBorders>
+            <w:noWrap/>
+            <w:vAlign w:val="center"/>
+            <w:hideMark/>
+          </w:tcPr>
+          <w:p>
+            <w:pPr>
+              <w:rPr>
+                <w:rFonts w:cs="Arial"/>
+              </w:rPr>
+            </w:pPr>
+            <w:r>
+              <w:rPr>
+                <w:rFonts w:cs="Arial"/>
+              </w:rPr>
+              <w:t>ALUNO</w:t>
+            </w:r>
+          </w:p>
+        </w:tc>
+      </w:tr>
+      <w:tr>
+        <w:trPr>
+          <w:trHeight w:val="454"/>
+        </w:trPr>
+        <w:tc>
+          <w:tcPr>
+            <w:tcW w:w="2477" w:type="dxa"/>
+            <w:tcBorders>
+              <w:top w:val="nil"/>
+              <w:left w:val="single" w:sz="8" w:space="0" w:color="auto"/>
+              <w:bottom w:val="single" w:sz="8" w:space="0" w:color="auto"/>
+              <w:right w:val="single" w:sz="8" w:space="0" w:color="auto"/>
+            </w:tcBorders>
+            <w:shd w:val="clear" w:color="auto" w:fill="C9C9C9" w:themeFill="accent3" w:themeFillTint="99"/>
+            <w:noWrap/>
+            <w:vAlign w:val="center"/>
+            <w:hideMark/>
+          </w:tcPr>
+          <w:p>
+            <w:pPr>
+              <w:rPr>
+                <w:rFonts w:cs="Arial"/>
+                <w:b/>
+                <w:color w:val="000000"/>
+              </w:rPr>
+            </w:pPr>
+            <w:r>
+              <w:rPr>
+                <w:rFonts w:cs="Arial"/>
+                <w:b/>
+                <w:color w:val="000000"/>
+              </w:rPr>
+              <w:t>Pré-Condição</w:t>
+            </w:r>
+          </w:p>
+        </w:tc>
+        <w:tc>
+          <w:tcPr>
+            <w:tcW w:w="7163" w:type="dxa"/>
+            <w:gridSpan w:val="2"/>
+            <w:tcBorders>
+              <w:top w:val="nil"/>
+              <w:left w:val="nil"/>
+              <w:bottom w:val="single" w:sz="8" w:space="0" w:color="auto"/>
+              <w:right w:val="single" w:sz="8" w:space="0" w:color="auto"/>
+            </w:tcBorders>
+            <w:noWrap/>
+            <w:vAlign w:val="center"/>
+            <w:hideMark/>
+          </w:tcPr>
+          <w:p>
+            <w:pPr>
+              <w:rPr>
+                <w:rFonts w:cs="Arial"/>
+              </w:rPr>
+            </w:pPr>
+            <w:r>
+              <w:rPr>
+                <w:rFonts w:cs="Arial"/>
+              </w:rPr>
+              <w:t>1 – O aluno está na mesma sala de aula virtual que o professor</w:t>
+            </w:r>
+          </w:p>
+          <w:p>
+            <w:pPr>
+              <w:rPr>
+                <w:rFonts w:cs="Arial"/>
+              </w:rPr>
+            </w:pPr>
+            <w:r>
+              <w:rPr>
+                <w:rFonts w:cs="Arial"/>
+              </w:rPr>
+              <w:t>2 – O recurso “</w:t>
+            </w:r>
+            <w:proofErr w:type="spellStart"/>
+            <w:r>
+              <w:rPr>
+                <w:rFonts w:cs="Arial"/>
+                <w:i/>
+                <w:iCs/>
+              </w:rPr>
+              <w:t>mute</w:t>
+            </w:r>
+            <w:proofErr w:type="spellEnd"/>
+            <w:r>
+              <w:rPr>
+                <w:rFonts w:cs="Arial"/>
+                <w:i/>
+                <w:iCs/>
+              </w:rPr>
+              <w:t xml:space="preserve"> </w:t>
+            </w:r>
+            <w:proofErr w:type="spellStart"/>
+            <w:r>
+              <w:rPr>
+                <w:rFonts w:cs="Arial"/>
+                <w:i/>
+                <w:iCs/>
+              </w:rPr>
+              <w:t>mic</w:t>
+            </w:r>
+            <w:proofErr w:type="spellEnd"/>
+            <w:r>
+              <w:rPr>
+                <w:rFonts w:cs="Arial"/>
+              </w:rPr>
+              <w:t>” na instância do aluno está bloqueado</w:t>
+            </w:r>
+          </w:p>
+        </w:tc>
+      </w:tr>
+      <w:tr>
+        <w:trPr>
+          <w:trHeight w:val="454"/>
+        </w:trPr>
+        <w:tc>
+          <w:tcPr>
+            <w:tcW w:w="2477" w:type="dxa"/>
+            <w:tcBorders>
+              <w:top w:val="nil"/>
+              <w:left w:val="single" w:sz="8" w:space="0" w:color="auto"/>
+              <w:bottom w:val="single" w:sz="8" w:space="0" w:color="auto"/>
+              <w:right w:val="single" w:sz="8" w:space="0" w:color="auto"/>
+            </w:tcBorders>
+            <w:shd w:val="clear" w:color="auto" w:fill="C9C9C9" w:themeFill="accent3" w:themeFillTint="99"/>
+            <w:noWrap/>
+            <w:vAlign w:val="center"/>
+            <w:hideMark/>
+          </w:tcPr>
+          <w:p>
+            <w:pPr>
+              <w:rPr>
+                <w:rFonts w:cs="Arial"/>
+                <w:b/>
+                <w:color w:val="000000"/>
+              </w:rPr>
+            </w:pPr>
+            <w:r>
+              <w:rPr>
+                <w:rFonts w:cs="Arial"/>
+                <w:b/>
+                <w:color w:val="000000"/>
+              </w:rPr>
+              <w:t>Pós-Condição</w:t>
+            </w:r>
+          </w:p>
+        </w:tc>
+        <w:tc>
+          <w:tcPr>
+            <w:tcW w:w="7163" w:type="dxa"/>
+            <w:gridSpan w:val="2"/>
+            <w:tcBorders>
+              <w:top w:val="nil"/>
+              <w:left w:val="nil"/>
+              <w:bottom w:val="single" w:sz="8" w:space="0" w:color="auto"/>
+              <w:right w:val="single" w:sz="8" w:space="0" w:color="auto"/>
+            </w:tcBorders>
+            <w:noWrap/>
+            <w:vAlign w:val="center"/>
+            <w:hideMark/>
+          </w:tcPr>
+          <w:p>
+            <w:pPr>
+              <w:rPr>
+                <w:rFonts w:cs="Arial"/>
+              </w:rPr>
+            </w:pPr>
+            <w:r>
+              <w:rPr>
+                <w:rFonts w:cs="Arial"/>
+                <w:bCs/>
+                <w:color w:val="000000"/>
+              </w:rPr>
+              <w:t xml:space="preserve">1 </w:t>
+            </w:r>
+            <w:r>
+              <w:rPr>
+                <w:rFonts w:cs="Arial"/>
+              </w:rPr>
+              <w:t xml:space="preserve">– O microfone no host do aluno está </w:t>
+            </w:r>
+            <w:r>
+              <w:rPr>
+                <w:rFonts w:cs="Arial"/>
+              </w:rPr>
+              <w:t>ativado</w:t>
+            </w:r>
+            <w:r>
+              <w:rPr>
+                <w:rFonts w:cs="Arial"/>
+              </w:rPr>
+              <w:t>;</w:t>
+            </w:r>
+          </w:p>
+          <w:p>
+            <w:pPr>
+              <w:rPr>
+                <w:rFonts w:cs="Arial"/>
+              </w:rPr>
+            </w:pPr>
+            <w:r>
+              <w:rPr>
+                <w:rFonts w:cs="Arial"/>
+                <w:bCs/>
+                <w:color w:val="000000"/>
+              </w:rPr>
+              <w:t xml:space="preserve">2 </w:t>
+            </w:r>
+            <w:r>
+              <w:rPr>
+                <w:rFonts w:cs="Arial"/>
+              </w:rPr>
+              <w:t>– O recurso “</w:t>
+            </w:r>
+            <w:proofErr w:type="spellStart"/>
+            <w:r>
+              <w:rPr>
+                <w:rFonts w:cs="Arial"/>
+                <w:i/>
+                <w:iCs/>
+              </w:rPr>
+              <w:t>mute</w:t>
+            </w:r>
+            <w:proofErr w:type="spellEnd"/>
+            <w:r>
+              <w:rPr>
+                <w:rFonts w:cs="Arial"/>
+                <w:i/>
+                <w:iCs/>
+              </w:rPr>
+              <w:t xml:space="preserve"> </w:t>
+            </w:r>
+            <w:proofErr w:type="spellStart"/>
+            <w:r>
+              <w:rPr>
+                <w:rFonts w:cs="Arial"/>
+                <w:i/>
+                <w:iCs/>
+              </w:rPr>
+              <w:t>mic</w:t>
+            </w:r>
+            <w:proofErr w:type="spellEnd"/>
+            <w:r>
+              <w:rPr>
+                <w:rFonts w:cs="Arial"/>
+              </w:rPr>
+              <w:t xml:space="preserve">” na instância do aluno está </w:t>
+            </w:r>
+            <w:r>
+              <w:rPr>
+                <w:rFonts w:cs="Arial"/>
+              </w:rPr>
+              <w:t>desativado</w:t>
+            </w:r>
+            <w:r>
+              <w:rPr>
+                <w:rFonts w:cs="Arial"/>
+              </w:rPr>
+              <w:t>;</w:t>
+            </w:r>
+          </w:p>
+          <w:p>
+            <w:pPr>
+              <w:rPr>
+                <w:rFonts w:cs="Arial"/>
+              </w:rPr>
+            </w:pPr>
+            <w:r>
+              <w:rPr>
+                <w:rFonts w:cs="Arial"/>
+                <w:bCs/>
+                <w:color w:val="000000"/>
+              </w:rPr>
+              <w:t xml:space="preserve">3 </w:t>
+            </w:r>
+            <w:r>
+              <w:rPr>
+                <w:rFonts w:cs="Arial"/>
+              </w:rPr>
+              <w:t>– O recurso “</w:t>
+            </w:r>
+            <w:proofErr w:type="spellStart"/>
+            <w:r>
+              <w:rPr>
+                <w:rFonts w:cs="Arial"/>
+                <w:i/>
+                <w:iCs/>
+              </w:rPr>
+              <w:t>mute</w:t>
+            </w:r>
+            <w:proofErr w:type="spellEnd"/>
+            <w:r>
+              <w:rPr>
+                <w:rFonts w:cs="Arial"/>
+                <w:i/>
+                <w:iCs/>
+              </w:rPr>
+              <w:t xml:space="preserve"> </w:t>
+            </w:r>
+            <w:proofErr w:type="spellStart"/>
+            <w:r>
+              <w:rPr>
+                <w:rFonts w:cs="Arial"/>
+                <w:i/>
+                <w:iCs/>
+              </w:rPr>
+              <w:t>mic</w:t>
+            </w:r>
+            <w:proofErr w:type="spellEnd"/>
+            <w:r>
+              <w:rPr>
+                <w:rFonts w:cs="Arial"/>
+              </w:rPr>
+              <w:t xml:space="preserve">” na instância do aluno </w:t>
+            </w:r>
+            <w:r>
+              <w:rPr>
+                <w:rFonts w:cs="Arial"/>
+              </w:rPr>
+              <w:t xml:space="preserve">não </w:t>
+            </w:r>
+            <w:r>
+              <w:rPr>
+                <w:rFonts w:cs="Arial"/>
+              </w:rPr>
+              <w:t>está bloqueado.</w:t>
+            </w:r>
+          </w:p>
+        </w:tc>
+      </w:tr>
+      <w:tr>
+        <w:trPr>
+          <w:trHeight w:val="454"/>
+        </w:trPr>
+        <w:tc>
+          <w:tcPr>
+            <w:tcW w:w="4745" w:type="dxa"/>
+            <w:gridSpan w:val="2"/>
+            <w:tcBorders>
+              <w:top w:val="nil"/>
+              <w:left w:val="single" w:sz="8" w:space="0" w:color="auto"/>
+              <w:bottom w:val="single" w:sz="4" w:space="0" w:color="auto"/>
+              <w:right w:val="single" w:sz="8" w:space="0" w:color="auto"/>
+            </w:tcBorders>
+            <w:shd w:val="clear" w:color="auto" w:fill="C9C9C9" w:themeFill="accent3" w:themeFillTint="99"/>
+            <w:noWrap/>
+            <w:vAlign w:val="center"/>
+            <w:hideMark/>
+          </w:tcPr>
+          <w:p>
+            <w:pPr>
+              <w:jc w:val="center"/>
+              <w:rPr>
+                <w:rFonts w:cs="Arial"/>
+                <w:b/>
+                <w:color w:val="000000"/>
+              </w:rPr>
+            </w:pPr>
+            <w:r>
+              <w:rPr>
+                <w:rFonts w:cs="Arial"/>
+                <w:b/>
+                <w:color w:val="000000"/>
+              </w:rPr>
+              <w:t>Ações do Ator</w:t>
+            </w:r>
+          </w:p>
+        </w:tc>
+        <w:tc>
+          <w:tcPr>
+            <w:tcW w:w="4895" w:type="dxa"/>
+            <w:tcBorders>
+              <w:top w:val="nil"/>
+              <w:left w:val="single" w:sz="8" w:space="0" w:color="auto"/>
+              <w:bottom w:val="single" w:sz="4" w:space="0" w:color="auto"/>
+              <w:right w:val="single" w:sz="8" w:space="0" w:color="auto"/>
+            </w:tcBorders>
+            <w:shd w:val="clear" w:color="auto" w:fill="C9C9C9" w:themeFill="accent3" w:themeFillTint="99"/>
+            <w:vAlign w:val="center"/>
+            <w:hideMark/>
+          </w:tcPr>
+          <w:p>
+            <w:pPr>
+              <w:jc w:val="center"/>
+              <w:rPr>
+                <w:rFonts w:cs="Arial"/>
+                <w:b/>
+                <w:color w:val="000000"/>
+              </w:rPr>
+            </w:pPr>
+            <w:r>
+              <w:rPr>
+                <w:rFonts w:cs="Arial"/>
+                <w:b/>
+                <w:color w:val="000000"/>
+              </w:rPr>
+              <w:t>Ações do Sistema</w:t>
+            </w:r>
+          </w:p>
+        </w:tc>
+      </w:tr>
+      <w:tr>
+        <w:trPr>
+          <w:trHeight w:val="454"/>
+        </w:trPr>
+        <w:tc>
+          <w:tcPr>
+            <w:tcW w:w="4745" w:type="dxa"/>
+            <w:gridSpan w:val="2"/>
+            <w:tcBorders>
+              <w:top w:val="single" w:sz="4" w:space="0" w:color="auto"/>
+              <w:left w:val="single" w:sz="4" w:space="0" w:color="auto"/>
+              <w:bottom w:val="single" w:sz="4" w:space="0" w:color="auto"/>
+              <w:right w:val="single" w:sz="4" w:space="0" w:color="auto"/>
+            </w:tcBorders>
+            <w:noWrap/>
+            <w:vAlign w:val="center"/>
+          </w:tcPr>
+          <w:p>
+            <w:pPr>
+              <w:jc w:val="both"/>
+              <w:rPr>
+                <w:rFonts w:cs="Arial"/>
+              </w:rPr>
+            </w:pPr>
+            <w:r>
+              <w:rPr>
+                <w:rFonts w:cs="Arial"/>
+              </w:rPr>
+              <w:t>Professor aponta para o avatar do aluno e executa a função “</w:t>
+            </w:r>
+            <w:proofErr w:type="spellStart"/>
+            <w:r>
+              <w:rPr>
+                <w:rFonts w:cs="Arial"/>
+                <w:i/>
+                <w:iCs/>
+              </w:rPr>
+              <w:t>action</w:t>
+            </w:r>
+            <w:proofErr w:type="spellEnd"/>
+            <w:r>
+              <w:rPr>
+                <w:rFonts w:cs="Arial"/>
+              </w:rPr>
+              <w:t>”</w:t>
+            </w:r>
+          </w:p>
+        </w:tc>
+        <w:tc>
+          <w:tcPr>
+            <w:tcW w:w="4895" w:type="dxa"/>
+            <w:tcBorders>
+              <w:top w:val="single" w:sz="4" w:space="0" w:color="auto"/>
+              <w:left w:val="single" w:sz="4" w:space="0" w:color="auto"/>
+              <w:bottom w:val="single" w:sz="4" w:space="0" w:color="auto"/>
+              <w:right w:val="single" w:sz="4" w:space="0" w:color="auto"/>
+            </w:tcBorders>
+            <w:vAlign w:val="center"/>
+          </w:tcPr>
+          <w:p>
+            <w:pPr>
+              <w:jc w:val="both"/>
+              <w:rPr>
+                <w:rFonts w:cs="Arial"/>
+              </w:rPr>
+            </w:pPr>
+          </w:p>
+        </w:tc>
+      </w:tr>
+      <w:tr>
+        <w:trPr>
+          <w:trHeight w:val="454"/>
+        </w:trPr>
+        <w:tc>
+          <w:tcPr>
+            <w:tcW w:w="4745" w:type="dxa"/>
+            <w:gridSpan w:val="2"/>
+            <w:tcBorders>
+              <w:top w:val="single" w:sz="4" w:space="0" w:color="auto"/>
+              <w:left w:val="single" w:sz="8" w:space="0" w:color="auto"/>
+              <w:bottom w:val="single" w:sz="8" w:space="0" w:color="auto"/>
+              <w:right w:val="single" w:sz="8" w:space="0" w:color="auto"/>
+            </w:tcBorders>
+            <w:noWrap/>
+            <w:vAlign w:val="center"/>
+          </w:tcPr>
+          <w:p>
+            <w:pPr>
+              <w:jc w:val="both"/>
+              <w:rPr>
+                <w:rFonts w:cs="Arial"/>
+              </w:rPr>
+            </w:pPr>
+          </w:p>
+        </w:tc>
+        <w:tc>
+          <w:tcPr>
+            <w:tcW w:w="4895" w:type="dxa"/>
+            <w:tcBorders>
+              <w:top w:val="single" w:sz="4" w:space="0" w:color="auto"/>
+              <w:left w:val="single" w:sz="8" w:space="0" w:color="auto"/>
+              <w:bottom w:val="single" w:sz="8" w:space="0" w:color="auto"/>
+              <w:right w:val="single" w:sz="8" w:space="0" w:color="auto"/>
+            </w:tcBorders>
+            <w:vAlign w:val="center"/>
+            <w:hideMark/>
+          </w:tcPr>
+          <w:p>
+            <w:pPr>
+              <w:jc w:val="both"/>
+              <w:rPr>
+                <w:rFonts w:cs="Arial"/>
+              </w:rPr>
+            </w:pPr>
+            <w:r>
+              <w:rPr>
+                <w:rFonts w:cs="Arial"/>
+              </w:rPr>
+              <w:t>Aluno é selecionado</w:t>
+            </w:r>
+          </w:p>
+        </w:tc>
+      </w:tr>
+      <w:tr>
+        <w:trPr>
+          <w:trHeight w:val="454"/>
+        </w:trPr>
+        <w:tc>
+          <w:tcPr>
+            <w:tcW w:w="4745" w:type="dxa"/>
+            <w:gridSpan w:val="2"/>
+            <w:tcBorders>
+              <w:top w:val="nil"/>
+              <w:left w:val="single" w:sz="8" w:space="0" w:color="auto"/>
+              <w:bottom w:val="single" w:sz="8" w:space="0" w:color="auto"/>
+              <w:right w:val="single" w:sz="8" w:space="0" w:color="auto"/>
+            </w:tcBorders>
+            <w:noWrap/>
+            <w:vAlign w:val="center"/>
+          </w:tcPr>
+          <w:p>
+            <w:pPr>
+              <w:jc w:val="both"/>
+              <w:rPr>
+                <w:rFonts w:cs="Arial"/>
+              </w:rPr>
+            </w:pPr>
+          </w:p>
+        </w:tc>
+        <w:tc>
+          <w:tcPr>
+            <w:tcW w:w="4895" w:type="dxa"/>
+            <w:tcBorders>
+              <w:top w:val="nil"/>
+              <w:left w:val="single" w:sz="8" w:space="0" w:color="auto"/>
+              <w:bottom w:val="single" w:sz="8" w:space="0" w:color="auto"/>
+              <w:right w:val="single" w:sz="8" w:space="0" w:color="auto"/>
+            </w:tcBorders>
+            <w:vAlign w:val="center"/>
+          </w:tcPr>
+          <w:p>
+            <w:pPr>
+              <w:jc w:val="both"/>
+              <w:rPr>
+                <w:rFonts w:cs="Arial"/>
+              </w:rPr>
+            </w:pPr>
+            <w:r>
+              <w:rPr>
+                <w:rFonts w:cs="Arial"/>
+              </w:rPr>
+              <w:t>Menu contextual é apresentado</w:t>
+            </w:r>
+          </w:p>
+        </w:tc>
+      </w:tr>
+      <w:tr>
+        <w:trPr>
+          <w:trHeight w:val="454"/>
+        </w:trPr>
+        <w:tc>
+          <w:tcPr>
+            <w:tcW w:w="4745" w:type="dxa"/>
+            <w:gridSpan w:val="2"/>
+            <w:tcBorders>
+              <w:top w:val="nil"/>
+              <w:left w:val="single" w:sz="8" w:space="0" w:color="auto"/>
+              <w:bottom w:val="single" w:sz="8" w:space="0" w:color="auto"/>
+              <w:right w:val="single" w:sz="8" w:space="0" w:color="auto"/>
+            </w:tcBorders>
+            <w:noWrap/>
+            <w:vAlign w:val="center"/>
+          </w:tcPr>
+          <w:p>
+            <w:pPr>
+              <w:jc w:val="both"/>
+              <w:rPr>
+                <w:rFonts w:cs="Arial"/>
+              </w:rPr>
+            </w:pPr>
+            <w:r>
+              <w:rPr>
+                <w:rFonts w:cs="Arial"/>
+              </w:rPr>
+              <w:t>Professor seleciona a caixa de texto “</w:t>
+            </w:r>
+            <w:proofErr w:type="spellStart"/>
+            <w:r>
+              <w:rPr>
+                <w:rFonts w:cs="Arial"/>
+                <w:i/>
+                <w:iCs/>
+              </w:rPr>
+              <w:t>give</w:t>
+            </w:r>
+            <w:proofErr w:type="spellEnd"/>
+            <w:r>
+              <w:rPr>
+                <w:rFonts w:cs="Arial"/>
+                <w:i/>
+                <w:iCs/>
+              </w:rPr>
+              <w:t xml:space="preserve"> </w:t>
+            </w:r>
+            <w:proofErr w:type="spellStart"/>
+            <w:r>
+              <w:rPr>
+                <w:rFonts w:cs="Arial"/>
+                <w:i/>
+                <w:iCs/>
+              </w:rPr>
+              <w:t>XPs</w:t>
+            </w:r>
+            <w:proofErr w:type="spellEnd"/>
+            <w:r>
+              <w:rPr>
+                <w:rFonts w:cs="Arial"/>
+              </w:rPr>
+              <w:t>”</w:t>
+            </w:r>
+          </w:p>
+        </w:tc>
+        <w:tc>
+          <w:tcPr>
+            <w:tcW w:w="4895" w:type="dxa"/>
+            <w:tcBorders>
+              <w:top w:val="nil"/>
+              <w:left w:val="single" w:sz="8" w:space="0" w:color="auto"/>
+              <w:bottom w:val="single" w:sz="8" w:space="0" w:color="auto"/>
+              <w:right w:val="single" w:sz="8" w:space="0" w:color="auto"/>
+            </w:tcBorders>
+            <w:vAlign w:val="center"/>
+          </w:tcPr>
+          <w:p>
+            <w:pPr>
+              <w:jc w:val="both"/>
+              <w:rPr>
+                <w:rFonts w:cs="Arial"/>
+              </w:rPr>
+            </w:pPr>
+          </w:p>
+        </w:tc>
+      </w:tr>
+      <w:tr>
+        <w:trPr>
+          <w:trHeight w:val="454"/>
+        </w:trPr>
+        <w:tc>
+          <w:tcPr>
+            <w:tcW w:w="4745" w:type="dxa"/>
+            <w:gridSpan w:val="2"/>
+            <w:tcBorders>
+              <w:top w:val="nil"/>
+              <w:left w:val="single" w:sz="8" w:space="0" w:color="auto"/>
+              <w:bottom w:val="single" w:sz="8" w:space="0" w:color="auto"/>
+              <w:right w:val="single" w:sz="8" w:space="0" w:color="auto"/>
+            </w:tcBorders>
+            <w:noWrap/>
+            <w:vAlign w:val="center"/>
+          </w:tcPr>
+          <w:p>
+            <w:pPr>
+              <w:jc w:val="both"/>
+              <w:rPr>
+                <w:rFonts w:cs="Arial"/>
+              </w:rPr>
+            </w:pPr>
+            <w:r>
+              <w:rPr>
+                <w:rFonts w:cs="Arial"/>
+              </w:rPr>
+              <w:t>Professor digita um valor numérico</w:t>
+            </w:r>
+          </w:p>
+        </w:tc>
+        <w:tc>
+          <w:tcPr>
+            <w:tcW w:w="4895" w:type="dxa"/>
+            <w:tcBorders>
+              <w:top w:val="nil"/>
+              <w:left w:val="single" w:sz="8" w:space="0" w:color="auto"/>
+              <w:bottom w:val="single" w:sz="8" w:space="0" w:color="auto"/>
+              <w:right w:val="single" w:sz="8" w:space="0" w:color="auto"/>
+            </w:tcBorders>
+            <w:vAlign w:val="center"/>
+          </w:tcPr>
+          <w:p>
+            <w:pPr>
+              <w:jc w:val="both"/>
+              <w:rPr>
+                <w:rFonts w:cs="Arial"/>
+              </w:rPr>
+            </w:pPr>
+          </w:p>
+        </w:tc>
+      </w:tr>
+      <w:tr>
+        <w:trPr>
+          <w:trHeight w:val="454"/>
+        </w:trPr>
+        <w:tc>
+          <w:tcPr>
+            <w:tcW w:w="4745" w:type="dxa"/>
+            <w:gridSpan w:val="2"/>
+            <w:tcBorders>
+              <w:top w:val="nil"/>
+              <w:left w:val="single" w:sz="8" w:space="0" w:color="auto"/>
+              <w:bottom w:val="single" w:sz="8" w:space="0" w:color="auto"/>
+              <w:right w:val="single" w:sz="8" w:space="0" w:color="auto"/>
+            </w:tcBorders>
+            <w:noWrap/>
+            <w:vAlign w:val="center"/>
+          </w:tcPr>
+          <w:p>
+            <w:pPr>
+              <w:jc w:val="both"/>
+              <w:rPr>
+                <w:rFonts w:cs="Arial"/>
+              </w:rPr>
+            </w:pPr>
+            <w:r>
+              <w:rPr>
+                <w:rFonts w:cs="Arial"/>
+              </w:rPr>
+              <w:t>Professor pressiona o botão “</w:t>
+            </w:r>
+            <w:proofErr w:type="spellStart"/>
+            <w:r>
+              <w:rPr>
+                <w:rFonts w:cs="Arial"/>
+                <w:i/>
+                <w:iCs/>
+              </w:rPr>
+              <w:t>send</w:t>
+            </w:r>
+            <w:proofErr w:type="spellEnd"/>
+            <w:r>
+              <w:rPr>
+                <w:rFonts w:cs="Arial"/>
+              </w:rPr>
+              <w:t>”</w:t>
+            </w:r>
+          </w:p>
+        </w:tc>
+        <w:tc>
+          <w:tcPr>
+            <w:tcW w:w="4895" w:type="dxa"/>
+            <w:tcBorders>
+              <w:top w:val="nil"/>
+              <w:left w:val="single" w:sz="8" w:space="0" w:color="auto"/>
+              <w:bottom w:val="single" w:sz="8" w:space="0" w:color="auto"/>
+              <w:right w:val="single" w:sz="8" w:space="0" w:color="auto"/>
+            </w:tcBorders>
+            <w:vAlign w:val="center"/>
+          </w:tcPr>
+          <w:p>
+            <w:pPr>
+              <w:jc w:val="both"/>
+              <w:rPr>
+                <w:rFonts w:cs="Arial"/>
+              </w:rPr>
+            </w:pPr>
+          </w:p>
+        </w:tc>
+      </w:tr>
+      <w:tr>
+        <w:trPr>
+          <w:trHeight w:val="454"/>
+        </w:trPr>
+        <w:tc>
+          <w:tcPr>
+            <w:tcW w:w="4745" w:type="dxa"/>
+            <w:gridSpan w:val="2"/>
+            <w:tcBorders>
+              <w:top w:val="nil"/>
+              <w:left w:val="single" w:sz="8" w:space="0" w:color="auto"/>
+              <w:bottom w:val="single" w:sz="8" w:space="0" w:color="auto"/>
+              <w:right w:val="single" w:sz="8" w:space="0" w:color="auto"/>
+            </w:tcBorders>
+            <w:noWrap/>
+            <w:vAlign w:val="center"/>
+          </w:tcPr>
+          <w:p>
+            <w:pPr>
+              <w:jc w:val="both"/>
+              <w:rPr>
+                <w:rFonts w:cs="Arial"/>
+              </w:rPr>
+            </w:pPr>
+          </w:p>
+        </w:tc>
+        <w:tc>
+          <w:tcPr>
+            <w:tcW w:w="4895" w:type="dxa"/>
+            <w:tcBorders>
+              <w:top w:val="nil"/>
+              <w:left w:val="single" w:sz="8" w:space="0" w:color="auto"/>
+              <w:bottom w:val="single" w:sz="8" w:space="0" w:color="auto"/>
+              <w:right w:val="single" w:sz="8" w:space="0" w:color="auto"/>
+            </w:tcBorders>
+            <w:vAlign w:val="center"/>
+          </w:tcPr>
+          <w:p>
+            <w:pPr>
+              <w:jc w:val="both"/>
+              <w:rPr>
+                <w:rFonts w:cs="Arial"/>
+              </w:rPr>
+            </w:pPr>
+            <w:r>
+              <w:rPr>
+                <w:rFonts w:cs="Arial"/>
+              </w:rPr>
+              <w:t>O valor é enviado à ponta de API /</w:t>
+            </w:r>
+            <w:proofErr w:type="spellStart"/>
+            <w:r>
+              <w:rPr>
+                <w:rFonts w:cs="Arial"/>
+              </w:rPr>
+              <w:t>student</w:t>
+            </w:r>
+            <w:proofErr w:type="spellEnd"/>
+            <w:r>
+              <w:rPr>
+                <w:rFonts w:cs="Arial"/>
+              </w:rPr>
+              <w:t>/</w:t>
+            </w:r>
+            <w:proofErr w:type="spellStart"/>
+            <w:r>
+              <w:rPr>
+                <w:rFonts w:cs="Arial"/>
+              </w:rPr>
+              <w:t>give-xp</w:t>
+            </w:r>
+            <w:proofErr w:type="spellEnd"/>
+            <w:r>
+              <w:rPr>
+                <w:rFonts w:cs="Arial"/>
+              </w:rPr>
+              <w:t>/</w:t>
+            </w:r>
+          </w:p>
+        </w:tc>
+      </w:tr>
+      <w:tr>
+        <w:trPr>
+          <w:trHeight w:val="454"/>
+        </w:trPr>
+        <w:tc>
+          <w:tcPr>
+            <w:tcW w:w="4745" w:type="dxa"/>
+            <w:gridSpan w:val="2"/>
+            <w:tcBorders>
+              <w:top w:val="nil"/>
+              <w:left w:val="single" w:sz="8" w:space="0" w:color="auto"/>
+              <w:bottom w:val="single" w:sz="8" w:space="0" w:color="auto"/>
+              <w:right w:val="single" w:sz="8" w:space="0" w:color="auto"/>
+            </w:tcBorders>
+            <w:noWrap/>
+            <w:vAlign w:val="center"/>
+          </w:tcPr>
+          <w:p>
+            <w:pPr>
+              <w:jc w:val="both"/>
+              <w:rPr>
+                <w:rFonts w:cs="Arial"/>
+              </w:rPr>
+            </w:pPr>
+          </w:p>
+        </w:tc>
+        <w:tc>
+          <w:tcPr>
+            <w:tcW w:w="4895" w:type="dxa"/>
+            <w:tcBorders>
+              <w:top w:val="nil"/>
+              <w:left w:val="single" w:sz="8" w:space="0" w:color="auto"/>
+              <w:bottom w:val="single" w:sz="8" w:space="0" w:color="auto"/>
+              <w:right w:val="single" w:sz="8" w:space="0" w:color="auto"/>
+            </w:tcBorders>
+            <w:vAlign w:val="center"/>
+          </w:tcPr>
+          <w:p>
+            <w:pPr>
+              <w:jc w:val="both"/>
+              <w:rPr>
+                <w:rFonts w:cs="Arial"/>
+              </w:rPr>
+            </w:pPr>
+            <w:r>
+              <w:rPr>
+                <w:rFonts w:cs="Arial"/>
+              </w:rPr>
+              <w:t>O valor na base de dados é atualizado</w:t>
+            </w:r>
+          </w:p>
+        </w:tc>
+      </w:tr>
+      <w:tr>
+        <w:trPr>
+          <w:trHeight w:val="454"/>
+        </w:trPr>
+        <w:tc>
+          <w:tcPr>
+            <w:tcW w:w="4745" w:type="dxa"/>
+            <w:gridSpan w:val="2"/>
+            <w:tcBorders>
+              <w:top w:val="nil"/>
+              <w:left w:val="single" w:sz="8" w:space="0" w:color="auto"/>
+              <w:bottom w:val="single" w:sz="8" w:space="0" w:color="auto"/>
+              <w:right w:val="single" w:sz="8" w:space="0" w:color="auto"/>
+            </w:tcBorders>
+            <w:noWrap/>
+            <w:vAlign w:val="center"/>
+          </w:tcPr>
+          <w:p>
+            <w:pPr>
+              <w:jc w:val="both"/>
+              <w:rPr>
+                <w:rFonts w:cs="Arial"/>
+              </w:rPr>
+            </w:pPr>
+          </w:p>
+        </w:tc>
+        <w:tc>
+          <w:tcPr>
+            <w:tcW w:w="4895" w:type="dxa"/>
+            <w:tcBorders>
+              <w:top w:val="nil"/>
+              <w:left w:val="single" w:sz="8" w:space="0" w:color="auto"/>
+              <w:bottom w:val="single" w:sz="8" w:space="0" w:color="auto"/>
+              <w:right w:val="single" w:sz="8" w:space="0" w:color="auto"/>
+            </w:tcBorders>
+            <w:vAlign w:val="center"/>
+          </w:tcPr>
+          <w:p>
+            <w:pPr>
+              <w:jc w:val="both"/>
+              <w:rPr>
+                <w:rFonts w:cs="Arial"/>
+              </w:rPr>
+            </w:pPr>
+            <w:r>
+              <w:rPr>
+                <w:rFonts w:cs="Arial"/>
+              </w:rPr>
+              <w:t xml:space="preserve">O valor é enviado pelo servidor a todos os usuários conectados à sala via </w:t>
+            </w:r>
+            <w:proofErr w:type="spellStart"/>
+            <w:r>
+              <w:rPr>
+                <w:rFonts w:cs="Arial"/>
+              </w:rPr>
+              <w:t>WebSocket</w:t>
+            </w:r>
+            <w:proofErr w:type="spellEnd"/>
+          </w:p>
+        </w:tc>
+      </w:tr>
+      <w:tr>
+        <w:trPr>
+          <w:trHeight w:val="454"/>
+        </w:trPr>
+        <w:tc>
+          <w:tcPr>
+            <w:tcW w:w="4745" w:type="dxa"/>
+            <w:gridSpan w:val="2"/>
+            <w:tcBorders>
+              <w:top w:val="nil"/>
+              <w:left w:val="single" w:sz="8" w:space="0" w:color="auto"/>
+              <w:bottom w:val="single" w:sz="8" w:space="0" w:color="auto"/>
+              <w:right w:val="single" w:sz="8" w:space="0" w:color="auto"/>
+            </w:tcBorders>
+            <w:noWrap/>
+            <w:vAlign w:val="center"/>
+          </w:tcPr>
+          <w:p>
+            <w:pPr>
+              <w:jc w:val="both"/>
+              <w:rPr>
+                <w:rFonts w:cs="Arial"/>
+              </w:rPr>
+            </w:pPr>
+          </w:p>
+        </w:tc>
+        <w:tc>
+          <w:tcPr>
+            <w:tcW w:w="4895" w:type="dxa"/>
+            <w:tcBorders>
+              <w:top w:val="nil"/>
+              <w:left w:val="single" w:sz="8" w:space="0" w:color="auto"/>
+              <w:bottom w:val="single" w:sz="8" w:space="0" w:color="auto"/>
+              <w:right w:val="single" w:sz="8" w:space="0" w:color="auto"/>
+            </w:tcBorders>
+            <w:vAlign w:val="center"/>
+          </w:tcPr>
+          <w:p>
+            <w:pPr>
+              <w:jc w:val="both"/>
+              <w:rPr>
+                <w:rFonts w:cs="Arial"/>
+              </w:rPr>
+            </w:pPr>
+            <w:r>
+              <w:rPr>
+                <w:rFonts w:cs="Arial"/>
+              </w:rPr>
+              <w:t>O avatar do usuário beneficiado é atualizado em cada instância conectada à sala</w:t>
+            </w:r>
+          </w:p>
+        </w:tc>
+      </w:tr>
+    </w:tbl>
+    <w:p>
+      <w:pPr>
+        <w:widowControl/>
+        <w:rPr>
+          <w:rFonts w:cs="Arial"/>
+        </w:rPr>
+      </w:pPr>
+      <w:r>
+        <w:br w:type="page"/>
+      </w:r>
+    </w:p>
+    <w:p>
+      <w:pPr>
+        <w:pStyle w:val="Texto"/>
+      </w:pPr>
+      <w:r>
+        <w:lastRenderedPageBreak/>
+        <w:t>3.1.2.</w:t>
+      </w:r>
+      <w:r>
+        <w:t>4</w:t>
+      </w:r>
+      <w:r>
+        <w:t xml:space="preserve"> Caso de Uso: </w:t>
+      </w:r>
+      <w:proofErr w:type="spellStart"/>
+      <w:r>
+        <w:rPr>
+          <w:b/>
+          <w:bCs/>
+        </w:rPr>
+        <w:t>On</w:t>
+      </w:r>
+      <w:proofErr w:type="spellEnd"/>
+      <w:r>
+        <w:rPr>
+          <w:b/>
+          <w:bCs/>
+        </w:rPr>
         <w:t>/Off Microfone</w:t>
       </w:r>
     </w:p>
@@ -7527,7 +10226,13 @@
       </w:pPr>
       <w:r>
         <w:tab/>
-        <w:t xml:space="preserve">3.1.2.4 Caso de Uso: </w:t>
+        <w:t>3.1.2.</w:t>
+      </w:r>
+      <w:r>
+        <w:t>5</w:t>
+      </w:r>
+      <w:r>
+        <w:t xml:space="preserve"> Caso de Uso: </w:t>
       </w:r>
       <w:r>
         <w:rPr>
@@ -7733,7 +10438,6 @@
         <w:pStyle w:val="Texto"/>
       </w:pPr>
       <w:r>
-        <w:lastRenderedPageBreak/>
         <w:tab/>
         <w:t xml:space="preserve">3.1.3.7 Caso de Uso: </w:t>
       </w:r>
@@ -7750,6 +10454,7 @@
         <w:pStyle w:val="Texto"/>
       </w:pPr>
       <w:r>
+        <w:lastRenderedPageBreak/>
         <w:t>Entre os recursos do material didático, alguns tipos são interativos. O Usuário deverá poder agir sobre os recursos do tipo interativo, além de poder visualizar os recursos não interativos.</w:t>
       </w:r>
     </w:p>
@@ -7936,12 +10641,10 @@
         <w:t xml:space="preserve"> do usuário antes de encerrar o programa, caso a propriedade </w:t>
       </w:r>
       <w:proofErr w:type="spellStart"/>
-      <w:proofErr w:type="gramStart"/>
       <w:r>
         <w:t>connection.keepAuthToken</w:t>
       </w:r>
       <w:proofErr w:type="spellEnd"/>
-      <w:proofErr w:type="gramEnd"/>
       <w:r>
         <w:t xml:space="preserve"> seja </w:t>
       </w:r>
@@ -7960,26 +10663,26 @@
         <w:pStyle w:val="Texto"/>
       </w:pPr>
       <w:r>
+        <w:t xml:space="preserve">connection é um </w:t>
+      </w:r>
+      <w:proofErr w:type="spellStart"/>
+      <w:r>
+        <w:rPr>
+          <w:rStyle w:val="nfase"/>
+        </w:rPr>
+        <w:t>singleton</w:t>
+      </w:r>
+      <w:proofErr w:type="spellEnd"/>
+      <w:r>
+        <w:t xml:space="preserve"> de tipo Connection, responsável pela comunicação com a API remota.</w:t>
+      </w:r>
+    </w:p>
+    <w:p>
+      <w:pPr>
+        <w:pStyle w:val="Texto"/>
+      </w:pPr>
+      <w:r>
         <w:lastRenderedPageBreak/>
-        <w:t xml:space="preserve">connection é um </w:t>
-      </w:r>
-      <w:proofErr w:type="spellStart"/>
-      <w:r>
-        <w:rPr>
-          <w:rStyle w:val="nfase"/>
-        </w:rPr>
-        <w:t>singleton</w:t>
-      </w:r>
-      <w:proofErr w:type="spellEnd"/>
-      <w:r>
-        <w:t xml:space="preserve"> de tipo Connection, responsável pela comunicação com a API remota.</w:t>
-      </w:r>
-    </w:p>
-    <w:p>
-      <w:pPr>
-        <w:pStyle w:val="Texto"/>
-      </w:pPr>
-      <w:r>
         <w:tab/>
         <w:t xml:space="preserve">3.1.4.3 Caso de Uso: </w:t>
       </w:r>
@@ -8396,7 +11099,6 @@
           <w:rFonts w:ascii="Arial" w:hAnsi="Arial" w:cs="Arial"/>
           <w:szCs w:val="24"/>
         </w:rPr>
-        <w:lastRenderedPageBreak/>
         <w:t>É um sistema de controle de versões utilizado para registrar os históricos de edições de qualquer tipo de arquivo</w:t>
       </w:r>
     </w:p>
@@ -8472,6 +11174,7 @@
           <w:rFonts w:ascii="Arial" w:hAnsi="Arial" w:cs="Arial"/>
           <w:szCs w:val="24"/>
         </w:rPr>
+        <w:lastRenderedPageBreak/>
         <w:t xml:space="preserve">É uma prática de desenvolvimento com o objetivo de encontrar e </w:t>
       </w:r>
       <w:proofErr w:type="spellStart"/>
@@ -8595,21 +11298,7 @@
         <w:rPr>
           <w:rFonts w:cs="Arial"/>
         </w:rPr>
-        <w:t xml:space="preserve">5 DIAGRAMAS DE </w:t>
-      </w:r>
-      <w:proofErr w:type="gramStart"/>
-      <w:r>
-        <w:rPr>
-          <w:rFonts w:cs="Arial"/>
-        </w:rPr>
-        <w:t>SEQUENCIA</w:t>
-      </w:r>
-      <w:proofErr w:type="gramEnd"/>
-      <w:r>
-        <w:rPr>
-          <w:rFonts w:cs="Arial"/>
-        </w:rPr>
-        <w:t xml:space="preserve"> </w:t>
+        <w:t xml:space="preserve">5 DIAGRAMAS DE SEQUENCIA </w:t>
       </w:r>
     </w:p>
     <w:p>
@@ -8626,23 +11315,7 @@
           <w:rFonts w:ascii="Arial" w:hAnsi="Arial" w:cs="Arial"/>
           <w:sz w:val="20"/>
         </w:rPr>
-        <w:t xml:space="preserve">&lt;ESCREVER AQUI UMA DEFINIÇÃO DO QUE É O DIAGRAMA DE </w:t>
-      </w:r>
-      <w:proofErr w:type="gramStart"/>
-      <w:r>
-        <w:rPr>
-          <w:rFonts w:ascii="Arial" w:hAnsi="Arial" w:cs="Arial"/>
-          <w:sz w:val="20"/>
-        </w:rPr>
-        <w:t>SEQUENCIA</w:t>
-      </w:r>
-      <w:proofErr w:type="gramEnd"/>
-      <w:r>
-        <w:rPr>
-          <w:rFonts w:ascii="Arial" w:hAnsi="Arial" w:cs="Arial"/>
-          <w:sz w:val="20"/>
-        </w:rPr>
-        <w:t xml:space="preserve">, DE ACORDO COM ALGUMA BIBLIOGRAFIA DA ÁREA DE ENGENHARIA DE SOFTWARE, COMO POR EXEMPLO:&gt; </w:t>
+        <w:t xml:space="preserve">&lt;ESCREVER AQUI UMA DEFINIÇÃO DO QUE É O DIAGRAMA DE SEQUENCIA, DE ACORDO COM ALGUMA BIBLIOGRAFIA DA ÁREA DE ENGENHARIA DE SOFTWARE, COMO POR EXEMPLO:&gt; </w:t>
       </w:r>
     </w:p>
     <w:p>
@@ -8677,7 +11350,6 @@
           <w:rFonts w:cs="Arial"/>
           <w:noProof/>
         </w:rPr>
-        <w:lastRenderedPageBreak/>
         <w:drawing>
           <wp:inline distT="0" distB="0" distL="0" distR="0" wp14:anchorId="41660A0C" wp14:editId="0A6EDC9A">
             <wp:extent cx="5762625" cy="4333875"/>
@@ -9158,7 +11830,6 @@
       <w:pPr>
         <w:pStyle w:val="Tt1"/>
       </w:pPr>
-      <w:proofErr w:type="gramStart"/>
       <w:r>
         <w:t>9</w:t>
       </w:r>
@@ -9166,11 +11837,7 @@
         <w:t xml:space="preserve">  </w:t>
       </w:r>
       <w:r>
-        <w:t>CONSIDERAÇÕES</w:t>
-      </w:r>
-      <w:proofErr w:type="gramEnd"/>
-      <w:r>
-        <w:t xml:space="preserve"> FINAIS</w:t>
+        <w:t>CONSIDERAÇÕES FINAIS</w:t>
       </w:r>
     </w:p>
     <w:p>
@@ -9773,7 +12440,6 @@
         <w:docPartUnique/>
       </w:docPartObj>
     </w:sdtPr>
-    <w:sdtEndPr/>
     <w:sdtContent>
       <w:p>
         <w:pPr>
@@ -17266,7 +19932,7 @@
 </file>
 
 <file path=customXml/itemProps1.xml><?xml version="1.0" encoding="utf-8"?>
-<ds:datastoreItem xmlns:ds="http://schemas.openxmlformats.org/officeDocument/2006/customXml" ds:itemID="{875D3FE9-6E30-465F-B299-77C4C1F2DCD4}">
+<ds:datastoreItem xmlns:ds="http://schemas.openxmlformats.org/officeDocument/2006/customXml" ds:itemID="{4E3018D6-6761-4598-ACF0-D701A25157B5}">
   <ds:schemaRefs>
     <ds:schemaRef ds:uri="http://schemas.openxmlformats.org/officeDocument/2006/bibliography"/>
   </ds:schemaRefs>

</xml_diff>

<commit_message>
Define Funcional Requirement 6: unmute student
</commit_message>
<xml_diff>
--- a/modelling/docs/ES3-documentacao.docx
+++ b/modelling/docs/ES3-documentacao.docx
@@ -7794,7 +7794,19 @@
               <w:rPr>
                 <w:rFonts w:cs="Arial"/>
               </w:rPr>
-              <w:t>bloqueado.</w:t>
+              <w:t>bloqueado</w:t>
+            </w:r>
+            <w:r>
+              <w:rPr>
+                <w:rFonts w:cs="Arial"/>
+              </w:rPr>
+              <w:t xml:space="preserve"> (não está sob controle do aluno)</w:t>
+            </w:r>
+            <w:r>
+              <w:rPr>
+                <w:rFonts w:cs="Arial"/>
+              </w:rPr>
+              <w:t>.</w:t>
             </w:r>
           </w:p>
         </w:tc>
@@ -8500,42 +8512,24 @@
               <w:rPr>
                 <w:rFonts w:cs="Arial"/>
               </w:rPr>
-              <w:t xml:space="preserve">A </w:t>
-            </w:r>
-            <w:r>
-              <w:rPr>
-                <w:rFonts w:cs="Arial"/>
-              </w:rPr>
-              <w:t xml:space="preserve">instância do aluno </w:t>
-            </w:r>
-            <w:r>
-              <w:rPr>
-                <w:rFonts w:cs="Arial"/>
-              </w:rPr>
-              <w:t xml:space="preserve">fecha o </w:t>
+              <w:t>A instância do aluno envia a mensagem “</w:t>
             </w:r>
             <w:proofErr w:type="spellStart"/>
             <w:r>
               <w:rPr>
                 <w:rFonts w:cs="Arial"/>
-              </w:rPr>
-              <w:t>stream</w:t>
+                <w:i/>
+                <w:iCs/>
+              </w:rPr>
+              <w:t>ack_mute_lock</w:t>
             </w:r>
             <w:proofErr w:type="spellEnd"/>
             <w:r>
               <w:rPr>
                 <w:rFonts w:cs="Arial"/>
               </w:rPr>
-              <w:t xml:space="preserve"> de áudio enviado aos </w:t>
-            </w:r>
-            <w:proofErr w:type="spellStart"/>
-            <w:r>
-              <w:rPr>
-                <w:rFonts w:cs="Arial"/>
-              </w:rPr>
-              <w:t>peers</w:t>
-            </w:r>
-            <w:proofErr w:type="spellEnd"/>
+              <w:t>” ao professor via TPC</w:t>
+            </w:r>
           </w:p>
         </w:tc>
       </w:tr>
@@ -8587,7 +8581,7 @@
               <w:rPr>
                 <w:rFonts w:cs="Arial"/>
               </w:rPr>
-              <w:t>A instância do aluno envia a mensagem “</w:t>
+              <w:t>A instância do professor recebe a mensagem “</w:t>
             </w:r>
             <w:proofErr w:type="spellStart"/>
             <w:r>
@@ -8603,7 +8597,7 @@
               <w:rPr>
                 <w:rFonts w:cs="Arial"/>
               </w:rPr>
-              <w:t>” ao professor via TPC</w:t>
+              <w:t>”</w:t>
             </w:r>
           </w:p>
         </w:tc>
@@ -8656,75 +8650,6 @@
               <w:rPr>
                 <w:rFonts w:cs="Arial"/>
               </w:rPr>
-              <w:t>A instância do professor recebe a mensagem “</w:t>
-            </w:r>
-            <w:proofErr w:type="spellStart"/>
-            <w:r>
-              <w:rPr>
-                <w:rFonts w:cs="Arial"/>
-                <w:i/>
-                <w:iCs/>
-              </w:rPr>
-              <w:t>ack_mute_lock</w:t>
-            </w:r>
-            <w:proofErr w:type="spellEnd"/>
-            <w:r>
-              <w:rPr>
-                <w:rFonts w:cs="Arial"/>
-              </w:rPr>
-              <w:t>”</w:t>
-            </w:r>
-          </w:p>
-        </w:tc>
-      </w:tr>
-      <w:tr>
-        <w:trPr>
-          <w:trHeight w:val="454"/>
-        </w:trPr>
-        <w:tc>
-          <w:tcPr>
-            <w:tcW w:w="4745" w:type="dxa"/>
-            <w:gridSpan w:val="2"/>
-            <w:tcBorders>
-              <w:top w:val="nil"/>
-              <w:left w:val="single" w:sz="8" w:space="0" w:color="auto"/>
-              <w:bottom w:val="single" w:sz="8" w:space="0" w:color="auto"/>
-              <w:right w:val="single" w:sz="8" w:space="0" w:color="auto"/>
-            </w:tcBorders>
-            <w:noWrap/>
-            <w:vAlign w:val="center"/>
-          </w:tcPr>
-          <w:p>
-            <w:pPr>
-              <w:jc w:val="both"/>
-              <w:rPr>
-                <w:rFonts w:cs="Arial"/>
-              </w:rPr>
-            </w:pPr>
-          </w:p>
-        </w:tc>
-        <w:tc>
-          <w:tcPr>
-            <w:tcW w:w="4895" w:type="dxa"/>
-            <w:tcBorders>
-              <w:top w:val="nil"/>
-              <w:left w:val="single" w:sz="8" w:space="0" w:color="auto"/>
-              <w:bottom w:val="single" w:sz="8" w:space="0" w:color="auto"/>
-              <w:right w:val="single" w:sz="8" w:space="0" w:color="auto"/>
-            </w:tcBorders>
-            <w:vAlign w:val="center"/>
-          </w:tcPr>
-          <w:p>
-            <w:pPr>
-              <w:jc w:val="both"/>
-              <w:rPr>
-                <w:rFonts w:cs="Arial"/>
-              </w:rPr>
-            </w:pPr>
-            <w:r>
-              <w:rPr>
-                <w:rFonts w:cs="Arial"/>
-              </w:rPr>
               <w:t xml:space="preserve">A instância do professor indica o sucesso da operação </w:t>
             </w:r>
             <w:proofErr w:type="spellStart"/>
@@ -8761,6 +8686,11 @@
         </w:tc>
       </w:tr>
     </w:tbl>
+    <w:p>
+      <w:pPr>
+        <w:pStyle w:val="Texto"/>
+      </w:pPr>
+    </w:p>
     <w:p>
       <w:pPr>
         <w:pStyle w:val="Texto"/>
@@ -8999,8 +8929,6 @@
               </w:rPr>
               <w:t>MUTAR ALUNO</w:t>
             </w:r>
-            <w:bookmarkStart w:id="2" w:name="_GoBack"/>
-            <w:bookmarkEnd w:id="2"/>
           </w:p>
         </w:tc>
       </w:tr>
@@ -9387,7 +9315,13 @@
               <w:rPr>
                 <w:rFonts w:cs="Arial"/>
               </w:rPr>
-              <w:t>desativado</w:t>
+              <w:t>des</w:t>
+            </w:r>
+            <w:r>
+              <w:rPr>
+                <w:rFonts w:cs="Arial"/>
+              </w:rPr>
+              <w:t>ativado</w:t>
             </w:r>
             <w:r>
               <w:rPr>
@@ -9460,7 +9394,19 @@
               <w:rPr>
                 <w:rFonts w:cs="Arial"/>
               </w:rPr>
-              <w:t>está bloqueado.</w:t>
+              <w:t>está bloqueado</w:t>
+            </w:r>
+            <w:r>
+              <w:rPr>
+                <w:rFonts w:cs="Arial"/>
+              </w:rPr>
+              <w:t xml:space="preserve"> (está sob o controle do aluno)</w:t>
+            </w:r>
+            <w:r>
+              <w:rPr>
+                <w:rFonts w:cs="Arial"/>
+              </w:rPr>
+              <w:t>.</w:t>
             </w:r>
           </w:p>
         </w:tc>
@@ -9740,7 +9686,19 @@
               <w:rPr>
                 <w:rFonts w:cs="Arial"/>
               </w:rPr>
-              <w:t>Professor seleciona a caixa de texto “</w:t>
+              <w:t xml:space="preserve">Professor </w:t>
+            </w:r>
+            <w:r>
+              <w:rPr>
+                <w:rFonts w:cs="Arial"/>
+              </w:rPr>
+              <w:t>desliga</w:t>
+            </w:r>
+            <w:r>
+              <w:rPr>
+                <w:rFonts w:cs="Arial"/>
+              </w:rPr>
+              <w:t xml:space="preserve"> o switch “</w:t>
             </w:r>
             <w:proofErr w:type="spellStart"/>
             <w:r>
@@ -9749,25 +9707,7 @@
                 <w:i/>
                 <w:iCs/>
               </w:rPr>
-              <w:t>give</w:t>
-            </w:r>
-            <w:proofErr w:type="spellEnd"/>
-            <w:r>
-              <w:rPr>
-                <w:rFonts w:cs="Arial"/>
-                <w:i/>
-                <w:iCs/>
-              </w:rPr>
-              <w:t xml:space="preserve"> </w:t>
-            </w:r>
-            <w:proofErr w:type="spellStart"/>
-            <w:r>
-              <w:rPr>
-                <w:rFonts w:cs="Arial"/>
-                <w:i/>
-                <w:iCs/>
-              </w:rPr>
-              <w:t>XPs</w:t>
+              <w:t>mute</w:t>
             </w:r>
             <w:proofErr w:type="spellEnd"/>
             <w:r>
@@ -9823,12 +9763,6 @@
                 <w:rFonts w:cs="Arial"/>
               </w:rPr>
             </w:pPr>
-            <w:r>
-              <w:rPr>
-                <w:rFonts w:cs="Arial"/>
-              </w:rPr>
-              <w:t>Professor digita um valor numérico</w:t>
-            </w:r>
           </w:p>
         </w:tc>
         <w:tc>
@@ -9849,6 +9783,28 @@
                 <w:rFonts w:cs="Arial"/>
               </w:rPr>
             </w:pPr>
+            <w:r>
+              <w:rPr>
+                <w:rFonts w:cs="Arial"/>
+              </w:rPr>
+              <w:t>A instância do professor indica o início da operação bloqueando o switch “</w:t>
+            </w:r>
+            <w:proofErr w:type="spellStart"/>
+            <w:r>
+              <w:rPr>
+                <w:rFonts w:cs="Arial"/>
+                <w:i/>
+                <w:iCs/>
+              </w:rPr>
+              <w:t>mute</w:t>
+            </w:r>
+            <w:proofErr w:type="spellEnd"/>
+            <w:r>
+              <w:rPr>
+                <w:rFonts w:cs="Arial"/>
+              </w:rPr>
+              <w:t>”</w:t>
+            </w:r>
           </w:p>
         </w:tc>
       </w:tr>
@@ -9876,28 +9832,6 @@
                 <w:rFonts w:cs="Arial"/>
               </w:rPr>
             </w:pPr>
-            <w:r>
-              <w:rPr>
-                <w:rFonts w:cs="Arial"/>
-              </w:rPr>
-              <w:t>Professor pressiona o botão “</w:t>
-            </w:r>
-            <w:proofErr w:type="spellStart"/>
-            <w:r>
-              <w:rPr>
-                <w:rFonts w:cs="Arial"/>
-                <w:i/>
-                <w:iCs/>
-              </w:rPr>
-              <w:t>send</w:t>
-            </w:r>
-            <w:proofErr w:type="spellEnd"/>
-            <w:r>
-              <w:rPr>
-                <w:rFonts w:cs="Arial"/>
-              </w:rPr>
-              <w:t>”</w:t>
-            </w:r>
           </w:p>
         </w:tc>
         <w:tc>
@@ -9918,6 +9852,44 @@
                 <w:rFonts w:cs="Arial"/>
               </w:rPr>
             </w:pPr>
+            <w:r>
+              <w:rPr>
+                <w:rFonts w:cs="Arial"/>
+              </w:rPr>
+              <w:t>A instância do professor envia o comando “</w:t>
+            </w:r>
+            <w:proofErr w:type="spellStart"/>
+            <w:r>
+              <w:rPr>
+                <w:rFonts w:cs="Arial"/>
+                <w:i/>
+                <w:iCs/>
+              </w:rPr>
+              <w:t>mute_</w:t>
+            </w:r>
+            <w:r>
+              <w:rPr>
+                <w:rFonts w:cs="Arial"/>
+                <w:i/>
+                <w:iCs/>
+              </w:rPr>
+              <w:t>un</w:t>
+            </w:r>
+            <w:r>
+              <w:rPr>
+                <w:rFonts w:cs="Arial"/>
+                <w:i/>
+                <w:iCs/>
+              </w:rPr>
+              <w:t>lock</w:t>
+            </w:r>
+            <w:proofErr w:type="spellEnd"/>
+            <w:r>
+              <w:rPr>
+                <w:rFonts w:cs="Arial"/>
+              </w:rPr>
+              <w:t>” ao aluno selecionado via TCP</w:t>
+            </w:r>
           </w:p>
         </w:tc>
       </w:tr>
@@ -9969,35 +9941,39 @@
               <w:rPr>
                 <w:rFonts w:cs="Arial"/>
               </w:rPr>
-              <w:t>O valor é enviado à ponta de API /</w:t>
+              <w:t>A instância do aluno recebe o comando “</w:t>
             </w:r>
             <w:proofErr w:type="spellStart"/>
             <w:r>
               <w:rPr>
                 <w:rFonts w:cs="Arial"/>
-              </w:rPr>
-              <w:t>student</w:t>
+                <w:i/>
+                <w:iCs/>
+              </w:rPr>
+              <w:t>mute_</w:t>
+            </w:r>
+            <w:r>
+              <w:rPr>
+                <w:rFonts w:cs="Arial"/>
+                <w:i/>
+                <w:iCs/>
+              </w:rPr>
+              <w:t>un</w:t>
+            </w:r>
+            <w:r>
+              <w:rPr>
+                <w:rFonts w:cs="Arial"/>
+                <w:i/>
+                <w:iCs/>
+              </w:rPr>
+              <w:t>lock</w:t>
             </w:r>
             <w:proofErr w:type="spellEnd"/>
             <w:r>
               <w:rPr>
                 <w:rFonts w:cs="Arial"/>
               </w:rPr>
-              <w:t>/</w:t>
-            </w:r>
-            <w:proofErr w:type="spellStart"/>
-            <w:r>
-              <w:rPr>
-                <w:rFonts w:cs="Arial"/>
-              </w:rPr>
-              <w:t>give-xp</w:t>
-            </w:r>
-            <w:proofErr w:type="spellEnd"/>
-            <w:r>
-              <w:rPr>
-                <w:rFonts w:cs="Arial"/>
-              </w:rPr>
-              <w:t>/</w:t>
+              <w:t>”</w:t>
             </w:r>
           </w:p>
         </w:tc>
@@ -10050,7 +10026,7 @@
               <w:rPr>
                 <w:rFonts w:cs="Arial"/>
               </w:rPr>
-              <w:t>O valor na base de dados é atualizado</w:t>
+              <w:t>A instância do aluno ativa o microfone do host</w:t>
             </w:r>
           </w:p>
         </w:tc>
@@ -10103,16 +10079,8 @@
               <w:rPr>
                 <w:rFonts w:cs="Arial"/>
               </w:rPr>
-              <w:t xml:space="preserve">O valor é enviado pelo servidor a todos os usuários conectados à sala via </w:t>
-            </w:r>
-            <w:proofErr w:type="spellStart"/>
-            <w:r>
-              <w:rPr>
-                <w:rFonts w:cs="Arial"/>
-              </w:rPr>
-              <w:t>WebSocket</w:t>
-            </w:r>
-            <w:proofErr w:type="spellEnd"/>
+              <w:t>A instância do aluno ativa o módulo de compactação de som</w:t>
+            </w:r>
           </w:p>
         </w:tc>
       </w:tr>
@@ -10164,8 +10132,210 @@
               <w:rPr>
                 <w:rFonts w:cs="Arial"/>
               </w:rPr>
-              <w:t>O avatar do usuário beneficiado é atualizado em cada instância conectada à sala</w:t>
-            </w:r>
+              <w:t>A instância do aluno envia a mensagem “</w:t>
+            </w:r>
+            <w:proofErr w:type="spellStart"/>
+            <w:r>
+              <w:rPr>
+                <w:rFonts w:cs="Arial"/>
+                <w:i/>
+                <w:iCs/>
+              </w:rPr>
+              <w:t>ack_mute_</w:t>
+            </w:r>
+            <w:r>
+              <w:rPr>
+                <w:rFonts w:cs="Arial"/>
+                <w:i/>
+                <w:iCs/>
+              </w:rPr>
+              <w:t>un</w:t>
+            </w:r>
+            <w:r>
+              <w:rPr>
+                <w:rFonts w:cs="Arial"/>
+                <w:i/>
+                <w:iCs/>
+              </w:rPr>
+              <w:t>lock</w:t>
+            </w:r>
+            <w:proofErr w:type="spellEnd"/>
+            <w:r>
+              <w:rPr>
+                <w:rFonts w:cs="Arial"/>
+              </w:rPr>
+              <w:t>” ao professor via TPC</w:t>
+            </w:r>
+          </w:p>
+        </w:tc>
+      </w:tr>
+      <w:tr>
+        <w:trPr>
+          <w:trHeight w:val="454"/>
+        </w:trPr>
+        <w:tc>
+          <w:tcPr>
+            <w:tcW w:w="4745" w:type="dxa"/>
+            <w:gridSpan w:val="2"/>
+            <w:tcBorders>
+              <w:top w:val="nil"/>
+              <w:left w:val="single" w:sz="8" w:space="0" w:color="auto"/>
+              <w:bottom w:val="single" w:sz="8" w:space="0" w:color="auto"/>
+              <w:right w:val="single" w:sz="8" w:space="0" w:color="auto"/>
+            </w:tcBorders>
+            <w:noWrap/>
+            <w:vAlign w:val="center"/>
+          </w:tcPr>
+          <w:p>
+            <w:pPr>
+              <w:jc w:val="both"/>
+              <w:rPr>
+                <w:rFonts w:cs="Arial"/>
+              </w:rPr>
+            </w:pPr>
+          </w:p>
+        </w:tc>
+        <w:tc>
+          <w:tcPr>
+            <w:tcW w:w="4895" w:type="dxa"/>
+            <w:tcBorders>
+              <w:top w:val="nil"/>
+              <w:left w:val="single" w:sz="8" w:space="0" w:color="auto"/>
+              <w:bottom w:val="single" w:sz="8" w:space="0" w:color="auto"/>
+              <w:right w:val="single" w:sz="8" w:space="0" w:color="auto"/>
+            </w:tcBorders>
+            <w:vAlign w:val="center"/>
+          </w:tcPr>
+          <w:p>
+            <w:pPr>
+              <w:jc w:val="both"/>
+              <w:rPr>
+                <w:rFonts w:cs="Arial"/>
+              </w:rPr>
+            </w:pPr>
+            <w:r>
+              <w:rPr>
+                <w:rFonts w:cs="Arial"/>
+              </w:rPr>
+              <w:t>A instância do professor recebe a mensagem “</w:t>
+            </w:r>
+            <w:proofErr w:type="spellStart"/>
+            <w:r>
+              <w:rPr>
+                <w:rFonts w:cs="Arial"/>
+                <w:i/>
+                <w:iCs/>
+              </w:rPr>
+              <w:t>ack_mute_</w:t>
+            </w:r>
+            <w:r>
+              <w:rPr>
+                <w:rFonts w:cs="Arial"/>
+                <w:i/>
+                <w:iCs/>
+              </w:rPr>
+              <w:t>un</w:t>
+            </w:r>
+            <w:r>
+              <w:rPr>
+                <w:rFonts w:cs="Arial"/>
+                <w:i/>
+                <w:iCs/>
+              </w:rPr>
+              <w:t>lock</w:t>
+            </w:r>
+            <w:proofErr w:type="spellEnd"/>
+            <w:r>
+              <w:rPr>
+                <w:rFonts w:cs="Arial"/>
+              </w:rPr>
+              <w:t>”</w:t>
+            </w:r>
+          </w:p>
+        </w:tc>
+      </w:tr>
+      <w:tr>
+        <w:trPr>
+          <w:trHeight w:val="454"/>
+        </w:trPr>
+        <w:tc>
+          <w:tcPr>
+            <w:tcW w:w="4745" w:type="dxa"/>
+            <w:gridSpan w:val="2"/>
+            <w:tcBorders>
+              <w:top w:val="nil"/>
+              <w:left w:val="single" w:sz="8" w:space="0" w:color="auto"/>
+              <w:bottom w:val="single" w:sz="8" w:space="0" w:color="auto"/>
+              <w:right w:val="single" w:sz="8" w:space="0" w:color="auto"/>
+            </w:tcBorders>
+            <w:noWrap/>
+            <w:vAlign w:val="center"/>
+          </w:tcPr>
+          <w:p>
+            <w:pPr>
+              <w:jc w:val="both"/>
+              <w:rPr>
+                <w:rFonts w:cs="Arial"/>
+              </w:rPr>
+            </w:pPr>
+          </w:p>
+        </w:tc>
+        <w:tc>
+          <w:tcPr>
+            <w:tcW w:w="4895" w:type="dxa"/>
+            <w:tcBorders>
+              <w:top w:val="nil"/>
+              <w:left w:val="single" w:sz="8" w:space="0" w:color="auto"/>
+              <w:bottom w:val="single" w:sz="8" w:space="0" w:color="auto"/>
+              <w:right w:val="single" w:sz="8" w:space="0" w:color="auto"/>
+            </w:tcBorders>
+            <w:vAlign w:val="center"/>
+          </w:tcPr>
+          <w:p>
+            <w:pPr>
+              <w:jc w:val="both"/>
+              <w:rPr>
+                <w:rFonts w:cs="Arial"/>
+              </w:rPr>
+            </w:pPr>
+            <w:r>
+              <w:rPr>
+                <w:rFonts w:cs="Arial"/>
+              </w:rPr>
+              <w:t xml:space="preserve">A instância do professor indica o sucesso da operação </w:t>
+            </w:r>
+            <w:proofErr w:type="spellStart"/>
+            <w:r>
+              <w:rPr>
+                <w:rFonts w:cs="Arial"/>
+              </w:rPr>
+              <w:t>desbloquenado</w:t>
+            </w:r>
+            <w:proofErr w:type="spellEnd"/>
+            <w:r>
+              <w:rPr>
+                <w:rFonts w:cs="Arial"/>
+              </w:rPr>
+              <w:t xml:space="preserve"> o switch “</w:t>
+            </w:r>
+            <w:proofErr w:type="spellStart"/>
+            <w:r>
+              <w:rPr>
+                <w:rFonts w:cs="Arial"/>
+                <w:i/>
+                <w:iCs/>
+              </w:rPr>
+              <w:t>mute</w:t>
+            </w:r>
+            <w:proofErr w:type="spellEnd"/>
+            <w:r>
+              <w:rPr>
+                <w:rFonts w:cs="Arial"/>
+              </w:rPr>
+              <w:t>”</w:t>
+            </w:r>
+            <w:bookmarkStart w:id="2" w:name="_GoBack"/>
+            <w:bookmarkEnd w:id="2"/>
           </w:p>
         </w:tc>
       </w:tr>
@@ -10641,10 +10811,12 @@
         <w:t xml:space="preserve"> do usuário antes de encerrar o programa, caso a propriedade </w:t>
       </w:r>
       <w:proofErr w:type="spellStart"/>
+      <w:proofErr w:type="gramStart"/>
       <w:r>
         <w:t>connection.keepAuthToken</w:t>
       </w:r>
       <w:proofErr w:type="spellEnd"/>
+      <w:proofErr w:type="gramEnd"/>
       <w:r>
         <w:t xml:space="preserve"> seja </w:t>
       </w:r>
@@ -11298,7 +11470,21 @@
         <w:rPr>
           <w:rFonts w:cs="Arial"/>
         </w:rPr>
-        <w:t xml:space="preserve">5 DIAGRAMAS DE SEQUENCIA </w:t>
+        <w:t xml:space="preserve">5 DIAGRAMAS DE </w:t>
+      </w:r>
+      <w:proofErr w:type="gramStart"/>
+      <w:r>
+        <w:rPr>
+          <w:rFonts w:cs="Arial"/>
+        </w:rPr>
+        <w:t>SEQUENCIA</w:t>
+      </w:r>
+      <w:proofErr w:type="gramEnd"/>
+      <w:r>
+        <w:rPr>
+          <w:rFonts w:cs="Arial"/>
+        </w:rPr>
+        <w:t xml:space="preserve"> </w:t>
       </w:r>
     </w:p>
     <w:p>
@@ -11315,7 +11501,23 @@
           <w:rFonts w:ascii="Arial" w:hAnsi="Arial" w:cs="Arial"/>
           <w:sz w:val="20"/>
         </w:rPr>
-        <w:t xml:space="preserve">&lt;ESCREVER AQUI UMA DEFINIÇÃO DO QUE É O DIAGRAMA DE SEQUENCIA, DE ACORDO COM ALGUMA BIBLIOGRAFIA DA ÁREA DE ENGENHARIA DE SOFTWARE, COMO POR EXEMPLO:&gt; </w:t>
+        <w:t xml:space="preserve">&lt;ESCREVER AQUI UMA DEFINIÇÃO DO QUE É O DIAGRAMA DE </w:t>
+      </w:r>
+      <w:proofErr w:type="gramStart"/>
+      <w:r>
+        <w:rPr>
+          <w:rFonts w:ascii="Arial" w:hAnsi="Arial" w:cs="Arial"/>
+          <w:sz w:val="20"/>
+        </w:rPr>
+        <w:t>SEQUENCIA</w:t>
+      </w:r>
+      <w:proofErr w:type="gramEnd"/>
+      <w:r>
+        <w:rPr>
+          <w:rFonts w:ascii="Arial" w:hAnsi="Arial" w:cs="Arial"/>
+          <w:sz w:val="20"/>
+        </w:rPr>
+        <w:t xml:space="preserve">, DE ACORDO COM ALGUMA BIBLIOGRAFIA DA ÁREA DE ENGENHARIA DE SOFTWARE, COMO POR EXEMPLO:&gt; </w:t>
       </w:r>
     </w:p>
     <w:p>
@@ -11830,6 +12032,7 @@
       <w:pPr>
         <w:pStyle w:val="Tt1"/>
       </w:pPr>
+      <w:proofErr w:type="gramStart"/>
       <w:r>
         <w:t>9</w:t>
       </w:r>
@@ -11837,7 +12040,11 @@
         <w:t xml:space="preserve">  </w:t>
       </w:r>
       <w:r>
-        <w:t>CONSIDERAÇÕES FINAIS</w:t>
+        <w:t>CONSIDERAÇÕES</w:t>
+      </w:r>
+      <w:proofErr w:type="gramEnd"/>
+      <w:r>
+        <w:t xml:space="preserve"> FINAIS</w:t>
       </w:r>
     </w:p>
     <w:p>
@@ -19932,7 +20139,7 @@
 </file>
 
 <file path=customXml/itemProps1.xml><?xml version="1.0" encoding="utf-8"?>
-<ds:datastoreItem xmlns:ds="http://schemas.openxmlformats.org/officeDocument/2006/customXml" ds:itemID="{4E3018D6-6761-4598-ACF0-D701A25157B5}">
+<ds:datastoreItem xmlns:ds="http://schemas.openxmlformats.org/officeDocument/2006/customXml" ds:itemID="{FC18AF9D-4266-4E27-AA64-A9B4929EA1AB}">
   <ds:schemaRefs>
     <ds:schemaRef ds:uri="http://schemas.openxmlformats.org/officeDocument/2006/bibliography"/>
   </ds:schemaRefs>

</xml_diff>

<commit_message>
Define Functional Requirements 7 to 10
</commit_message>
<xml_diff>
--- a/modelling/docs/ES3-documentacao.docx
+++ b/modelling/docs/ES3-documentacao.docx
@@ -7533,19 +7533,7 @@
               <w:rPr>
                 <w:rFonts w:cs="Arial"/>
               </w:rPr>
-              <w:t xml:space="preserve">2 </w:t>
-            </w:r>
-            <w:r>
-              <w:rPr>
-                <w:rFonts w:cs="Arial"/>
-              </w:rPr>
-              <w:t>–</w:t>
-            </w:r>
-            <w:r>
-              <w:rPr>
-                <w:rFonts w:cs="Arial"/>
-              </w:rPr>
-              <w:t xml:space="preserve"> O recurso “</w:t>
+              <w:t>2 – O recurso “</w:t>
             </w:r>
             <w:proofErr w:type="spellStart"/>
             <w:r>
@@ -7740,15 +7728,7 @@
                 <w:bCs/>
                 <w:color w:val="000000"/>
               </w:rPr>
-              <w:t>3</w:t>
-            </w:r>
-            <w:r>
-              <w:rPr>
-                <w:rFonts w:cs="Arial"/>
-                <w:bCs/>
-                <w:color w:val="000000"/>
-              </w:rPr>
-              <w:t xml:space="preserve"> </w:t>
+              <w:t xml:space="preserve">3 </w:t>
             </w:r>
             <w:r>
               <w:rPr>
@@ -7788,13 +7768,7 @@
               <w:rPr>
                 <w:rFonts w:cs="Arial"/>
               </w:rPr>
-              <w:t xml:space="preserve">” na instância do aluno está </w:t>
-            </w:r>
-            <w:r>
-              <w:rPr>
-                <w:rFonts w:cs="Arial"/>
-              </w:rPr>
-              <w:t>bloqueado</w:t>
+              <w:t>” na instância do aluno está bloqueado</w:t>
             </w:r>
             <w:r>
               <w:rPr>
@@ -8181,13 +8155,7 @@
               <w:rPr>
                 <w:rFonts w:cs="Arial"/>
               </w:rPr>
-              <w:t xml:space="preserve">A instância do professor </w:t>
-            </w:r>
-            <w:r>
-              <w:rPr>
-                <w:rFonts w:cs="Arial"/>
-              </w:rPr>
-              <w:t>indica o início da operação bloqueando o switch “</w:t>
+              <w:t>A instância do professor indica o início da operação bloqueando o switch “</w:t>
             </w:r>
             <w:proofErr w:type="spellStart"/>
             <w:r>
@@ -8447,19 +8415,7 @@
               <w:rPr>
                 <w:rFonts w:cs="Arial"/>
               </w:rPr>
-              <w:t xml:space="preserve">A </w:t>
-            </w:r>
-            <w:r>
-              <w:rPr>
-                <w:rFonts w:cs="Arial"/>
-              </w:rPr>
-              <w:t>instância do aluno desativa</w:t>
-            </w:r>
-            <w:r>
-              <w:rPr>
-                <w:rFonts w:cs="Arial"/>
-              </w:rPr>
-              <w:t xml:space="preserve"> o módulo de compactação de som</w:t>
+              <w:t>A instância do aluno desativa o módulo de compactação de som</w:t>
             </w:r>
           </w:p>
         </w:tc>
@@ -8697,13 +8653,7 @@
       </w:pPr>
       <w:r>
         <w:lastRenderedPageBreak/>
-        <w:t>3.1.2.</w:t>
-      </w:r>
-      <w:r>
-        <w:t>3</w:t>
-      </w:r>
-      <w:r>
-        <w:t xml:space="preserve"> </w:t>
+        <w:t xml:space="preserve">3.1.2.3 </w:t>
       </w:r>
       <w:proofErr w:type="spellStart"/>
       <w:r>
@@ -8866,6 +8816,7 @@
                 <w:szCs w:val="20"/>
               </w:rPr>
             </w:pPr>
+            <w:bookmarkStart w:id="2" w:name="_Hlk12182023"/>
             <w:r>
               <w:br w:type="page"/>
             </w:r>
@@ -8915,19 +8866,7 @@
               <w:rPr>
                 <w:rFonts w:cs="Arial"/>
               </w:rPr>
-              <w:t xml:space="preserve">: </w:t>
-            </w:r>
-            <w:r>
-              <w:rPr>
-                <w:rFonts w:cs="Arial"/>
-              </w:rPr>
-              <w:t>DES</w:t>
-            </w:r>
-            <w:r>
-              <w:rPr>
-                <w:rFonts w:cs="Arial"/>
-              </w:rPr>
-              <w:t>MUTAR ALUNO</w:t>
+              <w:t>: DESMUTAR ALUNO</w:t>
             </w:r>
           </w:p>
         </w:tc>
@@ -9242,19 +9181,7 @@
               <w:rPr>
                 <w:rFonts w:cs="Arial"/>
               </w:rPr>
-              <w:t xml:space="preserve">– O microfone no host do aluno está </w:t>
-            </w:r>
-            <w:r>
-              <w:rPr>
-                <w:rFonts w:cs="Arial"/>
-              </w:rPr>
-              <w:t>ativado</w:t>
-            </w:r>
-            <w:r>
-              <w:rPr>
-                <w:rFonts w:cs="Arial"/>
-              </w:rPr>
-              <w:t>;</w:t>
+              <w:t>– O microfone no host do aluno está ativado;</w:t>
             </w:r>
           </w:p>
           <w:p>
@@ -9321,13 +9248,7 @@
               <w:rPr>
                 <w:rFonts w:cs="Arial"/>
               </w:rPr>
-              <w:t>ativado</w:t>
-            </w:r>
-            <w:r>
-              <w:rPr>
-                <w:rFonts w:cs="Arial"/>
-              </w:rPr>
-              <w:t>;</w:t>
+              <w:t>ativado;</w:t>
             </w:r>
           </w:p>
           <w:p>
@@ -9382,19 +9303,7 @@
               <w:rPr>
                 <w:rFonts w:cs="Arial"/>
               </w:rPr>
-              <w:t xml:space="preserve">” na instância do aluno </w:t>
-            </w:r>
-            <w:r>
-              <w:rPr>
-                <w:rFonts w:cs="Arial"/>
-              </w:rPr>
-              <w:t xml:space="preserve">não </w:t>
-            </w:r>
-            <w:r>
-              <w:rPr>
-                <w:rFonts w:cs="Arial"/>
-              </w:rPr>
-              <w:t>está bloqueado</w:t>
+              <w:t>” na instância do aluno não está bloqueado</w:t>
             </w:r>
             <w:r>
               <w:rPr>
@@ -9686,19 +9595,7 @@
               <w:rPr>
                 <w:rFonts w:cs="Arial"/>
               </w:rPr>
-              <w:t xml:space="preserve">Professor </w:t>
-            </w:r>
-            <w:r>
-              <w:rPr>
-                <w:rFonts w:cs="Arial"/>
-              </w:rPr>
-              <w:t>desliga</w:t>
-            </w:r>
-            <w:r>
-              <w:rPr>
-                <w:rFonts w:cs="Arial"/>
-              </w:rPr>
-              <w:t xml:space="preserve"> o switch “</w:t>
+              <w:t>Professor desliga o switch “</w:t>
             </w:r>
             <w:proofErr w:type="spellStart"/>
             <w:r>
@@ -10334,14 +10231,747 @@
               </w:rPr>
               <w:t>”</w:t>
             </w:r>
-            <w:bookmarkStart w:id="2" w:name="_GoBack"/>
-            <w:bookmarkEnd w:id="2"/>
+          </w:p>
+        </w:tc>
+      </w:tr>
+      <w:bookmarkEnd w:id="2"/>
+    </w:tbl>
+    <w:p>
+      <w:pPr>
+        <w:widowControl/>
+        <w:rPr>
+          <w:rFonts w:cs="Arial"/>
+        </w:rPr>
+      </w:pPr>
+      <w:r>
+        <w:br w:type="page"/>
+      </w:r>
+    </w:p>
+    <w:p>
+      <w:pPr>
+        <w:pStyle w:val="Texto"/>
+      </w:pPr>
+      <w:r>
+        <w:lastRenderedPageBreak/>
+        <w:t>3.1.2.</w:t>
+      </w:r>
+      <w:r>
+        <w:t>4</w:t>
+      </w:r>
+      <w:r>
+        <w:t xml:space="preserve"> </w:t>
+      </w:r>
+      <w:proofErr w:type="spellStart"/>
+      <w:r>
+        <w:rPr>
+          <w:b/>
+          <w:bCs/>
+        </w:rPr>
+        <w:t>On</w:t>
+      </w:r>
+      <w:proofErr w:type="spellEnd"/>
+      <w:r>
+        <w:rPr>
+          <w:b/>
+          <w:bCs/>
+        </w:rPr>
+        <w:t>/Off Microfone</w:t>
+      </w:r>
+    </w:p>
+    <w:p>
+      <w:pPr>
+        <w:pStyle w:val="Texto"/>
+      </w:pPr>
+      <w:r>
+        <w:t>O Usuário deve poder ativar e desativar seu próprio microfone, através de um botão constantemente visível no HUD. Ao clicar nesse botão, o sistema deve desativar o microfone, o fluxo de áudio e o subsistema de compactação de áudio.</w:t>
+      </w:r>
+    </w:p>
+    <w:tbl>
+      <w:tblPr>
+        <w:tblW w:w="9640" w:type="dxa"/>
+        <w:tblInd w:w="-214" w:type="dxa"/>
+        <w:tblCellMar>
+          <w:left w:w="70" w:type="dxa"/>
+          <w:right w:w="70" w:type="dxa"/>
+        </w:tblCellMar>
+        <w:tblLook w:val="04A0" w:firstRow="1" w:lastRow="0" w:firstColumn="1" w:lastColumn="0" w:noHBand="0" w:noVBand="1"/>
+      </w:tblPr>
+      <w:tblGrid>
+        <w:gridCol w:w="2477"/>
+        <w:gridCol w:w="2268"/>
+        <w:gridCol w:w="4895"/>
+      </w:tblGrid>
+      <w:tr>
+        <w:trPr>
+          <w:trHeight w:val="454"/>
+        </w:trPr>
+        <w:tc>
+          <w:tcPr>
+            <w:tcW w:w="2477" w:type="dxa"/>
+            <w:tcBorders>
+              <w:top w:val="single" w:sz="4" w:space="0" w:color="auto"/>
+              <w:left w:val="single" w:sz="4" w:space="0" w:color="auto"/>
+              <w:bottom w:val="single" w:sz="4" w:space="0" w:color="auto"/>
+              <w:right w:val="single" w:sz="4" w:space="0" w:color="auto"/>
+            </w:tcBorders>
+            <w:shd w:val="clear" w:color="auto" w:fill="C9C9C9" w:themeFill="accent3" w:themeFillTint="99"/>
+            <w:noWrap/>
+            <w:vAlign w:val="center"/>
+            <w:hideMark/>
+          </w:tcPr>
+          <w:p>
+            <w:pPr>
+              <w:rPr>
+                <w:rFonts w:cs="Arial"/>
+                <w:b/>
+                <w:color w:val="000000"/>
+                <w:sz w:val="20"/>
+                <w:szCs w:val="20"/>
+              </w:rPr>
+            </w:pPr>
+            <w:r>
+              <w:br w:type="page"/>
+            </w:r>
+            <w:r>
+              <w:rPr>
+                <w:rFonts w:cs="Arial"/>
+                <w:b/>
+                <w:color w:val="000000"/>
+              </w:rPr>
+              <w:t>Caso de Uso</w:t>
+            </w:r>
+          </w:p>
+        </w:tc>
+        <w:tc>
+          <w:tcPr>
+            <w:tcW w:w="7163" w:type="dxa"/>
+            <w:gridSpan w:val="2"/>
+            <w:tcBorders>
+              <w:top w:val="single" w:sz="4" w:space="0" w:color="auto"/>
+              <w:left w:val="single" w:sz="4" w:space="0" w:color="auto"/>
+              <w:bottom w:val="single" w:sz="4" w:space="0" w:color="auto"/>
+              <w:right w:val="single" w:sz="4" w:space="0" w:color="auto"/>
+            </w:tcBorders>
+            <w:noWrap/>
+            <w:vAlign w:val="center"/>
+            <w:hideMark/>
+          </w:tcPr>
+          <w:p>
+            <w:pPr>
+              <w:rPr>
+                <w:rFonts w:cs="Arial"/>
+              </w:rPr>
+            </w:pPr>
+            <w:r>
+              <w:rPr>
+                <w:rFonts w:cs="Arial"/>
+              </w:rPr>
+              <w:t>FR7: ON/OFF MICROFONE</w:t>
+            </w:r>
+          </w:p>
+        </w:tc>
+      </w:tr>
+      <w:tr>
+        <w:trPr>
+          <w:trHeight w:val="454"/>
+        </w:trPr>
+        <w:tc>
+          <w:tcPr>
+            <w:tcW w:w="2477" w:type="dxa"/>
+            <w:tcBorders>
+              <w:top w:val="single" w:sz="4" w:space="0" w:color="auto"/>
+              <w:left w:val="single" w:sz="8" w:space="0" w:color="auto"/>
+              <w:bottom w:val="single" w:sz="8" w:space="0" w:color="auto"/>
+              <w:right w:val="single" w:sz="8" w:space="0" w:color="auto"/>
+            </w:tcBorders>
+            <w:shd w:val="clear" w:color="auto" w:fill="C9C9C9" w:themeFill="accent3" w:themeFillTint="99"/>
+            <w:noWrap/>
+            <w:vAlign w:val="center"/>
+            <w:hideMark/>
+          </w:tcPr>
+          <w:p>
+            <w:pPr>
+              <w:rPr>
+                <w:rFonts w:cs="Arial"/>
+                <w:b/>
+                <w:color w:val="000000"/>
+              </w:rPr>
+            </w:pPr>
+            <w:r>
+              <w:rPr>
+                <w:rFonts w:cs="Arial"/>
+                <w:b/>
+                <w:color w:val="000000"/>
+              </w:rPr>
+              <w:t>Ator Principal</w:t>
+            </w:r>
+          </w:p>
+        </w:tc>
+        <w:tc>
+          <w:tcPr>
+            <w:tcW w:w="7163" w:type="dxa"/>
+            <w:gridSpan w:val="2"/>
+            <w:tcBorders>
+              <w:top w:val="single" w:sz="4" w:space="0" w:color="auto"/>
+              <w:left w:val="nil"/>
+              <w:bottom w:val="single" w:sz="8" w:space="0" w:color="auto"/>
+              <w:right w:val="single" w:sz="8" w:space="0" w:color="auto"/>
+            </w:tcBorders>
+            <w:noWrap/>
+            <w:vAlign w:val="center"/>
+            <w:hideMark/>
+          </w:tcPr>
+          <w:p>
+            <w:pPr>
+              <w:rPr>
+                <w:rFonts w:cs="Arial"/>
+              </w:rPr>
+            </w:pPr>
+            <w:r>
+              <w:rPr>
+                <w:rFonts w:cs="Arial"/>
+              </w:rPr>
+              <w:t>ALUNO</w:t>
+            </w:r>
+          </w:p>
+        </w:tc>
+      </w:tr>
+      <w:tr>
+        <w:trPr>
+          <w:trHeight w:val="454"/>
+        </w:trPr>
+        <w:tc>
+          <w:tcPr>
+            <w:tcW w:w="2477" w:type="dxa"/>
+            <w:tcBorders>
+              <w:top w:val="nil"/>
+              <w:left w:val="single" w:sz="8" w:space="0" w:color="auto"/>
+              <w:bottom w:val="single" w:sz="8" w:space="0" w:color="auto"/>
+              <w:right w:val="single" w:sz="8" w:space="0" w:color="auto"/>
+            </w:tcBorders>
+            <w:shd w:val="clear" w:color="auto" w:fill="C9C9C9" w:themeFill="accent3" w:themeFillTint="99"/>
+            <w:noWrap/>
+            <w:vAlign w:val="center"/>
+            <w:hideMark/>
+          </w:tcPr>
+          <w:p>
+            <w:pPr>
+              <w:rPr>
+                <w:rFonts w:cs="Arial"/>
+                <w:b/>
+                <w:color w:val="000000"/>
+              </w:rPr>
+            </w:pPr>
+            <w:r>
+              <w:rPr>
+                <w:rFonts w:cs="Arial"/>
+                <w:b/>
+                <w:color w:val="000000"/>
+              </w:rPr>
+              <w:t>Ator Secundário</w:t>
+            </w:r>
+          </w:p>
+        </w:tc>
+        <w:tc>
+          <w:tcPr>
+            <w:tcW w:w="7163" w:type="dxa"/>
+            <w:gridSpan w:val="2"/>
+            <w:tcBorders>
+              <w:top w:val="nil"/>
+              <w:left w:val="nil"/>
+              <w:bottom w:val="single" w:sz="8" w:space="0" w:color="auto"/>
+              <w:right w:val="single" w:sz="8" w:space="0" w:color="auto"/>
+            </w:tcBorders>
+            <w:noWrap/>
+            <w:vAlign w:val="center"/>
+            <w:hideMark/>
+          </w:tcPr>
+          <w:p>
+            <w:pPr>
+              <w:rPr>
+                <w:rFonts w:cs="Arial"/>
+              </w:rPr>
+            </w:pPr>
+            <w:r>
+              <w:rPr>
+                <w:rFonts w:cs="Arial"/>
+              </w:rPr>
+              <w:t>PROFESSOR</w:t>
+            </w:r>
+          </w:p>
+        </w:tc>
+      </w:tr>
+      <w:tr>
+        <w:trPr>
+          <w:trHeight w:val="454"/>
+        </w:trPr>
+        <w:tc>
+          <w:tcPr>
+            <w:tcW w:w="2477" w:type="dxa"/>
+            <w:tcBorders>
+              <w:top w:val="nil"/>
+              <w:left w:val="single" w:sz="8" w:space="0" w:color="auto"/>
+              <w:bottom w:val="single" w:sz="8" w:space="0" w:color="auto"/>
+              <w:right w:val="single" w:sz="8" w:space="0" w:color="auto"/>
+            </w:tcBorders>
+            <w:shd w:val="clear" w:color="auto" w:fill="C9C9C9" w:themeFill="accent3" w:themeFillTint="99"/>
+            <w:noWrap/>
+            <w:vAlign w:val="center"/>
+            <w:hideMark/>
+          </w:tcPr>
+          <w:p>
+            <w:pPr>
+              <w:rPr>
+                <w:rFonts w:cs="Arial"/>
+                <w:b/>
+                <w:color w:val="000000"/>
+              </w:rPr>
+            </w:pPr>
+            <w:r>
+              <w:rPr>
+                <w:rFonts w:cs="Arial"/>
+                <w:b/>
+                <w:color w:val="000000"/>
+              </w:rPr>
+              <w:t>Pré-Condição</w:t>
+            </w:r>
+          </w:p>
+        </w:tc>
+        <w:tc>
+          <w:tcPr>
+            <w:tcW w:w="7163" w:type="dxa"/>
+            <w:gridSpan w:val="2"/>
+            <w:tcBorders>
+              <w:top w:val="nil"/>
+              <w:left w:val="nil"/>
+              <w:bottom w:val="single" w:sz="8" w:space="0" w:color="auto"/>
+              <w:right w:val="single" w:sz="8" w:space="0" w:color="auto"/>
+            </w:tcBorders>
+            <w:noWrap/>
+            <w:vAlign w:val="center"/>
+            <w:hideMark/>
+          </w:tcPr>
+          <w:p>
+            <w:pPr>
+              <w:rPr>
+                <w:rFonts w:cs="Arial"/>
+              </w:rPr>
+            </w:pPr>
+            <w:r>
+              <w:rPr>
+                <w:rFonts w:cs="Arial"/>
+              </w:rPr>
+              <w:t>1 – O recurso “</w:t>
+            </w:r>
+            <w:proofErr w:type="spellStart"/>
+            <w:r>
+              <w:rPr>
+                <w:rFonts w:cs="Arial"/>
+                <w:i/>
+                <w:iCs/>
+              </w:rPr>
+              <w:t>mute</w:t>
+            </w:r>
+            <w:proofErr w:type="spellEnd"/>
+            <w:r>
+              <w:rPr>
+                <w:rFonts w:cs="Arial"/>
+                <w:i/>
+                <w:iCs/>
+              </w:rPr>
+              <w:t xml:space="preserve"> </w:t>
+            </w:r>
+            <w:proofErr w:type="spellStart"/>
+            <w:r>
+              <w:rPr>
+                <w:rFonts w:cs="Arial"/>
+                <w:i/>
+                <w:iCs/>
+              </w:rPr>
+              <w:t>mic</w:t>
+            </w:r>
+            <w:proofErr w:type="spellEnd"/>
+            <w:r>
+              <w:rPr>
+                <w:rFonts w:cs="Arial"/>
+              </w:rPr>
+              <w:t>” não está bloqueado</w:t>
+            </w:r>
+          </w:p>
+        </w:tc>
+      </w:tr>
+      <w:tr>
+        <w:trPr>
+          <w:trHeight w:val="454"/>
+        </w:trPr>
+        <w:tc>
+          <w:tcPr>
+            <w:tcW w:w="2477" w:type="dxa"/>
+            <w:tcBorders>
+              <w:top w:val="nil"/>
+              <w:left w:val="single" w:sz="8" w:space="0" w:color="auto"/>
+              <w:bottom w:val="single" w:sz="8" w:space="0" w:color="auto"/>
+              <w:right w:val="single" w:sz="8" w:space="0" w:color="auto"/>
+            </w:tcBorders>
+            <w:shd w:val="clear" w:color="auto" w:fill="C9C9C9" w:themeFill="accent3" w:themeFillTint="99"/>
+            <w:noWrap/>
+            <w:vAlign w:val="center"/>
+            <w:hideMark/>
+          </w:tcPr>
+          <w:p>
+            <w:pPr>
+              <w:rPr>
+                <w:rFonts w:cs="Arial"/>
+                <w:b/>
+                <w:color w:val="000000"/>
+              </w:rPr>
+            </w:pPr>
+            <w:r>
+              <w:rPr>
+                <w:rFonts w:cs="Arial"/>
+                <w:b/>
+                <w:color w:val="000000"/>
+              </w:rPr>
+              <w:t>Pós-Condição</w:t>
+            </w:r>
+          </w:p>
+        </w:tc>
+        <w:tc>
+          <w:tcPr>
+            <w:tcW w:w="7163" w:type="dxa"/>
+            <w:gridSpan w:val="2"/>
+            <w:tcBorders>
+              <w:top w:val="nil"/>
+              <w:left w:val="nil"/>
+              <w:bottom w:val="single" w:sz="8" w:space="0" w:color="auto"/>
+              <w:right w:val="single" w:sz="8" w:space="0" w:color="auto"/>
+            </w:tcBorders>
+            <w:noWrap/>
+            <w:vAlign w:val="center"/>
+            <w:hideMark/>
+          </w:tcPr>
+          <w:p>
+            <w:pPr>
+              <w:rPr>
+                <w:rFonts w:cs="Arial"/>
+              </w:rPr>
+            </w:pPr>
+            <w:r>
+              <w:rPr>
+                <w:rFonts w:cs="Arial"/>
+                <w:bCs/>
+                <w:color w:val="000000"/>
+              </w:rPr>
+              <w:t xml:space="preserve">1 </w:t>
+            </w:r>
+            <w:r>
+              <w:rPr>
+                <w:rFonts w:cs="Arial"/>
+              </w:rPr>
+              <w:t>– O microfone no host do aluno está ativado/desativado;</w:t>
+            </w:r>
+          </w:p>
+        </w:tc>
+      </w:tr>
+      <w:tr>
+        <w:trPr>
+          <w:trHeight w:val="454"/>
+        </w:trPr>
+        <w:tc>
+          <w:tcPr>
+            <w:tcW w:w="4745" w:type="dxa"/>
+            <w:gridSpan w:val="2"/>
+            <w:tcBorders>
+              <w:top w:val="nil"/>
+              <w:left w:val="single" w:sz="8" w:space="0" w:color="auto"/>
+              <w:bottom w:val="single" w:sz="4" w:space="0" w:color="auto"/>
+              <w:right w:val="single" w:sz="8" w:space="0" w:color="auto"/>
+            </w:tcBorders>
+            <w:shd w:val="clear" w:color="auto" w:fill="C9C9C9" w:themeFill="accent3" w:themeFillTint="99"/>
+            <w:noWrap/>
+            <w:vAlign w:val="center"/>
+            <w:hideMark/>
+          </w:tcPr>
+          <w:p>
+            <w:pPr>
+              <w:jc w:val="center"/>
+              <w:rPr>
+                <w:rFonts w:cs="Arial"/>
+                <w:b/>
+                <w:color w:val="000000"/>
+              </w:rPr>
+            </w:pPr>
+            <w:r>
+              <w:rPr>
+                <w:rFonts w:cs="Arial"/>
+                <w:b/>
+                <w:color w:val="000000"/>
+              </w:rPr>
+              <w:t>Ações do Ator</w:t>
+            </w:r>
+          </w:p>
+        </w:tc>
+        <w:tc>
+          <w:tcPr>
+            <w:tcW w:w="4895" w:type="dxa"/>
+            <w:tcBorders>
+              <w:top w:val="nil"/>
+              <w:left w:val="single" w:sz="8" w:space="0" w:color="auto"/>
+              <w:bottom w:val="single" w:sz="4" w:space="0" w:color="auto"/>
+              <w:right w:val="single" w:sz="8" w:space="0" w:color="auto"/>
+            </w:tcBorders>
+            <w:shd w:val="clear" w:color="auto" w:fill="C9C9C9" w:themeFill="accent3" w:themeFillTint="99"/>
+            <w:vAlign w:val="center"/>
+            <w:hideMark/>
+          </w:tcPr>
+          <w:p>
+            <w:pPr>
+              <w:jc w:val="center"/>
+              <w:rPr>
+                <w:rFonts w:cs="Arial"/>
+                <w:b/>
+                <w:color w:val="000000"/>
+              </w:rPr>
+            </w:pPr>
+            <w:r>
+              <w:rPr>
+                <w:rFonts w:cs="Arial"/>
+                <w:b/>
+                <w:color w:val="000000"/>
+              </w:rPr>
+              <w:t>Ações do Sistema</w:t>
+            </w:r>
+          </w:p>
+        </w:tc>
+      </w:tr>
+      <w:tr>
+        <w:trPr>
+          <w:trHeight w:val="454"/>
+        </w:trPr>
+        <w:tc>
+          <w:tcPr>
+            <w:tcW w:w="4745" w:type="dxa"/>
+            <w:gridSpan w:val="2"/>
+            <w:tcBorders>
+              <w:top w:val="single" w:sz="4" w:space="0" w:color="auto"/>
+              <w:left w:val="single" w:sz="4" w:space="0" w:color="auto"/>
+              <w:bottom w:val="single" w:sz="4" w:space="0" w:color="auto"/>
+              <w:right w:val="single" w:sz="4" w:space="0" w:color="auto"/>
+            </w:tcBorders>
+            <w:noWrap/>
+            <w:vAlign w:val="center"/>
+          </w:tcPr>
+          <w:p>
+            <w:pPr>
+              <w:jc w:val="both"/>
+              <w:rPr>
+                <w:rFonts w:cs="Arial"/>
+              </w:rPr>
+            </w:pPr>
+            <w:r>
+              <w:rPr>
+                <w:rFonts w:cs="Arial"/>
+              </w:rPr>
+              <w:t>Usuário aciona a função “</w:t>
+            </w:r>
+            <w:proofErr w:type="spellStart"/>
+            <w:r>
+              <w:rPr>
+                <w:rFonts w:cs="Arial"/>
+              </w:rPr>
+              <w:t>mute_mic</w:t>
+            </w:r>
+            <w:proofErr w:type="spellEnd"/>
+            <w:r>
+              <w:rPr>
+                <w:rFonts w:cs="Arial"/>
+              </w:rPr>
+              <w:t xml:space="preserve">” (default </w:t>
+            </w:r>
+            <w:r>
+              <w:rPr>
+                <w:rFonts w:cs="Arial"/>
+                <w:i/>
+                <w:iCs/>
+              </w:rPr>
+              <w:t>M</w:t>
+            </w:r>
+            <w:r>
+              <w:rPr>
+                <w:rFonts w:cs="Arial"/>
+              </w:rPr>
+              <w:t>)</w:t>
+            </w:r>
+          </w:p>
+        </w:tc>
+        <w:tc>
+          <w:tcPr>
+            <w:tcW w:w="4895" w:type="dxa"/>
+            <w:tcBorders>
+              <w:top w:val="single" w:sz="4" w:space="0" w:color="auto"/>
+              <w:left w:val="single" w:sz="4" w:space="0" w:color="auto"/>
+              <w:bottom w:val="single" w:sz="4" w:space="0" w:color="auto"/>
+              <w:right w:val="single" w:sz="4" w:space="0" w:color="auto"/>
+            </w:tcBorders>
+            <w:vAlign w:val="center"/>
+          </w:tcPr>
+          <w:p>
+            <w:pPr>
+              <w:jc w:val="both"/>
+              <w:rPr>
+                <w:rFonts w:cs="Arial"/>
+              </w:rPr>
+            </w:pPr>
+          </w:p>
+        </w:tc>
+      </w:tr>
+      <w:tr>
+        <w:trPr>
+          <w:trHeight w:val="454"/>
+        </w:trPr>
+        <w:tc>
+          <w:tcPr>
+            <w:tcW w:w="4745" w:type="dxa"/>
+            <w:gridSpan w:val="2"/>
+            <w:tcBorders>
+              <w:top w:val="single" w:sz="4" w:space="0" w:color="auto"/>
+              <w:left w:val="single" w:sz="8" w:space="0" w:color="auto"/>
+              <w:bottom w:val="single" w:sz="8" w:space="0" w:color="auto"/>
+              <w:right w:val="single" w:sz="8" w:space="0" w:color="auto"/>
+            </w:tcBorders>
+            <w:noWrap/>
+            <w:vAlign w:val="center"/>
+          </w:tcPr>
+          <w:p>
+            <w:pPr>
+              <w:jc w:val="both"/>
+              <w:rPr>
+                <w:rFonts w:cs="Arial"/>
+              </w:rPr>
+            </w:pPr>
+          </w:p>
+        </w:tc>
+        <w:tc>
+          <w:tcPr>
+            <w:tcW w:w="4895" w:type="dxa"/>
+            <w:tcBorders>
+              <w:top w:val="single" w:sz="4" w:space="0" w:color="auto"/>
+              <w:left w:val="single" w:sz="8" w:space="0" w:color="auto"/>
+              <w:bottom w:val="single" w:sz="8" w:space="0" w:color="auto"/>
+              <w:right w:val="single" w:sz="8" w:space="0" w:color="auto"/>
+            </w:tcBorders>
+            <w:vAlign w:val="center"/>
+            <w:hideMark/>
+          </w:tcPr>
+          <w:p>
+            <w:pPr>
+              <w:jc w:val="both"/>
+              <w:rPr>
+                <w:rFonts w:cs="Arial"/>
+              </w:rPr>
+            </w:pPr>
+            <w:r>
+              <w:rPr>
+                <w:rFonts w:cs="Arial"/>
+              </w:rPr>
+              <w:t>Desativar</w:t>
+            </w:r>
+            <w:r>
+              <w:rPr>
+                <w:rFonts w:cs="Arial"/>
+              </w:rPr>
+              <w:t>/ativar</w:t>
+            </w:r>
+            <w:r>
+              <w:rPr>
+                <w:rFonts w:cs="Arial"/>
+              </w:rPr>
+              <w:t xml:space="preserve"> microfone do host</w:t>
+            </w:r>
+          </w:p>
+        </w:tc>
+      </w:tr>
+      <w:tr>
+        <w:trPr>
+          <w:trHeight w:val="454"/>
+        </w:trPr>
+        <w:tc>
+          <w:tcPr>
+            <w:tcW w:w="4745" w:type="dxa"/>
+            <w:gridSpan w:val="2"/>
+            <w:tcBorders>
+              <w:top w:val="nil"/>
+              <w:left w:val="single" w:sz="8" w:space="0" w:color="auto"/>
+              <w:bottom w:val="single" w:sz="8" w:space="0" w:color="auto"/>
+              <w:right w:val="single" w:sz="8" w:space="0" w:color="auto"/>
+            </w:tcBorders>
+            <w:noWrap/>
+            <w:vAlign w:val="center"/>
+          </w:tcPr>
+          <w:p>
+            <w:pPr>
+              <w:jc w:val="both"/>
+              <w:rPr>
+                <w:rFonts w:cs="Arial"/>
+              </w:rPr>
+            </w:pPr>
+          </w:p>
+        </w:tc>
+        <w:tc>
+          <w:tcPr>
+            <w:tcW w:w="4895" w:type="dxa"/>
+            <w:tcBorders>
+              <w:top w:val="nil"/>
+              <w:left w:val="single" w:sz="8" w:space="0" w:color="auto"/>
+              <w:bottom w:val="single" w:sz="8" w:space="0" w:color="auto"/>
+              <w:right w:val="single" w:sz="8" w:space="0" w:color="auto"/>
+            </w:tcBorders>
+            <w:vAlign w:val="center"/>
+          </w:tcPr>
+          <w:p>
+            <w:pPr>
+              <w:jc w:val="both"/>
+              <w:rPr>
+                <w:rFonts w:cs="Arial"/>
+              </w:rPr>
+            </w:pPr>
+            <w:r>
+              <w:rPr>
+                <w:rFonts w:cs="Arial"/>
+              </w:rPr>
+              <w:t>Alterar o ícone do microfone no HUD para microfone com</w:t>
+            </w:r>
+            <w:r>
+              <w:rPr>
+                <w:rFonts w:cs="Arial"/>
+              </w:rPr>
+              <w:t>/sem</w:t>
+            </w:r>
+            <w:r>
+              <w:rPr>
+                <w:rFonts w:cs="Arial"/>
+              </w:rPr>
+              <w:t xml:space="preserve"> barra</w:t>
+            </w:r>
           </w:p>
         </w:tc>
       </w:tr>
     </w:tbl>
     <w:p>
       <w:pPr>
+        <w:pStyle w:val="Texto"/>
+      </w:pPr>
+    </w:p>
+    <w:p>
+      <w:pPr>
+        <w:pStyle w:val="Texto"/>
+      </w:pPr>
+      <w:r>
+        <w:tab/>
+      </w:r>
+    </w:p>
+    <w:p>
+      <w:pPr>
         <w:widowControl/>
         <w:rPr>
           <w:rFonts w:cs="Arial"/>
@@ -10360,106 +10990,625 @@
         <w:t>3.1.2.</w:t>
       </w:r>
       <w:r>
-        <w:t>4</w:t>
-      </w:r>
-      <w:r>
-        <w:t xml:space="preserve"> Caso de Uso: </w:t>
-      </w:r>
-      <w:proofErr w:type="spellStart"/>
+        <w:t>5</w:t>
+      </w:r>
+      <w:r>
+        <w:t xml:space="preserve"> </w:t>
+      </w:r>
       <w:r>
         <w:rPr>
           <w:b/>
           <w:bCs/>
         </w:rPr>
-        <w:t>On</w:t>
-      </w:r>
-      <w:proofErr w:type="spellEnd"/>
-      <w:r>
+        <w:t>Andar</w:t>
+      </w:r>
+    </w:p>
+    <w:p>
+      <w:pPr>
+        <w:pStyle w:val="Texto"/>
+      </w:pPr>
+      <w:r>
+        <w:t xml:space="preserve">O usuário poderá controlar a posição de seu </w:t>
+      </w:r>
+      <w:r>
+        <w:rPr>
+          <w:rStyle w:val="nfase"/>
+        </w:rPr>
+        <w:t>avatar</w:t>
+      </w:r>
+      <w:r>
+        <w:t xml:space="preserve"> no ambiente 3D através do teclado, assim como os ângulos de seu ponto de vista através do mouse.</w:t>
+      </w:r>
+    </w:p>
+    <w:tbl>
+      <w:tblPr>
+        <w:tblW w:w="9640" w:type="dxa"/>
+        <w:tblInd w:w="-214" w:type="dxa"/>
+        <w:tblCellMar>
+          <w:left w:w="70" w:type="dxa"/>
+          <w:right w:w="70" w:type="dxa"/>
+        </w:tblCellMar>
+        <w:tblLook w:val="04A0" w:firstRow="1" w:lastRow="0" w:firstColumn="1" w:lastColumn="0" w:noHBand="0" w:noVBand="1"/>
+      </w:tblPr>
+      <w:tblGrid>
+        <w:gridCol w:w="2477"/>
+        <w:gridCol w:w="2268"/>
+        <w:gridCol w:w="4895"/>
+      </w:tblGrid>
+      <w:tr>
+        <w:trPr>
+          <w:trHeight w:val="454"/>
+        </w:trPr>
+        <w:tc>
+          <w:tcPr>
+            <w:tcW w:w="2477" w:type="dxa"/>
+            <w:tcBorders>
+              <w:top w:val="single" w:sz="4" w:space="0" w:color="auto"/>
+              <w:left w:val="single" w:sz="4" w:space="0" w:color="auto"/>
+              <w:bottom w:val="single" w:sz="4" w:space="0" w:color="auto"/>
+              <w:right w:val="single" w:sz="4" w:space="0" w:color="auto"/>
+            </w:tcBorders>
+            <w:shd w:val="clear" w:color="auto" w:fill="C9C9C9" w:themeFill="accent3" w:themeFillTint="99"/>
+            <w:noWrap/>
+            <w:vAlign w:val="center"/>
+            <w:hideMark/>
+          </w:tcPr>
+          <w:p>
+            <w:pPr>
+              <w:rPr>
+                <w:rFonts w:cs="Arial"/>
+                <w:b/>
+                <w:color w:val="000000"/>
+                <w:sz w:val="20"/>
+                <w:szCs w:val="20"/>
+              </w:rPr>
+            </w:pPr>
+            <w:r>
+              <w:br w:type="page"/>
+            </w:r>
+            <w:r>
+              <w:rPr>
+                <w:rFonts w:cs="Arial"/>
+                <w:b/>
+                <w:color w:val="000000"/>
+              </w:rPr>
+              <w:t>Caso de Uso</w:t>
+            </w:r>
+          </w:p>
+        </w:tc>
+        <w:tc>
+          <w:tcPr>
+            <w:tcW w:w="7163" w:type="dxa"/>
+            <w:gridSpan w:val="2"/>
+            <w:tcBorders>
+              <w:top w:val="single" w:sz="4" w:space="0" w:color="auto"/>
+              <w:left w:val="single" w:sz="4" w:space="0" w:color="auto"/>
+              <w:bottom w:val="single" w:sz="4" w:space="0" w:color="auto"/>
+              <w:right w:val="single" w:sz="4" w:space="0" w:color="auto"/>
+            </w:tcBorders>
+            <w:noWrap/>
+            <w:vAlign w:val="center"/>
+            <w:hideMark/>
+          </w:tcPr>
+          <w:p>
+            <w:pPr>
+              <w:rPr>
+                <w:rFonts w:cs="Arial"/>
+              </w:rPr>
+            </w:pPr>
+            <w:r>
+              <w:rPr>
+                <w:rFonts w:cs="Arial"/>
+              </w:rPr>
+              <w:t>FR8: ANDAR</w:t>
+            </w:r>
+          </w:p>
+        </w:tc>
+      </w:tr>
+      <w:tr>
+        <w:trPr>
+          <w:trHeight w:val="454"/>
+        </w:trPr>
+        <w:tc>
+          <w:tcPr>
+            <w:tcW w:w="2477" w:type="dxa"/>
+            <w:tcBorders>
+              <w:top w:val="single" w:sz="4" w:space="0" w:color="auto"/>
+              <w:left w:val="single" w:sz="8" w:space="0" w:color="auto"/>
+              <w:bottom w:val="single" w:sz="8" w:space="0" w:color="auto"/>
+              <w:right w:val="single" w:sz="8" w:space="0" w:color="auto"/>
+            </w:tcBorders>
+            <w:shd w:val="clear" w:color="auto" w:fill="C9C9C9" w:themeFill="accent3" w:themeFillTint="99"/>
+            <w:noWrap/>
+            <w:vAlign w:val="center"/>
+            <w:hideMark/>
+          </w:tcPr>
+          <w:p>
+            <w:pPr>
+              <w:rPr>
+                <w:rFonts w:cs="Arial"/>
+                <w:b/>
+                <w:color w:val="000000"/>
+              </w:rPr>
+            </w:pPr>
+            <w:r>
+              <w:rPr>
+                <w:rFonts w:cs="Arial"/>
+                <w:b/>
+                <w:color w:val="000000"/>
+              </w:rPr>
+              <w:t>Ator Principal</w:t>
+            </w:r>
+          </w:p>
+        </w:tc>
+        <w:tc>
+          <w:tcPr>
+            <w:tcW w:w="7163" w:type="dxa"/>
+            <w:gridSpan w:val="2"/>
+            <w:tcBorders>
+              <w:top w:val="single" w:sz="4" w:space="0" w:color="auto"/>
+              <w:left w:val="nil"/>
+              <w:bottom w:val="single" w:sz="8" w:space="0" w:color="auto"/>
+              <w:right w:val="single" w:sz="8" w:space="0" w:color="auto"/>
+            </w:tcBorders>
+            <w:noWrap/>
+            <w:vAlign w:val="center"/>
+            <w:hideMark/>
+          </w:tcPr>
+          <w:p>
+            <w:pPr>
+              <w:rPr>
+                <w:rFonts w:cs="Arial"/>
+              </w:rPr>
+            </w:pPr>
+            <w:r>
+              <w:rPr>
+                <w:rFonts w:cs="Arial"/>
+              </w:rPr>
+              <w:t>ALUNO</w:t>
+            </w:r>
+          </w:p>
+        </w:tc>
+      </w:tr>
+      <w:tr>
+        <w:trPr>
+          <w:trHeight w:val="454"/>
+        </w:trPr>
+        <w:tc>
+          <w:tcPr>
+            <w:tcW w:w="2477" w:type="dxa"/>
+            <w:tcBorders>
+              <w:top w:val="nil"/>
+              <w:left w:val="single" w:sz="8" w:space="0" w:color="auto"/>
+              <w:bottom w:val="single" w:sz="8" w:space="0" w:color="auto"/>
+              <w:right w:val="single" w:sz="8" w:space="0" w:color="auto"/>
+            </w:tcBorders>
+            <w:shd w:val="clear" w:color="auto" w:fill="C9C9C9" w:themeFill="accent3" w:themeFillTint="99"/>
+            <w:noWrap/>
+            <w:vAlign w:val="center"/>
+            <w:hideMark/>
+          </w:tcPr>
+          <w:p>
+            <w:pPr>
+              <w:rPr>
+                <w:rFonts w:cs="Arial"/>
+                <w:b/>
+                <w:color w:val="000000"/>
+              </w:rPr>
+            </w:pPr>
+            <w:r>
+              <w:rPr>
+                <w:rFonts w:cs="Arial"/>
+                <w:b/>
+                <w:color w:val="000000"/>
+              </w:rPr>
+              <w:t>Ator Secundário</w:t>
+            </w:r>
+          </w:p>
+        </w:tc>
+        <w:tc>
+          <w:tcPr>
+            <w:tcW w:w="7163" w:type="dxa"/>
+            <w:gridSpan w:val="2"/>
+            <w:tcBorders>
+              <w:top w:val="nil"/>
+              <w:left w:val="nil"/>
+              <w:bottom w:val="single" w:sz="8" w:space="0" w:color="auto"/>
+              <w:right w:val="single" w:sz="8" w:space="0" w:color="auto"/>
+            </w:tcBorders>
+            <w:noWrap/>
+            <w:vAlign w:val="center"/>
+            <w:hideMark/>
+          </w:tcPr>
+          <w:p>
+            <w:pPr>
+              <w:rPr>
+                <w:rFonts w:cs="Arial"/>
+              </w:rPr>
+            </w:pPr>
+            <w:r>
+              <w:rPr>
+                <w:rFonts w:cs="Arial"/>
+              </w:rPr>
+              <w:t>PROFESSOR</w:t>
+            </w:r>
+          </w:p>
+        </w:tc>
+      </w:tr>
+      <w:tr>
+        <w:trPr>
+          <w:trHeight w:val="454"/>
+        </w:trPr>
+        <w:tc>
+          <w:tcPr>
+            <w:tcW w:w="2477" w:type="dxa"/>
+            <w:tcBorders>
+              <w:top w:val="nil"/>
+              <w:left w:val="single" w:sz="8" w:space="0" w:color="auto"/>
+              <w:bottom w:val="single" w:sz="8" w:space="0" w:color="auto"/>
+              <w:right w:val="single" w:sz="8" w:space="0" w:color="auto"/>
+            </w:tcBorders>
+            <w:shd w:val="clear" w:color="auto" w:fill="C9C9C9" w:themeFill="accent3" w:themeFillTint="99"/>
+            <w:noWrap/>
+            <w:vAlign w:val="center"/>
+            <w:hideMark/>
+          </w:tcPr>
+          <w:p>
+            <w:pPr>
+              <w:rPr>
+                <w:rFonts w:cs="Arial"/>
+                <w:b/>
+                <w:color w:val="000000"/>
+              </w:rPr>
+            </w:pPr>
+            <w:r>
+              <w:rPr>
+                <w:rFonts w:cs="Arial"/>
+                <w:b/>
+                <w:color w:val="000000"/>
+              </w:rPr>
+              <w:t>Pré-Condição</w:t>
+            </w:r>
+          </w:p>
+        </w:tc>
+        <w:tc>
+          <w:tcPr>
+            <w:tcW w:w="7163" w:type="dxa"/>
+            <w:gridSpan w:val="2"/>
+            <w:tcBorders>
+              <w:top w:val="nil"/>
+              <w:left w:val="nil"/>
+              <w:bottom w:val="single" w:sz="8" w:space="0" w:color="auto"/>
+              <w:right w:val="single" w:sz="8" w:space="0" w:color="auto"/>
+            </w:tcBorders>
+            <w:noWrap/>
+            <w:vAlign w:val="center"/>
+            <w:hideMark/>
+          </w:tcPr>
+          <w:p>
+            <w:pPr>
+              <w:rPr>
+                <w:rFonts w:cs="Arial"/>
+              </w:rPr>
+            </w:pPr>
+            <w:r>
+              <w:rPr>
+                <w:rFonts w:cs="Arial"/>
+              </w:rPr>
+              <w:t>O usuário deve estar dentro de uma sala virtual</w:t>
+            </w:r>
+          </w:p>
+        </w:tc>
+      </w:tr>
+      <w:tr>
+        <w:trPr>
+          <w:trHeight w:val="454"/>
+        </w:trPr>
+        <w:tc>
+          <w:tcPr>
+            <w:tcW w:w="2477" w:type="dxa"/>
+            <w:tcBorders>
+              <w:top w:val="nil"/>
+              <w:left w:val="single" w:sz="8" w:space="0" w:color="auto"/>
+              <w:bottom w:val="single" w:sz="8" w:space="0" w:color="auto"/>
+              <w:right w:val="single" w:sz="8" w:space="0" w:color="auto"/>
+            </w:tcBorders>
+            <w:shd w:val="clear" w:color="auto" w:fill="C9C9C9" w:themeFill="accent3" w:themeFillTint="99"/>
+            <w:noWrap/>
+            <w:vAlign w:val="center"/>
+            <w:hideMark/>
+          </w:tcPr>
+          <w:p>
+            <w:pPr>
+              <w:rPr>
+                <w:rFonts w:cs="Arial"/>
+                <w:b/>
+                <w:color w:val="000000"/>
+              </w:rPr>
+            </w:pPr>
+            <w:r>
+              <w:rPr>
+                <w:rFonts w:cs="Arial"/>
+                <w:b/>
+                <w:color w:val="000000"/>
+              </w:rPr>
+              <w:t>Pós-Condição</w:t>
+            </w:r>
+          </w:p>
+        </w:tc>
+        <w:tc>
+          <w:tcPr>
+            <w:tcW w:w="7163" w:type="dxa"/>
+            <w:gridSpan w:val="2"/>
+            <w:tcBorders>
+              <w:top w:val="nil"/>
+              <w:left w:val="nil"/>
+              <w:bottom w:val="single" w:sz="8" w:space="0" w:color="auto"/>
+              <w:right w:val="single" w:sz="8" w:space="0" w:color="auto"/>
+            </w:tcBorders>
+            <w:noWrap/>
+            <w:vAlign w:val="center"/>
+            <w:hideMark/>
+          </w:tcPr>
+          <w:p>
+            <w:pPr>
+              <w:rPr>
+                <w:rFonts w:cs="Arial"/>
+              </w:rPr>
+            </w:pPr>
+            <w:r>
+              <w:rPr>
+                <w:rFonts w:cs="Arial"/>
+              </w:rPr>
+              <w:t>O avatar do usuário deve estar na posição escolhida</w:t>
+            </w:r>
+          </w:p>
+        </w:tc>
+      </w:tr>
+      <w:tr>
+        <w:trPr>
+          <w:trHeight w:val="454"/>
+        </w:trPr>
+        <w:tc>
+          <w:tcPr>
+            <w:tcW w:w="4745" w:type="dxa"/>
+            <w:gridSpan w:val="2"/>
+            <w:tcBorders>
+              <w:top w:val="nil"/>
+              <w:left w:val="single" w:sz="8" w:space="0" w:color="auto"/>
+              <w:bottom w:val="single" w:sz="4" w:space="0" w:color="auto"/>
+              <w:right w:val="single" w:sz="8" w:space="0" w:color="auto"/>
+            </w:tcBorders>
+            <w:shd w:val="clear" w:color="auto" w:fill="C9C9C9" w:themeFill="accent3" w:themeFillTint="99"/>
+            <w:noWrap/>
+            <w:vAlign w:val="center"/>
+            <w:hideMark/>
+          </w:tcPr>
+          <w:p>
+            <w:pPr>
+              <w:jc w:val="center"/>
+              <w:rPr>
+                <w:rFonts w:cs="Arial"/>
+                <w:b/>
+                <w:color w:val="000000"/>
+              </w:rPr>
+            </w:pPr>
+            <w:r>
+              <w:rPr>
+                <w:rFonts w:cs="Arial"/>
+                <w:b/>
+                <w:color w:val="000000"/>
+              </w:rPr>
+              <w:t>Ações do Ator</w:t>
+            </w:r>
+          </w:p>
+        </w:tc>
+        <w:tc>
+          <w:tcPr>
+            <w:tcW w:w="4895" w:type="dxa"/>
+            <w:tcBorders>
+              <w:top w:val="nil"/>
+              <w:left w:val="single" w:sz="8" w:space="0" w:color="auto"/>
+              <w:bottom w:val="single" w:sz="4" w:space="0" w:color="auto"/>
+              <w:right w:val="single" w:sz="8" w:space="0" w:color="auto"/>
+            </w:tcBorders>
+            <w:shd w:val="clear" w:color="auto" w:fill="C9C9C9" w:themeFill="accent3" w:themeFillTint="99"/>
+            <w:vAlign w:val="center"/>
+            <w:hideMark/>
+          </w:tcPr>
+          <w:p>
+            <w:pPr>
+              <w:jc w:val="center"/>
+              <w:rPr>
+                <w:rFonts w:cs="Arial"/>
+                <w:b/>
+                <w:color w:val="000000"/>
+              </w:rPr>
+            </w:pPr>
+            <w:r>
+              <w:rPr>
+                <w:rFonts w:cs="Arial"/>
+                <w:b/>
+                <w:color w:val="000000"/>
+              </w:rPr>
+              <w:t>Ações do Sistema</w:t>
+            </w:r>
+          </w:p>
+        </w:tc>
+      </w:tr>
+      <w:tr>
+        <w:trPr>
+          <w:trHeight w:val="454"/>
+        </w:trPr>
+        <w:tc>
+          <w:tcPr>
+            <w:tcW w:w="4745" w:type="dxa"/>
+            <w:gridSpan w:val="2"/>
+            <w:tcBorders>
+              <w:top w:val="single" w:sz="4" w:space="0" w:color="auto"/>
+              <w:left w:val="single" w:sz="4" w:space="0" w:color="auto"/>
+              <w:bottom w:val="single" w:sz="4" w:space="0" w:color="auto"/>
+              <w:right w:val="single" w:sz="4" w:space="0" w:color="auto"/>
+            </w:tcBorders>
+            <w:noWrap/>
+            <w:vAlign w:val="center"/>
+          </w:tcPr>
+          <w:p>
+            <w:pPr>
+              <w:jc w:val="both"/>
+              <w:rPr>
+                <w:rFonts w:cs="Arial"/>
+              </w:rPr>
+            </w:pPr>
+            <w:r>
+              <w:rPr>
+                <w:rFonts w:cs="Arial"/>
+              </w:rPr>
+              <w:t xml:space="preserve">Acionar funções de movimento (defaults </w:t>
+            </w:r>
+            <w:r>
+              <w:rPr>
+                <w:rFonts w:cs="Arial"/>
+                <w:i/>
+                <w:iCs/>
+              </w:rPr>
+              <w:t>A, D, S, W</w:t>
+            </w:r>
+            <w:r>
+              <w:rPr>
+                <w:rFonts w:cs="Arial"/>
+              </w:rPr>
+              <w:t>)</w:t>
+            </w:r>
+          </w:p>
+        </w:tc>
+        <w:tc>
+          <w:tcPr>
+            <w:tcW w:w="4895" w:type="dxa"/>
+            <w:tcBorders>
+              <w:top w:val="single" w:sz="4" w:space="0" w:color="auto"/>
+              <w:left w:val="single" w:sz="4" w:space="0" w:color="auto"/>
+              <w:bottom w:val="single" w:sz="4" w:space="0" w:color="auto"/>
+              <w:right w:val="single" w:sz="4" w:space="0" w:color="auto"/>
+            </w:tcBorders>
+            <w:vAlign w:val="center"/>
+          </w:tcPr>
+          <w:p>
+            <w:pPr>
+              <w:jc w:val="both"/>
+              <w:rPr>
+                <w:rFonts w:cs="Arial"/>
+              </w:rPr>
+            </w:pPr>
+          </w:p>
+        </w:tc>
+      </w:tr>
+      <w:tr>
+        <w:trPr>
+          <w:trHeight w:val="454"/>
+        </w:trPr>
+        <w:tc>
+          <w:tcPr>
+            <w:tcW w:w="4745" w:type="dxa"/>
+            <w:gridSpan w:val="2"/>
+            <w:tcBorders>
+              <w:top w:val="single" w:sz="4" w:space="0" w:color="auto"/>
+              <w:left w:val="single" w:sz="8" w:space="0" w:color="auto"/>
+              <w:bottom w:val="single" w:sz="8" w:space="0" w:color="auto"/>
+              <w:right w:val="single" w:sz="8" w:space="0" w:color="auto"/>
+            </w:tcBorders>
+            <w:noWrap/>
+            <w:vAlign w:val="center"/>
+          </w:tcPr>
+          <w:p>
+            <w:pPr>
+              <w:jc w:val="both"/>
+              <w:rPr>
+                <w:rFonts w:cs="Arial"/>
+              </w:rPr>
+            </w:pPr>
+          </w:p>
+        </w:tc>
+        <w:tc>
+          <w:tcPr>
+            <w:tcW w:w="4895" w:type="dxa"/>
+            <w:tcBorders>
+              <w:top w:val="single" w:sz="4" w:space="0" w:color="auto"/>
+              <w:left w:val="single" w:sz="8" w:space="0" w:color="auto"/>
+              <w:bottom w:val="single" w:sz="8" w:space="0" w:color="auto"/>
+              <w:right w:val="single" w:sz="8" w:space="0" w:color="auto"/>
+            </w:tcBorders>
+            <w:vAlign w:val="center"/>
+            <w:hideMark/>
+          </w:tcPr>
+          <w:p>
+            <w:pPr>
+              <w:jc w:val="both"/>
+              <w:rPr>
+                <w:rFonts w:cs="Arial"/>
+              </w:rPr>
+            </w:pPr>
+            <w:r>
+              <w:rPr>
+                <w:rFonts w:cs="Arial"/>
+              </w:rPr>
+              <w:t>Movimentar o avatar do usuário conforme a função de movimento escolhida</w:t>
+            </w:r>
+          </w:p>
+        </w:tc>
+      </w:tr>
+    </w:tbl>
+    <w:p>
+      <w:pPr>
+        <w:pStyle w:val="Texto"/>
+      </w:pPr>
+    </w:p>
+    <w:p>
+      <w:pPr>
+        <w:widowControl/>
+        <w:rPr>
+          <w:rFonts w:cs="Arial"/>
+        </w:rPr>
+      </w:pPr>
+      <w:r>
+        <w:br w:type="page"/>
+      </w:r>
+    </w:p>
+    <w:p>
+      <w:pPr>
+        <w:pStyle w:val="Texto"/>
+      </w:pPr>
+      <w:r>
+        <w:lastRenderedPageBreak/>
+        <w:t>3.1.3 Material Didático</w:t>
+      </w:r>
+    </w:p>
+    <w:p>
+      <w:pPr>
+        <w:pStyle w:val="Texto"/>
         <w:rPr>
           <w:b/>
           <w:bCs/>
         </w:rPr>
-        <w:t>/Off Microfone</w:t>
-      </w:r>
-    </w:p>
-    <w:p>
-      <w:pPr>
-        <w:pStyle w:val="Texto"/>
-      </w:pPr>
-      <w:r>
-        <w:t>O Usuário deve poder ativar e desativar seu próprio microfone, através de um botão constantemente visível no HUD. Ao clicar nesse botão, o sistema deve desativar o microfone, o fluxo de áudio e o subsistema de compactação de áudio.</w:t>
-      </w:r>
-    </w:p>
-    <w:p>
-      <w:pPr>
-        <w:pStyle w:val="Texto"/>
       </w:pPr>
       <w:r>
         <w:tab/>
-        <w:t>3.1.2.</w:t>
-      </w:r>
-      <w:r>
-        <w:t>5</w:t>
-      </w:r>
-      <w:r>
-        <w:t xml:space="preserve"> Caso de Uso: </w:t>
+        <w:t xml:space="preserve">3.1.3.1 </w:t>
       </w:r>
       <w:r>
         <w:rPr>
           <w:b/>
           <w:bCs/>
         </w:rPr>
-        <w:t>Andar</w:t>
+        <w:t>Acessar Material Didático</w:t>
       </w:r>
     </w:p>
     <w:p>
       <w:pPr>
         <w:pStyle w:val="Texto"/>
-      </w:pPr>
-      <w:r>
-        <w:t xml:space="preserve">O usuário poderá controlar a posição de seu </w:t>
-      </w:r>
-      <w:r>
-        <w:rPr>
-          <w:rStyle w:val="nfase"/>
-        </w:rPr>
-        <w:t>avatar</w:t>
-      </w:r>
-      <w:r>
-        <w:t xml:space="preserve"> no ambiente 3D através do teclado, assim como os ângulos de seu ponto de vista através do mouse.</w:t>
-      </w:r>
-    </w:p>
-    <w:p>
-      <w:pPr>
-        <w:pStyle w:val="Texto"/>
-      </w:pPr>
-      <w:r>
-        <w:t>3.1.3 Material Didático</w:t>
-      </w:r>
-    </w:p>
-    <w:p>
-      <w:pPr>
-        <w:pStyle w:val="Texto"/>
-        <w:rPr>
-          <w:b/>
-          <w:bCs/>
-        </w:rPr>
-      </w:pPr>
-      <w:r>
-        <w:tab/>
-        <w:t xml:space="preserve">3.1.3.1 Caso de Uso: </w:t>
-      </w:r>
-      <w:r>
-        <w:rPr>
-          <w:b/>
-          <w:bCs/>
-        </w:rPr>
-        <w:t>Acessar Material Didático</w:t>
-      </w:r>
-    </w:p>
-    <w:p>
-      <w:pPr>
-        <w:pStyle w:val="Texto"/>
+        <w:rPr>
+          <w:rStyle w:val="Hyperlink"/>
+        </w:rPr>
       </w:pPr>
       <w:r>
         <w:t xml:space="preserve">O usuário terá cesso ao material didático armazenado na base de dados, disponibilizado pela API </w:t>
@@ -10481,15 +11630,857 @@
         </w:r>
       </w:hyperlink>
     </w:p>
+    <w:tbl>
+      <w:tblPr>
+        <w:tblW w:w="9640" w:type="dxa"/>
+        <w:tblInd w:w="-214" w:type="dxa"/>
+        <w:tblCellMar>
+          <w:left w:w="70" w:type="dxa"/>
+          <w:right w:w="70" w:type="dxa"/>
+        </w:tblCellMar>
+        <w:tblLook w:val="04A0" w:firstRow="1" w:lastRow="0" w:firstColumn="1" w:lastColumn="0" w:noHBand="0" w:noVBand="1"/>
+      </w:tblPr>
+      <w:tblGrid>
+        <w:gridCol w:w="2477"/>
+        <w:gridCol w:w="2268"/>
+        <w:gridCol w:w="4895"/>
+      </w:tblGrid>
+      <w:tr>
+        <w:trPr>
+          <w:trHeight w:val="454"/>
+        </w:trPr>
+        <w:tc>
+          <w:tcPr>
+            <w:tcW w:w="2477" w:type="dxa"/>
+            <w:tcBorders>
+              <w:top w:val="single" w:sz="4" w:space="0" w:color="auto"/>
+              <w:left w:val="single" w:sz="4" w:space="0" w:color="auto"/>
+              <w:bottom w:val="single" w:sz="4" w:space="0" w:color="auto"/>
+              <w:right w:val="single" w:sz="4" w:space="0" w:color="auto"/>
+            </w:tcBorders>
+            <w:shd w:val="clear" w:color="auto" w:fill="C9C9C9" w:themeFill="accent3" w:themeFillTint="99"/>
+            <w:noWrap/>
+            <w:vAlign w:val="center"/>
+            <w:hideMark/>
+          </w:tcPr>
+          <w:p>
+            <w:pPr>
+              <w:rPr>
+                <w:rFonts w:cs="Arial"/>
+                <w:b/>
+                <w:color w:val="000000"/>
+                <w:sz w:val="20"/>
+                <w:szCs w:val="20"/>
+              </w:rPr>
+            </w:pPr>
+            <w:r>
+              <w:br w:type="page"/>
+            </w:r>
+            <w:r>
+              <w:rPr>
+                <w:rFonts w:cs="Arial"/>
+                <w:b/>
+                <w:color w:val="000000"/>
+              </w:rPr>
+              <w:t>Caso de Uso</w:t>
+            </w:r>
+          </w:p>
+        </w:tc>
+        <w:tc>
+          <w:tcPr>
+            <w:tcW w:w="7163" w:type="dxa"/>
+            <w:gridSpan w:val="2"/>
+            <w:tcBorders>
+              <w:top w:val="single" w:sz="4" w:space="0" w:color="auto"/>
+              <w:left w:val="single" w:sz="4" w:space="0" w:color="auto"/>
+              <w:bottom w:val="single" w:sz="4" w:space="0" w:color="auto"/>
+              <w:right w:val="single" w:sz="4" w:space="0" w:color="auto"/>
+            </w:tcBorders>
+            <w:noWrap/>
+            <w:vAlign w:val="center"/>
+            <w:hideMark/>
+          </w:tcPr>
+          <w:p>
+            <w:pPr>
+              <w:rPr>
+                <w:rFonts w:cs="Arial"/>
+              </w:rPr>
+            </w:pPr>
+            <w:r>
+              <w:rPr>
+                <w:rFonts w:cs="Arial"/>
+              </w:rPr>
+              <w:t>FR9: ACESSAR MATERIAL DIDÁTICO</w:t>
+            </w:r>
+          </w:p>
+        </w:tc>
+      </w:tr>
+      <w:tr>
+        <w:trPr>
+          <w:trHeight w:val="454"/>
+        </w:trPr>
+        <w:tc>
+          <w:tcPr>
+            <w:tcW w:w="2477" w:type="dxa"/>
+            <w:tcBorders>
+              <w:top w:val="single" w:sz="4" w:space="0" w:color="auto"/>
+              <w:left w:val="single" w:sz="8" w:space="0" w:color="auto"/>
+              <w:bottom w:val="single" w:sz="8" w:space="0" w:color="auto"/>
+              <w:right w:val="single" w:sz="8" w:space="0" w:color="auto"/>
+            </w:tcBorders>
+            <w:shd w:val="clear" w:color="auto" w:fill="C9C9C9" w:themeFill="accent3" w:themeFillTint="99"/>
+            <w:noWrap/>
+            <w:vAlign w:val="center"/>
+            <w:hideMark/>
+          </w:tcPr>
+          <w:p>
+            <w:pPr>
+              <w:rPr>
+                <w:rFonts w:cs="Arial"/>
+                <w:b/>
+                <w:color w:val="000000"/>
+              </w:rPr>
+            </w:pPr>
+            <w:r>
+              <w:rPr>
+                <w:rFonts w:cs="Arial"/>
+                <w:b/>
+                <w:color w:val="000000"/>
+              </w:rPr>
+              <w:t>Ator Principal</w:t>
+            </w:r>
+          </w:p>
+        </w:tc>
+        <w:tc>
+          <w:tcPr>
+            <w:tcW w:w="7163" w:type="dxa"/>
+            <w:gridSpan w:val="2"/>
+            <w:tcBorders>
+              <w:top w:val="single" w:sz="4" w:space="0" w:color="auto"/>
+              <w:left w:val="nil"/>
+              <w:bottom w:val="single" w:sz="8" w:space="0" w:color="auto"/>
+              <w:right w:val="single" w:sz="8" w:space="0" w:color="auto"/>
+            </w:tcBorders>
+            <w:noWrap/>
+            <w:vAlign w:val="center"/>
+            <w:hideMark/>
+          </w:tcPr>
+          <w:p>
+            <w:pPr>
+              <w:rPr>
+                <w:rFonts w:cs="Arial"/>
+              </w:rPr>
+            </w:pPr>
+            <w:r>
+              <w:rPr>
+                <w:rFonts w:cs="Arial"/>
+              </w:rPr>
+              <w:t>ALUNO</w:t>
+            </w:r>
+          </w:p>
+        </w:tc>
+      </w:tr>
+      <w:tr>
+        <w:trPr>
+          <w:trHeight w:val="454"/>
+        </w:trPr>
+        <w:tc>
+          <w:tcPr>
+            <w:tcW w:w="2477" w:type="dxa"/>
+            <w:tcBorders>
+              <w:top w:val="nil"/>
+              <w:left w:val="single" w:sz="8" w:space="0" w:color="auto"/>
+              <w:bottom w:val="single" w:sz="8" w:space="0" w:color="auto"/>
+              <w:right w:val="single" w:sz="8" w:space="0" w:color="auto"/>
+            </w:tcBorders>
+            <w:shd w:val="clear" w:color="auto" w:fill="C9C9C9" w:themeFill="accent3" w:themeFillTint="99"/>
+            <w:noWrap/>
+            <w:vAlign w:val="center"/>
+            <w:hideMark/>
+          </w:tcPr>
+          <w:p>
+            <w:pPr>
+              <w:rPr>
+                <w:rFonts w:cs="Arial"/>
+                <w:b/>
+                <w:color w:val="000000"/>
+              </w:rPr>
+            </w:pPr>
+            <w:r>
+              <w:rPr>
+                <w:rFonts w:cs="Arial"/>
+                <w:b/>
+                <w:color w:val="000000"/>
+              </w:rPr>
+              <w:t>Ator Secundário</w:t>
+            </w:r>
+          </w:p>
+        </w:tc>
+        <w:tc>
+          <w:tcPr>
+            <w:tcW w:w="7163" w:type="dxa"/>
+            <w:gridSpan w:val="2"/>
+            <w:tcBorders>
+              <w:top w:val="nil"/>
+              <w:left w:val="nil"/>
+              <w:bottom w:val="single" w:sz="8" w:space="0" w:color="auto"/>
+              <w:right w:val="single" w:sz="8" w:space="0" w:color="auto"/>
+            </w:tcBorders>
+            <w:noWrap/>
+            <w:vAlign w:val="center"/>
+            <w:hideMark/>
+          </w:tcPr>
+          <w:p>
+            <w:pPr>
+              <w:rPr>
+                <w:rFonts w:cs="Arial"/>
+              </w:rPr>
+            </w:pPr>
+            <w:r>
+              <w:rPr>
+                <w:rFonts w:cs="Arial"/>
+              </w:rPr>
+              <w:t>PROFESSOR</w:t>
+            </w:r>
+          </w:p>
+        </w:tc>
+      </w:tr>
+      <w:tr>
+        <w:trPr>
+          <w:trHeight w:val="454"/>
+        </w:trPr>
+        <w:tc>
+          <w:tcPr>
+            <w:tcW w:w="2477" w:type="dxa"/>
+            <w:tcBorders>
+              <w:top w:val="nil"/>
+              <w:left w:val="single" w:sz="8" w:space="0" w:color="auto"/>
+              <w:bottom w:val="single" w:sz="8" w:space="0" w:color="auto"/>
+              <w:right w:val="single" w:sz="8" w:space="0" w:color="auto"/>
+            </w:tcBorders>
+            <w:shd w:val="clear" w:color="auto" w:fill="C9C9C9" w:themeFill="accent3" w:themeFillTint="99"/>
+            <w:noWrap/>
+            <w:vAlign w:val="center"/>
+            <w:hideMark/>
+          </w:tcPr>
+          <w:p>
+            <w:pPr>
+              <w:rPr>
+                <w:rFonts w:cs="Arial"/>
+                <w:b/>
+                <w:color w:val="000000"/>
+              </w:rPr>
+            </w:pPr>
+            <w:r>
+              <w:rPr>
+                <w:rFonts w:cs="Arial"/>
+                <w:b/>
+                <w:color w:val="000000"/>
+              </w:rPr>
+              <w:t>Pré-Condição</w:t>
+            </w:r>
+          </w:p>
+        </w:tc>
+        <w:tc>
+          <w:tcPr>
+            <w:tcW w:w="7163" w:type="dxa"/>
+            <w:gridSpan w:val="2"/>
+            <w:tcBorders>
+              <w:top w:val="nil"/>
+              <w:left w:val="nil"/>
+              <w:bottom w:val="single" w:sz="8" w:space="0" w:color="auto"/>
+              <w:right w:val="single" w:sz="8" w:space="0" w:color="auto"/>
+            </w:tcBorders>
+            <w:noWrap/>
+            <w:vAlign w:val="center"/>
+            <w:hideMark/>
+          </w:tcPr>
+          <w:p>
+            <w:pPr>
+              <w:rPr>
+                <w:rFonts w:cs="Arial"/>
+              </w:rPr>
+            </w:pPr>
+            <w:r>
+              <w:rPr>
+                <w:rFonts w:cs="Arial"/>
+              </w:rPr>
+              <w:t>O usuário deve ter adquirido acesso ao material desejado</w:t>
+            </w:r>
+          </w:p>
+        </w:tc>
+      </w:tr>
+      <w:tr>
+        <w:trPr>
+          <w:trHeight w:val="454"/>
+        </w:trPr>
+        <w:tc>
+          <w:tcPr>
+            <w:tcW w:w="2477" w:type="dxa"/>
+            <w:tcBorders>
+              <w:top w:val="nil"/>
+              <w:left w:val="single" w:sz="8" w:space="0" w:color="auto"/>
+              <w:bottom w:val="single" w:sz="8" w:space="0" w:color="auto"/>
+              <w:right w:val="single" w:sz="8" w:space="0" w:color="auto"/>
+            </w:tcBorders>
+            <w:shd w:val="clear" w:color="auto" w:fill="C9C9C9" w:themeFill="accent3" w:themeFillTint="99"/>
+            <w:noWrap/>
+            <w:vAlign w:val="center"/>
+            <w:hideMark/>
+          </w:tcPr>
+          <w:p>
+            <w:pPr>
+              <w:rPr>
+                <w:rFonts w:cs="Arial"/>
+                <w:b/>
+                <w:color w:val="000000"/>
+              </w:rPr>
+            </w:pPr>
+            <w:r>
+              <w:rPr>
+                <w:rFonts w:cs="Arial"/>
+                <w:b/>
+                <w:color w:val="000000"/>
+              </w:rPr>
+              <w:t>Pós-Condição</w:t>
+            </w:r>
+          </w:p>
+        </w:tc>
+        <w:tc>
+          <w:tcPr>
+            <w:tcW w:w="7163" w:type="dxa"/>
+            <w:gridSpan w:val="2"/>
+            <w:tcBorders>
+              <w:top w:val="nil"/>
+              <w:left w:val="nil"/>
+              <w:bottom w:val="single" w:sz="8" w:space="0" w:color="auto"/>
+              <w:right w:val="single" w:sz="8" w:space="0" w:color="auto"/>
+            </w:tcBorders>
+            <w:noWrap/>
+            <w:vAlign w:val="center"/>
+            <w:hideMark/>
+          </w:tcPr>
+          <w:p>
+            <w:pPr>
+              <w:rPr>
+                <w:rFonts w:cs="Arial"/>
+              </w:rPr>
+            </w:pPr>
+            <w:r>
+              <w:rPr>
+                <w:rFonts w:cs="Arial"/>
+              </w:rPr>
+              <w:t>Lista de capítulos e lições devidamente apresentada para o usuário</w:t>
+            </w:r>
+          </w:p>
+        </w:tc>
+      </w:tr>
+      <w:tr>
+        <w:trPr>
+          <w:trHeight w:val="454"/>
+        </w:trPr>
+        <w:tc>
+          <w:tcPr>
+            <w:tcW w:w="4745" w:type="dxa"/>
+            <w:gridSpan w:val="2"/>
+            <w:tcBorders>
+              <w:top w:val="nil"/>
+              <w:left w:val="single" w:sz="8" w:space="0" w:color="auto"/>
+              <w:bottom w:val="single" w:sz="4" w:space="0" w:color="auto"/>
+              <w:right w:val="single" w:sz="8" w:space="0" w:color="auto"/>
+            </w:tcBorders>
+            <w:shd w:val="clear" w:color="auto" w:fill="C9C9C9" w:themeFill="accent3" w:themeFillTint="99"/>
+            <w:noWrap/>
+            <w:vAlign w:val="center"/>
+            <w:hideMark/>
+          </w:tcPr>
+          <w:p>
+            <w:pPr>
+              <w:jc w:val="center"/>
+              <w:rPr>
+                <w:rFonts w:cs="Arial"/>
+                <w:b/>
+                <w:color w:val="000000"/>
+              </w:rPr>
+            </w:pPr>
+            <w:r>
+              <w:rPr>
+                <w:rFonts w:cs="Arial"/>
+                <w:b/>
+                <w:color w:val="000000"/>
+              </w:rPr>
+              <w:t>Ações do Ator</w:t>
+            </w:r>
+          </w:p>
+        </w:tc>
+        <w:tc>
+          <w:tcPr>
+            <w:tcW w:w="4895" w:type="dxa"/>
+            <w:tcBorders>
+              <w:top w:val="nil"/>
+              <w:left w:val="single" w:sz="8" w:space="0" w:color="auto"/>
+              <w:bottom w:val="single" w:sz="4" w:space="0" w:color="auto"/>
+              <w:right w:val="single" w:sz="8" w:space="0" w:color="auto"/>
+            </w:tcBorders>
+            <w:shd w:val="clear" w:color="auto" w:fill="C9C9C9" w:themeFill="accent3" w:themeFillTint="99"/>
+            <w:vAlign w:val="center"/>
+            <w:hideMark/>
+          </w:tcPr>
+          <w:p>
+            <w:pPr>
+              <w:jc w:val="center"/>
+              <w:rPr>
+                <w:rFonts w:cs="Arial"/>
+                <w:b/>
+                <w:color w:val="000000"/>
+              </w:rPr>
+            </w:pPr>
+            <w:r>
+              <w:rPr>
+                <w:rFonts w:cs="Arial"/>
+                <w:b/>
+                <w:color w:val="000000"/>
+              </w:rPr>
+              <w:t>Ações do Sistema</w:t>
+            </w:r>
+          </w:p>
+        </w:tc>
+      </w:tr>
+      <w:tr>
+        <w:trPr>
+          <w:trHeight w:val="454"/>
+        </w:trPr>
+        <w:tc>
+          <w:tcPr>
+            <w:tcW w:w="4745" w:type="dxa"/>
+            <w:gridSpan w:val="2"/>
+            <w:tcBorders>
+              <w:top w:val="single" w:sz="4" w:space="0" w:color="auto"/>
+              <w:left w:val="single" w:sz="4" w:space="0" w:color="auto"/>
+              <w:bottom w:val="single" w:sz="4" w:space="0" w:color="auto"/>
+              <w:right w:val="single" w:sz="4" w:space="0" w:color="auto"/>
+            </w:tcBorders>
+            <w:noWrap/>
+            <w:vAlign w:val="center"/>
+          </w:tcPr>
+          <w:p>
+            <w:pPr>
+              <w:jc w:val="both"/>
+              <w:rPr>
+                <w:rFonts w:cs="Arial"/>
+              </w:rPr>
+            </w:pPr>
+            <w:r>
+              <w:rPr>
+                <w:rFonts w:cs="Arial"/>
+              </w:rPr>
+              <w:t xml:space="preserve">No menu inicial, clicar em </w:t>
+            </w:r>
+            <w:r>
+              <w:rPr>
+                <w:rFonts w:cs="Arial"/>
+              </w:rPr>
+              <w:t>“Sala de Estudo”</w:t>
+            </w:r>
+          </w:p>
+        </w:tc>
+        <w:tc>
+          <w:tcPr>
+            <w:tcW w:w="4895" w:type="dxa"/>
+            <w:tcBorders>
+              <w:top w:val="single" w:sz="4" w:space="0" w:color="auto"/>
+              <w:left w:val="single" w:sz="4" w:space="0" w:color="auto"/>
+              <w:bottom w:val="single" w:sz="4" w:space="0" w:color="auto"/>
+              <w:right w:val="single" w:sz="4" w:space="0" w:color="auto"/>
+            </w:tcBorders>
+            <w:vAlign w:val="center"/>
+          </w:tcPr>
+          <w:p>
+            <w:pPr>
+              <w:jc w:val="both"/>
+              <w:rPr>
+                <w:rFonts w:cs="Arial"/>
+              </w:rPr>
+            </w:pPr>
+          </w:p>
+        </w:tc>
+      </w:tr>
+      <w:tr>
+        <w:trPr>
+          <w:trHeight w:val="454"/>
+        </w:trPr>
+        <w:tc>
+          <w:tcPr>
+            <w:tcW w:w="4745" w:type="dxa"/>
+            <w:gridSpan w:val="2"/>
+            <w:tcBorders>
+              <w:top w:val="single" w:sz="4" w:space="0" w:color="auto"/>
+              <w:left w:val="single" w:sz="4" w:space="0" w:color="auto"/>
+              <w:bottom w:val="single" w:sz="4" w:space="0" w:color="auto"/>
+              <w:right w:val="single" w:sz="4" w:space="0" w:color="auto"/>
+            </w:tcBorders>
+            <w:noWrap/>
+            <w:vAlign w:val="center"/>
+          </w:tcPr>
+          <w:p>
+            <w:pPr>
+              <w:jc w:val="both"/>
+              <w:rPr>
+                <w:rFonts w:cs="Arial"/>
+              </w:rPr>
+            </w:pPr>
+          </w:p>
+        </w:tc>
+        <w:tc>
+          <w:tcPr>
+            <w:tcW w:w="4895" w:type="dxa"/>
+            <w:tcBorders>
+              <w:top w:val="single" w:sz="4" w:space="0" w:color="auto"/>
+              <w:left w:val="single" w:sz="4" w:space="0" w:color="auto"/>
+              <w:bottom w:val="single" w:sz="4" w:space="0" w:color="auto"/>
+              <w:right w:val="single" w:sz="4" w:space="0" w:color="auto"/>
+            </w:tcBorders>
+            <w:vAlign w:val="center"/>
+          </w:tcPr>
+          <w:p>
+            <w:pPr>
+              <w:jc w:val="both"/>
+              <w:rPr>
+                <w:rFonts w:cs="Arial"/>
+              </w:rPr>
+            </w:pPr>
+            <w:proofErr w:type="spellStart"/>
+            <w:r>
+              <w:rPr>
+                <w:rFonts w:cs="Arial"/>
+              </w:rPr>
+              <w:t>Renderizar</w:t>
+            </w:r>
+            <w:proofErr w:type="spellEnd"/>
+            <w:r>
+              <w:rPr>
+                <w:rFonts w:cs="Arial"/>
+              </w:rPr>
+              <w:t xml:space="preserve"> uma sala virtual sem conectividade P2P</w:t>
+            </w:r>
+          </w:p>
+        </w:tc>
+      </w:tr>
+      <w:tr>
+        <w:trPr>
+          <w:trHeight w:val="454"/>
+        </w:trPr>
+        <w:tc>
+          <w:tcPr>
+            <w:tcW w:w="4745" w:type="dxa"/>
+            <w:gridSpan w:val="2"/>
+            <w:tcBorders>
+              <w:top w:val="single" w:sz="4" w:space="0" w:color="auto"/>
+              <w:left w:val="single" w:sz="4" w:space="0" w:color="auto"/>
+              <w:bottom w:val="single" w:sz="4" w:space="0" w:color="auto"/>
+              <w:right w:val="single" w:sz="4" w:space="0" w:color="auto"/>
+            </w:tcBorders>
+            <w:noWrap/>
+            <w:vAlign w:val="center"/>
+          </w:tcPr>
+          <w:p>
+            <w:pPr>
+              <w:jc w:val="both"/>
+              <w:rPr>
+                <w:rFonts w:cs="Arial"/>
+              </w:rPr>
+            </w:pPr>
+          </w:p>
+        </w:tc>
+        <w:tc>
+          <w:tcPr>
+            <w:tcW w:w="4895" w:type="dxa"/>
+            <w:tcBorders>
+              <w:top w:val="single" w:sz="4" w:space="0" w:color="auto"/>
+              <w:left w:val="single" w:sz="4" w:space="0" w:color="auto"/>
+              <w:bottom w:val="single" w:sz="4" w:space="0" w:color="auto"/>
+              <w:right w:val="single" w:sz="4" w:space="0" w:color="auto"/>
+            </w:tcBorders>
+            <w:vAlign w:val="center"/>
+          </w:tcPr>
+          <w:p>
+            <w:pPr>
+              <w:jc w:val="both"/>
+              <w:rPr>
+                <w:rFonts w:cs="Arial"/>
+              </w:rPr>
+            </w:pPr>
+            <w:r>
+              <w:rPr>
+                <w:rFonts w:cs="Arial"/>
+              </w:rPr>
+              <w:t xml:space="preserve">Instanciar um livro para cada capítulo ao qual </w:t>
+            </w:r>
+            <w:r>
+              <w:rPr>
+                <w:rFonts w:cs="Arial"/>
+              </w:rPr>
+              <w:t>o usuário tem acesso</w:t>
+            </w:r>
+          </w:p>
+        </w:tc>
+      </w:tr>
+      <w:tr>
+        <w:trPr>
+          <w:trHeight w:val="454"/>
+        </w:trPr>
+        <w:tc>
+          <w:tcPr>
+            <w:tcW w:w="4745" w:type="dxa"/>
+            <w:gridSpan w:val="2"/>
+            <w:tcBorders>
+              <w:top w:val="single" w:sz="4" w:space="0" w:color="auto"/>
+              <w:left w:val="single" w:sz="4" w:space="0" w:color="auto"/>
+              <w:bottom w:val="single" w:sz="4" w:space="0" w:color="auto"/>
+              <w:right w:val="single" w:sz="4" w:space="0" w:color="auto"/>
+            </w:tcBorders>
+            <w:noWrap/>
+            <w:vAlign w:val="center"/>
+          </w:tcPr>
+          <w:p>
+            <w:pPr>
+              <w:jc w:val="both"/>
+              <w:rPr>
+                <w:rFonts w:cs="Arial"/>
+              </w:rPr>
+            </w:pPr>
+            <w:r>
+              <w:rPr>
+                <w:rFonts w:cs="Arial"/>
+              </w:rPr>
+              <w:t>Apontar para um dos livros e acionar a função “</w:t>
+            </w:r>
+            <w:proofErr w:type="spellStart"/>
+            <w:r>
+              <w:rPr>
+                <w:rFonts w:cs="Arial"/>
+              </w:rPr>
+              <w:t>action</w:t>
+            </w:r>
+            <w:proofErr w:type="spellEnd"/>
+            <w:r>
+              <w:rPr>
+                <w:rFonts w:cs="Arial"/>
+              </w:rPr>
+              <w:t>”</w:t>
+            </w:r>
+          </w:p>
+        </w:tc>
+        <w:tc>
+          <w:tcPr>
+            <w:tcW w:w="4895" w:type="dxa"/>
+            <w:tcBorders>
+              <w:top w:val="single" w:sz="4" w:space="0" w:color="auto"/>
+              <w:left w:val="single" w:sz="4" w:space="0" w:color="auto"/>
+              <w:bottom w:val="single" w:sz="4" w:space="0" w:color="auto"/>
+              <w:right w:val="single" w:sz="4" w:space="0" w:color="auto"/>
+            </w:tcBorders>
+            <w:vAlign w:val="center"/>
+          </w:tcPr>
+          <w:p>
+            <w:pPr>
+              <w:jc w:val="both"/>
+              <w:rPr>
+                <w:rFonts w:cs="Arial"/>
+              </w:rPr>
+            </w:pPr>
+          </w:p>
+        </w:tc>
+      </w:tr>
+      <w:tr>
+        <w:trPr>
+          <w:trHeight w:val="454"/>
+        </w:trPr>
+        <w:tc>
+          <w:tcPr>
+            <w:tcW w:w="4745" w:type="dxa"/>
+            <w:gridSpan w:val="2"/>
+            <w:tcBorders>
+              <w:top w:val="single" w:sz="4" w:space="0" w:color="auto"/>
+              <w:left w:val="single" w:sz="4" w:space="0" w:color="auto"/>
+              <w:bottom w:val="single" w:sz="4" w:space="0" w:color="auto"/>
+              <w:right w:val="single" w:sz="4" w:space="0" w:color="auto"/>
+            </w:tcBorders>
+            <w:noWrap/>
+            <w:vAlign w:val="center"/>
+          </w:tcPr>
+          <w:p>
+            <w:pPr>
+              <w:jc w:val="both"/>
+              <w:rPr>
+                <w:rFonts w:cs="Arial"/>
+              </w:rPr>
+            </w:pPr>
+          </w:p>
+        </w:tc>
+        <w:tc>
+          <w:tcPr>
+            <w:tcW w:w="4895" w:type="dxa"/>
+            <w:tcBorders>
+              <w:top w:val="single" w:sz="4" w:space="0" w:color="auto"/>
+              <w:left w:val="single" w:sz="4" w:space="0" w:color="auto"/>
+              <w:bottom w:val="single" w:sz="4" w:space="0" w:color="auto"/>
+              <w:right w:val="single" w:sz="4" w:space="0" w:color="auto"/>
+            </w:tcBorders>
+            <w:vAlign w:val="center"/>
+          </w:tcPr>
+          <w:p>
+            <w:pPr>
+              <w:jc w:val="both"/>
+              <w:rPr>
+                <w:rFonts w:cs="Arial"/>
+              </w:rPr>
+            </w:pPr>
+            <w:r>
+              <w:rPr>
+                <w:rFonts w:cs="Arial"/>
+              </w:rPr>
+              <w:t>Apresentar um menu contextual com a lista de lições daquele capítulo</w:t>
+            </w:r>
+          </w:p>
+        </w:tc>
+      </w:tr>
+      <w:tr>
+        <w:trPr>
+          <w:trHeight w:val="454"/>
+        </w:trPr>
+        <w:tc>
+          <w:tcPr>
+            <w:tcW w:w="4745" w:type="dxa"/>
+            <w:gridSpan w:val="2"/>
+            <w:tcBorders>
+              <w:top w:val="single" w:sz="4" w:space="0" w:color="auto"/>
+              <w:left w:val="single" w:sz="4" w:space="0" w:color="auto"/>
+              <w:bottom w:val="single" w:sz="4" w:space="0" w:color="auto"/>
+              <w:right w:val="single" w:sz="4" w:space="0" w:color="auto"/>
+            </w:tcBorders>
+            <w:noWrap/>
+            <w:vAlign w:val="center"/>
+          </w:tcPr>
+          <w:p>
+            <w:pPr>
+              <w:jc w:val="both"/>
+              <w:rPr>
+                <w:rFonts w:cs="Arial"/>
+              </w:rPr>
+            </w:pPr>
+            <w:r>
+              <w:rPr>
+                <w:rFonts w:cs="Arial"/>
+              </w:rPr>
+              <w:t>Clicar em uma das lições</w:t>
+            </w:r>
+          </w:p>
+        </w:tc>
+        <w:tc>
+          <w:tcPr>
+            <w:tcW w:w="4895" w:type="dxa"/>
+            <w:tcBorders>
+              <w:top w:val="single" w:sz="4" w:space="0" w:color="auto"/>
+              <w:left w:val="single" w:sz="4" w:space="0" w:color="auto"/>
+              <w:bottom w:val="single" w:sz="4" w:space="0" w:color="auto"/>
+              <w:right w:val="single" w:sz="4" w:space="0" w:color="auto"/>
+            </w:tcBorders>
+            <w:vAlign w:val="center"/>
+          </w:tcPr>
+          <w:p>
+            <w:pPr>
+              <w:jc w:val="both"/>
+              <w:rPr>
+                <w:rFonts w:cs="Arial"/>
+              </w:rPr>
+            </w:pPr>
+          </w:p>
+        </w:tc>
+      </w:tr>
+      <w:tr>
+        <w:trPr>
+          <w:trHeight w:val="454"/>
+        </w:trPr>
+        <w:tc>
+          <w:tcPr>
+            <w:tcW w:w="4745" w:type="dxa"/>
+            <w:gridSpan w:val="2"/>
+            <w:tcBorders>
+              <w:top w:val="single" w:sz="4" w:space="0" w:color="auto"/>
+              <w:left w:val="single" w:sz="4" w:space="0" w:color="auto"/>
+              <w:bottom w:val="single" w:sz="4" w:space="0" w:color="auto"/>
+              <w:right w:val="single" w:sz="4" w:space="0" w:color="auto"/>
+            </w:tcBorders>
+            <w:noWrap/>
+            <w:vAlign w:val="center"/>
+          </w:tcPr>
+          <w:p>
+            <w:pPr>
+              <w:jc w:val="both"/>
+              <w:rPr>
+                <w:rFonts w:cs="Arial"/>
+              </w:rPr>
+            </w:pPr>
+          </w:p>
+        </w:tc>
+        <w:tc>
+          <w:tcPr>
+            <w:tcW w:w="4895" w:type="dxa"/>
+            <w:tcBorders>
+              <w:top w:val="single" w:sz="4" w:space="0" w:color="auto"/>
+              <w:left w:val="single" w:sz="4" w:space="0" w:color="auto"/>
+              <w:bottom w:val="single" w:sz="4" w:space="0" w:color="auto"/>
+              <w:right w:val="single" w:sz="4" w:space="0" w:color="auto"/>
+            </w:tcBorders>
+            <w:vAlign w:val="center"/>
+          </w:tcPr>
+          <w:p>
+            <w:pPr>
+              <w:jc w:val="both"/>
+              <w:rPr>
+                <w:rFonts w:cs="Arial"/>
+              </w:rPr>
+            </w:pPr>
+            <w:r>
+              <w:rPr>
+                <w:rFonts w:cs="Arial"/>
+              </w:rPr>
+              <w:t>Instanciar os recursos daquela lição no ambiente virtual</w:t>
+            </w:r>
+          </w:p>
+        </w:tc>
+      </w:tr>
+    </w:tbl>
     <w:p>
       <w:pPr>
         <w:pStyle w:val="Texto"/>
       </w:pPr>
-      <w:r>
+    </w:p>
+    <w:p>
+      <w:pPr>
+        <w:widowControl/>
+        <w:rPr>
+          <w:rFonts w:cs="Arial"/>
+        </w:rPr>
+      </w:pPr>
+      <w:r>
+        <w:br w:type="page"/>
+      </w:r>
+    </w:p>
+    <w:p>
+      <w:pPr>
+        <w:pStyle w:val="Texto"/>
+      </w:pPr>
+      <w:r>
+        <w:lastRenderedPageBreak/>
         <w:tab/>
       </w:r>
       <w:r>
-        <w:t xml:space="preserve">3.1.3.2 Caso de Uso: </w:t>
+        <w:t>3.1.3.2</w:t>
+      </w:r>
+      <w:r>
+        <w:t xml:space="preserve"> </w:t>
       </w:r>
       <w:r>
         <w:rPr>
@@ -10504,8 +12495,1495 @@
         <w:pStyle w:val="Texto"/>
       </w:pPr>
       <w:r>
-        <w:t>O usuário poderá visualizar e utilizar exercícios interativos do tipo FILL_GAPS (preencher lacunas) do material didático.</w:t>
-      </w:r>
+        <w:t xml:space="preserve">O usuário poderá visualizar e utilizar exercícios interativos do tipo </w:t>
+      </w:r>
+      <w:proofErr w:type="spellStart"/>
+      <w:r>
+        <w:t>F</w:t>
+      </w:r>
+      <w:r>
+        <w:t>illGaps</w:t>
+      </w:r>
+      <w:proofErr w:type="spellEnd"/>
+      <w:r>
+        <w:t xml:space="preserve"> (preencher lacunas) do material didático.</w:t>
+      </w:r>
+    </w:p>
+    <w:tbl>
+      <w:tblPr>
+        <w:tblW w:w="9640" w:type="dxa"/>
+        <w:tblInd w:w="-214" w:type="dxa"/>
+        <w:tblCellMar>
+          <w:left w:w="70" w:type="dxa"/>
+          <w:right w:w="70" w:type="dxa"/>
+        </w:tblCellMar>
+        <w:tblLook w:val="04A0" w:firstRow="1" w:lastRow="0" w:firstColumn="1" w:lastColumn="0" w:noHBand="0" w:noVBand="1"/>
+      </w:tblPr>
+      <w:tblGrid>
+        <w:gridCol w:w="2477"/>
+        <w:gridCol w:w="2268"/>
+        <w:gridCol w:w="4895"/>
+      </w:tblGrid>
+      <w:tr>
+        <w:trPr>
+          <w:trHeight w:val="454"/>
+        </w:trPr>
+        <w:tc>
+          <w:tcPr>
+            <w:tcW w:w="2477" w:type="dxa"/>
+            <w:tcBorders>
+              <w:top w:val="single" w:sz="4" w:space="0" w:color="auto"/>
+              <w:left w:val="single" w:sz="4" w:space="0" w:color="auto"/>
+              <w:bottom w:val="single" w:sz="4" w:space="0" w:color="auto"/>
+              <w:right w:val="single" w:sz="4" w:space="0" w:color="auto"/>
+            </w:tcBorders>
+            <w:shd w:val="clear" w:color="auto" w:fill="C9C9C9" w:themeFill="accent3" w:themeFillTint="99"/>
+            <w:noWrap/>
+            <w:vAlign w:val="center"/>
+            <w:hideMark/>
+          </w:tcPr>
+          <w:p>
+            <w:pPr>
+              <w:rPr>
+                <w:rFonts w:cs="Arial"/>
+                <w:b/>
+                <w:color w:val="000000"/>
+                <w:sz w:val="20"/>
+                <w:szCs w:val="20"/>
+              </w:rPr>
+            </w:pPr>
+            <w:r>
+              <w:br w:type="page"/>
+            </w:r>
+            <w:r>
+              <w:rPr>
+                <w:rFonts w:cs="Arial"/>
+                <w:b/>
+                <w:color w:val="000000"/>
+              </w:rPr>
+              <w:t>Caso de Uso</w:t>
+            </w:r>
+          </w:p>
+        </w:tc>
+        <w:tc>
+          <w:tcPr>
+            <w:tcW w:w="7163" w:type="dxa"/>
+            <w:gridSpan w:val="2"/>
+            <w:tcBorders>
+              <w:top w:val="single" w:sz="4" w:space="0" w:color="auto"/>
+              <w:left w:val="single" w:sz="4" w:space="0" w:color="auto"/>
+              <w:bottom w:val="single" w:sz="4" w:space="0" w:color="auto"/>
+              <w:right w:val="single" w:sz="4" w:space="0" w:color="auto"/>
+            </w:tcBorders>
+            <w:noWrap/>
+            <w:vAlign w:val="center"/>
+            <w:hideMark/>
+          </w:tcPr>
+          <w:p>
+            <w:pPr>
+              <w:rPr>
+                <w:rFonts w:cs="Arial"/>
+              </w:rPr>
+            </w:pPr>
+            <w:r>
+              <w:rPr>
+                <w:rFonts w:cs="Arial"/>
+              </w:rPr>
+              <w:t>FR</w:t>
+            </w:r>
+            <w:r>
+              <w:rPr>
+                <w:rFonts w:cs="Arial"/>
+              </w:rPr>
+              <w:t>10</w:t>
+            </w:r>
+            <w:r>
+              <w:rPr>
+                <w:rFonts w:cs="Arial"/>
+              </w:rPr>
+              <w:t xml:space="preserve">: </w:t>
+            </w:r>
+            <w:r>
+              <w:rPr>
+                <w:rFonts w:cs="Arial"/>
+              </w:rPr>
+              <w:t>PREENCHER LACUNAS</w:t>
+            </w:r>
+          </w:p>
+        </w:tc>
+      </w:tr>
+      <w:tr>
+        <w:trPr>
+          <w:trHeight w:val="454"/>
+        </w:trPr>
+        <w:tc>
+          <w:tcPr>
+            <w:tcW w:w="2477" w:type="dxa"/>
+            <w:tcBorders>
+              <w:top w:val="single" w:sz="4" w:space="0" w:color="auto"/>
+              <w:left w:val="single" w:sz="8" w:space="0" w:color="auto"/>
+              <w:bottom w:val="single" w:sz="8" w:space="0" w:color="auto"/>
+              <w:right w:val="single" w:sz="8" w:space="0" w:color="auto"/>
+            </w:tcBorders>
+            <w:shd w:val="clear" w:color="auto" w:fill="C9C9C9" w:themeFill="accent3" w:themeFillTint="99"/>
+            <w:noWrap/>
+            <w:vAlign w:val="center"/>
+            <w:hideMark/>
+          </w:tcPr>
+          <w:p>
+            <w:pPr>
+              <w:rPr>
+                <w:rFonts w:cs="Arial"/>
+                <w:b/>
+                <w:color w:val="000000"/>
+              </w:rPr>
+            </w:pPr>
+            <w:r>
+              <w:rPr>
+                <w:rFonts w:cs="Arial"/>
+                <w:b/>
+                <w:color w:val="000000"/>
+              </w:rPr>
+              <w:t>Ator Principal</w:t>
+            </w:r>
+          </w:p>
+        </w:tc>
+        <w:tc>
+          <w:tcPr>
+            <w:tcW w:w="7163" w:type="dxa"/>
+            <w:gridSpan w:val="2"/>
+            <w:tcBorders>
+              <w:top w:val="single" w:sz="4" w:space="0" w:color="auto"/>
+              <w:left w:val="nil"/>
+              <w:bottom w:val="single" w:sz="8" w:space="0" w:color="auto"/>
+              <w:right w:val="single" w:sz="8" w:space="0" w:color="auto"/>
+            </w:tcBorders>
+            <w:noWrap/>
+            <w:vAlign w:val="center"/>
+            <w:hideMark/>
+          </w:tcPr>
+          <w:p>
+            <w:pPr>
+              <w:rPr>
+                <w:rFonts w:cs="Arial"/>
+              </w:rPr>
+            </w:pPr>
+            <w:r>
+              <w:rPr>
+                <w:rFonts w:cs="Arial"/>
+              </w:rPr>
+              <w:t>ALUNO</w:t>
+            </w:r>
+          </w:p>
+        </w:tc>
+      </w:tr>
+      <w:tr>
+        <w:trPr>
+          <w:trHeight w:val="454"/>
+        </w:trPr>
+        <w:tc>
+          <w:tcPr>
+            <w:tcW w:w="2477" w:type="dxa"/>
+            <w:tcBorders>
+              <w:top w:val="nil"/>
+              <w:left w:val="single" w:sz="8" w:space="0" w:color="auto"/>
+              <w:bottom w:val="single" w:sz="8" w:space="0" w:color="auto"/>
+              <w:right w:val="single" w:sz="8" w:space="0" w:color="auto"/>
+            </w:tcBorders>
+            <w:shd w:val="clear" w:color="auto" w:fill="C9C9C9" w:themeFill="accent3" w:themeFillTint="99"/>
+            <w:noWrap/>
+            <w:vAlign w:val="center"/>
+            <w:hideMark/>
+          </w:tcPr>
+          <w:p>
+            <w:pPr>
+              <w:rPr>
+                <w:rFonts w:cs="Arial"/>
+                <w:b/>
+                <w:color w:val="000000"/>
+              </w:rPr>
+            </w:pPr>
+            <w:r>
+              <w:rPr>
+                <w:rFonts w:cs="Arial"/>
+                <w:b/>
+                <w:color w:val="000000"/>
+              </w:rPr>
+              <w:t>Ator Secundário</w:t>
+            </w:r>
+          </w:p>
+        </w:tc>
+        <w:tc>
+          <w:tcPr>
+            <w:tcW w:w="7163" w:type="dxa"/>
+            <w:gridSpan w:val="2"/>
+            <w:tcBorders>
+              <w:top w:val="nil"/>
+              <w:left w:val="nil"/>
+              <w:bottom w:val="single" w:sz="8" w:space="0" w:color="auto"/>
+              <w:right w:val="single" w:sz="8" w:space="0" w:color="auto"/>
+            </w:tcBorders>
+            <w:noWrap/>
+            <w:vAlign w:val="center"/>
+            <w:hideMark/>
+          </w:tcPr>
+          <w:p>
+            <w:pPr>
+              <w:rPr>
+                <w:rFonts w:cs="Arial"/>
+              </w:rPr>
+            </w:pPr>
+            <w:r>
+              <w:rPr>
+                <w:rFonts w:cs="Arial"/>
+              </w:rPr>
+              <w:t>PROFESSOR</w:t>
+            </w:r>
+          </w:p>
+        </w:tc>
+      </w:tr>
+      <w:tr>
+        <w:trPr>
+          <w:trHeight w:val="454"/>
+        </w:trPr>
+        <w:tc>
+          <w:tcPr>
+            <w:tcW w:w="2477" w:type="dxa"/>
+            <w:tcBorders>
+              <w:top w:val="nil"/>
+              <w:left w:val="single" w:sz="8" w:space="0" w:color="auto"/>
+              <w:bottom w:val="single" w:sz="8" w:space="0" w:color="auto"/>
+              <w:right w:val="single" w:sz="8" w:space="0" w:color="auto"/>
+            </w:tcBorders>
+            <w:shd w:val="clear" w:color="auto" w:fill="C9C9C9" w:themeFill="accent3" w:themeFillTint="99"/>
+            <w:noWrap/>
+            <w:vAlign w:val="center"/>
+            <w:hideMark/>
+          </w:tcPr>
+          <w:p>
+            <w:pPr>
+              <w:rPr>
+                <w:rFonts w:cs="Arial"/>
+                <w:b/>
+                <w:color w:val="000000"/>
+              </w:rPr>
+            </w:pPr>
+            <w:r>
+              <w:rPr>
+                <w:rFonts w:cs="Arial"/>
+                <w:b/>
+                <w:color w:val="000000"/>
+              </w:rPr>
+              <w:t>Pré-Condição</w:t>
+            </w:r>
+          </w:p>
+        </w:tc>
+        <w:tc>
+          <w:tcPr>
+            <w:tcW w:w="7163" w:type="dxa"/>
+            <w:gridSpan w:val="2"/>
+            <w:tcBorders>
+              <w:top w:val="nil"/>
+              <w:left w:val="nil"/>
+              <w:bottom w:val="single" w:sz="8" w:space="0" w:color="auto"/>
+              <w:right w:val="single" w:sz="8" w:space="0" w:color="auto"/>
+            </w:tcBorders>
+            <w:noWrap/>
+            <w:vAlign w:val="center"/>
+            <w:hideMark/>
+          </w:tcPr>
+          <w:p>
+            <w:pPr>
+              <w:rPr>
+                <w:rFonts w:cs="Arial"/>
+              </w:rPr>
+            </w:pPr>
+            <w:r>
+              <w:rPr>
+                <w:rFonts w:cs="Arial"/>
+              </w:rPr>
+              <w:t xml:space="preserve">1 – </w:t>
+            </w:r>
+            <w:r>
+              <w:rPr>
+                <w:rFonts w:cs="Arial"/>
+              </w:rPr>
+              <w:t xml:space="preserve">Pelo menos um objeto da classe </w:t>
+            </w:r>
+            <w:proofErr w:type="spellStart"/>
+            <w:r>
+              <w:rPr>
+                <w:rFonts w:cs="Arial"/>
+              </w:rPr>
+              <w:t>FillGaps</w:t>
+            </w:r>
+            <w:proofErr w:type="spellEnd"/>
+            <w:r>
+              <w:rPr>
+                <w:rFonts w:cs="Arial"/>
+              </w:rPr>
+              <w:t xml:space="preserve"> deverá estar instanciado no ambiente</w:t>
+            </w:r>
+          </w:p>
+          <w:p>
+            <w:pPr>
+              <w:rPr>
+                <w:rFonts w:cs="Arial"/>
+              </w:rPr>
+            </w:pPr>
+            <w:r>
+              <w:rPr>
+                <w:rFonts w:cs="Arial"/>
+              </w:rPr>
+              <w:t xml:space="preserve">2 – </w:t>
+            </w:r>
+            <w:r>
+              <w:rPr>
+                <w:rFonts w:cs="Arial"/>
+              </w:rPr>
+              <w:t xml:space="preserve">O atributo </w:t>
+            </w:r>
+            <w:proofErr w:type="spellStart"/>
+            <w:r>
+              <w:rPr>
+                <w:rFonts w:cs="Arial"/>
+                <w:i/>
+                <w:iCs/>
+              </w:rPr>
+              <w:t>enum</w:t>
+            </w:r>
+            <w:proofErr w:type="spellEnd"/>
+            <w:r>
+              <w:rPr>
+                <w:rFonts w:cs="Arial"/>
+              </w:rPr>
+              <w:t xml:space="preserve"> </w:t>
+            </w:r>
+            <w:proofErr w:type="spellStart"/>
+            <w:r>
+              <w:rPr>
+                <w:rFonts w:cs="Arial"/>
+                <w:i/>
+                <w:iCs/>
+              </w:rPr>
+              <w:t>control</w:t>
+            </w:r>
+            <w:r>
+              <w:rPr>
+                <w:rFonts w:cs="Arial"/>
+                <w:i/>
+                <w:iCs/>
+              </w:rPr>
+              <w:t>Mode</w:t>
+            </w:r>
+            <w:proofErr w:type="spellEnd"/>
+            <w:r>
+              <w:rPr>
+                <w:rFonts w:cs="Arial"/>
+              </w:rPr>
+              <w:t xml:space="preserve"> do objeto </w:t>
+            </w:r>
+            <w:proofErr w:type="spellStart"/>
+            <w:r>
+              <w:t>PlayerState</w:t>
+            </w:r>
+            <w:proofErr w:type="spellEnd"/>
+            <w:r>
+              <w:rPr>
+                <w:rFonts w:cs="Arial"/>
+              </w:rPr>
+              <w:t xml:space="preserve"> deve </w:t>
+            </w:r>
+            <w:r>
+              <w:rPr>
+                <w:rFonts w:cs="Arial"/>
+              </w:rPr>
+              <w:t>conter o valor AVATAR</w:t>
+            </w:r>
+          </w:p>
+        </w:tc>
+      </w:tr>
+      <w:tr>
+        <w:trPr>
+          <w:trHeight w:val="454"/>
+        </w:trPr>
+        <w:tc>
+          <w:tcPr>
+            <w:tcW w:w="2477" w:type="dxa"/>
+            <w:tcBorders>
+              <w:top w:val="nil"/>
+              <w:left w:val="single" w:sz="8" w:space="0" w:color="auto"/>
+              <w:bottom w:val="single" w:sz="8" w:space="0" w:color="auto"/>
+              <w:right w:val="single" w:sz="8" w:space="0" w:color="auto"/>
+            </w:tcBorders>
+            <w:shd w:val="clear" w:color="auto" w:fill="C9C9C9" w:themeFill="accent3" w:themeFillTint="99"/>
+            <w:noWrap/>
+            <w:vAlign w:val="center"/>
+            <w:hideMark/>
+          </w:tcPr>
+          <w:p>
+            <w:pPr>
+              <w:rPr>
+                <w:rFonts w:cs="Arial"/>
+                <w:b/>
+                <w:color w:val="000000"/>
+              </w:rPr>
+            </w:pPr>
+            <w:r>
+              <w:rPr>
+                <w:rFonts w:cs="Arial"/>
+                <w:b/>
+                <w:color w:val="000000"/>
+              </w:rPr>
+              <w:t>Pós-Condição</w:t>
+            </w:r>
+          </w:p>
+        </w:tc>
+        <w:tc>
+          <w:tcPr>
+            <w:tcW w:w="7163" w:type="dxa"/>
+            <w:gridSpan w:val="2"/>
+            <w:tcBorders>
+              <w:top w:val="nil"/>
+              <w:left w:val="nil"/>
+              <w:bottom w:val="single" w:sz="8" w:space="0" w:color="auto"/>
+              <w:right w:val="single" w:sz="8" w:space="0" w:color="auto"/>
+            </w:tcBorders>
+            <w:noWrap/>
+            <w:vAlign w:val="center"/>
+            <w:hideMark/>
+          </w:tcPr>
+          <w:p>
+            <w:pPr>
+              <w:rPr>
+                <w:rFonts w:cs="Arial"/>
+              </w:rPr>
+            </w:pPr>
+            <w:r>
+              <w:rPr>
+                <w:rFonts w:cs="Arial"/>
+              </w:rPr>
+              <w:t xml:space="preserve">1 – O aluno deverá ter ganhado os </w:t>
+            </w:r>
+            <w:proofErr w:type="spellStart"/>
+            <w:r>
+              <w:rPr>
+                <w:rFonts w:cs="Arial"/>
+              </w:rPr>
+              <w:t>XPs</w:t>
+            </w:r>
+            <w:proofErr w:type="spellEnd"/>
+            <w:r>
+              <w:rPr>
+                <w:rFonts w:cs="Arial"/>
+              </w:rPr>
+              <w:t xml:space="preserve"> referentes ao exercício</w:t>
+            </w:r>
+          </w:p>
+        </w:tc>
+      </w:tr>
+      <w:tr>
+        <w:trPr>
+          <w:trHeight w:val="454"/>
+        </w:trPr>
+        <w:tc>
+          <w:tcPr>
+            <w:tcW w:w="4745" w:type="dxa"/>
+            <w:gridSpan w:val="2"/>
+            <w:tcBorders>
+              <w:top w:val="nil"/>
+              <w:left w:val="single" w:sz="8" w:space="0" w:color="auto"/>
+              <w:bottom w:val="single" w:sz="4" w:space="0" w:color="auto"/>
+              <w:right w:val="single" w:sz="8" w:space="0" w:color="auto"/>
+            </w:tcBorders>
+            <w:shd w:val="clear" w:color="auto" w:fill="C9C9C9" w:themeFill="accent3" w:themeFillTint="99"/>
+            <w:noWrap/>
+            <w:vAlign w:val="center"/>
+            <w:hideMark/>
+          </w:tcPr>
+          <w:p>
+            <w:pPr>
+              <w:jc w:val="center"/>
+              <w:rPr>
+                <w:rFonts w:cs="Arial"/>
+                <w:b/>
+                <w:color w:val="000000"/>
+              </w:rPr>
+            </w:pPr>
+            <w:r>
+              <w:rPr>
+                <w:rFonts w:cs="Arial"/>
+                <w:b/>
+                <w:color w:val="000000"/>
+              </w:rPr>
+              <w:t>Ações do Ator</w:t>
+            </w:r>
+          </w:p>
+        </w:tc>
+        <w:tc>
+          <w:tcPr>
+            <w:tcW w:w="4895" w:type="dxa"/>
+            <w:tcBorders>
+              <w:top w:val="nil"/>
+              <w:left w:val="single" w:sz="8" w:space="0" w:color="auto"/>
+              <w:bottom w:val="single" w:sz="4" w:space="0" w:color="auto"/>
+              <w:right w:val="single" w:sz="8" w:space="0" w:color="auto"/>
+            </w:tcBorders>
+            <w:shd w:val="clear" w:color="auto" w:fill="C9C9C9" w:themeFill="accent3" w:themeFillTint="99"/>
+            <w:vAlign w:val="center"/>
+            <w:hideMark/>
+          </w:tcPr>
+          <w:p>
+            <w:pPr>
+              <w:jc w:val="center"/>
+              <w:rPr>
+                <w:rFonts w:cs="Arial"/>
+                <w:b/>
+                <w:color w:val="000000"/>
+              </w:rPr>
+            </w:pPr>
+            <w:r>
+              <w:rPr>
+                <w:rFonts w:cs="Arial"/>
+                <w:b/>
+                <w:color w:val="000000"/>
+              </w:rPr>
+              <w:t>Ações do Sistema</w:t>
+            </w:r>
+          </w:p>
+        </w:tc>
+      </w:tr>
+      <w:tr>
+        <w:trPr>
+          <w:trHeight w:val="454"/>
+        </w:trPr>
+        <w:tc>
+          <w:tcPr>
+            <w:tcW w:w="4745" w:type="dxa"/>
+            <w:gridSpan w:val="2"/>
+            <w:tcBorders>
+              <w:top w:val="single" w:sz="4" w:space="0" w:color="auto"/>
+              <w:left w:val="single" w:sz="4" w:space="0" w:color="auto"/>
+              <w:bottom w:val="single" w:sz="4" w:space="0" w:color="auto"/>
+              <w:right w:val="single" w:sz="4" w:space="0" w:color="auto"/>
+            </w:tcBorders>
+            <w:noWrap/>
+            <w:vAlign w:val="center"/>
+          </w:tcPr>
+          <w:p>
+            <w:pPr>
+              <w:jc w:val="both"/>
+              <w:rPr>
+                <w:rFonts w:cs="Arial"/>
+              </w:rPr>
+            </w:pPr>
+            <w:r>
+              <w:rPr>
+                <w:rFonts w:cs="Arial"/>
+              </w:rPr>
+              <w:t>Se aproximar</w:t>
+            </w:r>
+            <w:r>
+              <w:rPr>
+                <w:rFonts w:cs="Arial"/>
+              </w:rPr>
+              <w:t xml:space="preserve"> do objeto </w:t>
+            </w:r>
+            <w:proofErr w:type="spellStart"/>
+            <w:r>
+              <w:rPr>
+                <w:rFonts w:cs="Arial"/>
+              </w:rPr>
+              <w:t>FillGaps</w:t>
+            </w:r>
+            <w:proofErr w:type="spellEnd"/>
+          </w:p>
+        </w:tc>
+        <w:tc>
+          <w:tcPr>
+            <w:tcW w:w="4895" w:type="dxa"/>
+            <w:tcBorders>
+              <w:top w:val="single" w:sz="4" w:space="0" w:color="auto"/>
+              <w:left w:val="single" w:sz="4" w:space="0" w:color="auto"/>
+              <w:bottom w:val="single" w:sz="4" w:space="0" w:color="auto"/>
+              <w:right w:val="single" w:sz="4" w:space="0" w:color="auto"/>
+            </w:tcBorders>
+            <w:vAlign w:val="center"/>
+          </w:tcPr>
+          <w:p>
+            <w:pPr>
+              <w:jc w:val="both"/>
+              <w:rPr>
+                <w:rFonts w:cs="Arial"/>
+              </w:rPr>
+            </w:pPr>
+          </w:p>
+        </w:tc>
+      </w:tr>
+      <w:tr>
+        <w:trPr>
+          <w:trHeight w:val="454"/>
+        </w:trPr>
+        <w:tc>
+          <w:tcPr>
+            <w:tcW w:w="4745" w:type="dxa"/>
+            <w:gridSpan w:val="2"/>
+            <w:tcBorders>
+              <w:top w:val="single" w:sz="4" w:space="0" w:color="auto"/>
+              <w:left w:val="single" w:sz="4" w:space="0" w:color="auto"/>
+              <w:bottom w:val="single" w:sz="4" w:space="0" w:color="auto"/>
+              <w:right w:val="single" w:sz="4" w:space="0" w:color="auto"/>
+            </w:tcBorders>
+            <w:noWrap/>
+            <w:vAlign w:val="center"/>
+          </w:tcPr>
+          <w:p>
+            <w:pPr>
+              <w:jc w:val="both"/>
+              <w:rPr>
+                <w:rFonts w:cs="Arial"/>
+              </w:rPr>
+            </w:pPr>
+          </w:p>
+        </w:tc>
+        <w:tc>
+          <w:tcPr>
+            <w:tcW w:w="4895" w:type="dxa"/>
+            <w:tcBorders>
+              <w:top w:val="single" w:sz="4" w:space="0" w:color="auto"/>
+              <w:left w:val="single" w:sz="4" w:space="0" w:color="auto"/>
+              <w:bottom w:val="single" w:sz="4" w:space="0" w:color="auto"/>
+              <w:right w:val="single" w:sz="4" w:space="0" w:color="auto"/>
+            </w:tcBorders>
+            <w:vAlign w:val="center"/>
+          </w:tcPr>
+          <w:p>
+            <w:pPr>
+              <w:jc w:val="both"/>
+              <w:rPr>
+                <w:rFonts w:cs="Arial"/>
+              </w:rPr>
+            </w:pPr>
+            <w:r>
+              <w:rPr>
+                <w:rFonts w:cs="Arial"/>
+              </w:rPr>
+              <w:t xml:space="preserve">Marcar objeto </w:t>
+            </w:r>
+            <w:proofErr w:type="spellStart"/>
+            <w:r>
+              <w:rPr>
+                <w:rFonts w:cs="Arial"/>
+              </w:rPr>
+              <w:t>FillGaps</w:t>
+            </w:r>
+            <w:proofErr w:type="spellEnd"/>
+            <w:r>
+              <w:rPr>
+                <w:rFonts w:cs="Arial"/>
+              </w:rPr>
+              <w:t xml:space="preserve"> como </w:t>
+            </w:r>
+            <w:proofErr w:type="spellStart"/>
+            <w:r>
+              <w:rPr>
+                <w:rFonts w:cs="Arial"/>
+                <w:i/>
+                <w:iCs/>
+              </w:rPr>
+              <w:t>in_range</w:t>
+            </w:r>
+            <w:proofErr w:type="spellEnd"/>
+          </w:p>
+        </w:tc>
+      </w:tr>
+      <w:tr>
+        <w:trPr>
+          <w:trHeight w:val="454"/>
+        </w:trPr>
+        <w:tc>
+          <w:tcPr>
+            <w:tcW w:w="4745" w:type="dxa"/>
+            <w:gridSpan w:val="2"/>
+            <w:tcBorders>
+              <w:top w:val="single" w:sz="4" w:space="0" w:color="auto"/>
+              <w:left w:val="single" w:sz="4" w:space="0" w:color="auto"/>
+              <w:bottom w:val="single" w:sz="4" w:space="0" w:color="auto"/>
+              <w:right w:val="single" w:sz="4" w:space="0" w:color="auto"/>
+            </w:tcBorders>
+            <w:noWrap/>
+            <w:vAlign w:val="center"/>
+          </w:tcPr>
+          <w:p>
+            <w:pPr>
+              <w:jc w:val="both"/>
+              <w:rPr>
+                <w:rFonts w:cs="Arial"/>
+              </w:rPr>
+            </w:pPr>
+            <w:r>
+              <w:rPr>
+                <w:rFonts w:cs="Arial"/>
+              </w:rPr>
+              <w:t xml:space="preserve">Apontar para o objeto </w:t>
+            </w:r>
+            <w:proofErr w:type="spellStart"/>
+            <w:r>
+              <w:rPr>
+                <w:rFonts w:cs="Arial"/>
+              </w:rPr>
+              <w:t>FillGaps</w:t>
+            </w:r>
+            <w:proofErr w:type="spellEnd"/>
+          </w:p>
+        </w:tc>
+        <w:tc>
+          <w:tcPr>
+            <w:tcW w:w="4895" w:type="dxa"/>
+            <w:tcBorders>
+              <w:top w:val="single" w:sz="4" w:space="0" w:color="auto"/>
+              <w:left w:val="single" w:sz="4" w:space="0" w:color="auto"/>
+              <w:bottom w:val="single" w:sz="4" w:space="0" w:color="auto"/>
+              <w:right w:val="single" w:sz="4" w:space="0" w:color="auto"/>
+            </w:tcBorders>
+            <w:vAlign w:val="center"/>
+          </w:tcPr>
+          <w:p>
+            <w:pPr>
+              <w:jc w:val="both"/>
+              <w:rPr>
+                <w:rFonts w:cs="Arial"/>
+              </w:rPr>
+            </w:pPr>
+          </w:p>
+        </w:tc>
+      </w:tr>
+      <w:tr>
+        <w:trPr>
+          <w:trHeight w:val="454"/>
+        </w:trPr>
+        <w:tc>
+          <w:tcPr>
+            <w:tcW w:w="4745" w:type="dxa"/>
+            <w:gridSpan w:val="2"/>
+            <w:tcBorders>
+              <w:top w:val="single" w:sz="4" w:space="0" w:color="auto"/>
+              <w:left w:val="single" w:sz="4" w:space="0" w:color="auto"/>
+              <w:bottom w:val="single" w:sz="4" w:space="0" w:color="auto"/>
+              <w:right w:val="single" w:sz="4" w:space="0" w:color="auto"/>
+            </w:tcBorders>
+            <w:noWrap/>
+            <w:vAlign w:val="center"/>
+          </w:tcPr>
+          <w:p>
+            <w:pPr>
+              <w:jc w:val="both"/>
+              <w:rPr>
+                <w:rFonts w:cs="Arial"/>
+              </w:rPr>
+            </w:pPr>
+          </w:p>
+        </w:tc>
+        <w:tc>
+          <w:tcPr>
+            <w:tcW w:w="4895" w:type="dxa"/>
+            <w:tcBorders>
+              <w:top w:val="single" w:sz="4" w:space="0" w:color="auto"/>
+              <w:left w:val="single" w:sz="4" w:space="0" w:color="auto"/>
+              <w:bottom w:val="single" w:sz="4" w:space="0" w:color="auto"/>
+              <w:right w:val="single" w:sz="4" w:space="0" w:color="auto"/>
+            </w:tcBorders>
+            <w:vAlign w:val="center"/>
+          </w:tcPr>
+          <w:p>
+            <w:pPr>
+              <w:jc w:val="both"/>
+              <w:rPr>
+                <w:rFonts w:cs="Arial"/>
+              </w:rPr>
+            </w:pPr>
+            <w:r>
+              <w:rPr>
+                <w:rFonts w:cs="Arial"/>
+              </w:rPr>
+              <w:t xml:space="preserve">Tornar objeto </w:t>
+            </w:r>
+            <w:proofErr w:type="spellStart"/>
+            <w:r>
+              <w:rPr>
+                <w:rFonts w:cs="Arial"/>
+              </w:rPr>
+              <w:t>FillGaps</w:t>
+            </w:r>
+            <w:proofErr w:type="spellEnd"/>
+            <w:r>
+              <w:rPr>
+                <w:rFonts w:cs="Arial"/>
+              </w:rPr>
+              <w:t xml:space="preserve"> como selecionável</w:t>
+            </w:r>
+          </w:p>
+        </w:tc>
+      </w:tr>
+      <w:tr>
+        <w:trPr>
+          <w:trHeight w:val="454"/>
+        </w:trPr>
+        <w:tc>
+          <w:tcPr>
+            <w:tcW w:w="4745" w:type="dxa"/>
+            <w:gridSpan w:val="2"/>
+            <w:tcBorders>
+              <w:top w:val="single" w:sz="4" w:space="0" w:color="auto"/>
+              <w:left w:val="single" w:sz="4" w:space="0" w:color="auto"/>
+              <w:bottom w:val="single" w:sz="4" w:space="0" w:color="auto"/>
+              <w:right w:val="single" w:sz="4" w:space="0" w:color="auto"/>
+            </w:tcBorders>
+            <w:noWrap/>
+            <w:vAlign w:val="center"/>
+          </w:tcPr>
+          <w:p>
+            <w:pPr>
+              <w:jc w:val="both"/>
+              <w:rPr>
+                <w:rFonts w:cs="Arial"/>
+              </w:rPr>
+            </w:pPr>
+            <w:r>
+              <w:rPr>
+                <w:rFonts w:cs="Arial"/>
+              </w:rPr>
+              <w:t xml:space="preserve">Acionar função </w:t>
+            </w:r>
+            <w:proofErr w:type="spellStart"/>
+            <w:r>
+              <w:rPr>
+                <w:rFonts w:cs="Arial"/>
+                <w:i/>
+                <w:iCs/>
+              </w:rPr>
+              <w:t>action</w:t>
+            </w:r>
+            <w:proofErr w:type="spellEnd"/>
+          </w:p>
+        </w:tc>
+        <w:tc>
+          <w:tcPr>
+            <w:tcW w:w="4895" w:type="dxa"/>
+            <w:tcBorders>
+              <w:top w:val="single" w:sz="4" w:space="0" w:color="auto"/>
+              <w:left w:val="single" w:sz="4" w:space="0" w:color="auto"/>
+              <w:bottom w:val="single" w:sz="4" w:space="0" w:color="auto"/>
+              <w:right w:val="single" w:sz="4" w:space="0" w:color="auto"/>
+            </w:tcBorders>
+            <w:vAlign w:val="center"/>
+          </w:tcPr>
+          <w:p>
+            <w:pPr>
+              <w:jc w:val="both"/>
+              <w:rPr>
+                <w:rFonts w:cs="Arial"/>
+              </w:rPr>
+            </w:pPr>
+          </w:p>
+        </w:tc>
+      </w:tr>
+      <w:tr>
+        <w:trPr>
+          <w:trHeight w:val="454"/>
+        </w:trPr>
+        <w:tc>
+          <w:tcPr>
+            <w:tcW w:w="4745" w:type="dxa"/>
+            <w:gridSpan w:val="2"/>
+            <w:tcBorders>
+              <w:top w:val="single" w:sz="4" w:space="0" w:color="auto"/>
+              <w:left w:val="single" w:sz="4" w:space="0" w:color="auto"/>
+              <w:bottom w:val="single" w:sz="4" w:space="0" w:color="auto"/>
+              <w:right w:val="single" w:sz="4" w:space="0" w:color="auto"/>
+            </w:tcBorders>
+            <w:noWrap/>
+            <w:vAlign w:val="center"/>
+          </w:tcPr>
+          <w:p>
+            <w:pPr>
+              <w:jc w:val="both"/>
+              <w:rPr>
+                <w:rFonts w:cs="Arial"/>
+              </w:rPr>
+            </w:pPr>
+          </w:p>
+        </w:tc>
+        <w:tc>
+          <w:tcPr>
+            <w:tcW w:w="4895" w:type="dxa"/>
+            <w:tcBorders>
+              <w:top w:val="single" w:sz="4" w:space="0" w:color="auto"/>
+              <w:left w:val="single" w:sz="4" w:space="0" w:color="auto"/>
+              <w:bottom w:val="single" w:sz="4" w:space="0" w:color="auto"/>
+              <w:right w:val="single" w:sz="4" w:space="0" w:color="auto"/>
+            </w:tcBorders>
+            <w:vAlign w:val="center"/>
+          </w:tcPr>
+          <w:p>
+            <w:pPr>
+              <w:jc w:val="both"/>
+              <w:rPr>
+                <w:rFonts w:cs="Arial"/>
+              </w:rPr>
+            </w:pPr>
+            <w:r>
+              <w:rPr>
+                <w:rFonts w:cs="Arial"/>
+              </w:rPr>
+              <w:t xml:space="preserve">Fixar posição do objeto </w:t>
+            </w:r>
+            <w:proofErr w:type="spellStart"/>
+            <w:r>
+              <w:rPr>
+                <w:rFonts w:cs="Arial"/>
+              </w:rPr>
+              <w:t>FillGaps</w:t>
+            </w:r>
+            <w:proofErr w:type="spellEnd"/>
+            <w:r>
+              <w:rPr>
+                <w:rFonts w:cs="Arial"/>
+              </w:rPr>
+              <w:t xml:space="preserve"> em frente ao avatar do usuário</w:t>
+            </w:r>
+          </w:p>
+        </w:tc>
+      </w:tr>
+      <w:tr>
+        <w:trPr>
+          <w:trHeight w:val="454"/>
+        </w:trPr>
+        <w:tc>
+          <w:tcPr>
+            <w:tcW w:w="4745" w:type="dxa"/>
+            <w:gridSpan w:val="2"/>
+            <w:tcBorders>
+              <w:top w:val="single" w:sz="4" w:space="0" w:color="auto"/>
+              <w:left w:val="single" w:sz="4" w:space="0" w:color="auto"/>
+              <w:bottom w:val="single" w:sz="4" w:space="0" w:color="auto"/>
+              <w:right w:val="single" w:sz="4" w:space="0" w:color="auto"/>
+            </w:tcBorders>
+            <w:noWrap/>
+            <w:vAlign w:val="center"/>
+          </w:tcPr>
+          <w:p>
+            <w:pPr>
+              <w:jc w:val="both"/>
+              <w:rPr>
+                <w:rFonts w:cs="Arial"/>
+              </w:rPr>
+            </w:pPr>
+          </w:p>
+        </w:tc>
+        <w:tc>
+          <w:tcPr>
+            <w:tcW w:w="4895" w:type="dxa"/>
+            <w:tcBorders>
+              <w:top w:val="single" w:sz="4" w:space="0" w:color="auto"/>
+              <w:left w:val="single" w:sz="4" w:space="0" w:color="auto"/>
+              <w:bottom w:val="single" w:sz="4" w:space="0" w:color="auto"/>
+              <w:right w:val="single" w:sz="4" w:space="0" w:color="auto"/>
+            </w:tcBorders>
+            <w:vAlign w:val="center"/>
+          </w:tcPr>
+          <w:p>
+            <w:pPr>
+              <w:jc w:val="both"/>
+              <w:rPr>
+                <w:rFonts w:cs="Arial"/>
+              </w:rPr>
+            </w:pPr>
+            <w:r>
+              <w:rPr>
+                <w:rFonts w:cs="Arial"/>
+              </w:rPr>
+              <w:t>Apresentar texto do exercício com as lacunas em forma de caixa de texto</w:t>
+            </w:r>
+          </w:p>
+        </w:tc>
+      </w:tr>
+      <w:tr>
+        <w:trPr>
+          <w:trHeight w:val="454"/>
+        </w:trPr>
+        <w:tc>
+          <w:tcPr>
+            <w:tcW w:w="4745" w:type="dxa"/>
+            <w:gridSpan w:val="2"/>
+            <w:tcBorders>
+              <w:top w:val="single" w:sz="4" w:space="0" w:color="auto"/>
+              <w:left w:val="single" w:sz="4" w:space="0" w:color="auto"/>
+              <w:bottom w:val="single" w:sz="4" w:space="0" w:color="auto"/>
+              <w:right w:val="single" w:sz="4" w:space="0" w:color="auto"/>
+            </w:tcBorders>
+            <w:noWrap/>
+            <w:vAlign w:val="center"/>
+          </w:tcPr>
+          <w:p>
+            <w:pPr>
+              <w:jc w:val="both"/>
+              <w:rPr>
+                <w:rFonts w:cs="Arial"/>
+              </w:rPr>
+            </w:pPr>
+          </w:p>
+        </w:tc>
+        <w:tc>
+          <w:tcPr>
+            <w:tcW w:w="4895" w:type="dxa"/>
+            <w:tcBorders>
+              <w:top w:val="single" w:sz="4" w:space="0" w:color="auto"/>
+              <w:left w:val="single" w:sz="4" w:space="0" w:color="auto"/>
+              <w:bottom w:val="single" w:sz="4" w:space="0" w:color="auto"/>
+              <w:right w:val="single" w:sz="4" w:space="0" w:color="auto"/>
+            </w:tcBorders>
+            <w:vAlign w:val="center"/>
+          </w:tcPr>
+          <w:p>
+            <w:pPr>
+              <w:jc w:val="both"/>
+              <w:rPr>
+                <w:rFonts w:cs="Arial"/>
+              </w:rPr>
+            </w:pPr>
+            <w:r>
+              <w:rPr>
+                <w:rFonts w:cs="Arial"/>
+              </w:rPr>
+              <w:t xml:space="preserve">Atribuir o valor CURSOR ao atributo </w:t>
+            </w:r>
+            <w:proofErr w:type="spellStart"/>
+            <w:r>
+              <w:rPr>
+                <w:rFonts w:cs="Arial"/>
+                <w:i/>
+                <w:iCs/>
+              </w:rPr>
+              <w:t>enum</w:t>
+            </w:r>
+            <w:proofErr w:type="spellEnd"/>
+            <w:r>
+              <w:rPr>
+                <w:rFonts w:cs="Arial"/>
+                <w:i/>
+                <w:iCs/>
+              </w:rPr>
+              <w:t xml:space="preserve"> </w:t>
+            </w:r>
+            <w:proofErr w:type="spellStart"/>
+            <w:r>
+              <w:rPr>
+                <w:rFonts w:cs="Arial"/>
+                <w:i/>
+                <w:iCs/>
+              </w:rPr>
+              <w:t>controlMode</w:t>
+            </w:r>
+            <w:proofErr w:type="spellEnd"/>
+            <w:r>
+              <w:rPr>
+                <w:rFonts w:cs="Arial"/>
+              </w:rPr>
+              <w:t xml:space="preserve"> do objeto </w:t>
+            </w:r>
+            <w:proofErr w:type="spellStart"/>
+            <w:r>
+              <w:rPr>
+                <w:rFonts w:cs="Arial"/>
+              </w:rPr>
+              <w:t>PlayerState</w:t>
+            </w:r>
+            <w:proofErr w:type="spellEnd"/>
+          </w:p>
+        </w:tc>
+      </w:tr>
+      <w:tr>
+        <w:trPr>
+          <w:trHeight w:val="454"/>
+        </w:trPr>
+        <w:tc>
+          <w:tcPr>
+            <w:tcW w:w="4745" w:type="dxa"/>
+            <w:gridSpan w:val="2"/>
+            <w:tcBorders>
+              <w:top w:val="single" w:sz="4" w:space="0" w:color="auto"/>
+              <w:left w:val="single" w:sz="4" w:space="0" w:color="auto"/>
+              <w:bottom w:val="single" w:sz="4" w:space="0" w:color="auto"/>
+              <w:right w:val="single" w:sz="4" w:space="0" w:color="auto"/>
+            </w:tcBorders>
+            <w:noWrap/>
+            <w:vAlign w:val="center"/>
+          </w:tcPr>
+          <w:p>
+            <w:pPr>
+              <w:jc w:val="both"/>
+              <w:rPr>
+                <w:rFonts w:cs="Arial"/>
+              </w:rPr>
+            </w:pPr>
+            <w:r>
+              <w:rPr>
+                <w:rFonts w:cs="Arial"/>
+              </w:rPr>
+              <w:t>Preencher as lacunas (selecionar lacuna, preencher, repetir)</w:t>
+            </w:r>
+          </w:p>
+        </w:tc>
+        <w:tc>
+          <w:tcPr>
+            <w:tcW w:w="4895" w:type="dxa"/>
+            <w:tcBorders>
+              <w:top w:val="single" w:sz="4" w:space="0" w:color="auto"/>
+              <w:left w:val="single" w:sz="4" w:space="0" w:color="auto"/>
+              <w:bottom w:val="single" w:sz="4" w:space="0" w:color="auto"/>
+              <w:right w:val="single" w:sz="4" w:space="0" w:color="auto"/>
+            </w:tcBorders>
+            <w:vAlign w:val="center"/>
+          </w:tcPr>
+          <w:p>
+            <w:pPr>
+              <w:jc w:val="both"/>
+              <w:rPr>
+                <w:rFonts w:cs="Arial"/>
+              </w:rPr>
+            </w:pPr>
+          </w:p>
+        </w:tc>
+      </w:tr>
+      <w:tr>
+        <w:trPr>
+          <w:trHeight w:val="454"/>
+        </w:trPr>
+        <w:tc>
+          <w:tcPr>
+            <w:tcW w:w="4745" w:type="dxa"/>
+            <w:gridSpan w:val="2"/>
+            <w:tcBorders>
+              <w:top w:val="single" w:sz="4" w:space="0" w:color="auto"/>
+              <w:left w:val="single" w:sz="4" w:space="0" w:color="auto"/>
+              <w:bottom w:val="single" w:sz="4" w:space="0" w:color="auto"/>
+              <w:right w:val="single" w:sz="4" w:space="0" w:color="auto"/>
+            </w:tcBorders>
+            <w:noWrap/>
+            <w:vAlign w:val="center"/>
+          </w:tcPr>
+          <w:p>
+            <w:pPr>
+              <w:jc w:val="both"/>
+              <w:rPr>
+                <w:rFonts w:cs="Arial"/>
+              </w:rPr>
+            </w:pPr>
+            <w:r>
+              <w:rPr>
+                <w:rFonts w:cs="Arial"/>
+              </w:rPr>
+              <w:t xml:space="preserve">Clicar no botão </w:t>
+            </w:r>
+            <w:proofErr w:type="spellStart"/>
+            <w:r>
+              <w:rPr>
+                <w:rFonts w:cs="Arial"/>
+                <w:i/>
+                <w:iCs/>
+              </w:rPr>
+              <w:t>send</w:t>
+            </w:r>
+            <w:proofErr w:type="spellEnd"/>
+          </w:p>
+        </w:tc>
+        <w:tc>
+          <w:tcPr>
+            <w:tcW w:w="4895" w:type="dxa"/>
+            <w:tcBorders>
+              <w:top w:val="single" w:sz="4" w:space="0" w:color="auto"/>
+              <w:left w:val="single" w:sz="4" w:space="0" w:color="auto"/>
+              <w:bottom w:val="single" w:sz="4" w:space="0" w:color="auto"/>
+              <w:right w:val="single" w:sz="4" w:space="0" w:color="auto"/>
+            </w:tcBorders>
+            <w:vAlign w:val="center"/>
+          </w:tcPr>
+          <w:p>
+            <w:pPr>
+              <w:jc w:val="both"/>
+              <w:rPr>
+                <w:rFonts w:cs="Arial"/>
+              </w:rPr>
+            </w:pPr>
+          </w:p>
+        </w:tc>
+      </w:tr>
+      <w:tr>
+        <w:trPr>
+          <w:trHeight w:val="454"/>
+        </w:trPr>
+        <w:tc>
+          <w:tcPr>
+            <w:tcW w:w="4745" w:type="dxa"/>
+            <w:gridSpan w:val="2"/>
+            <w:tcBorders>
+              <w:top w:val="single" w:sz="4" w:space="0" w:color="auto"/>
+              <w:left w:val="single" w:sz="4" w:space="0" w:color="auto"/>
+              <w:bottom w:val="single" w:sz="4" w:space="0" w:color="auto"/>
+              <w:right w:val="single" w:sz="4" w:space="0" w:color="auto"/>
+            </w:tcBorders>
+            <w:noWrap/>
+            <w:vAlign w:val="center"/>
+          </w:tcPr>
+          <w:p>
+            <w:pPr>
+              <w:jc w:val="both"/>
+              <w:rPr>
+                <w:rFonts w:cs="Arial"/>
+              </w:rPr>
+            </w:pPr>
+          </w:p>
+        </w:tc>
+        <w:tc>
+          <w:tcPr>
+            <w:tcW w:w="4895" w:type="dxa"/>
+            <w:tcBorders>
+              <w:top w:val="single" w:sz="4" w:space="0" w:color="auto"/>
+              <w:left w:val="single" w:sz="4" w:space="0" w:color="auto"/>
+              <w:bottom w:val="single" w:sz="4" w:space="0" w:color="auto"/>
+              <w:right w:val="single" w:sz="4" w:space="0" w:color="auto"/>
+            </w:tcBorders>
+            <w:vAlign w:val="center"/>
+          </w:tcPr>
+          <w:p>
+            <w:pPr>
+              <w:jc w:val="both"/>
+              <w:rPr>
+                <w:rFonts w:cs="Arial"/>
+              </w:rPr>
+            </w:pPr>
+            <w:r>
+              <w:rPr>
+                <w:rFonts w:cs="Arial"/>
+              </w:rPr>
+              <w:t xml:space="preserve">Enviar o conjunto de soluções à API </w:t>
+            </w:r>
+            <w:proofErr w:type="spellStart"/>
+            <w:r>
+              <w:rPr>
+                <w:rFonts w:cs="Arial"/>
+              </w:rPr>
+              <w:t>Alloy</w:t>
+            </w:r>
+            <w:proofErr w:type="spellEnd"/>
+          </w:p>
+        </w:tc>
+      </w:tr>
+      <w:tr>
+        <w:trPr>
+          <w:trHeight w:val="454"/>
+        </w:trPr>
+        <w:tc>
+          <w:tcPr>
+            <w:tcW w:w="4745" w:type="dxa"/>
+            <w:gridSpan w:val="2"/>
+            <w:tcBorders>
+              <w:top w:val="single" w:sz="4" w:space="0" w:color="auto"/>
+              <w:left w:val="single" w:sz="4" w:space="0" w:color="auto"/>
+              <w:bottom w:val="single" w:sz="4" w:space="0" w:color="auto"/>
+              <w:right w:val="single" w:sz="4" w:space="0" w:color="auto"/>
+            </w:tcBorders>
+            <w:noWrap/>
+            <w:vAlign w:val="center"/>
+          </w:tcPr>
+          <w:p>
+            <w:pPr>
+              <w:jc w:val="both"/>
+              <w:rPr>
+                <w:rFonts w:cs="Arial"/>
+              </w:rPr>
+            </w:pPr>
+          </w:p>
+        </w:tc>
+        <w:tc>
+          <w:tcPr>
+            <w:tcW w:w="4895" w:type="dxa"/>
+            <w:tcBorders>
+              <w:top w:val="single" w:sz="4" w:space="0" w:color="auto"/>
+              <w:left w:val="single" w:sz="4" w:space="0" w:color="auto"/>
+              <w:bottom w:val="single" w:sz="4" w:space="0" w:color="auto"/>
+              <w:right w:val="single" w:sz="4" w:space="0" w:color="auto"/>
+            </w:tcBorders>
+            <w:vAlign w:val="center"/>
+          </w:tcPr>
+          <w:p>
+            <w:pPr>
+              <w:jc w:val="both"/>
+              <w:rPr>
+                <w:rFonts w:cs="Arial"/>
+              </w:rPr>
+            </w:pPr>
+            <w:r>
+              <w:rPr>
+                <w:rFonts w:cs="Arial"/>
+              </w:rPr>
+              <w:t>Persistir o resultado na base de dados</w:t>
+            </w:r>
+          </w:p>
+        </w:tc>
+      </w:tr>
+      <w:tr>
+        <w:trPr>
+          <w:trHeight w:val="454"/>
+        </w:trPr>
+        <w:tc>
+          <w:tcPr>
+            <w:tcW w:w="4745" w:type="dxa"/>
+            <w:gridSpan w:val="2"/>
+            <w:tcBorders>
+              <w:top w:val="single" w:sz="4" w:space="0" w:color="auto"/>
+              <w:left w:val="single" w:sz="4" w:space="0" w:color="auto"/>
+              <w:bottom w:val="single" w:sz="4" w:space="0" w:color="auto"/>
+              <w:right w:val="single" w:sz="4" w:space="0" w:color="auto"/>
+            </w:tcBorders>
+            <w:noWrap/>
+            <w:vAlign w:val="center"/>
+          </w:tcPr>
+          <w:p>
+            <w:pPr>
+              <w:jc w:val="both"/>
+              <w:rPr>
+                <w:rFonts w:cs="Arial"/>
+              </w:rPr>
+            </w:pPr>
+          </w:p>
+        </w:tc>
+        <w:tc>
+          <w:tcPr>
+            <w:tcW w:w="4895" w:type="dxa"/>
+            <w:tcBorders>
+              <w:top w:val="single" w:sz="4" w:space="0" w:color="auto"/>
+              <w:left w:val="single" w:sz="4" w:space="0" w:color="auto"/>
+              <w:bottom w:val="single" w:sz="4" w:space="0" w:color="auto"/>
+              <w:right w:val="single" w:sz="4" w:space="0" w:color="auto"/>
+            </w:tcBorders>
+            <w:vAlign w:val="center"/>
+          </w:tcPr>
+          <w:p>
+            <w:pPr>
+              <w:jc w:val="both"/>
+              <w:rPr>
+                <w:rFonts w:cs="Arial"/>
+              </w:rPr>
+            </w:pPr>
+            <w:r>
+              <w:rPr>
+                <w:rFonts w:cs="Arial"/>
+              </w:rPr>
+              <w:t>Atualizar o valor XP do aluno</w:t>
+            </w:r>
+          </w:p>
+        </w:tc>
+      </w:tr>
+      <w:tr>
+        <w:trPr>
+          <w:trHeight w:val="454"/>
+        </w:trPr>
+        <w:tc>
+          <w:tcPr>
+            <w:tcW w:w="4745" w:type="dxa"/>
+            <w:gridSpan w:val="2"/>
+            <w:tcBorders>
+              <w:top w:val="single" w:sz="4" w:space="0" w:color="auto"/>
+              <w:left w:val="single" w:sz="4" w:space="0" w:color="auto"/>
+              <w:bottom w:val="single" w:sz="4" w:space="0" w:color="auto"/>
+              <w:right w:val="single" w:sz="4" w:space="0" w:color="auto"/>
+            </w:tcBorders>
+            <w:noWrap/>
+            <w:vAlign w:val="center"/>
+          </w:tcPr>
+          <w:p>
+            <w:pPr>
+              <w:jc w:val="both"/>
+              <w:rPr>
+                <w:rFonts w:cs="Arial"/>
+              </w:rPr>
+            </w:pPr>
+          </w:p>
+        </w:tc>
+        <w:tc>
+          <w:tcPr>
+            <w:tcW w:w="4895" w:type="dxa"/>
+            <w:tcBorders>
+              <w:top w:val="single" w:sz="4" w:space="0" w:color="auto"/>
+              <w:left w:val="single" w:sz="4" w:space="0" w:color="auto"/>
+              <w:bottom w:val="single" w:sz="4" w:space="0" w:color="auto"/>
+              <w:right w:val="single" w:sz="4" w:space="0" w:color="auto"/>
+            </w:tcBorders>
+            <w:vAlign w:val="center"/>
+          </w:tcPr>
+          <w:p>
+            <w:pPr>
+              <w:jc w:val="both"/>
+              <w:rPr>
+                <w:rFonts w:cs="Arial"/>
+              </w:rPr>
+            </w:pPr>
+            <w:r>
+              <w:rPr>
+                <w:rFonts w:cs="Arial"/>
+              </w:rPr>
+              <w:t xml:space="preserve">Atribuir o valor AVATAR ao atributo </w:t>
+            </w:r>
+            <w:proofErr w:type="spellStart"/>
+            <w:r>
+              <w:rPr>
+                <w:rFonts w:cs="Arial"/>
+                <w:i/>
+                <w:iCs/>
+              </w:rPr>
+              <w:t>enum</w:t>
+            </w:r>
+            <w:proofErr w:type="spellEnd"/>
+            <w:r>
+              <w:rPr>
+                <w:rFonts w:cs="Arial"/>
+              </w:rPr>
+              <w:t xml:space="preserve"> </w:t>
+            </w:r>
+            <w:proofErr w:type="spellStart"/>
+            <w:r>
+              <w:rPr>
+                <w:rFonts w:cs="Arial"/>
+                <w:i/>
+                <w:iCs/>
+              </w:rPr>
+              <w:t>controlMode</w:t>
+            </w:r>
+            <w:proofErr w:type="spellEnd"/>
+            <w:r>
+              <w:rPr>
+                <w:rFonts w:cs="Arial"/>
+              </w:rPr>
+              <w:t xml:space="preserve"> do objeto </w:t>
+            </w:r>
+            <w:proofErr w:type="spellStart"/>
+            <w:r>
+              <w:rPr>
+                <w:rFonts w:cs="Arial"/>
+              </w:rPr>
+              <w:t>PlayerState</w:t>
+            </w:r>
+            <w:proofErr w:type="spellEnd"/>
+          </w:p>
+        </w:tc>
+      </w:tr>
+    </w:tbl>
+    <w:p>
+      <w:pPr>
+        <w:pStyle w:val="Texto"/>
+      </w:pPr>
     </w:p>
     <w:p>
       <w:pPr>
@@ -10528,7 +14006,12 @@
         <w:pStyle w:val="Texto"/>
       </w:pPr>
       <w:r>
-        <w:t>O sistema deverá ser capaz de receber múltiplos fluxos de áudio provenientes da rede e reproduzi-los no sistema de saída de áudio da máquina.</w:t>
+        <w:t>O sistema deverá ser capaz de receber múltiplos fluxos de áudio provenientes da rede e reproduzi-</w:t>
+      </w:r>
+      <w:bookmarkStart w:id="3" w:name="_GoBack"/>
+      <w:bookmarkEnd w:id="3"/>
+      <w:r>
+        <w:t>los no sistema de saída de áudio da máquina.</w:t>
       </w:r>
     </w:p>
     <w:p>
@@ -10536,6 +14019,7 @@
         <w:pStyle w:val="Texto"/>
       </w:pPr>
       <w:r>
+        <w:lastRenderedPageBreak/>
         <w:tab/>
         <w:t xml:space="preserve">3.1.3.4 Caso de Uso: </w:t>
       </w:r>
@@ -10624,7 +14108,6 @@
         <w:pStyle w:val="Texto"/>
       </w:pPr>
       <w:r>
-        <w:lastRenderedPageBreak/>
         <w:t>Entre os recursos do material didático, alguns tipos são interativos. O Usuário deverá poder agir sobre os recursos do tipo interativo, além de poder visualizar os recursos não interativos.</w:t>
       </w:r>
     </w:p>
@@ -10734,6 +14217,7 @@
         <w:pStyle w:val="Texto"/>
       </w:pPr>
       <w:r>
+        <w:lastRenderedPageBreak/>
         <w:t xml:space="preserve">Ao executar um cliente </w:t>
       </w:r>
       <w:proofErr w:type="spellStart"/>
@@ -10854,7 +14338,6 @@
         <w:pStyle w:val="Texto"/>
       </w:pPr>
       <w:r>
-        <w:lastRenderedPageBreak/>
         <w:tab/>
         <w:t xml:space="preserve">3.1.4.3 Caso de Uso: </w:t>
       </w:r>
@@ -11346,7 +14829,6 @@
           <w:rFonts w:ascii="Arial" w:hAnsi="Arial" w:cs="Arial"/>
           <w:szCs w:val="24"/>
         </w:rPr>
-        <w:lastRenderedPageBreak/>
         <w:t xml:space="preserve">É uma prática de desenvolvimento com o objetivo de encontrar e </w:t>
       </w:r>
       <w:proofErr w:type="spellStart"/>
@@ -11552,6 +15034,7 @@
           <w:rFonts w:cs="Arial"/>
           <w:noProof/>
         </w:rPr>
+        <w:lastRenderedPageBreak/>
         <w:drawing>
           <wp:inline distT="0" distB="0" distL="0" distR="0" wp14:anchorId="41660A0C" wp14:editId="0A6EDC9A">
             <wp:extent cx="5762625" cy="4333875"/>
@@ -20139,7 +23622,7 @@
 </file>
 
 <file path=customXml/itemProps1.xml><?xml version="1.0" encoding="utf-8"?>
-<ds:datastoreItem xmlns:ds="http://schemas.openxmlformats.org/officeDocument/2006/customXml" ds:itemID="{FC18AF9D-4266-4E27-AA64-A9B4929EA1AB}">
+<ds:datastoreItem xmlns:ds="http://schemas.openxmlformats.org/officeDocument/2006/customXml" ds:itemID="{5E4D21C1-9E12-4EA5-B1AB-7B4844980F25}">
   <ds:schemaRefs>
     <ds:schemaRef ds:uri="http://schemas.openxmlformats.org/officeDocument/2006/bibliography"/>
   </ds:schemaRefs>

</xml_diff>